<commit_message>
pg 3 of methodology
</commit_message>
<xml_diff>
--- a/METHODOLOGY.docx
+++ b/METHODOLOGY.docx
@@ -16,7 +16,6 @@
     <w:p>
       <w:pPr>
         <w:spacing w:before="240"/>
-        <w:jc w:val="both"/>
       </w:pPr>
       <w:r>
         <w:t xml:space="preserve">A </w:t>
@@ -205,9 +204,122 @@
     <w:p>
       <w:pPr>
         <w:spacing w:before="240"/>
-        <w:jc w:val="both"/>
       </w:pPr>
       <w:r>
+        <w:t xml:space="preserve">Hedonic regressions </w:t>
+      </w:r>
+      <w:r>
+        <w:t xml:space="preserve">are </w:t>
+      </w:r>
+      <w:r>
+        <w:t xml:space="preserve">commonly </w:t>
+      </w:r>
+      <w:r>
+        <w:t xml:space="preserve">used </w:t>
+      </w:r>
+      <w:r>
+        <w:t>to estimate</w:t>
+      </w:r>
+      <w:r>
+        <w:t xml:space="preserve"> </w:t>
+      </w:r>
+      <w:r>
+        <w:t>demand</w:t>
+      </w:r>
+      <w:r>
+        <w:t xml:space="preserve"> for</w:t>
+      </w:r>
+      <w:r>
+        <w:t xml:space="preserve"> </w:t>
+      </w:r>
+      <w:r>
+        <w:t xml:space="preserve">highly </w:t>
+      </w:r>
+      <w:r>
+        <w:t xml:space="preserve">heterogeneous </w:t>
+      </w:r>
+      <w:r>
+        <w:t xml:space="preserve">items such as </w:t>
+      </w:r>
+      <w:r>
+        <w:t xml:space="preserve">art, wine, and </w:t>
+      </w:r>
+      <w:r>
+        <w:t>real estate</w:t>
+      </w:r>
+      <w:r>
+        <w:t xml:space="preserve"> as a function of their constituent </w:t>
+      </w:r>
+      <w:r>
+        <w:t>attributes</w:t>
+      </w:r>
+      <w:r>
+        <w:rPr>
+          <w:rStyle w:val="FootnoteReference"/>
+        </w:rPr>
+        <w:footnoteReference w:id="1"/>
+      </w:r>
+      <w:r>
+        <w:t xml:space="preserve"> </w:t>
+      </w:r>
+      <w:r>
+        <w:rPr>
+          <w:rStyle w:val="FootnoteReference"/>
+        </w:rPr>
+        <w:footnoteReference w:id="2"/>
+      </w:r>
+      <w:r>
+        <w:t xml:space="preserve">. For example, </w:t>
+      </w:r>
+      <w:r>
+        <w:t xml:space="preserve">the </w:t>
+      </w:r>
+      <w:r>
+        <w:t xml:space="preserve">value of a painting </w:t>
+      </w:r>
+      <w:r>
+        <w:t xml:space="preserve">may </w:t>
+      </w:r>
+      <w:r>
+        <w:t xml:space="preserve">depend on its </w:t>
+      </w:r>
+      <w:r>
+        <w:t>dimensions</w:t>
+      </w:r>
+      <w:r>
+        <w:t xml:space="preserve"> an</w:t>
+      </w:r>
+      <w:r>
+        <w:t xml:space="preserve">d </w:t>
+      </w:r>
+      <w:r>
+        <w:t>authenticity</w:t>
+      </w:r>
+      <w:r>
+        <w:t xml:space="preserve">, while a bottle of wine </w:t>
+      </w:r>
+      <w:r>
+        <w:t xml:space="preserve">may </w:t>
+      </w:r>
+      <w:r>
+        <w:t xml:space="preserve">be </w:t>
+      </w:r>
+      <w:r>
+        <w:t xml:space="preserve">appraised based on </w:t>
+      </w:r>
+      <w:r>
+        <w:t xml:space="preserve">its </w:t>
+      </w:r>
+      <w:r>
+        <w:t xml:space="preserve">age and </w:t>
+      </w:r>
+      <w:r>
+        <w:t>where it was grown</w:t>
+      </w:r>
+      <w:r>
+        <w:t xml:space="preserve">. </w:t>
+      </w:r>
+      <w:r>
         <w:t>In</w:t>
       </w:r>
       <w:r>
@@ -217,19 +329,25 @@
         <w:t xml:space="preserve"> model</w:t>
       </w:r>
       <w:r>
-        <w:t xml:space="preserve">, Beggs &amp; Graddy (2009) fit a </w:t>
-      </w:r>
-      <w:r>
-        <w:t xml:space="preserve">hedonic regression in </w:t>
-      </w:r>
-      <w:r>
-        <w:t xml:space="preserve">order to </w:t>
-      </w:r>
-      <w:r>
-        <w:t xml:space="preserve">estimate predicted </w:t>
-      </w:r>
-      <w:r>
-        <w:t>prices</w:t>
+        <w:t>, Be</w:t>
+      </w:r>
+      <w:r>
+        <w:t>ggs &amp; Graddy (</w:t>
+      </w:r>
+      <w:r>
+        <w:t>2009)</w:t>
+      </w:r>
+      <w:r>
+        <w:t xml:space="preserve"> fit a hedonic regression of</w:t>
+      </w:r>
+      <w:r>
+        <w:t xml:space="preserve"> </w:t>
+      </w:r>
+      <w:r>
+        <w:t xml:space="preserve">the </w:t>
+      </w:r>
+      <w:r>
+        <w:t>sale prices</w:t>
       </w:r>
       <m:oMath>
         <m:r>
@@ -252,7 +370,7 @@
               <w:rPr>
                 <w:rFonts w:ascii="Cambria Math" w:hAnsi="Cambria Math"/>
               </w:rPr>
-              <m:t>π</m:t>
+              <m:t>P</m:t>
             </m:r>
           </m:e>
           <m:sub>
@@ -266,18 +384,33 @@
         </m:sSub>
       </m:oMath>
       <w:r>
-        <w:t xml:space="preserve"> for paintings as a function of their </w:t>
-      </w:r>
-      <w:r>
-        <w:t xml:space="preserve">inherent </w:t>
-      </w:r>
-      <w:r>
-        <w:t>characteristics</w:t>
+        <w:rPr>
+          <w:rFonts w:eastAsiaTheme="minorEastAsia"/>
+        </w:rPr>
+        <w:t xml:space="preserve"> </w:t>
+      </w:r>
+      <w:r>
+        <w:rPr>
+          <w:rFonts w:eastAsiaTheme="minorEastAsia"/>
+        </w:rPr>
+        <w:t>of paintings on their</w:t>
+      </w:r>
+      <w:r>
+        <w:rPr>
+          <w:rFonts w:eastAsiaTheme="minorEastAsia"/>
+        </w:rPr>
+        <w:t xml:space="preserve"> </w:t>
+      </w:r>
+      <w:r>
+        <w:rPr>
+          <w:rFonts w:eastAsiaTheme="minorEastAsia"/>
+        </w:rPr>
+        <w:t>hedonic variables</w:t>
       </w:r>
       <m:oMath>
         <m:r>
           <w:rPr>
-            <w:rFonts w:ascii="Cambria Math" w:hAnsi="Cambria Math"/>
+            <w:rFonts w:ascii="Cambria Math" w:eastAsiaTheme="minorEastAsia" w:hAnsi="Cambria Math"/>
           </w:rPr>
           <m:t xml:space="preserve"> </m:t>
         </m:r>
@@ -286,18 +419,27 @@
             <m:sty m:val="bi"/>
           </m:rPr>
           <w:rPr>
-            <w:rFonts w:ascii="Cambria Math" w:hAnsi="Cambria Math"/>
+            <w:rFonts w:ascii="Cambria Math" w:eastAsiaTheme="minorEastAsia" w:hAnsi="Cambria Math"/>
           </w:rPr>
           <m:t>X</m:t>
         </m:r>
       </m:oMath>
       <w:r>
-        <w:t>, while also controlling for temporal effects</w:t>
+        <w:rPr>
+          <w:rFonts w:eastAsiaTheme="minorEastAsia"/>
+        </w:rPr>
+        <w:t xml:space="preserve">, while also controlling for </w:t>
+      </w:r>
+      <w:r>
+        <w:rPr>
+          <w:rFonts w:eastAsiaTheme="minorEastAsia"/>
+        </w:rPr>
+        <w:t>temporal effects</w:t>
       </w:r>
       <m:oMath>
         <m:r>
           <w:rPr>
-            <w:rFonts w:ascii="Cambria Math" w:hAnsi="Cambria Math"/>
+            <w:rFonts w:ascii="Cambria Math" w:eastAsiaTheme="minorEastAsia" w:hAnsi="Cambria Math"/>
           </w:rPr>
           <m:t xml:space="preserve"> </m:t>
         </m:r>
@@ -305,7 +447,7 @@
           <m:sSubPr>
             <m:ctrlPr>
               <w:rPr>
-                <w:rFonts w:ascii="Cambria Math" w:hAnsi="Cambria Math"/>
+                <w:rFonts w:ascii="Cambria Math" w:eastAsiaTheme="minorEastAsia" w:hAnsi="Cambria Math"/>
                 <w:i/>
               </w:rPr>
             </m:ctrlPr>
@@ -313,7 +455,7 @@
           <m:e>
             <m:r>
               <w:rPr>
-                <w:rFonts w:ascii="Cambria Math" w:hAnsi="Cambria Math"/>
+                <w:rFonts w:ascii="Cambria Math" w:eastAsiaTheme="minorEastAsia" w:hAnsi="Cambria Math"/>
               </w:rPr>
               <m:t>δ</m:t>
             </m:r>
@@ -321,7 +463,7 @@
           <m:sub>
             <m:r>
               <w:rPr>
-                <w:rFonts w:ascii="Cambria Math" w:hAnsi="Cambria Math"/>
+                <w:rFonts w:ascii="Cambria Math" w:eastAsiaTheme="minorEastAsia" w:hAnsi="Cambria Math"/>
               </w:rPr>
               <m:t>t</m:t>
             </m:r>
@@ -329,37 +471,123 @@
         </m:sSub>
       </m:oMath>
       <w:r>
-        <w:t xml:space="preserve">. </w:t>
-      </w:r>
-      <w:r>
-        <w:t xml:space="preserve">In my </w:t>
-      </w:r>
-      <w:r>
-        <w:t xml:space="preserve">replication </w:t>
-      </w:r>
-      <w:r>
-        <w:t xml:space="preserve">results, </w:t>
-      </w:r>
-      <w:r>
-        <w:t xml:space="preserve">I use the same </w:t>
-      </w:r>
-      <w:r>
-        <w:t xml:space="preserve">hedonic </w:t>
-      </w:r>
-      <w:r>
-        <w:t xml:space="preserve">variables as Beggs &amp; Graddy </w:t>
-      </w:r>
-      <w:r>
-        <w:t xml:space="preserve">on the </w:t>
-      </w:r>
-      <w:r>
-        <w:t>same Impressionist and Contemporary datasets. For Impressionist art this includes painting date, length, width, medium of the artwork, ind</w:t>
+        <w:rPr>
+          <w:rFonts w:eastAsiaTheme="minorEastAsia"/>
+        </w:rPr>
+        <w:t xml:space="preserve">. This </w:t>
+      </w:r>
+      <w:r>
+        <w:rPr>
+          <w:rFonts w:eastAsiaTheme="minorEastAsia"/>
+        </w:rPr>
+        <w:t>yields a hedonic price prediction</w:t>
+      </w:r>
+      <m:oMath>
+        <m:r>
+          <w:rPr>
+            <w:rFonts w:ascii="Cambria Math" w:eastAsiaTheme="minorEastAsia" w:hAnsi="Cambria Math"/>
+          </w:rPr>
+          <m:t xml:space="preserve"> </m:t>
+        </m:r>
+        <m:sSub>
+          <m:sSubPr>
+            <m:ctrlPr>
+              <w:rPr>
+                <w:rFonts w:ascii="Cambria Math" w:eastAsiaTheme="minorEastAsia" w:hAnsi="Cambria Math"/>
+                <w:i/>
+              </w:rPr>
+            </m:ctrlPr>
+          </m:sSubPr>
+          <m:e>
+            <m:r>
+              <w:rPr>
+                <w:rFonts w:ascii="Cambria Math" w:eastAsiaTheme="minorEastAsia" w:hAnsi="Cambria Math"/>
+              </w:rPr>
+              <m:t>π</m:t>
+            </m:r>
+          </m:e>
+          <m:sub>
+            <m:r>
+              <w:rPr>
+                <w:rFonts w:ascii="Cambria Math" w:eastAsiaTheme="minorEastAsia" w:hAnsi="Cambria Math"/>
+              </w:rPr>
+              <m:t>t</m:t>
+            </m:r>
+          </m:sub>
+        </m:sSub>
+      </m:oMath>
+      <w:r>
+        <w:rPr>
+          <w:rFonts w:eastAsiaTheme="minorEastAsia"/>
+        </w:rPr>
+        <w:t xml:space="preserve"> for each observation</w:t>
+      </w:r>
+      <w:r>
+        <w:rPr>
+          <w:rFonts w:eastAsiaTheme="minorEastAsia"/>
+        </w:rPr>
+        <w:t xml:space="preserve"> of a painting sale</w:t>
+      </w:r>
+      <w:r>
+        <w:rPr>
+          <w:rFonts w:eastAsiaTheme="minorEastAsia"/>
+        </w:rPr>
+        <w:t>.</w:t>
+      </w:r>
+      <w:r>
+        <w:t xml:space="preserve"> </w:t>
+      </w:r>
+      <w:r>
+        <w:t>For</w:t>
+      </w:r>
+      <w:r>
+        <w:t xml:space="preserve"> my </w:t>
+      </w:r>
+      <w:r>
+        <w:t>replication</w:t>
+      </w:r>
+      <w:r>
+        <w:t xml:space="preserve"> work</w:t>
+      </w:r>
+      <w:r>
+        <w:t xml:space="preserve">, </w:t>
+      </w:r>
+      <w:r>
+        <w:t xml:space="preserve">I use the same variables </w:t>
+      </w:r>
+      <w:r>
+        <w:t>that</w:t>
+      </w:r>
+      <w:r>
+        <w:t xml:space="preserve"> Beggs &amp; Graddy </w:t>
+      </w:r>
+      <w:r>
+        <w:t xml:space="preserve">use </w:t>
+      </w:r>
+      <w:r>
+        <w:t>on</w:t>
+      </w:r>
+      <w:r>
+        <w:t xml:space="preserve"> the </w:t>
+      </w:r>
+      <w:r>
+        <w:t>Impressionist and Contemporary datasets</w:t>
+      </w:r>
+      <w:r>
+        <w:t>, respectively</w:t>
+      </w:r>
+      <w:r>
+        <w:t>. For Impressionist art this includes painting date, length, width, medium of the artwork, ind</w:t>
       </w:r>
       <w:r>
         <w:t xml:space="preserve">icators of authenticity (signed, monogrammed, </w:t>
       </w:r>
       <w:r>
-        <w:t>stamped), and artist. For Contemporary art this includes painting date, length, width, medium, and artist. The temporal effects are modelled by half-year time dummies.</w:t>
+        <w:t xml:space="preserve">stamped), and artist. For Contemporary art this </w:t>
+      </w:r>
+      <w:r>
+        <w:lastRenderedPageBreak/>
+        <w:t>includes painting date, length, width, medium, and artist. The temporal effects are modelled by half-year time dummies.</w:t>
       </w:r>
       <w:r>
         <w:t xml:space="preserve"> </w:t>
@@ -458,7 +686,6 @@
     <w:p>
       <w:pPr>
         <w:ind w:firstLine="0"/>
-        <w:jc w:val="both"/>
         <w:rPr>
           <w:rFonts w:eastAsiaTheme="minorEastAsia"/>
         </w:rPr>
@@ -625,14 +852,7 @@
         <w:rPr>
           <w:rFonts w:eastAsiaTheme="minorEastAsia"/>
         </w:rPr>
-        <w:t xml:space="preserve">make the </w:t>
-      </w:r>
-      <w:r>
-        <w:rPr>
-          <w:rFonts w:eastAsiaTheme="minorEastAsia"/>
-        </w:rPr>
-        <w:lastRenderedPageBreak/>
-        <w:t xml:space="preserve">assumption </w:t>
+        <w:t xml:space="preserve">make the assumption </w:t>
       </w:r>
       <w:r>
         <w:rPr>
@@ -657,6 +877,226 @@
           <w:rFonts w:eastAsiaTheme="minorEastAsia"/>
         </w:rPr>
         <w:t>multiple sales of the same item.</w:t>
+      </w:r>
+      <w:r>
+        <w:rPr>
+          <w:rFonts w:eastAsiaTheme="minorEastAsia"/>
+        </w:rPr>
+        <w:t xml:space="preserve"> </w:t>
+      </w:r>
+      <w:r>
+        <w:rPr>
+          <w:rFonts w:eastAsiaTheme="minorEastAsia"/>
+        </w:rPr>
+        <w:t>It is important to no</w:t>
+      </w:r>
+      <w:r>
+        <w:rPr>
+          <w:rFonts w:eastAsiaTheme="minorEastAsia"/>
+        </w:rPr>
+        <w:t>te tha</w:t>
+      </w:r>
+      <w:r>
+        <w:rPr>
+          <w:rFonts w:eastAsiaTheme="minorEastAsia"/>
+        </w:rPr>
+        <w:t>t</w:t>
+      </w:r>
+      <w:r>
+        <w:rPr>
+          <w:rFonts w:eastAsiaTheme="minorEastAsia"/>
+        </w:rPr>
+        <w:t xml:space="preserve"> multiple hedonic price predictions</w:t>
+      </w:r>
+      <w:r>
+        <w:rPr>
+          <w:rFonts w:eastAsiaTheme="minorEastAsia"/>
+        </w:rPr>
+        <w:t xml:space="preserve"> at </w:t>
+      </w:r>
+      <w:r>
+        <w:rPr>
+          <w:rFonts w:eastAsiaTheme="minorEastAsia"/>
+        </w:rPr>
+        <w:t>different times</w:t>
+      </w:r>
+      <m:oMath>
+        <m:r>
+          <w:rPr>
+            <w:rFonts w:ascii="Cambria Math" w:eastAsiaTheme="minorEastAsia" w:hAnsi="Cambria Math"/>
+          </w:rPr>
+          <m:t xml:space="preserve"> </m:t>
+        </m:r>
+        <m:sSub>
+          <m:sSubPr>
+            <m:ctrlPr>
+              <w:rPr>
+                <w:rFonts w:ascii="Cambria Math" w:eastAsiaTheme="minorEastAsia" w:hAnsi="Cambria Math"/>
+                <w:i/>
+              </w:rPr>
+            </m:ctrlPr>
+          </m:sSubPr>
+          <m:e>
+            <m:r>
+              <w:rPr>
+                <w:rFonts w:ascii="Cambria Math" w:eastAsiaTheme="minorEastAsia" w:hAnsi="Cambria Math"/>
+              </w:rPr>
+              <m:t>π</m:t>
+            </m:r>
+          </m:e>
+          <m:sub>
+            <m:r>
+              <w:rPr>
+                <w:rFonts w:ascii="Cambria Math" w:eastAsiaTheme="minorEastAsia" w:hAnsi="Cambria Math"/>
+              </w:rPr>
+              <m:t>t</m:t>
+            </m:r>
+          </m:sub>
+        </m:sSub>
+        <m:r>
+          <w:rPr>
+            <w:rFonts w:ascii="Cambria Math" w:eastAsiaTheme="minorEastAsia" w:hAnsi="Cambria Math"/>
+          </w:rPr>
+          <m:t>, t∈{1, 2, 3…}</m:t>
+        </m:r>
+      </m:oMath>
+      <w:r>
+        <w:rPr>
+          <w:rFonts w:eastAsiaTheme="minorEastAsia"/>
+        </w:rPr>
+        <w:t xml:space="preserve"> may differ </w:t>
+      </w:r>
+      <w:r>
+        <w:rPr>
+          <w:rFonts w:eastAsiaTheme="minorEastAsia"/>
+        </w:rPr>
+        <w:t xml:space="preserve">for the same </w:t>
+      </w:r>
+      <w:r>
+        <w:rPr>
+          <w:rFonts w:eastAsiaTheme="minorEastAsia"/>
+        </w:rPr>
+        <w:t>painting</w:t>
+      </w:r>
+      <w:r>
+        <w:rPr>
+          <w:rFonts w:eastAsiaTheme="minorEastAsia"/>
+        </w:rPr>
+        <w:t xml:space="preserve">, since </w:t>
+      </w:r>
+      <w:r>
+        <w:rPr>
+          <w:rFonts w:eastAsiaTheme="minorEastAsia"/>
+        </w:rPr>
+        <w:t xml:space="preserve">these </w:t>
+      </w:r>
+      <w:r>
+        <w:rPr>
+          <w:rFonts w:eastAsiaTheme="minorEastAsia"/>
+        </w:rPr>
+        <w:t xml:space="preserve">are </w:t>
+      </w:r>
+      <w:r>
+        <w:rPr>
+          <w:rFonts w:eastAsiaTheme="minorEastAsia"/>
+        </w:rPr>
+        <w:t xml:space="preserve">estimated based on the </w:t>
+      </w:r>
+      <w:r>
+        <w:rPr>
+          <w:rFonts w:eastAsiaTheme="minorEastAsia"/>
+        </w:rPr>
+        <w:t>price</w:t>
+      </w:r>
+      <w:r>
+        <w:rPr>
+          <w:rFonts w:eastAsiaTheme="minorEastAsia"/>
+        </w:rPr>
+        <w:t xml:space="preserve"> index</w:t>
+      </w:r>
+      <m:oMath>
+        <m:r>
+          <w:rPr>
+            <w:rFonts w:ascii="Cambria Math" w:eastAsiaTheme="minorEastAsia" w:hAnsi="Cambria Math"/>
+          </w:rPr>
+          <m:t xml:space="preserve"> </m:t>
+        </m:r>
+        <m:sSub>
+          <m:sSubPr>
+            <m:ctrlPr>
+              <w:rPr>
+                <w:rFonts w:ascii="Cambria Math" w:eastAsiaTheme="minorEastAsia" w:hAnsi="Cambria Math"/>
+                <w:i/>
+              </w:rPr>
+            </m:ctrlPr>
+          </m:sSubPr>
+          <m:e>
+            <m:r>
+              <w:rPr>
+                <w:rFonts w:ascii="Cambria Math" w:eastAsiaTheme="minorEastAsia" w:hAnsi="Cambria Math"/>
+              </w:rPr>
+              <m:t>P</m:t>
+            </m:r>
+          </m:e>
+          <m:sub>
+            <m:r>
+              <w:rPr>
+                <w:rFonts w:ascii="Cambria Math" w:eastAsiaTheme="minorEastAsia" w:hAnsi="Cambria Math"/>
+              </w:rPr>
+              <m:t>t</m:t>
+            </m:r>
+          </m:sub>
+        </m:sSub>
+        <m:r>
+          <w:rPr>
+            <w:rFonts w:ascii="Cambria Math" w:eastAsiaTheme="minorEastAsia" w:hAnsi="Cambria Math"/>
+          </w:rPr>
+          <m:t>, t∈</m:t>
+        </m:r>
+        <m:d>
+          <m:dPr>
+            <m:begChr m:val="{"/>
+            <m:endChr m:val="}"/>
+            <m:ctrlPr>
+              <w:rPr>
+                <w:rFonts w:ascii="Cambria Math" w:eastAsiaTheme="minorEastAsia" w:hAnsi="Cambria Math"/>
+                <w:i/>
+              </w:rPr>
+            </m:ctrlPr>
+          </m:dPr>
+          <m:e>
+            <m:r>
+              <w:rPr>
+                <w:rFonts w:ascii="Cambria Math" w:eastAsiaTheme="minorEastAsia" w:hAnsi="Cambria Math"/>
+              </w:rPr>
+              <m:t>1, 2, 3…</m:t>
+            </m:r>
+          </m:e>
+        </m:d>
+      </m:oMath>
+      <w:r>
+        <w:rPr>
+          <w:rFonts w:eastAsiaTheme="minorEastAsia"/>
+        </w:rPr>
+        <w:t>. The price index</w:t>
+      </w:r>
+      <w:r>
+        <w:rPr>
+          <w:rFonts w:eastAsiaTheme="minorEastAsia"/>
+        </w:rPr>
+        <w:t xml:space="preserve"> </w:t>
+      </w:r>
+      <w:r>
+        <w:rPr>
+          <w:rFonts w:eastAsiaTheme="minorEastAsia"/>
+        </w:rPr>
+        <w:t xml:space="preserve">reflects demand for art, which </w:t>
+      </w:r>
+      <w:r>
+        <w:rPr>
+          <w:rFonts w:eastAsiaTheme="minorEastAsia"/>
+        </w:rPr>
+        <w:t xml:space="preserve">varies over time. </w:t>
       </w:r>
     </w:p>
     <w:p>
@@ -1012,7 +1452,6 @@
       <w:pPr>
         <w:spacing w:before="240"/>
         <w:ind w:firstLine="0"/>
-        <w:jc w:val="both"/>
         <w:rPr>
           <w:rFonts w:eastAsiaTheme="minorEastAsia"/>
         </w:rPr>
@@ -1061,7 +1500,19 @@
         <w:rPr>
           <w:rFonts w:eastAsiaTheme="minorEastAsia"/>
         </w:rPr>
-        <w:t xml:space="preserve"> is the past sale of a painting at time</w:t>
+        <w:t xml:space="preserve"> is the </w:t>
+      </w:r>
+      <w:r>
+        <w:rPr>
+          <w:rFonts w:eastAsiaTheme="minorEastAsia"/>
+        </w:rPr>
+        <w:t>first</w:t>
+      </w:r>
+      <w:r>
+        <w:rPr>
+          <w:rFonts w:eastAsiaTheme="minorEastAsia"/>
+        </w:rPr>
+        <w:t xml:space="preserve"> sale of a painting at time</w:t>
       </w:r>
       <m:oMath>
         <m:r>
@@ -1115,7 +1566,19 @@
         <w:rPr>
           <w:rFonts w:eastAsiaTheme="minorEastAsia"/>
         </w:rPr>
-        <w:t xml:space="preserve"> is the current sale at time</w:t>
+        <w:t xml:space="preserve"> is the </w:t>
+      </w:r>
+      <w:r>
+        <w:rPr>
+          <w:rFonts w:eastAsiaTheme="minorEastAsia"/>
+        </w:rPr>
+        <w:t>second</w:t>
+      </w:r>
+      <w:r>
+        <w:rPr>
+          <w:rFonts w:eastAsiaTheme="minorEastAsia"/>
+        </w:rPr>
+        <w:t xml:space="preserve"> sale at time</w:t>
       </w:r>
       <m:oMath>
         <m:r>
@@ -1143,7 +1606,19 @@
         <w:rPr>
           <w:rFonts w:eastAsiaTheme="minorEastAsia"/>
         </w:rPr>
-        <w:t xml:space="preserve"> represents either the sale price, an indicator for whether the item sells</w:t>
+        <w:t xml:space="preserve"> represents either the </w:t>
+      </w:r>
+      <w:r>
+        <w:rPr>
+          <w:rFonts w:eastAsiaTheme="minorEastAsia"/>
+        </w:rPr>
+        <w:t>hammer</w:t>
+      </w:r>
+      <w:r>
+        <w:rPr>
+          <w:rFonts w:eastAsiaTheme="minorEastAsia"/>
+        </w:rPr>
+        <w:t xml:space="preserve"> price, an indicator for whether the item sells</w:t>
       </w:r>
       <w:r>
         <w:rPr>
@@ -1163,8 +1638,6 @@
         </w:rPr>
         <w:t>involves a probit transformation)</w:t>
       </w:r>
-      <w:bookmarkStart w:id="0" w:name="_GoBack"/>
-      <w:bookmarkEnd w:id="0"/>
       <w:r>
         <w:rPr>
           <w:rFonts w:eastAsiaTheme="minorEastAsia"/>
@@ -1247,7 +1720,19 @@
         <w:rPr>
           <w:rFonts w:eastAsiaTheme="minorEastAsia"/>
         </w:rPr>
-        <w:t>, which specifies how the past price (the anchor)</w:t>
+        <w:t xml:space="preserve">, which specifies how </w:t>
+      </w:r>
+      <w:r>
+        <w:rPr>
+          <w:rFonts w:eastAsiaTheme="minorEastAsia"/>
+        </w:rPr>
+        <w:t xml:space="preserve">information from the </w:t>
+      </w:r>
+      <w:r>
+        <w:rPr>
+          <w:rFonts w:eastAsiaTheme="minorEastAsia"/>
+        </w:rPr>
+        <w:t>past price (the anchor)</w:t>
       </w:r>
       <m:oMath>
         <m:r>
@@ -1287,7 +1772,31 @@
         <w:rPr>
           <w:rFonts w:eastAsiaTheme="minorEastAsia"/>
         </w:rPr>
-        <w:t xml:space="preserve"> impacts the current hedonic price prediction</w:t>
+        <w:t xml:space="preserve"> </w:t>
+      </w:r>
+      <w:r>
+        <w:rPr>
+          <w:rFonts w:eastAsiaTheme="minorEastAsia"/>
+        </w:rPr>
+        <w:t>differs</w:t>
+      </w:r>
+      <w:r>
+        <w:rPr>
+          <w:rFonts w:eastAsiaTheme="minorEastAsia"/>
+        </w:rPr>
+        <w:t xml:space="preserve"> the </w:t>
+      </w:r>
+      <w:r>
+        <w:rPr>
+          <w:rFonts w:eastAsiaTheme="minorEastAsia"/>
+        </w:rPr>
+        <w:t>later</w:t>
+      </w:r>
+      <w:r>
+        <w:rPr>
+          <w:rFonts w:eastAsiaTheme="minorEastAsia"/>
+        </w:rPr>
+        <w:t xml:space="preserve"> hedonic price prediction</w:t>
       </w:r>
       <m:oMath>
         <m:r>
@@ -1327,7 +1836,7 @@
         <w:rPr>
           <w:rFonts w:eastAsiaTheme="minorEastAsia"/>
         </w:rPr>
-        <w:t>, and thus the dependent variable</w:t>
+        <w:t xml:space="preserve"> and thus the dependent variable</w:t>
       </w:r>
       <m:oMath>
         <m:r>
@@ -1341,7 +1850,19 @@
         <w:rPr>
           <w:rFonts w:eastAsiaTheme="minorEastAsia"/>
         </w:rPr>
-        <w:t>. The last term</w:t>
+        <w:t>.</w:t>
+      </w:r>
+      <w:r>
+        <w:rPr>
+          <w:rFonts w:eastAsiaTheme="minorEastAsia"/>
+        </w:rPr>
+        <w:t xml:space="preserve"> </w:t>
+      </w:r>
+      <w:r>
+        <w:rPr>
+          <w:rFonts w:eastAsiaTheme="minorEastAsia"/>
+        </w:rPr>
+        <w:t>The last term</w:t>
       </w:r>
       <m:oMath>
         <m:r>
@@ -1413,7 +1934,26 @@
         <w:rPr>
           <w:rFonts w:eastAsiaTheme="minorEastAsia"/>
         </w:rPr>
-        <w:t xml:space="preserve"> controls for unobservable non-hedonic effects on price. For example, if the past price was not only a function of the painting’s hedonic characteristics, but was also a function of bidding activity at the time, this difference will be captured in the</w:t>
+        <w:t xml:space="preserve"> controls for unobservable non-hedonic effects on price. For example, if the past price was not only a function of the painting’s hedonic characteristics, but was </w:t>
+      </w:r>
+      <w:r>
+        <w:rPr>
+          <w:rFonts w:eastAsiaTheme="minorEastAsia"/>
+        </w:rPr>
+        <w:lastRenderedPageBreak/>
+        <w:t xml:space="preserve">also a function of bidding activity at the time, this will be </w:t>
+      </w:r>
+      <w:r>
+        <w:rPr>
+          <w:rFonts w:eastAsiaTheme="minorEastAsia"/>
+        </w:rPr>
+        <w:t>controlled for</w:t>
+      </w:r>
+      <w:r>
+        <w:rPr>
+          <w:rFonts w:eastAsiaTheme="minorEastAsia"/>
+        </w:rPr>
+        <w:t xml:space="preserve"> in the</w:t>
       </w:r>
       <m:oMath>
         <m:r>
@@ -1557,7 +2097,43 @@
         <w:rPr>
           <w:rFonts w:eastAsiaTheme="minorEastAsia"/>
         </w:rPr>
-        <w:t xml:space="preserve"> will not only reflect the impact by strictly past price on current hedonic prediction, but also past bidding activity and other non-hedonic inputs into</w:t>
+        <w:t xml:space="preserve"> not only reflect</w:t>
+      </w:r>
+      <w:r>
+        <w:rPr>
+          <w:rFonts w:eastAsiaTheme="minorEastAsia"/>
+        </w:rPr>
+        <w:t>s</w:t>
+      </w:r>
+      <w:r>
+        <w:rPr>
+          <w:rFonts w:eastAsiaTheme="minorEastAsia"/>
+        </w:rPr>
+        <w:t xml:space="preserve"> the impact by past price on</w:t>
+      </w:r>
+      <w:r>
+        <w:rPr>
+          <w:rFonts w:eastAsiaTheme="minorEastAsia"/>
+        </w:rPr>
+        <w:t xml:space="preserve"> the later</w:t>
+      </w:r>
+      <w:r>
+        <w:rPr>
+          <w:rFonts w:eastAsiaTheme="minorEastAsia"/>
+        </w:rPr>
+        <w:t xml:space="preserve"> hedonic prediction, but also past bidding activity and other non-hedonic </w:t>
+      </w:r>
+      <w:r>
+        <w:rPr>
+          <w:rFonts w:eastAsiaTheme="minorEastAsia"/>
+        </w:rPr>
+        <w:t>factors inputted</w:t>
+      </w:r>
+      <w:r>
+        <w:rPr>
+          <w:rFonts w:eastAsiaTheme="minorEastAsia"/>
+        </w:rPr>
+        <w:t xml:space="preserve"> into</w:t>
       </w:r>
       <m:oMath>
         <m:r>
@@ -1598,6 +2174,306 @@
           <w:rFonts w:eastAsiaTheme="minorEastAsia"/>
         </w:rPr>
         <w:t>.</w:t>
+      </w:r>
+      <w:r>
+        <w:rPr>
+          <w:rFonts w:eastAsiaTheme="minorEastAsia"/>
+        </w:rPr>
+        <w:t xml:space="preserve"> In the case of</w:t>
+      </w:r>
+      <m:oMath>
+        <m:r>
+          <w:rPr>
+            <w:rFonts w:ascii="Cambria Math" w:eastAsiaTheme="minorEastAsia" w:hAnsi="Cambria Math"/>
+          </w:rPr>
+          <m:t xml:space="preserve"> </m:t>
+        </m:r>
+        <m:sSub>
+          <m:sSubPr>
+            <m:ctrlPr>
+              <w:rPr>
+                <w:rFonts w:ascii="Cambria Math" w:eastAsiaTheme="minorEastAsia" w:hAnsi="Cambria Math"/>
+                <w:i/>
+              </w:rPr>
+            </m:ctrlPr>
+          </m:sSubPr>
+          <m:e>
+            <m:r>
+              <w:rPr>
+                <w:rFonts w:ascii="Cambria Math" w:eastAsiaTheme="minorEastAsia" w:hAnsi="Cambria Math"/>
+              </w:rPr>
+              <m:t>P</m:t>
+            </m:r>
+          </m:e>
+          <m:sub>
+            <m:r>
+              <w:rPr>
+                <w:rFonts w:ascii="Cambria Math" w:eastAsiaTheme="minorEastAsia" w:hAnsi="Cambria Math"/>
+              </w:rPr>
+              <m:t>t</m:t>
+            </m:r>
+          </m:sub>
+        </m:sSub>
+      </m:oMath>
+      <w:r>
+        <w:rPr>
+          <w:rFonts w:eastAsiaTheme="minorEastAsia"/>
+        </w:rPr>
+        <w:t xml:space="preserve">, the dependent variable (for </w:t>
+      </w:r>
+      <w:r>
+        <w:rPr>
+          <w:rFonts w:eastAsiaTheme="minorEastAsia"/>
+        </w:rPr>
+        <w:t xml:space="preserve">a regression for </w:t>
+      </w:r>
+      <w:r>
+        <w:rPr>
+          <w:rFonts w:eastAsiaTheme="minorEastAsia"/>
+        </w:rPr>
+        <w:t>hammer</w:t>
+      </w:r>
+      <w:r>
+        <w:rPr>
+          <w:rFonts w:eastAsiaTheme="minorEastAsia"/>
+        </w:rPr>
+        <w:t xml:space="preserve"> </w:t>
+      </w:r>
+      <w:r>
+        <w:rPr>
+          <w:rFonts w:eastAsiaTheme="minorEastAsia"/>
+        </w:rPr>
+        <w:t>price)</w:t>
+      </w:r>
+      <w:r>
+        <w:rPr>
+          <w:rFonts w:eastAsiaTheme="minorEastAsia"/>
+        </w:rPr>
+        <w:t xml:space="preserve">, we see that </w:t>
+      </w:r>
+      <w:r>
+        <w:rPr>
+          <w:rFonts w:eastAsiaTheme="minorEastAsia"/>
+        </w:rPr>
+        <w:t xml:space="preserve">those non-hedonic </w:t>
+      </w:r>
+      <w:r>
+        <w:rPr>
+          <w:rFonts w:eastAsiaTheme="minorEastAsia"/>
+        </w:rPr>
+        <w:t xml:space="preserve">inputs </w:t>
+      </w:r>
+      <w:r>
+        <w:rPr>
+          <w:rFonts w:eastAsiaTheme="minorEastAsia"/>
+        </w:rPr>
+        <w:t>would be contained in the error term</w:t>
+      </w:r>
+      <w:r>
+        <w:rPr>
+          <w:rFonts w:eastAsiaTheme="minorEastAsia"/>
+        </w:rPr>
+        <w:t xml:space="preserve">. </w:t>
+      </w:r>
+      <w:bookmarkStart w:id="0" w:name="_GoBack"/>
+      <w:bookmarkEnd w:id="0"/>
+      <w:r>
+        <w:rPr>
+          <w:rFonts w:eastAsiaTheme="minorEastAsia"/>
+        </w:rPr>
+        <w:t>Furthermore, because hedonic prices</w:t>
+      </w:r>
+      <w:r>
+        <w:rPr>
+          <w:rFonts w:eastAsiaTheme="minorEastAsia"/>
+        </w:rPr>
+        <w:t xml:space="preserve"> may vary over time,</w:t>
+      </w:r>
+      <m:oMath>
+        <m:r>
+          <w:rPr>
+            <w:rFonts w:ascii="Cambria Math" w:eastAsiaTheme="minorEastAsia" w:hAnsi="Cambria Math"/>
+          </w:rPr>
+          <m:t xml:space="preserve"> </m:t>
+        </m:r>
+        <m:sSub>
+          <m:sSubPr>
+            <m:ctrlPr>
+              <w:rPr>
+                <w:rFonts w:ascii="Cambria Math" w:eastAsiaTheme="minorEastAsia" w:hAnsi="Cambria Math"/>
+                <w:i/>
+              </w:rPr>
+            </m:ctrlPr>
+          </m:sSubPr>
+          <m:e>
+            <m:r>
+              <w:rPr>
+                <w:rFonts w:ascii="Cambria Math" w:eastAsiaTheme="minorEastAsia" w:hAnsi="Cambria Math"/>
+              </w:rPr>
+              <m:t>P</m:t>
+            </m:r>
+          </m:e>
+          <m:sub>
+            <m:r>
+              <w:rPr>
+                <w:rFonts w:ascii="Cambria Math" w:eastAsiaTheme="minorEastAsia" w:hAnsi="Cambria Math"/>
+              </w:rPr>
+              <m:t>t-1</m:t>
+            </m:r>
+          </m:sub>
+        </m:sSub>
+        <m:r>
+          <w:rPr>
+            <w:rFonts w:ascii="Cambria Math" w:eastAsiaTheme="minorEastAsia" w:hAnsi="Cambria Math"/>
+          </w:rPr>
+          <m:t>-</m:t>
+        </m:r>
+        <m:sSub>
+          <m:sSubPr>
+            <m:ctrlPr>
+              <w:rPr>
+                <w:rFonts w:ascii="Cambria Math" w:eastAsiaTheme="minorEastAsia" w:hAnsi="Cambria Math"/>
+                <w:i/>
+              </w:rPr>
+            </m:ctrlPr>
+          </m:sSubPr>
+          <m:e>
+            <m:r>
+              <w:rPr>
+                <w:rFonts w:ascii="Cambria Math" w:eastAsiaTheme="minorEastAsia" w:hAnsi="Cambria Math"/>
+              </w:rPr>
+              <m:t>π</m:t>
+            </m:r>
+          </m:e>
+          <m:sub>
+            <m:r>
+              <w:rPr>
+                <w:rFonts w:ascii="Cambria Math" w:eastAsiaTheme="minorEastAsia" w:hAnsi="Cambria Math"/>
+              </w:rPr>
+              <m:t>t</m:t>
+            </m:r>
+          </m:sub>
+        </m:sSub>
+      </m:oMath>
+      <w:r>
+        <w:rPr>
+          <w:rFonts w:eastAsiaTheme="minorEastAsia"/>
+        </w:rPr>
+        <w:t xml:space="preserve"> </w:t>
+      </w:r>
+      <w:r>
+        <w:rPr>
+          <w:rFonts w:eastAsiaTheme="minorEastAsia"/>
+        </w:rPr>
+        <w:t xml:space="preserve">is </w:t>
+      </w:r>
+      <w:r>
+        <w:rPr>
+          <w:rFonts w:eastAsiaTheme="minorEastAsia"/>
+        </w:rPr>
+        <w:t>distinct from</w:t>
+      </w:r>
+      <m:oMath>
+        <m:r>
+          <w:rPr>
+            <w:rFonts w:ascii="Cambria Math" w:eastAsiaTheme="minorEastAsia" w:hAnsi="Cambria Math"/>
+          </w:rPr>
+          <m:t xml:space="preserve"> </m:t>
+        </m:r>
+        <m:sSub>
+          <m:sSubPr>
+            <m:ctrlPr>
+              <w:rPr>
+                <w:rFonts w:ascii="Cambria Math" w:eastAsiaTheme="minorEastAsia" w:hAnsi="Cambria Math"/>
+                <w:i/>
+              </w:rPr>
+            </m:ctrlPr>
+          </m:sSubPr>
+          <m:e>
+            <m:r>
+              <w:rPr>
+                <w:rFonts w:ascii="Cambria Math" w:eastAsiaTheme="minorEastAsia" w:hAnsi="Cambria Math"/>
+              </w:rPr>
+              <m:t>P</m:t>
+            </m:r>
+          </m:e>
+          <m:sub>
+            <m:r>
+              <w:rPr>
+                <w:rFonts w:ascii="Cambria Math" w:eastAsiaTheme="minorEastAsia" w:hAnsi="Cambria Math"/>
+              </w:rPr>
+              <m:t>t</m:t>
+            </m:r>
+            <m:r>
+              <w:rPr>
+                <w:rFonts w:ascii="Cambria Math" w:eastAsiaTheme="minorEastAsia" w:hAnsi="Cambria Math"/>
+              </w:rPr>
+              <m:t>-1</m:t>
+            </m:r>
+          </m:sub>
+        </m:sSub>
+        <m:r>
+          <w:rPr>
+            <w:rFonts w:ascii="Cambria Math" w:eastAsiaTheme="minorEastAsia" w:hAnsi="Cambria Math"/>
+          </w:rPr>
+          <m:t>-</m:t>
+        </m:r>
+        <m:sSub>
+          <m:sSubPr>
+            <m:ctrlPr>
+              <w:rPr>
+                <w:rFonts w:ascii="Cambria Math" w:eastAsiaTheme="minorEastAsia" w:hAnsi="Cambria Math"/>
+                <w:i/>
+              </w:rPr>
+            </m:ctrlPr>
+          </m:sSubPr>
+          <m:e>
+            <m:r>
+              <w:rPr>
+                <w:rFonts w:ascii="Cambria Math" w:eastAsiaTheme="minorEastAsia" w:hAnsi="Cambria Math"/>
+              </w:rPr>
+              <m:t>π</m:t>
+            </m:r>
+          </m:e>
+          <m:sub>
+            <m:r>
+              <w:rPr>
+                <w:rFonts w:ascii="Cambria Math" w:eastAsiaTheme="minorEastAsia" w:hAnsi="Cambria Math"/>
+              </w:rPr>
+              <m:t>t-1</m:t>
+            </m:r>
+          </m:sub>
+        </m:sSub>
+        <m:r>
+          <w:rPr>
+            <w:rStyle w:val="FootnoteReference"/>
+            <w:rFonts w:ascii="Cambria Math" w:eastAsiaTheme="minorEastAsia" w:hAnsi="Cambria Math"/>
+            <w:i/>
+          </w:rPr>
+          <w:footnoteReference w:id="3"/>
+        </m:r>
+      </m:oMath>
+      <w:r>
+        <w:rPr>
+          <w:rFonts w:eastAsiaTheme="minorEastAsia"/>
+        </w:rPr>
+        <w:t>.</w:t>
+      </w:r>
+    </w:p>
+    <w:p>
+      <w:pPr>
+        <w:spacing w:before="240"/>
+        <w:ind w:firstLine="0"/>
+        <w:jc w:val="both"/>
+        <w:rPr>
+          <w:rFonts w:eastAsiaTheme="minorEastAsia"/>
+        </w:rPr>
+      </w:pPr>
+      <w:r>
+        <w:rPr>
+          <w:rFonts w:eastAsiaTheme="minorEastAsia"/>
+        </w:rPr>
+        <w:tab/>
       </w:r>
     </w:p>
     <w:p>
@@ -1616,6 +2492,527 @@
     </w:sectPr>
   </w:body>
 </w:document>
+</file>
+
+<file path=word/endnotes.xml><?xml version="1.0" encoding="utf-8"?>
+<w:endnotes xmlns:wpc="http://schemas.microsoft.com/office/word/2010/wordprocessingCanvas" xmlns:mc="http://schemas.openxmlformats.org/markup-compatibility/2006" xmlns:o="urn:schemas-microsoft-com:office:office" xmlns:r="http://schemas.openxmlformats.org/officeDocument/2006/relationships" xmlns:m="http://schemas.openxmlformats.org/officeDocument/2006/math" xmlns:v="urn:schemas-microsoft-com:vml" xmlns:wp14="http://schemas.microsoft.com/office/word/2010/wordprocessingDrawing" xmlns:wp="http://schemas.openxmlformats.org/drawingml/2006/wordprocessingDrawing" xmlns:w10="urn:schemas-microsoft-com:office:word" xmlns:w="http://schemas.openxmlformats.org/wordprocessingml/2006/main" xmlns:w14="http://schemas.microsoft.com/office/word/2010/wordml" xmlns:w15="http://schemas.microsoft.com/office/word/2012/wordml" xmlns:wpg="http://schemas.microsoft.com/office/word/2010/wordprocessingGroup" xmlns:wpi="http://schemas.microsoft.com/office/word/2010/wordprocessingInk" xmlns:wne="http://schemas.microsoft.com/office/word/2006/wordml" xmlns:wps="http://schemas.microsoft.com/office/word/2010/wordprocessingShape" mc:Ignorable="w14 w15 wp14">
+  <w:endnote w:type="separator" w:id="-1">
+    <w:p>
+      <w:pPr>
+        <w:spacing w:line="240" w:lineRule="auto"/>
+      </w:pPr>
+      <w:r>
+        <w:separator/>
+      </w:r>
+    </w:p>
+  </w:endnote>
+  <w:endnote w:type="continuationSeparator" w:id="0">
+    <w:p>
+      <w:pPr>
+        <w:spacing w:line="240" w:lineRule="auto"/>
+      </w:pPr>
+      <w:r>
+        <w:continuationSeparator/>
+      </w:r>
+    </w:p>
+  </w:endnote>
+</w:endnotes>
+</file>
+
+<file path=word/footnotes.xml><?xml version="1.0" encoding="utf-8"?>
+<w:footnotes xmlns:wpc="http://schemas.microsoft.com/office/word/2010/wordprocessingCanvas" xmlns:mc="http://schemas.openxmlformats.org/markup-compatibility/2006" xmlns:o="urn:schemas-microsoft-com:office:office" xmlns:r="http://schemas.openxmlformats.org/officeDocument/2006/relationships" xmlns:m="http://schemas.openxmlformats.org/officeDocument/2006/math" xmlns:v="urn:schemas-microsoft-com:vml" xmlns:wp14="http://schemas.microsoft.com/office/word/2010/wordprocessingDrawing" xmlns:wp="http://schemas.openxmlformats.org/drawingml/2006/wordprocessingDrawing" xmlns:w10="urn:schemas-microsoft-com:office:word" xmlns:w="http://schemas.openxmlformats.org/wordprocessingml/2006/main" xmlns:w14="http://schemas.microsoft.com/office/word/2010/wordml" xmlns:w15="http://schemas.microsoft.com/office/word/2012/wordml" xmlns:wpg="http://schemas.microsoft.com/office/word/2010/wordprocessingGroup" xmlns:wpi="http://schemas.microsoft.com/office/word/2010/wordprocessingInk" xmlns:wne="http://schemas.microsoft.com/office/word/2006/wordml" xmlns:wps="http://schemas.microsoft.com/office/word/2010/wordprocessingShape" mc:Ignorable="w14 w15 wp14">
+  <w:footnote w:type="separator" w:id="-1">
+    <w:p>
+      <w:pPr>
+        <w:spacing w:line="240" w:lineRule="auto"/>
+      </w:pPr>
+      <w:r>
+        <w:separator/>
+      </w:r>
+    </w:p>
+  </w:footnote>
+  <w:footnote w:type="continuationSeparator" w:id="0">
+    <w:p>
+      <w:pPr>
+        <w:spacing w:line="240" w:lineRule="auto"/>
+      </w:pPr>
+      <w:r>
+        <w:continuationSeparator/>
+      </w:r>
+    </w:p>
+  </w:footnote>
+  <w:footnote w:id="1">
+    <w:p>
+      <w:pPr>
+        <w:pStyle w:val="FootnoteText"/>
+        <w:ind w:firstLine="0"/>
+      </w:pPr>
+      <w:r>
+        <w:rPr>
+          <w:rStyle w:val="FootnoteReference"/>
+        </w:rPr>
+        <w:footnoteRef/>
+      </w:r>
+      <w:r>
+        <w:t xml:space="preserve"> </w:t>
+      </w:r>
+      <w:r>
+        <w:rPr>
+          <w:rFonts w:ascii="Arial" w:hAnsi="Arial" w:cs="Arial"/>
+          <w:color w:val="222222"/>
+          <w:shd w:val="clear" w:color="auto" w:fill="FFFFFF"/>
+        </w:rPr>
+        <w:t>Edmonds, Radcliffe G. "A theoretical basis for hedonic regression: A research primer."</w:t>
+      </w:r>
+      <w:r>
+        <w:rPr>
+          <w:rStyle w:val="apple-converted-space"/>
+          <w:rFonts w:ascii="Arial" w:hAnsi="Arial" w:cs="Arial"/>
+          <w:color w:val="222222"/>
+          <w:shd w:val="clear" w:color="auto" w:fill="FFFFFF"/>
+        </w:rPr>
+        <w:t> </w:t>
+      </w:r>
+      <w:r>
+        <w:rPr>
+          <w:rFonts w:ascii="Arial" w:hAnsi="Arial" w:cs="Arial"/>
+          <w:i/>
+          <w:iCs/>
+          <w:color w:val="222222"/>
+          <w:shd w:val="clear" w:color="auto" w:fill="FFFFFF"/>
+        </w:rPr>
+        <w:t>Real Estate Economics</w:t>
+      </w:r>
+      <w:r>
+        <w:rPr>
+          <w:rStyle w:val="apple-converted-space"/>
+          <w:rFonts w:ascii="Arial" w:hAnsi="Arial" w:cs="Arial"/>
+          <w:color w:val="222222"/>
+          <w:shd w:val="clear" w:color="auto" w:fill="FFFFFF"/>
+        </w:rPr>
+        <w:t> </w:t>
+      </w:r>
+      <w:r>
+        <w:rPr>
+          <w:rFonts w:ascii="Arial" w:hAnsi="Arial" w:cs="Arial"/>
+          <w:color w:val="222222"/>
+          <w:shd w:val="clear" w:color="auto" w:fill="FFFFFF"/>
+        </w:rPr>
+        <w:t>12.1 (1984): 72-85.</w:t>
+      </w:r>
+    </w:p>
+  </w:footnote>
+  <w:footnote w:id="2">
+    <w:p>
+      <w:pPr>
+        <w:pStyle w:val="FootnoteText"/>
+        <w:ind w:firstLine="0"/>
+      </w:pPr>
+      <w:r>
+        <w:rPr>
+          <w:rStyle w:val="FootnoteReference"/>
+        </w:rPr>
+        <w:footnoteRef/>
+      </w:r>
+      <w:r>
+        <w:t xml:space="preserve"> </w:t>
+      </w:r>
+      <w:r>
+        <w:rPr>
+          <w:rFonts w:ascii="Arial" w:hAnsi="Arial" w:cs="Arial"/>
+          <w:color w:val="222222"/>
+          <w:shd w:val="clear" w:color="auto" w:fill="FFFFFF"/>
+        </w:rPr>
+        <w:t>Costanigro, Marco, Jill J. McCluskey, and Ron C. Mittelhammer. "Segmenting the wine market based on price: hedonic regression when different prices mean different products."</w:t>
+      </w:r>
+      <w:r>
+        <w:rPr>
+          <w:rStyle w:val="apple-converted-space"/>
+          <w:rFonts w:ascii="Arial" w:hAnsi="Arial" w:cs="Arial"/>
+          <w:color w:val="222222"/>
+          <w:shd w:val="clear" w:color="auto" w:fill="FFFFFF"/>
+        </w:rPr>
+        <w:t> </w:t>
+      </w:r>
+      <w:r>
+        <w:rPr>
+          <w:rFonts w:ascii="Arial" w:hAnsi="Arial" w:cs="Arial"/>
+          <w:i/>
+          <w:iCs/>
+          <w:color w:val="222222"/>
+          <w:shd w:val="clear" w:color="auto" w:fill="FFFFFF"/>
+        </w:rPr>
+        <w:t>Journal of agricultural Economics</w:t>
+      </w:r>
+      <w:r>
+        <w:rPr>
+          <w:rFonts w:ascii="Arial" w:hAnsi="Arial" w:cs="Arial"/>
+          <w:color w:val="222222"/>
+          <w:shd w:val="clear" w:color="auto" w:fill="FFFFFF"/>
+        </w:rPr>
+        <w:t>58.3 (2007): 454-466.</w:t>
+      </w:r>
+    </w:p>
+  </w:footnote>
+  <w:footnote w:id="3">
+    <w:p>
+      <w:pPr>
+        <w:pStyle w:val="FootnoteText"/>
+        <w:ind w:firstLine="0"/>
+      </w:pPr>
+      <w:r>
+        <w:rPr>
+          <w:rStyle w:val="FootnoteReference"/>
+        </w:rPr>
+        <w:footnoteRef/>
+      </w:r>
+      <w:r>
+        <w:t xml:space="preserve"> Additionally,</w:t>
+      </w:r>
+      <w:r>
+        <w:t xml:space="preserve"> the </w:t>
+      </w:r>
+      <w:r>
+        <w:t>difference</w:t>
+      </w:r>
+      <w:r>
+        <w:t xml:space="preserve"> between hedonic terms,</w:t>
+      </w:r>
+      <m:oMath>
+        <m:r>
+          <w:rPr>
+            <w:rFonts w:ascii="Cambria Math" w:hAnsi="Cambria Math"/>
+          </w:rPr>
+          <m:t xml:space="preserve"> </m:t>
+        </m:r>
+        <m:sSub>
+          <m:sSubPr>
+            <m:ctrlPr>
+              <w:rPr>
+                <w:rFonts w:ascii="Cambria Math" w:hAnsi="Cambria Math"/>
+                <w:i/>
+              </w:rPr>
+            </m:ctrlPr>
+          </m:sSubPr>
+          <m:e>
+            <m:r>
+              <w:rPr>
+                <w:rFonts w:ascii="Cambria Math" w:hAnsi="Cambria Math"/>
+              </w:rPr>
+              <m:t>π</m:t>
+            </m:r>
+          </m:e>
+          <m:sub>
+            <m:r>
+              <w:rPr>
+                <w:rFonts w:ascii="Cambria Math" w:hAnsi="Cambria Math"/>
+              </w:rPr>
+              <m:t>t</m:t>
+            </m:r>
+          </m:sub>
+        </m:sSub>
+        <m:r>
+          <w:rPr>
+            <w:rFonts w:ascii="Cambria Math" w:hAnsi="Cambria Math"/>
+          </w:rPr>
+          <m:t>-</m:t>
+        </m:r>
+        <m:sSub>
+          <m:sSubPr>
+            <m:ctrlPr>
+              <w:rPr>
+                <w:rFonts w:ascii="Cambria Math" w:hAnsi="Cambria Math"/>
+                <w:i/>
+              </w:rPr>
+            </m:ctrlPr>
+          </m:sSubPr>
+          <m:e>
+            <m:r>
+              <w:rPr>
+                <w:rFonts w:ascii="Cambria Math" w:hAnsi="Cambria Math"/>
+              </w:rPr>
+              <m:t>π</m:t>
+            </m:r>
+          </m:e>
+          <m:sub>
+            <m:r>
+              <w:rPr>
+                <w:rFonts w:ascii="Cambria Math" w:hAnsi="Cambria Math"/>
+              </w:rPr>
+              <m:t>t-1</m:t>
+            </m:r>
+          </m:sub>
+        </m:sSub>
+      </m:oMath>
+      <w:r>
+        <w:rPr>
+          <w:rFonts w:eastAsiaTheme="minorEastAsia"/>
+        </w:rPr>
+        <w:t xml:space="preserve">, is </w:t>
+      </w:r>
+      <w:r>
+        <w:rPr>
+          <w:rFonts w:eastAsiaTheme="minorEastAsia"/>
+        </w:rPr>
+        <w:t xml:space="preserve">directly a function of </w:t>
+      </w:r>
+      <w:r>
+        <w:rPr>
+          <w:rFonts w:eastAsiaTheme="minorEastAsia"/>
+        </w:rPr>
+        <w:t>the aforementioned quantities</w:t>
+      </w:r>
+      <w:r>
+        <w:rPr>
+          <w:rFonts w:eastAsiaTheme="minorEastAsia"/>
+        </w:rPr>
+        <w:t>:</w:t>
+      </w:r>
+      <m:oMath>
+        <m:r>
+          <w:rPr>
+            <w:rFonts w:ascii="Cambria Math" w:eastAsiaTheme="minorEastAsia" w:hAnsi="Cambria Math"/>
+          </w:rPr>
+          <m:t xml:space="preserve"> </m:t>
+        </m:r>
+        <m:d>
+          <m:dPr>
+            <m:ctrlPr>
+              <w:rPr>
+                <w:rFonts w:ascii="Cambria Math" w:eastAsiaTheme="minorEastAsia" w:hAnsi="Cambria Math"/>
+                <w:i/>
+              </w:rPr>
+            </m:ctrlPr>
+          </m:dPr>
+          <m:e>
+            <m:sSub>
+              <m:sSubPr>
+                <m:ctrlPr>
+                  <w:rPr>
+                    <w:rFonts w:ascii="Cambria Math" w:eastAsiaTheme="minorEastAsia" w:hAnsi="Cambria Math"/>
+                    <w:i/>
+                  </w:rPr>
+                </m:ctrlPr>
+              </m:sSubPr>
+              <m:e>
+                <m:r>
+                  <w:rPr>
+                    <w:rFonts w:ascii="Cambria Math" w:eastAsiaTheme="minorEastAsia" w:hAnsi="Cambria Math"/>
+                  </w:rPr>
+                  <m:t>π</m:t>
+                </m:r>
+              </m:e>
+              <m:sub>
+                <m:r>
+                  <w:rPr>
+                    <w:rFonts w:ascii="Cambria Math" w:eastAsiaTheme="minorEastAsia" w:hAnsi="Cambria Math"/>
+                  </w:rPr>
+                  <m:t>t</m:t>
+                </m:r>
+              </m:sub>
+            </m:sSub>
+            <m:r>
+              <w:rPr>
+                <w:rFonts w:ascii="Cambria Math" w:eastAsiaTheme="minorEastAsia" w:hAnsi="Cambria Math"/>
+              </w:rPr>
+              <m:t>-</m:t>
+            </m:r>
+            <m:sSub>
+              <m:sSubPr>
+                <m:ctrlPr>
+                  <w:rPr>
+                    <w:rFonts w:ascii="Cambria Math" w:eastAsiaTheme="minorEastAsia" w:hAnsi="Cambria Math"/>
+                    <w:i/>
+                  </w:rPr>
+                </m:ctrlPr>
+              </m:sSubPr>
+              <m:e>
+                <m:r>
+                  <w:rPr>
+                    <w:rFonts w:ascii="Cambria Math" w:eastAsiaTheme="minorEastAsia" w:hAnsi="Cambria Math"/>
+                  </w:rPr>
+                  <m:t>π</m:t>
+                </m:r>
+              </m:e>
+              <m:sub>
+                <m:r>
+                  <w:rPr>
+                    <w:rFonts w:ascii="Cambria Math" w:eastAsiaTheme="minorEastAsia" w:hAnsi="Cambria Math"/>
+                  </w:rPr>
+                  <m:t>t-1</m:t>
+                </m:r>
+              </m:sub>
+            </m:sSub>
+          </m:e>
+        </m:d>
+        <m:r>
+          <w:rPr>
+            <w:rFonts w:ascii="Cambria Math" w:eastAsiaTheme="minorEastAsia" w:hAnsi="Cambria Math"/>
+          </w:rPr>
+          <m:t>=</m:t>
+        </m:r>
+        <m:d>
+          <m:dPr>
+            <m:ctrlPr>
+              <w:rPr>
+                <w:rFonts w:ascii="Cambria Math" w:eastAsiaTheme="minorEastAsia" w:hAnsi="Cambria Math"/>
+                <w:i/>
+              </w:rPr>
+            </m:ctrlPr>
+          </m:dPr>
+          <m:e>
+            <m:sSub>
+              <m:sSubPr>
+                <m:ctrlPr>
+                  <w:rPr>
+                    <w:rFonts w:ascii="Cambria Math" w:eastAsiaTheme="minorEastAsia" w:hAnsi="Cambria Math"/>
+                    <w:i/>
+                  </w:rPr>
+                </m:ctrlPr>
+              </m:sSubPr>
+              <m:e>
+                <m:r>
+                  <w:rPr>
+                    <w:rFonts w:ascii="Cambria Math" w:eastAsiaTheme="minorEastAsia" w:hAnsi="Cambria Math"/>
+                  </w:rPr>
+                  <m:t>P</m:t>
+                </m:r>
+              </m:e>
+              <m:sub>
+                <m:r>
+                  <w:rPr>
+                    <w:rFonts w:ascii="Cambria Math" w:eastAsiaTheme="minorEastAsia" w:hAnsi="Cambria Math"/>
+                  </w:rPr>
+                  <m:t>t-1</m:t>
+                </m:r>
+              </m:sub>
+            </m:sSub>
+            <m:r>
+              <w:rPr>
+                <w:rFonts w:ascii="Cambria Math" w:eastAsiaTheme="minorEastAsia" w:hAnsi="Cambria Math"/>
+              </w:rPr>
+              <m:t>-</m:t>
+            </m:r>
+            <m:sSub>
+              <m:sSubPr>
+                <m:ctrlPr>
+                  <w:rPr>
+                    <w:rFonts w:ascii="Cambria Math" w:eastAsiaTheme="minorEastAsia" w:hAnsi="Cambria Math"/>
+                    <w:i/>
+                  </w:rPr>
+                </m:ctrlPr>
+              </m:sSubPr>
+              <m:e>
+                <m:r>
+                  <w:rPr>
+                    <w:rFonts w:ascii="Cambria Math" w:eastAsiaTheme="minorEastAsia" w:hAnsi="Cambria Math"/>
+                  </w:rPr>
+                  <m:t>π</m:t>
+                </m:r>
+              </m:e>
+              <m:sub>
+                <m:r>
+                  <w:rPr>
+                    <w:rFonts w:ascii="Cambria Math" w:eastAsiaTheme="minorEastAsia" w:hAnsi="Cambria Math"/>
+                  </w:rPr>
+                  <m:t>t-1</m:t>
+                </m:r>
+              </m:sub>
+            </m:sSub>
+          </m:e>
+        </m:d>
+        <m:r>
+          <w:rPr>
+            <w:rFonts w:ascii="Cambria Math" w:eastAsiaTheme="minorEastAsia" w:hAnsi="Cambria Math"/>
+          </w:rPr>
+          <m:t>-</m:t>
+        </m:r>
+        <m:d>
+          <m:dPr>
+            <m:ctrlPr>
+              <w:rPr>
+                <w:rFonts w:ascii="Cambria Math" w:eastAsiaTheme="minorEastAsia" w:hAnsi="Cambria Math"/>
+                <w:i/>
+              </w:rPr>
+            </m:ctrlPr>
+          </m:dPr>
+          <m:e>
+            <m:sSub>
+              <m:sSubPr>
+                <m:ctrlPr>
+                  <w:rPr>
+                    <w:rFonts w:ascii="Cambria Math" w:eastAsiaTheme="minorEastAsia" w:hAnsi="Cambria Math"/>
+                    <w:i/>
+                  </w:rPr>
+                </m:ctrlPr>
+              </m:sSubPr>
+              <m:e>
+                <m:r>
+                  <w:rPr>
+                    <w:rFonts w:ascii="Cambria Math" w:eastAsiaTheme="minorEastAsia" w:hAnsi="Cambria Math"/>
+                  </w:rPr>
+                  <m:t>P</m:t>
+                </m:r>
+              </m:e>
+              <m:sub>
+                <m:r>
+                  <w:rPr>
+                    <w:rFonts w:ascii="Cambria Math" w:eastAsiaTheme="minorEastAsia" w:hAnsi="Cambria Math"/>
+                  </w:rPr>
+                  <m:t>t-1</m:t>
+                </m:r>
+              </m:sub>
+            </m:sSub>
+            <m:r>
+              <w:rPr>
+                <w:rFonts w:ascii="Cambria Math" w:eastAsiaTheme="minorEastAsia" w:hAnsi="Cambria Math"/>
+              </w:rPr>
+              <m:t>-</m:t>
+            </m:r>
+            <m:sSub>
+              <m:sSubPr>
+                <m:ctrlPr>
+                  <w:rPr>
+                    <w:rFonts w:ascii="Cambria Math" w:eastAsiaTheme="minorEastAsia" w:hAnsi="Cambria Math"/>
+                    <w:i/>
+                  </w:rPr>
+                </m:ctrlPr>
+              </m:sSubPr>
+              <m:e>
+                <m:r>
+                  <w:rPr>
+                    <w:rFonts w:ascii="Cambria Math" w:eastAsiaTheme="minorEastAsia" w:hAnsi="Cambria Math"/>
+                  </w:rPr>
+                  <m:t>π</m:t>
+                </m:r>
+              </m:e>
+              <m:sub>
+                <m:r>
+                  <w:rPr>
+                    <w:rFonts w:ascii="Cambria Math" w:eastAsiaTheme="minorEastAsia" w:hAnsi="Cambria Math"/>
+                  </w:rPr>
+                  <m:t>t</m:t>
+                </m:r>
+              </m:sub>
+            </m:sSub>
+          </m:e>
+        </m:d>
+      </m:oMath>
+      <w:r>
+        <w:rPr>
+          <w:rFonts w:eastAsiaTheme="minorEastAsia"/>
+        </w:rPr>
+        <w:t>.</w:t>
+      </w:r>
+      <w:r>
+        <w:rPr>
+          <w:rFonts w:eastAsiaTheme="minorEastAsia"/>
+        </w:rPr>
+        <w:t xml:space="preserve"> </w:t>
+      </w:r>
+    </w:p>
+  </w:footnote>
+</w:footnotes>
 </file>
 
 <file path=word/styles.xml><?xml version="1.0" encoding="utf-8"?>
@@ -2050,6 +3447,50 @@
       <w:color w:val="808080"/>
     </w:rPr>
   </w:style>
+  <w:style w:type="paragraph" w:styleId="FootnoteText">
+    <w:name w:val="footnote text"/>
+    <w:basedOn w:val="Normal"/>
+    <w:link w:val="FootnoteTextChar"/>
+    <w:uiPriority w:val="99"/>
+    <w:semiHidden/>
+    <w:unhideWhenUsed/>
+    <w:rsid w:val="000A33F7"/>
+    <w:pPr>
+      <w:spacing w:line="240" w:lineRule="auto"/>
+    </w:pPr>
+    <w:rPr>
+      <w:sz w:val="20"/>
+      <w:szCs w:val="20"/>
+    </w:rPr>
+  </w:style>
+  <w:style w:type="character" w:customStyle="1" w:styleId="FootnoteTextChar">
+    <w:name w:val="Footnote Text Char"/>
+    <w:basedOn w:val="DefaultParagraphFont"/>
+    <w:link w:val="FootnoteText"/>
+    <w:uiPriority w:val="99"/>
+    <w:semiHidden/>
+    <w:rsid w:val="000A33F7"/>
+    <w:rPr>
+      <w:sz w:val="20"/>
+      <w:szCs w:val="20"/>
+    </w:rPr>
+  </w:style>
+  <w:style w:type="character" w:styleId="FootnoteReference">
+    <w:name w:val="footnote reference"/>
+    <w:basedOn w:val="DefaultParagraphFont"/>
+    <w:uiPriority w:val="99"/>
+    <w:semiHidden/>
+    <w:unhideWhenUsed/>
+    <w:rsid w:val="000A33F7"/>
+    <w:rPr>
+      <w:vertAlign w:val="superscript"/>
+    </w:rPr>
+  </w:style>
+  <w:style w:type="character" w:customStyle="1" w:styleId="apple-converted-space">
+    <w:name w:val="apple-converted-space"/>
+    <w:basedOn w:val="DefaultParagraphFont"/>
+    <w:rsid w:val="000A33F7"/>
+  </w:style>
 </w:styles>
 </file>
 
@@ -2312,4 +3753,16 @@
     </a:ext>
   </a:extLst>
 </a:theme>
+</file>
+
+<file path=customXml/item1.xml><?xml version="1.0" encoding="utf-8"?>
+<b:Sources xmlns:b="http://schemas.openxmlformats.org/officeDocument/2006/bibliography" xmlns="http://schemas.openxmlformats.org/officeDocument/2006/bibliography" SelectedStyle="\APASixthEditionOfficeOnline.xsl" StyleName="APA" Version="6"/>
+</file>
+
+<file path=customXml/itemProps1.xml><?xml version="1.0" encoding="utf-8"?>
+<ds:datastoreItem xmlns:ds="http://schemas.openxmlformats.org/officeDocument/2006/customXml" ds:itemID="{6EB10E42-1215-43F4-9B27-CD9B41A40F55}">
+  <ds:schemaRefs>
+    <ds:schemaRef ds:uri="http://schemas.openxmlformats.org/officeDocument/2006/bibliography"/>
+  </ds:schemaRefs>
+</ds:datastoreItem>
 </file>
</xml_diff>

<commit_message>
starting on anchoring and substitution in methodology
</commit_message>
<xml_diff>
--- a/METHODOLOGY.docx
+++ b/METHODOLOGY.docx
@@ -16,6 +16,22 @@
     <w:p>
       <w:pPr>
         <w:spacing w:before="240"/>
+        <w:ind w:firstLine="0"/>
+        <w:rPr>
+          <w:b/>
+        </w:rPr>
+      </w:pPr>
+      <w:r>
+        <w:rPr>
+          <w:b/>
+        </w:rPr>
+        <w:t>ANCHORING</w:t>
+      </w:r>
+    </w:p>
+    <w:p>
+      <w:pPr>
+        <w:spacing w:before="240"/>
+        <w:ind w:firstLine="0"/>
       </w:pPr>
       <w:r>
         <w:t xml:space="preserve">A </w:t>
@@ -1097,6 +1113,48 @@
           <w:rFonts w:eastAsiaTheme="minorEastAsia"/>
         </w:rPr>
         <w:t xml:space="preserve">varies over time. </w:t>
+      </w:r>
+      <w:r>
+        <w:rPr>
+          <w:rFonts w:eastAsiaTheme="minorEastAsia"/>
+        </w:rPr>
+        <w:t xml:space="preserve">The </w:t>
+      </w:r>
+      <w:r>
+        <w:rPr>
+          <w:rFonts w:eastAsiaTheme="minorEastAsia"/>
+        </w:rPr>
+        <w:t xml:space="preserve">hedonic </w:t>
+      </w:r>
+      <w:r>
+        <w:rPr>
+          <w:rFonts w:eastAsiaTheme="minorEastAsia"/>
+        </w:rPr>
+        <w:t>variables</w:t>
+      </w:r>
+      <w:r>
+        <w:rPr>
+          <w:rFonts w:eastAsiaTheme="minorEastAsia"/>
+        </w:rPr>
+        <w:t>, however</w:t>
+      </w:r>
+      <w:r>
+        <w:rPr>
+          <w:rFonts w:eastAsiaTheme="minorEastAsia"/>
+        </w:rPr>
+        <w:t xml:space="preserve">, are assumed to </w:t>
+      </w:r>
+      <w:r>
+        <w:rPr>
+          <w:rFonts w:eastAsiaTheme="minorEastAsia"/>
+        </w:rPr>
+        <w:t xml:space="preserve">remain constant </w:t>
+      </w:r>
+      <w:r>
+        <w:rPr>
+          <w:rFonts w:eastAsiaTheme="minorEastAsia"/>
+        </w:rPr>
+        <w:t>across sales.</w:t>
       </w:r>
     </w:p>
     <w:p>
@@ -1454,6 +1512,7 @@
         <w:ind w:firstLine="0"/>
         <w:rPr>
           <w:rFonts w:eastAsiaTheme="minorEastAsia"/>
+          <w:b/>
         </w:rPr>
       </w:pPr>
       <w:r>
@@ -1934,14 +1993,14 @@
         <w:rPr>
           <w:rFonts w:eastAsiaTheme="minorEastAsia"/>
         </w:rPr>
-        <w:t xml:space="preserve"> controls for unobservable non-hedonic effects on price. For example, if the past price was not only a function of the painting’s hedonic characteristics, but was </w:t>
+        <w:t xml:space="preserve"> controls for unobservable non-hedonic effects on price. For example, if </w:t>
       </w:r>
       <w:r>
         <w:rPr>
           <w:rFonts w:eastAsiaTheme="minorEastAsia"/>
         </w:rPr>
         <w:lastRenderedPageBreak/>
-        <w:t xml:space="preserve">also a function of bidding activity at the time, this will be </w:t>
+        <w:t xml:space="preserve">the past price was not only a function of the painting’s hedonic characteristics, but was also a function of bidding activity at the time, this will be </w:t>
       </w:r>
       <w:r>
         <w:rPr>
@@ -2181,6 +2240,12 @@
         </w:rPr>
         <w:t xml:space="preserve"> In the case of</w:t>
       </w:r>
+      <w:r>
+        <w:rPr>
+          <w:rFonts w:eastAsiaTheme="minorEastAsia"/>
+        </w:rPr>
+        <w:t xml:space="preserve"> the dependent variable</w:t>
+      </w:r>
       <m:oMath>
         <m:r>
           <w:rPr>
@@ -2219,7 +2284,7 @@
         <w:rPr>
           <w:rFonts w:eastAsiaTheme="minorEastAsia"/>
         </w:rPr>
-        <w:t xml:space="preserve">, the dependent variable (for </w:t>
+        <w:t xml:space="preserve"> (for </w:t>
       </w:r>
       <w:r>
         <w:rPr>
@@ -2261,33 +2326,19 @@
         <w:rPr>
           <w:rFonts w:eastAsiaTheme="minorEastAsia"/>
         </w:rPr>
-        <w:t xml:space="preserve">inputs </w:t>
-      </w:r>
-      <w:r>
-        <w:rPr>
-          <w:rFonts w:eastAsiaTheme="minorEastAsia"/>
-        </w:rPr>
-        <w:t>would be contained in the error term</w:t>
-      </w:r>
-      <w:r>
-        <w:rPr>
-          <w:rFonts w:eastAsiaTheme="minorEastAsia"/>
-        </w:rPr>
-        <w:t xml:space="preserve">. </w:t>
-      </w:r>
-      <w:bookmarkStart w:id="0" w:name="_GoBack"/>
-      <w:bookmarkEnd w:id="0"/>
-      <w:r>
-        <w:rPr>
-          <w:rFonts w:eastAsiaTheme="minorEastAsia"/>
-        </w:rPr>
-        <w:t>Furthermore, because hedonic prices</w:t>
-      </w:r>
-      <w:r>
-        <w:rPr>
-          <w:rFonts w:eastAsiaTheme="minorEastAsia"/>
-        </w:rPr>
-        <w:t xml:space="preserve"> may vary over time,</w:t>
+        <w:t xml:space="preserve">inputs, </w:t>
+      </w:r>
+      <w:r>
+        <w:rPr>
+          <w:rFonts w:eastAsiaTheme="minorEastAsia"/>
+        </w:rPr>
+        <w:t>usually</w:t>
+      </w:r>
+      <w:r>
+        <w:rPr>
+          <w:rFonts w:eastAsiaTheme="minorEastAsia"/>
+        </w:rPr>
+        <w:t xml:space="preserve"> captured by</w:t>
       </w:r>
       <m:oMath>
         <m:r>
@@ -2318,7 +2369,7 @@
               <w:rPr>
                 <w:rFonts w:ascii="Cambria Math" w:eastAsiaTheme="minorEastAsia" w:hAnsi="Cambria Math"/>
               </w:rPr>
-              <m:t>t-1</m:t>
+              <m:t>t</m:t>
             </m:r>
           </m:sub>
         </m:sSub>
@@ -2359,19 +2410,49 @@
         <w:rPr>
           <w:rFonts w:eastAsiaTheme="minorEastAsia"/>
         </w:rPr>
-        <w:t xml:space="preserve"> </w:t>
-      </w:r>
-      <w:r>
-        <w:rPr>
-          <w:rFonts w:eastAsiaTheme="minorEastAsia"/>
-        </w:rPr>
-        <w:t xml:space="preserve">is </w:t>
-      </w:r>
-      <w:r>
-        <w:rPr>
-          <w:rFonts w:eastAsiaTheme="minorEastAsia"/>
-        </w:rPr>
-        <w:t>distinct from</w:t>
+        <w:t xml:space="preserve">, </w:t>
+      </w:r>
+      <w:r>
+        <w:rPr>
+          <w:rFonts w:eastAsiaTheme="minorEastAsia"/>
+        </w:rPr>
+        <w:t>would instead be</w:t>
+      </w:r>
+      <w:r>
+        <w:rPr>
+          <w:rFonts w:eastAsiaTheme="minorEastAsia"/>
+        </w:rPr>
+        <w:t xml:space="preserve"> contained in the </w:t>
+      </w:r>
+      <w:r>
+        <w:rPr>
+          <w:rFonts w:eastAsiaTheme="minorEastAsia"/>
+        </w:rPr>
+        <w:t>residuals</w:t>
+      </w:r>
+      <w:r>
+        <w:rPr>
+          <w:rFonts w:eastAsiaTheme="minorEastAsia"/>
+        </w:rPr>
+        <w:t>.</w:t>
+      </w:r>
+      <w:r>
+        <w:rPr>
+          <w:rFonts w:eastAsiaTheme="minorEastAsia"/>
+        </w:rPr>
+        <w:t xml:space="preserve"> One should also note that</w:t>
+      </w:r>
+      <w:r>
+        <w:rPr>
+          <w:rFonts w:eastAsiaTheme="minorEastAsia"/>
+        </w:rPr>
+        <w:t xml:space="preserve"> because hedonic prices</w:t>
+      </w:r>
+      <w:r>
+        <w:rPr>
+          <w:rFonts w:eastAsiaTheme="minorEastAsia"/>
+        </w:rPr>
+        <w:t xml:space="preserve"> may vary over time,</w:t>
       </w:r>
       <m:oMath>
         <m:r>
@@ -2402,13 +2483,7 @@
               <w:rPr>
                 <w:rFonts w:ascii="Cambria Math" w:eastAsiaTheme="minorEastAsia" w:hAnsi="Cambria Math"/>
               </w:rPr>
-              <m:t>t</m:t>
-            </m:r>
-            <m:r>
-              <w:rPr>
-                <w:rFonts w:ascii="Cambria Math" w:eastAsiaTheme="minorEastAsia" w:hAnsi="Cambria Math"/>
-              </w:rPr>
-              <m:t>-1</m:t>
+              <m:t>t-1</m:t>
             </m:r>
           </m:sub>
         </m:sSub>
@@ -2440,6 +2515,96 @@
               <w:rPr>
                 <w:rFonts w:ascii="Cambria Math" w:eastAsiaTheme="minorEastAsia" w:hAnsi="Cambria Math"/>
               </w:rPr>
+              <m:t>t</m:t>
+            </m:r>
+          </m:sub>
+        </m:sSub>
+      </m:oMath>
+      <w:r>
+        <w:rPr>
+          <w:rFonts w:eastAsiaTheme="minorEastAsia"/>
+        </w:rPr>
+        <w:t xml:space="preserve"> </w:t>
+      </w:r>
+      <w:r>
+        <w:rPr>
+          <w:rFonts w:eastAsiaTheme="minorEastAsia"/>
+        </w:rPr>
+        <w:t xml:space="preserve">is </w:t>
+      </w:r>
+      <w:r>
+        <w:rPr>
+          <w:rFonts w:eastAsiaTheme="minorEastAsia"/>
+        </w:rPr>
+        <w:t>distinct from</w:t>
+      </w:r>
+      <m:oMath>
+        <m:r>
+          <w:rPr>
+            <w:rFonts w:ascii="Cambria Math" w:eastAsiaTheme="minorEastAsia" w:hAnsi="Cambria Math"/>
+          </w:rPr>
+          <m:t xml:space="preserve"> </m:t>
+        </m:r>
+        <m:sSub>
+          <m:sSubPr>
+            <m:ctrlPr>
+              <w:rPr>
+                <w:rFonts w:ascii="Cambria Math" w:eastAsiaTheme="minorEastAsia" w:hAnsi="Cambria Math"/>
+                <w:i/>
+              </w:rPr>
+            </m:ctrlPr>
+          </m:sSubPr>
+          <m:e>
+            <m:r>
+              <w:rPr>
+                <w:rFonts w:ascii="Cambria Math" w:eastAsiaTheme="minorEastAsia" w:hAnsi="Cambria Math"/>
+              </w:rPr>
+              <m:t>P</m:t>
+            </m:r>
+          </m:e>
+          <m:sub>
+            <m:r>
+              <w:rPr>
+                <w:rFonts w:ascii="Cambria Math" w:eastAsiaTheme="minorEastAsia" w:hAnsi="Cambria Math"/>
+              </w:rPr>
+              <m:t>t</m:t>
+            </m:r>
+            <m:r>
+              <w:rPr>
+                <w:rFonts w:ascii="Cambria Math" w:eastAsiaTheme="minorEastAsia" w:hAnsi="Cambria Math"/>
+              </w:rPr>
+              <m:t>-1</m:t>
+            </m:r>
+          </m:sub>
+        </m:sSub>
+        <m:r>
+          <w:rPr>
+            <w:rFonts w:ascii="Cambria Math" w:eastAsiaTheme="minorEastAsia" w:hAnsi="Cambria Math"/>
+          </w:rPr>
+          <m:t>-</m:t>
+        </m:r>
+        <m:sSub>
+          <m:sSubPr>
+            <m:ctrlPr>
+              <w:rPr>
+                <w:rFonts w:ascii="Cambria Math" w:eastAsiaTheme="minorEastAsia" w:hAnsi="Cambria Math"/>
+                <w:i/>
+              </w:rPr>
+            </m:ctrlPr>
+          </m:sSubPr>
+          <m:e>
+            <m:r>
+              <w:rPr>
+                <w:rFonts w:ascii="Cambria Math" w:eastAsiaTheme="minorEastAsia" w:hAnsi="Cambria Math"/>
+              </w:rPr>
+              <m:t>π</m:t>
+            </m:r>
+          </m:e>
+          <m:sub>
+            <m:r>
+              <w:rPr>
+                <w:rFonts w:ascii="Cambria Math" w:eastAsiaTheme="minorEastAsia" w:hAnsi="Cambria Math"/>
+              </w:rPr>
               <m:t>t-1</m:t>
             </m:r>
           </m:sub>
@@ -2458,6 +2623,397 @@
           <w:rFonts w:eastAsiaTheme="minorEastAsia"/>
         </w:rPr>
         <w:t>.</w:t>
+      </w:r>
+      <w:r>
+        <w:rPr>
+          <w:rFonts w:eastAsiaTheme="minorEastAsia"/>
+        </w:rPr>
+        <w:t xml:space="preserve"> </w:t>
+      </w:r>
+    </w:p>
+    <w:p>
+      <w:pPr>
+        <w:spacing w:before="240"/>
+        <w:ind w:firstLine="0"/>
+        <w:rPr>
+          <w:rFonts w:eastAsiaTheme="minorEastAsia"/>
+          <w:b/>
+        </w:rPr>
+      </w:pPr>
+      <w:r>
+        <w:rPr>
+          <w:rFonts w:eastAsiaTheme="minorEastAsia"/>
+          <w:b/>
+        </w:rPr>
+        <w:t>ANCHORING AND SUBSTITUTION</w:t>
+      </w:r>
+    </w:p>
+    <w:p>
+      <w:pPr>
+        <w:spacing w:before="240"/>
+        <w:ind w:firstLine="0"/>
+        <w:rPr>
+          <w:rFonts w:eastAsiaTheme="minorEastAsia"/>
+        </w:rPr>
+      </w:pPr>
+      <w:r>
+        <w:rPr>
+          <w:rFonts w:eastAsiaTheme="minorEastAsia"/>
+        </w:rPr>
+        <w:t xml:space="preserve">As </w:t>
+      </w:r>
+      <w:r>
+        <w:rPr>
+          <w:rFonts w:eastAsiaTheme="minorEastAsia"/>
+        </w:rPr>
+        <w:t xml:space="preserve">we </w:t>
+      </w:r>
+      <w:r>
+        <w:rPr>
+          <w:rFonts w:eastAsiaTheme="minorEastAsia"/>
+        </w:rPr>
+        <w:t xml:space="preserve">discussed earlier </w:t>
+      </w:r>
+      <w:r>
+        <w:rPr>
+          <w:rFonts w:eastAsiaTheme="minorEastAsia"/>
+        </w:rPr>
+        <w:t>and as Beggs &amp; Graddy (2009)</w:t>
+      </w:r>
+      <w:r>
+        <w:rPr>
+          <w:rFonts w:eastAsiaTheme="minorEastAsia"/>
+        </w:rPr>
+        <w:t xml:space="preserve"> note</w:t>
+      </w:r>
+      <w:r>
+        <w:rPr>
+          <w:rFonts w:eastAsiaTheme="minorEastAsia"/>
+        </w:rPr>
+        <w:t xml:space="preserve">, </w:t>
+      </w:r>
+      <w:r>
+        <w:rPr>
+          <w:rFonts w:eastAsiaTheme="minorEastAsia"/>
+        </w:rPr>
+        <w:t xml:space="preserve">it is </w:t>
+      </w:r>
+      <w:r>
+        <w:rPr>
+          <w:rFonts w:eastAsiaTheme="minorEastAsia"/>
+        </w:rPr>
+        <w:t xml:space="preserve">extremely difficult to </w:t>
+      </w:r>
+      <w:r>
+        <w:rPr>
+          <w:rFonts w:eastAsiaTheme="minorEastAsia"/>
+        </w:rPr>
+        <w:t xml:space="preserve">track </w:t>
+      </w:r>
+      <w:r>
+        <w:rPr>
+          <w:rFonts w:eastAsiaTheme="minorEastAsia"/>
+        </w:rPr>
+        <w:t xml:space="preserve">down </w:t>
+      </w:r>
+      <w:r>
+        <w:rPr>
+          <w:rFonts w:eastAsiaTheme="minorEastAsia"/>
+        </w:rPr>
+        <w:t xml:space="preserve">multiple sales </w:t>
+      </w:r>
+      <w:r>
+        <w:rPr>
+          <w:rFonts w:eastAsiaTheme="minorEastAsia"/>
+        </w:rPr>
+        <w:t xml:space="preserve">of the same item, to the extent that </w:t>
+      </w:r>
+      <w:r>
+        <w:rPr>
+          <w:rFonts w:eastAsiaTheme="minorEastAsia"/>
+        </w:rPr>
+        <w:t xml:space="preserve">even </w:t>
+      </w:r>
+      <w:r>
+        <w:rPr>
+          <w:rFonts w:eastAsiaTheme="minorEastAsia"/>
+        </w:rPr>
+        <w:t>auction house specialists</w:t>
+      </w:r>
+      <w:r>
+        <w:rPr>
+          <w:rFonts w:eastAsiaTheme="minorEastAsia"/>
+        </w:rPr>
+        <w:t xml:space="preserve"> </w:t>
+      </w:r>
+      <w:r>
+        <w:rPr>
+          <w:rFonts w:eastAsiaTheme="minorEastAsia"/>
+        </w:rPr>
+        <w:t xml:space="preserve">formulate </w:t>
+      </w:r>
+      <w:r>
+        <w:rPr>
+          <w:rFonts w:eastAsiaTheme="minorEastAsia"/>
+        </w:rPr>
+        <w:t>estimates</w:t>
+      </w:r>
+      <w:r>
+        <w:rPr>
+          <w:rFonts w:eastAsiaTheme="minorEastAsia"/>
+        </w:rPr>
+        <w:t xml:space="preserve"> </w:t>
+      </w:r>
+      <w:r>
+        <w:rPr>
+          <w:rFonts w:eastAsiaTheme="minorEastAsia"/>
+        </w:rPr>
+        <w:t xml:space="preserve">from </w:t>
+      </w:r>
+      <w:r>
+        <w:rPr>
+          <w:rFonts w:eastAsiaTheme="minorEastAsia"/>
+        </w:rPr>
+        <w:t xml:space="preserve">researching sales of related goods </w:t>
+      </w:r>
+      <w:r>
+        <w:rPr>
+          <w:rFonts w:eastAsiaTheme="minorEastAsia"/>
+        </w:rPr>
+        <w:t>(substitutes)</w:t>
+      </w:r>
+      <w:r>
+        <w:rPr>
+          <w:rFonts w:eastAsiaTheme="minorEastAsia"/>
+        </w:rPr>
+        <w:t xml:space="preserve"> instead</w:t>
+      </w:r>
+      <w:r>
+        <w:rPr>
+          <w:rFonts w:eastAsiaTheme="minorEastAsia"/>
+        </w:rPr>
+        <w:t xml:space="preserve">. </w:t>
+      </w:r>
+      <w:r>
+        <w:rPr>
+          <w:rFonts w:eastAsiaTheme="minorEastAsia"/>
+        </w:rPr>
+        <w:t>The same art piece can become a drastically different hedonic object within its lifetime.</w:t>
+      </w:r>
+      <w:r>
+        <w:rPr>
+          <w:rFonts w:eastAsiaTheme="minorEastAsia"/>
+        </w:rPr>
+        <w:t xml:space="preserve"> </w:t>
+      </w:r>
+      <w:r>
+        <w:rPr>
+          <w:rFonts w:eastAsiaTheme="minorEastAsia"/>
+        </w:rPr>
+        <w:t xml:space="preserve">And, many years or decades may elapse between sales of the same art piece </w:t>
+      </w:r>
+      <w:r>
+        <w:rPr>
+          <w:rFonts w:eastAsiaTheme="minorEastAsia"/>
+        </w:rPr>
+        <w:t xml:space="preserve">– </w:t>
+      </w:r>
+      <w:r>
+        <w:rPr>
+          <w:rFonts w:eastAsiaTheme="minorEastAsia"/>
+        </w:rPr>
+        <w:t xml:space="preserve">far </w:t>
+      </w:r>
+      <w:r>
+        <w:rPr>
+          <w:rFonts w:eastAsiaTheme="minorEastAsia"/>
+        </w:rPr>
+        <w:t>too long to reliably measur</w:t>
+      </w:r>
+      <w:r>
+        <w:rPr>
+          <w:rFonts w:eastAsiaTheme="minorEastAsia"/>
+        </w:rPr>
+        <w:t>e anchoring biases.</w:t>
+      </w:r>
+      <w:r>
+        <w:rPr>
+          <w:rFonts w:eastAsiaTheme="minorEastAsia"/>
+        </w:rPr>
+        <w:t xml:space="preserve"> </w:t>
+      </w:r>
+    </w:p>
+    <w:p>
+      <w:pPr>
+        <w:spacing w:before="240"/>
+        <w:ind w:firstLine="0"/>
+        <w:rPr>
+          <w:rFonts w:eastAsiaTheme="minorEastAsia"/>
+        </w:rPr>
+      </w:pPr>
+      <w:r>
+        <w:rPr>
+          <w:rFonts w:eastAsiaTheme="minorEastAsia"/>
+        </w:rPr>
+        <w:tab/>
+      </w:r>
+      <w:r>
+        <w:rPr>
+          <w:rFonts w:eastAsiaTheme="minorEastAsia"/>
+        </w:rPr>
+        <w:t xml:space="preserve">It is </w:t>
+      </w:r>
+      <w:r>
+        <w:rPr>
+          <w:rFonts w:eastAsiaTheme="minorEastAsia"/>
+        </w:rPr>
+        <w:t xml:space="preserve">reasonable to </w:t>
+      </w:r>
+      <w:r>
+        <w:rPr>
+          <w:rFonts w:eastAsiaTheme="minorEastAsia"/>
+        </w:rPr>
+        <w:t>believe that buyers</w:t>
+      </w:r>
+      <w:r>
+        <w:rPr>
+          <w:rFonts w:eastAsiaTheme="minorEastAsia"/>
+        </w:rPr>
+        <w:t xml:space="preserve"> (and specialists)</w:t>
+      </w:r>
+      <w:r>
+        <w:rPr>
+          <w:rFonts w:eastAsiaTheme="minorEastAsia"/>
+        </w:rPr>
+        <w:t xml:space="preserve">, when bidding on an artwork, make judgments based not only on </w:t>
+      </w:r>
+      <w:r>
+        <w:rPr>
+          <w:rFonts w:eastAsiaTheme="minorEastAsia"/>
+        </w:rPr>
+        <w:t>that artwork’s</w:t>
+      </w:r>
+      <w:r>
+        <w:rPr>
+          <w:rFonts w:eastAsiaTheme="minorEastAsia"/>
+        </w:rPr>
+        <w:t xml:space="preserve"> </w:t>
+      </w:r>
+      <w:r>
+        <w:rPr>
+          <w:rFonts w:eastAsiaTheme="minorEastAsia"/>
+        </w:rPr>
+        <w:t xml:space="preserve">past </w:t>
+      </w:r>
+      <w:r>
+        <w:rPr>
+          <w:rFonts w:eastAsiaTheme="minorEastAsia"/>
+        </w:rPr>
+        <w:t>sales</w:t>
+      </w:r>
+      <w:r>
+        <w:rPr>
+          <w:rFonts w:eastAsiaTheme="minorEastAsia"/>
+        </w:rPr>
+        <w:t>,</w:t>
+      </w:r>
+      <w:r>
+        <w:rPr>
+          <w:rFonts w:eastAsiaTheme="minorEastAsia"/>
+        </w:rPr>
+        <w:t xml:space="preserve"> but also what similar pieces went for </w:t>
+      </w:r>
+      <w:r>
+        <w:rPr>
+          <w:rFonts w:eastAsiaTheme="minorEastAsia"/>
+        </w:rPr>
+        <w:t>as well.</w:t>
+      </w:r>
+      <w:r>
+        <w:rPr>
+          <w:rFonts w:eastAsiaTheme="minorEastAsia"/>
+        </w:rPr>
+        <w:t xml:space="preserve"> </w:t>
+      </w:r>
+      <w:bookmarkStart w:id="0" w:name="_GoBack"/>
+      <w:bookmarkEnd w:id="0"/>
+    </w:p>
+    <w:p>
+      <w:pPr>
+        <w:spacing w:before="240"/>
+        <w:ind w:firstLine="0"/>
+        <w:rPr>
+          <w:rFonts w:eastAsiaTheme="minorEastAsia"/>
+        </w:rPr>
+      </w:pPr>
+      <w:r>
+        <w:rPr>
+          <w:rFonts w:eastAsiaTheme="minorEastAsia"/>
+        </w:rPr>
+        <w:t xml:space="preserve">Here, </w:t>
+      </w:r>
+      <w:r>
+        <w:rPr>
+          <w:rFonts w:eastAsiaTheme="minorEastAsia"/>
+        </w:rPr>
+        <w:t xml:space="preserve">we </w:t>
+      </w:r>
+      <w:r>
+        <w:rPr>
+          <w:rFonts w:eastAsiaTheme="minorEastAsia"/>
+        </w:rPr>
+        <w:t xml:space="preserve">build on the two-stage regression </w:t>
+      </w:r>
+      <w:r>
+        <w:rPr>
+          <w:rFonts w:eastAsiaTheme="minorEastAsia"/>
+        </w:rPr>
+        <w:t xml:space="preserve">model </w:t>
+      </w:r>
+      <w:r>
+        <w:rPr>
+          <w:rFonts w:eastAsiaTheme="minorEastAsia"/>
+        </w:rPr>
+        <w:t xml:space="preserve">presented earlier to </w:t>
+      </w:r>
+      <w:r>
+        <w:rPr>
+          <w:rFonts w:eastAsiaTheme="minorEastAsia"/>
+        </w:rPr>
+        <w:t>allow</w:t>
+      </w:r>
+      <w:r>
+        <w:rPr>
+          <w:rFonts w:eastAsiaTheme="minorEastAsia"/>
+        </w:rPr>
+        <w:t xml:space="preserve"> for </w:t>
+      </w:r>
+    </w:p>
+    <w:p>
+      <w:pPr>
+        <w:spacing w:before="240"/>
+        <w:ind w:firstLine="0"/>
+        <w:rPr>
+          <w:rFonts w:eastAsiaTheme="minorEastAsia"/>
+        </w:rPr>
+      </w:pPr>
+      <w:r>
+        <w:rPr>
+          <w:rFonts w:eastAsiaTheme="minorEastAsia"/>
+        </w:rPr>
+        <w:tab/>
+      </w:r>
+      <w:r>
+        <w:rPr>
+          <w:rFonts w:eastAsiaTheme="minorEastAsia"/>
+        </w:rPr>
+        <w:t>Here, we propose</w:t>
+      </w:r>
+      <w:r>
+        <w:rPr>
+          <w:rFonts w:eastAsiaTheme="minorEastAsia"/>
+        </w:rPr>
+        <w:t xml:space="preserve"> </w:t>
       </w:r>
     </w:p>
     <w:p>
@@ -2474,6 +3030,294 @@
           <w:rFonts w:eastAsiaTheme="minorEastAsia"/>
         </w:rPr>
         <w:tab/>
+        <w:t xml:space="preserve">From here we </w:t>
+      </w:r>
+      <w:r>
+        <w:rPr>
+          <w:rFonts w:eastAsiaTheme="minorEastAsia"/>
+        </w:rPr>
+        <w:t xml:space="preserve">depart </w:t>
+      </w:r>
+      <w:r>
+        <w:rPr>
+          <w:rFonts w:eastAsiaTheme="minorEastAsia"/>
+        </w:rPr>
+        <w:t>from the original model</w:t>
+      </w:r>
+      <w:r>
+        <w:rPr>
+          <w:rFonts w:eastAsiaTheme="minorEastAsia"/>
+        </w:rPr>
+        <w:t>.</w:t>
+      </w:r>
+    </w:p>
+    <w:p>
+      <w:pPr>
+        <w:spacing w:before="240"/>
+        <w:ind w:firstLine="0"/>
+        <w:jc w:val="both"/>
+        <w:rPr>
+          <w:rFonts w:eastAsiaTheme="minorEastAsia"/>
+        </w:rPr>
+      </w:pPr>
+      <w:r>
+        <w:rPr>
+          <w:rFonts w:eastAsiaTheme="minorEastAsia"/>
+        </w:rPr>
+        <w:lastRenderedPageBreak/>
+        <w:t>S</w:t>
+      </w:r>
+      <w:r>
+        <w:rPr>
+          <w:rFonts w:eastAsiaTheme="minorEastAsia"/>
+        </w:rPr>
+        <w:t>ubstitution</w:t>
+      </w:r>
+      <w:r>
+        <w:rPr>
+          <w:rFonts w:eastAsiaTheme="minorEastAsia"/>
+        </w:rPr>
+        <w:t xml:space="preserve"> – the </w:t>
+      </w:r>
+      <w:r>
+        <w:rPr>
+          <w:rFonts w:eastAsiaTheme="minorEastAsia"/>
+        </w:rPr>
+        <w:t xml:space="preserve">hedonic </w:t>
+      </w:r>
+      <w:r>
+        <w:rPr>
+          <w:rFonts w:eastAsiaTheme="minorEastAsia"/>
+        </w:rPr>
+        <w:t>predictors</w:t>
+      </w:r>
+      <m:oMath>
+        <m:r>
+          <w:rPr>
+            <w:rFonts w:ascii="Cambria Math" w:eastAsiaTheme="minorEastAsia" w:hAnsi="Cambria Math"/>
+          </w:rPr>
+          <m:t xml:space="preserve"> </m:t>
+        </m:r>
+        <m:sSub>
+          <m:sSubPr>
+            <m:ctrlPr>
+              <w:rPr>
+                <w:rFonts w:ascii="Cambria Math" w:eastAsiaTheme="minorEastAsia" w:hAnsi="Cambria Math"/>
+                <w:i/>
+              </w:rPr>
+            </m:ctrlPr>
+          </m:sSubPr>
+          <m:e>
+            <m:r>
+              <w:rPr>
+                <w:rFonts w:ascii="Cambria Math" w:eastAsiaTheme="minorEastAsia" w:hAnsi="Cambria Math"/>
+              </w:rPr>
+              <m:t>h</m:t>
+            </m:r>
+          </m:e>
+          <m:sub>
+            <m:r>
+              <w:rPr>
+                <w:rFonts w:ascii="Cambria Math" w:eastAsiaTheme="minorEastAsia" w:hAnsi="Cambria Math"/>
+              </w:rPr>
+              <m:t>i</m:t>
+            </m:r>
+          </m:sub>
+        </m:sSub>
+      </m:oMath>
+      <w:r>
+        <w:rPr>
+          <w:rFonts w:eastAsiaTheme="minorEastAsia"/>
+        </w:rPr>
+        <w:t xml:space="preserve"> for</w:t>
+      </w:r>
+      <m:oMath>
+        <m:r>
+          <w:rPr>
+            <w:rFonts w:ascii="Cambria Math" w:eastAsiaTheme="minorEastAsia" w:hAnsi="Cambria Math"/>
+          </w:rPr>
+          <m:t xml:space="preserve"> </m:t>
+        </m:r>
+        <m:sSub>
+          <m:sSubPr>
+            <m:ctrlPr>
+              <w:rPr>
+                <w:rFonts w:ascii="Cambria Math" w:eastAsiaTheme="minorEastAsia" w:hAnsi="Cambria Math"/>
+                <w:i/>
+              </w:rPr>
+            </m:ctrlPr>
+          </m:sSubPr>
+          <m:e>
+            <m:r>
+              <w:rPr>
+                <w:rFonts w:ascii="Cambria Math" w:eastAsiaTheme="minorEastAsia" w:hAnsi="Cambria Math"/>
+              </w:rPr>
+              <m:t>π</m:t>
+            </m:r>
+          </m:e>
+          <m:sub>
+            <m:r>
+              <w:rPr>
+                <w:rFonts w:ascii="Cambria Math" w:eastAsiaTheme="minorEastAsia" w:hAnsi="Cambria Math"/>
+              </w:rPr>
+              <m:t>t</m:t>
+            </m:r>
+          </m:sub>
+        </m:sSub>
+      </m:oMath>
+      <w:r>
+        <w:rPr>
+          <w:rFonts w:eastAsiaTheme="minorEastAsia"/>
+        </w:rPr>
+        <w:t xml:space="preserve"> </w:t>
+      </w:r>
+      <w:r>
+        <w:rPr>
+          <w:rFonts w:eastAsiaTheme="minorEastAsia"/>
+        </w:rPr>
+        <w:sym w:font="Wingdings" w:char="F0DF"/>
+      </w:r>
+      <m:oMath>
+        <m:r>
+          <w:rPr>
+            <w:rFonts w:ascii="Cambria Math" w:eastAsiaTheme="minorEastAsia" w:hAnsi="Cambria Math"/>
+          </w:rPr>
+          <m:t xml:space="preserve"> </m:t>
+        </m:r>
+        <m:sSub>
+          <m:sSubPr>
+            <m:ctrlPr>
+              <w:rPr>
+                <w:rFonts w:ascii="Cambria Math" w:eastAsiaTheme="minorEastAsia" w:hAnsi="Cambria Math"/>
+                <w:i/>
+              </w:rPr>
+            </m:ctrlPr>
+          </m:sSubPr>
+          <m:e>
+            <m:r>
+              <w:rPr>
+                <w:rFonts w:ascii="Cambria Math" w:eastAsiaTheme="minorEastAsia" w:hAnsi="Cambria Math"/>
+              </w:rPr>
+              <m:t>P</m:t>
+            </m:r>
+          </m:e>
+          <m:sub>
+            <m:r>
+              <w:rPr>
+                <w:rFonts w:ascii="Cambria Math" w:eastAsiaTheme="minorEastAsia" w:hAnsi="Cambria Math"/>
+              </w:rPr>
+              <m:t>t</m:t>
+            </m:r>
+          </m:sub>
+        </m:sSub>
+        <m:r>
+          <w:rPr>
+            <w:rFonts w:ascii="Cambria Math" w:eastAsiaTheme="minorEastAsia" w:hAnsi="Cambria Math"/>
+          </w:rPr>
+          <m:t xml:space="preserve"> ~ </m:t>
+        </m:r>
+        <m:sSub>
+          <m:sSubPr>
+            <m:ctrlPr>
+              <w:rPr>
+                <w:rFonts w:ascii="Cambria Math" w:eastAsiaTheme="minorEastAsia" w:hAnsi="Cambria Math"/>
+                <w:i/>
+              </w:rPr>
+            </m:ctrlPr>
+          </m:sSubPr>
+          <m:e>
+            <m:r>
+              <w:rPr>
+                <w:rFonts w:ascii="Cambria Math" w:eastAsiaTheme="minorEastAsia" w:hAnsi="Cambria Math"/>
+              </w:rPr>
+              <m:t>h</m:t>
+            </m:r>
+          </m:e>
+          <m:sub>
+            <m:r>
+              <w:rPr>
+                <w:rFonts w:ascii="Cambria Math" w:eastAsiaTheme="minorEastAsia" w:hAnsi="Cambria Math"/>
+              </w:rPr>
+              <m:t>1</m:t>
+            </m:r>
+          </m:sub>
+        </m:sSub>
+        <m:r>
+          <w:rPr>
+            <w:rFonts w:ascii="Cambria Math" w:eastAsiaTheme="minorEastAsia" w:hAnsi="Cambria Math"/>
+          </w:rPr>
+          <m:t>+</m:t>
+        </m:r>
+        <m:sSub>
+          <m:sSubPr>
+            <m:ctrlPr>
+              <w:rPr>
+                <w:rFonts w:ascii="Cambria Math" w:eastAsiaTheme="minorEastAsia" w:hAnsi="Cambria Math"/>
+                <w:i/>
+              </w:rPr>
+            </m:ctrlPr>
+          </m:sSubPr>
+          <m:e>
+            <m:r>
+              <w:rPr>
+                <w:rFonts w:ascii="Cambria Math" w:eastAsiaTheme="minorEastAsia" w:hAnsi="Cambria Math"/>
+              </w:rPr>
+              <m:t>h</m:t>
+            </m:r>
+          </m:e>
+          <m:sub>
+            <m:r>
+              <w:rPr>
+                <w:rFonts w:ascii="Cambria Math" w:eastAsiaTheme="minorEastAsia" w:hAnsi="Cambria Math"/>
+              </w:rPr>
+              <m:t>2</m:t>
+            </m:r>
+          </m:sub>
+        </m:sSub>
+        <m:r>
+          <w:rPr>
+            <w:rFonts w:ascii="Cambria Math" w:eastAsiaTheme="minorEastAsia" w:hAnsi="Cambria Math"/>
+          </w:rPr>
+          <m:t>+…</m:t>
+        </m:r>
+        <m:sSub>
+          <m:sSubPr>
+            <m:ctrlPr>
+              <w:rPr>
+                <w:rFonts w:ascii="Cambria Math" w:eastAsiaTheme="minorEastAsia" w:hAnsi="Cambria Math"/>
+                <w:i/>
+              </w:rPr>
+            </m:ctrlPr>
+          </m:sSubPr>
+          <m:e>
+            <m:r>
+              <w:rPr>
+                <w:rFonts w:ascii="Cambria Math" w:eastAsiaTheme="minorEastAsia" w:hAnsi="Cambria Math"/>
+              </w:rPr>
+              <m:t>h</m:t>
+            </m:r>
+          </m:e>
+          <m:sub>
+            <m:r>
+              <w:rPr>
+                <w:rFonts w:ascii="Cambria Math" w:eastAsiaTheme="minorEastAsia" w:hAnsi="Cambria Math"/>
+              </w:rPr>
+              <m:t>k</m:t>
+            </m:r>
+          </m:sub>
+        </m:sSub>
+      </m:oMath>
+      <w:r>
+        <w:rPr>
+          <w:rFonts w:eastAsiaTheme="minorEastAsia"/>
+        </w:rPr>
+        <w:t xml:space="preserve"> do not stay the same</w:t>
+      </w:r>
+      <w:r>
+        <w:rPr>
+          <w:rFonts w:eastAsiaTheme="minorEastAsia"/>
+        </w:rPr>
+        <w:t>.</w:t>
       </w:r>
     </w:p>
     <w:p>
@@ -3009,6 +3853,72 @@
           <w:rFonts w:eastAsiaTheme="minorEastAsia"/>
         </w:rPr>
         <w:t xml:space="preserve"> </w:t>
+      </w:r>
+      <w:r>
+        <w:rPr>
+          <w:rFonts w:eastAsiaTheme="minorEastAsia"/>
+        </w:rPr>
+        <w:t xml:space="preserve">This </w:t>
+      </w:r>
+      <w:r>
+        <w:rPr>
+          <w:rFonts w:eastAsiaTheme="minorEastAsia"/>
+        </w:rPr>
+        <w:t xml:space="preserve">means that </w:t>
+      </w:r>
+      <w:r>
+        <w:rPr>
+          <w:rFonts w:eastAsiaTheme="minorEastAsia"/>
+        </w:rPr>
+        <w:t xml:space="preserve">our regression </w:t>
+      </w:r>
+      <w:r>
+        <w:rPr>
+          <w:rFonts w:eastAsiaTheme="minorEastAsia"/>
+        </w:rPr>
+        <w:t xml:space="preserve">fully </w:t>
+      </w:r>
+      <w:r>
+        <w:rPr>
+          <w:rFonts w:eastAsiaTheme="minorEastAsia"/>
+        </w:rPr>
+        <w:t>identifies</w:t>
+      </w:r>
+      <w:r>
+        <w:rPr>
+          <w:rFonts w:eastAsiaTheme="minorEastAsia"/>
+        </w:rPr>
+        <w:t xml:space="preserve"> for</w:t>
+      </w:r>
+      <w:r>
+        <w:rPr>
+          <w:rFonts w:eastAsiaTheme="minorEastAsia"/>
+        </w:rPr>
+        <w:t xml:space="preserve"> hedonic price changes</w:t>
+      </w:r>
+      <w:r>
+        <w:rPr>
+          <w:rFonts w:eastAsiaTheme="minorEastAsia"/>
+        </w:rPr>
+        <w:t xml:space="preserve"> over time</w:t>
+      </w:r>
+      <w:r>
+        <w:rPr>
+          <w:rFonts w:eastAsiaTheme="minorEastAsia"/>
+        </w:rPr>
+        <w:t xml:space="preserve">, and thus we do not need to </w:t>
+      </w:r>
+      <w:r>
+        <w:rPr>
+          <w:rFonts w:eastAsiaTheme="minorEastAsia"/>
+        </w:rPr>
+        <w:t xml:space="preserve">control for those </w:t>
+      </w:r>
+      <w:r>
+        <w:rPr>
+          <w:rFonts w:eastAsiaTheme="minorEastAsia"/>
+        </w:rPr>
+        <w:t>explicitly.</w:t>
       </w:r>
     </w:p>
   </w:footnote>
@@ -3760,7 +4670,7 @@
 </file>
 
 <file path=customXml/itemProps1.xml><?xml version="1.0" encoding="utf-8"?>
-<ds:datastoreItem xmlns:ds="http://schemas.openxmlformats.org/officeDocument/2006/customXml" ds:itemID="{6EB10E42-1215-43F4-9B27-CD9B41A40F55}">
+<ds:datastoreItem xmlns:ds="http://schemas.openxmlformats.org/officeDocument/2006/customXml" ds:itemID="{0FE9A152-C8EE-4504-B9EB-FE7B04494C8A}">
   <ds:schemaRefs>
     <ds:schemaRef ds:uri="http://schemas.openxmlformats.org/officeDocument/2006/bibliography"/>
   </ds:schemaRefs>

</xml_diff>

<commit_message>
working on section two of methodology
</commit_message>
<xml_diff>
--- a/METHODOLOGY.docx
+++ b/METHODOLOGY.docx
@@ -354,7 +354,10 @@
         <w:t>2009)</w:t>
       </w:r>
       <w:r>
-        <w:t xml:space="preserve"> fit a hedonic regression of</w:t>
+        <w:t xml:space="preserve"> </w:t>
+      </w:r>
+      <w:r>
+        <w:t>regress</w:t>
       </w:r>
       <w:r>
         <w:t xml:space="preserve"> </w:t>
@@ -398,6 +401,52 @@
             </m:r>
           </m:sub>
         </m:sSub>
+        <m:r>
+          <w:rPr>
+            <w:rFonts w:ascii="Cambria Math" w:hAnsi="Cambria Math"/>
+          </w:rPr>
+          <m:t>∈</m:t>
+        </m:r>
+        <m:sSup>
+          <m:sSupPr>
+            <m:ctrlPr>
+              <w:rPr>
+                <w:rFonts w:ascii="Cambria Math" w:hAnsi="Cambria Math"/>
+                <w:i/>
+              </w:rPr>
+            </m:ctrlPr>
+          </m:sSupPr>
+          <m:e>
+            <m:r>
+              <w:rPr>
+                <w:rFonts w:ascii="Cambria Math" w:hAnsi="Cambria Math"/>
+              </w:rPr>
+              <m:t>R</m:t>
+            </m:r>
+          </m:e>
+          <m:sup>
+            <m:d>
+              <m:dPr>
+                <m:begChr m:val="["/>
+                <m:endChr m:val="]"/>
+                <m:ctrlPr>
+                  <w:rPr>
+                    <w:rFonts w:ascii="Cambria Math" w:hAnsi="Cambria Math"/>
+                    <w:i/>
+                  </w:rPr>
+                </m:ctrlPr>
+              </m:dPr>
+              <m:e>
+                <m:r>
+                  <w:rPr>
+                    <w:rFonts w:ascii="Cambria Math" w:hAnsi="Cambria Math"/>
+                  </w:rPr>
+                  <m:t>n,1</m:t>
+                </m:r>
+              </m:e>
+            </m:d>
+          </m:sup>
+        </m:sSup>
       </m:oMath>
       <w:r>
         <w:rPr>
@@ -409,8 +458,43 @@
         <w:rPr>
           <w:rFonts w:eastAsiaTheme="minorEastAsia"/>
         </w:rPr>
-        <w:t>of paintings on their</w:t>
-      </w:r>
+        <w:t xml:space="preserve">of </w:t>
+      </w:r>
+      <m:oMath>
+        <m:r>
+          <w:rPr>
+            <w:rFonts w:ascii="Cambria Math" w:eastAsiaTheme="minorEastAsia" w:hAnsi="Cambria Math"/>
+          </w:rPr>
+          <m:t>n</m:t>
+        </m:r>
+      </m:oMath>
+      <w:r>
+        <w:rPr>
+          <w:rFonts w:eastAsiaTheme="minorEastAsia"/>
+        </w:rPr>
+        <w:t xml:space="preserve"> resold paintings</w:t>
+      </w:r>
+      <w:r>
+        <w:rPr>
+          <w:rStyle w:val="FootnoteReference"/>
+          <w:rFonts w:eastAsiaTheme="minorEastAsia"/>
+        </w:rPr>
+        <w:footnoteReference w:id="3"/>
+      </w:r>
+      <w:r>
+        <w:rPr>
+          <w:rFonts w:eastAsiaTheme="minorEastAsia"/>
+        </w:rPr>
+        <w:t xml:space="preserve"> on their</w:t>
+      </w:r>
+      <m:oMath>
+        <m:r>
+          <w:rPr>
+            <w:rFonts w:ascii="Cambria Math" w:eastAsiaTheme="minorEastAsia" w:hAnsi="Cambria Math"/>
+          </w:rPr>
+          <m:t xml:space="preserve"> k</m:t>
+        </m:r>
+      </m:oMath>
       <w:r>
         <w:rPr>
           <w:rFonts w:eastAsiaTheme="minorEastAsia"/>
@@ -421,7 +505,19 @@
         <w:rPr>
           <w:rFonts w:eastAsiaTheme="minorEastAsia"/>
         </w:rPr>
-        <w:t>hedonic variables</w:t>
+        <w:t xml:space="preserve">hedonic </w:t>
+      </w:r>
+      <w:r>
+        <w:rPr>
+          <w:rFonts w:eastAsiaTheme="minorEastAsia"/>
+        </w:rPr>
+        <w:t xml:space="preserve">and temporal </w:t>
+      </w:r>
+      <w:r>
+        <w:rPr>
+          <w:rFonts w:eastAsiaTheme="minorEastAsia"/>
+        </w:rPr>
+        <w:t>variables</w:t>
       </w:r>
       <m:oMath>
         <m:r>
@@ -439,6 +535,88 @@
           </w:rPr>
           <m:t>X</m:t>
         </m:r>
+        <m:r>
+          <m:rPr>
+            <m:sty m:val="bi"/>
+          </m:rPr>
+          <w:rPr>
+            <w:rFonts w:ascii="Cambria Math" w:eastAsiaTheme="minorEastAsia" w:hAnsi="Cambria Math"/>
+          </w:rPr>
+          <m:t>∈</m:t>
+        </m:r>
+        <m:sSup>
+          <m:sSupPr>
+            <m:ctrlPr>
+              <w:rPr>
+                <w:rFonts w:ascii="Cambria Math" w:eastAsiaTheme="minorEastAsia" w:hAnsi="Cambria Math"/>
+                <w:i/>
+              </w:rPr>
+            </m:ctrlPr>
+          </m:sSupPr>
+          <m:e>
+            <m:r>
+              <w:rPr>
+                <w:rFonts w:ascii="Cambria Math" w:eastAsiaTheme="minorEastAsia" w:hAnsi="Cambria Math"/>
+              </w:rPr>
+              <m:t>R</m:t>
+            </m:r>
+            <m:ctrlPr>
+              <w:rPr>
+                <w:rFonts w:ascii="Cambria Math" w:eastAsiaTheme="minorEastAsia" w:hAnsi="Cambria Math"/>
+                <w:b/>
+                <w:i/>
+              </w:rPr>
+            </m:ctrlPr>
+          </m:e>
+          <m:sup>
+            <m:d>
+              <m:dPr>
+                <m:begChr m:val="["/>
+                <m:endChr m:val="]"/>
+                <m:ctrlPr>
+                  <w:rPr>
+                    <w:rFonts w:ascii="Cambria Math" w:eastAsiaTheme="minorEastAsia" w:hAnsi="Cambria Math"/>
+                    <w:i/>
+                  </w:rPr>
+                </m:ctrlPr>
+              </m:dPr>
+              <m:e>
+                <m:r>
+                  <w:rPr>
+                    <w:rFonts w:ascii="Cambria Math" w:eastAsiaTheme="minorEastAsia" w:hAnsi="Cambria Math"/>
+                  </w:rPr>
+                  <m:t xml:space="preserve">n, </m:t>
+                </m:r>
+                <m:d>
+                  <m:dPr>
+                    <m:ctrlPr>
+                      <w:rPr>
+                        <w:rFonts w:ascii="Cambria Math" w:eastAsiaTheme="minorEastAsia" w:hAnsi="Cambria Math"/>
+                        <w:i/>
+                      </w:rPr>
+                    </m:ctrlPr>
+                  </m:dPr>
+                  <m:e>
+                    <m:r>
+                      <w:rPr>
+                        <w:rFonts w:ascii="Cambria Math" w:eastAsiaTheme="minorEastAsia" w:hAnsi="Cambria Math"/>
+                      </w:rPr>
+                      <m:t>k+1</m:t>
+                    </m:r>
+                  </m:e>
+                </m:d>
+              </m:e>
+            </m:d>
+          </m:sup>
+        </m:sSup>
+        <m:r>
+          <w:rPr>
+            <w:rStyle w:val="FootnoteReference"/>
+            <w:rFonts w:ascii="Cambria Math" w:eastAsiaTheme="minorEastAsia" w:hAnsi="Cambria Math"/>
+            <w:i/>
+          </w:rPr>
+          <w:footnoteReference w:id="4"/>
+        </m:r>
       </m:oMath>
       <w:r>
         <w:rPr>
@@ -485,6 +663,52 @@
             </m:r>
           </m:sub>
         </m:sSub>
+        <m:r>
+          <w:rPr>
+            <w:rFonts w:ascii="Cambria Math" w:eastAsiaTheme="minorEastAsia" w:hAnsi="Cambria Math"/>
+          </w:rPr>
+          <m:t>∈</m:t>
+        </m:r>
+        <m:sSup>
+          <m:sSupPr>
+            <m:ctrlPr>
+              <w:rPr>
+                <w:rFonts w:ascii="Cambria Math" w:eastAsiaTheme="minorEastAsia" w:hAnsi="Cambria Math"/>
+                <w:i/>
+              </w:rPr>
+            </m:ctrlPr>
+          </m:sSupPr>
+          <m:e>
+            <m:r>
+              <w:rPr>
+                <w:rFonts w:ascii="Cambria Math" w:eastAsiaTheme="minorEastAsia" w:hAnsi="Cambria Math"/>
+              </w:rPr>
+              <m:t>R</m:t>
+            </m:r>
+          </m:e>
+          <m:sup>
+            <m:d>
+              <m:dPr>
+                <m:begChr m:val="["/>
+                <m:endChr m:val="]"/>
+                <m:ctrlPr>
+                  <w:rPr>
+                    <w:rFonts w:ascii="Cambria Math" w:eastAsiaTheme="minorEastAsia" w:hAnsi="Cambria Math"/>
+                    <w:i/>
+                  </w:rPr>
+                </m:ctrlPr>
+              </m:dPr>
+              <m:e>
+                <m:r>
+                  <w:rPr>
+                    <w:rFonts w:ascii="Cambria Math" w:eastAsiaTheme="minorEastAsia" w:hAnsi="Cambria Math"/>
+                  </w:rPr>
+                  <m:t>n,1</m:t>
+                </m:r>
+              </m:e>
+            </m:d>
+          </m:sup>
+        </m:sSup>
       </m:oMath>
       <w:r>
         <w:rPr>
@@ -531,6 +755,52 @@
             </m:r>
           </m:sub>
         </m:sSub>
+        <m:r>
+          <w:rPr>
+            <w:rFonts w:ascii="Cambria Math" w:eastAsiaTheme="minorEastAsia" w:hAnsi="Cambria Math"/>
+          </w:rPr>
+          <m:t>∈</m:t>
+        </m:r>
+        <m:sSup>
+          <m:sSupPr>
+            <m:ctrlPr>
+              <w:rPr>
+                <w:rFonts w:ascii="Cambria Math" w:eastAsiaTheme="minorEastAsia" w:hAnsi="Cambria Math"/>
+                <w:i/>
+              </w:rPr>
+            </m:ctrlPr>
+          </m:sSupPr>
+          <m:e>
+            <m:r>
+              <w:rPr>
+                <w:rFonts w:ascii="Cambria Math" w:eastAsiaTheme="minorEastAsia" w:hAnsi="Cambria Math"/>
+              </w:rPr>
+              <m:t>R</m:t>
+            </m:r>
+          </m:e>
+          <m:sup>
+            <m:d>
+              <m:dPr>
+                <m:begChr m:val="["/>
+                <m:endChr m:val="]"/>
+                <m:ctrlPr>
+                  <w:rPr>
+                    <w:rFonts w:ascii="Cambria Math" w:eastAsiaTheme="minorEastAsia" w:hAnsi="Cambria Math"/>
+                    <w:i/>
+                  </w:rPr>
+                </m:ctrlPr>
+              </m:dPr>
+              <m:e>
+                <m:r>
+                  <w:rPr>
+                    <w:rFonts w:ascii="Cambria Math" w:eastAsiaTheme="minorEastAsia" w:hAnsi="Cambria Math"/>
+                  </w:rPr>
+                  <m:t>n,1</m:t>
+                </m:r>
+              </m:e>
+            </m:d>
+          </m:sup>
+        </m:sSup>
       </m:oMath>
       <w:r>
         <w:rPr>
@@ -569,7 +839,11 @@
         <w:t xml:space="preserve">, </w:t>
       </w:r>
       <w:r>
-        <w:t xml:space="preserve">I use the same variables </w:t>
+        <w:t xml:space="preserve">I </w:t>
+      </w:r>
+      <w:r>
+        <w:lastRenderedPageBreak/>
+        <w:t xml:space="preserve">use the same variables </w:t>
       </w:r>
       <w:r>
         <w:t>that</w:t>
@@ -599,11 +873,7 @@
         <w:t xml:space="preserve">icators of authenticity (signed, monogrammed, </w:t>
       </w:r>
       <w:r>
-        <w:t xml:space="preserve">stamped), and artist. For Contemporary art this </w:t>
-      </w:r>
-      <w:r>
-        <w:lastRenderedPageBreak/>
-        <w:t>includes painting date, length, width, medium, and artist. The temporal effects are modelled by half-year time dummies.</w:t>
+        <w:t>stamped), and artist. For Contemporary art this includes painting date, length, width, medium, and artist. The temporal effects are modelled by half-year time dummies.</w:t>
       </w:r>
       <w:r>
         <w:t xml:space="preserve"> </w:t>
@@ -707,197 +977,21 @@
         </w:rPr>
       </w:pPr>
       <w:r>
-        <w:t>In the same vein as Beggs &amp; Graddy, I take the natural log of prices and hedonic price prediction, which allows us to interpret the regression results as relative effects.</w:t>
-      </w:r>
-      <w:r>
-        <w:t xml:space="preserve"> </w:t>
-      </w:r>
-      <w:r>
-        <w:t>Beggs &amp; Graddy only fit this</w:t>
-      </w:r>
-      <w:r>
-        <w:t xml:space="preserve"> </w:t>
-      </w:r>
-      <w:r>
-        <w:t>hedonic regression</w:t>
-      </w:r>
-      <w:r>
-        <w:t xml:space="preserve"> for</w:t>
-      </w:r>
-      <w:r>
-        <w:t xml:space="preserve"> observation pairs</w:t>
-      </w:r>
-      <w:r>
-        <w:t xml:space="preserve"> where a first sale</w:t>
-      </w:r>
-      <m:oMath>
-        <m:r>
-          <w:rPr>
-            <w:rFonts w:ascii="Cambria Math" w:hAnsi="Cambria Math"/>
-          </w:rPr>
-          <m:t xml:space="preserve"> </m:t>
-        </m:r>
-        <m:sSub>
-          <m:sSubPr>
-            <m:ctrlPr>
-              <w:rPr>
-                <w:rFonts w:ascii="Cambria Math" w:hAnsi="Cambria Math"/>
-                <w:i/>
-              </w:rPr>
-            </m:ctrlPr>
-          </m:sSubPr>
-          <m:e>
-            <m:r>
-              <w:rPr>
-                <w:rFonts w:ascii="Cambria Math" w:hAnsi="Cambria Math"/>
-              </w:rPr>
-              <m:t>x</m:t>
-            </m:r>
-          </m:e>
-          <m:sub>
-            <m:r>
-              <w:rPr>
-                <w:rFonts w:ascii="Cambria Math" w:hAnsi="Cambria Math"/>
-              </w:rPr>
-              <m:t>t-1</m:t>
-            </m:r>
-          </m:sub>
-        </m:sSub>
-      </m:oMath>
-      <w:r>
-        <w:rPr>
-          <w:rFonts w:eastAsiaTheme="minorEastAsia"/>
-        </w:rPr>
-        <w:t xml:space="preserve"> and a second sale</w:t>
-      </w:r>
-      <m:oMath>
-        <m:r>
-          <w:rPr>
-            <w:rFonts w:ascii="Cambria Math" w:eastAsiaTheme="minorEastAsia" w:hAnsi="Cambria Math"/>
-          </w:rPr>
-          <m:t xml:space="preserve"> </m:t>
-        </m:r>
-        <m:sSub>
-          <m:sSubPr>
-            <m:ctrlPr>
-              <w:rPr>
-                <w:rFonts w:ascii="Cambria Math" w:eastAsiaTheme="minorEastAsia" w:hAnsi="Cambria Math"/>
-                <w:i/>
-              </w:rPr>
-            </m:ctrlPr>
-          </m:sSubPr>
-          <m:e>
-            <m:r>
-              <w:rPr>
-                <w:rFonts w:ascii="Cambria Math" w:eastAsiaTheme="minorEastAsia" w:hAnsi="Cambria Math"/>
-              </w:rPr>
-              <m:t>x</m:t>
-            </m:r>
-          </m:e>
-          <m:sub>
-            <m:r>
-              <w:rPr>
-                <w:rFonts w:ascii="Cambria Math" w:eastAsiaTheme="minorEastAsia" w:hAnsi="Cambria Math"/>
-              </w:rPr>
-              <m:t>t</m:t>
-            </m:r>
-          </m:sub>
-        </m:sSub>
-      </m:oMath>
-      <w:r>
-        <w:rPr>
-          <w:rFonts w:eastAsiaTheme="minorEastAsia"/>
-        </w:rPr>
-        <w:t xml:space="preserve"> of the same item have been </w:t>
-      </w:r>
-      <w:r>
-        <w:rPr>
-          <w:rFonts w:eastAsiaTheme="minorEastAsia"/>
-        </w:rPr>
-        <w:t>painstakingly</w:t>
-      </w:r>
-      <w:r>
-        <w:rPr>
-          <w:rFonts w:eastAsiaTheme="minorEastAsia"/>
-        </w:rPr>
-        <w:t xml:space="preserve"> </w:t>
-      </w:r>
-      <w:r>
-        <w:rPr>
-          <w:rFonts w:eastAsiaTheme="minorEastAsia"/>
-        </w:rPr>
-        <w:t>verified against</w:t>
-      </w:r>
-      <w:r>
-        <w:rPr>
-          <w:rFonts w:eastAsiaTheme="minorEastAsia"/>
-        </w:rPr>
-        <w:t xml:space="preserve"> </w:t>
-      </w:r>
-      <w:r>
-        <w:rPr>
-          <w:rFonts w:eastAsiaTheme="minorEastAsia"/>
-        </w:rPr>
-        <w:t>their presale catalogs</w:t>
-      </w:r>
-      <w:r>
-        <w:rPr>
-          <w:rFonts w:eastAsiaTheme="minorEastAsia"/>
-        </w:rPr>
-        <w:t xml:space="preserve">. </w:t>
-      </w:r>
-      <w:r>
-        <w:rPr>
-          <w:rFonts w:eastAsiaTheme="minorEastAsia"/>
-        </w:rPr>
-        <w:t xml:space="preserve">Because those are </w:t>
-      </w:r>
-      <w:r>
-        <w:rPr>
-          <w:rFonts w:eastAsiaTheme="minorEastAsia"/>
-        </w:rPr>
-        <w:t xml:space="preserve">not available, in my replication analysis </w:t>
-      </w:r>
-      <w:r>
-        <w:rPr>
-          <w:rFonts w:eastAsiaTheme="minorEastAsia"/>
-        </w:rPr>
-        <w:t xml:space="preserve">I </w:t>
-      </w:r>
-      <w:r>
-        <w:rPr>
-          <w:rFonts w:eastAsiaTheme="minorEastAsia"/>
-        </w:rPr>
-        <w:t xml:space="preserve">make the assumption </w:t>
-      </w:r>
-      <w:r>
-        <w:rPr>
-          <w:rFonts w:eastAsiaTheme="minorEastAsia"/>
-        </w:rPr>
-        <w:t xml:space="preserve">that </w:t>
-      </w:r>
-      <w:r>
-        <w:rPr>
-          <w:rFonts w:eastAsiaTheme="minorEastAsia"/>
-        </w:rPr>
-        <w:t xml:space="preserve">duplicate observations in their Impressionist and Contemporary data </w:t>
-      </w:r>
-      <w:r>
-        <w:rPr>
-          <w:rFonts w:eastAsiaTheme="minorEastAsia"/>
-        </w:rPr>
-        <w:t xml:space="preserve">refer to </w:t>
-      </w:r>
-      <w:r>
-        <w:rPr>
-          <w:rFonts w:eastAsiaTheme="minorEastAsia"/>
-        </w:rPr>
-        <w:t>multiple sales of the same item.</w:t>
-      </w:r>
-      <w:r>
-        <w:rPr>
-          <w:rFonts w:eastAsiaTheme="minorEastAsia"/>
-        </w:rPr>
+        <w:t xml:space="preserve">In the same vein as Beggs &amp; Graddy, I </w:t>
+      </w:r>
+      <w:r>
+        <w:t>use</w:t>
+      </w:r>
+      <w:r>
+        <w:t xml:space="preserve"> the natural log of prices and hedonic price prediction</w:t>
+      </w:r>
+      <w:r>
+        <w:t>s</w:t>
+      </w:r>
+      <w:r>
+        <w:t>, which allows us to interpret the regression results as relative effects.</w:t>
+      </w:r>
+      <w:r>
         <w:t xml:space="preserve"> </w:t>
       </w:r>
       <w:r>
@@ -1118,7 +1212,21 @@
         <w:rPr>
           <w:rFonts w:eastAsiaTheme="minorEastAsia"/>
         </w:rPr>
-        <w:t xml:space="preserve">The </w:t>
+        <w:t>The</w:t>
+      </w:r>
+      <m:oMath>
+        <m:r>
+          <w:rPr>
+            <w:rFonts w:ascii="Cambria Math" w:eastAsiaTheme="minorEastAsia" w:hAnsi="Cambria Math"/>
+          </w:rPr>
+          <m:t xml:space="preserve"> k</m:t>
+        </m:r>
+      </m:oMath>
+      <w:r>
+        <w:rPr>
+          <w:rFonts w:eastAsiaTheme="minorEastAsia"/>
+        </w:rPr>
+        <w:t xml:space="preserve"> </w:t>
       </w:r>
       <w:r>
         <w:rPr>
@@ -1155,12 +1263,17 @@
           <w:rFonts w:eastAsiaTheme="minorEastAsia"/>
         </w:rPr>
         <w:t>across sales.</w:t>
+      </w:r>
+      <w:r>
+        <w:rPr>
+          <w:rFonts w:eastAsiaTheme="minorEastAsia"/>
+        </w:rPr>
+        <w:t xml:space="preserve"> </w:t>
       </w:r>
     </w:p>
     <w:p>
       <w:pPr>
         <w:ind w:firstLine="0"/>
-        <w:jc w:val="both"/>
         <w:rPr>
           <w:rFonts w:eastAsiaTheme="minorEastAsia"/>
         </w:rPr>
@@ -1230,6 +1343,30 @@
           <w:rFonts w:eastAsiaTheme="minorEastAsia"/>
         </w:rPr>
         <w:t>effects.</w:t>
+      </w:r>
+      <w:r>
+        <w:rPr>
+          <w:rFonts w:eastAsiaTheme="minorEastAsia"/>
+        </w:rPr>
+        <w:t xml:space="preserve"> They</w:t>
+      </w:r>
+      <w:r>
+        <w:rPr>
+          <w:rFonts w:eastAsiaTheme="minorEastAsia"/>
+        </w:rPr>
+        <w:t xml:space="preserve"> for </w:t>
+      </w:r>
+      <w:r>
+        <w:rPr>
+          <w:rFonts w:eastAsiaTheme="minorEastAsia"/>
+        </w:rPr>
+        <w:t>each unique painting</w:t>
+      </w:r>
+      <w:r>
+        <w:rPr>
+          <w:rFonts w:eastAsiaTheme="minorEastAsia"/>
+        </w:rPr>
+        <w:t>.</w:t>
       </w:r>
     </w:p>
     <w:p>
@@ -1559,19 +1696,37 @@
         <w:rPr>
           <w:rFonts w:eastAsiaTheme="minorEastAsia"/>
         </w:rPr>
-        <w:t xml:space="preserve"> is the </w:t>
-      </w:r>
-      <w:r>
-        <w:rPr>
-          <w:rFonts w:eastAsiaTheme="minorEastAsia"/>
-        </w:rPr>
-        <w:t>first</w:t>
-      </w:r>
-      <w:r>
-        <w:rPr>
-          <w:rFonts w:eastAsiaTheme="minorEastAsia"/>
-        </w:rPr>
-        <w:t xml:space="preserve"> sale of a painting at time</w:t>
+        <w:t xml:space="preserve"> is the</w:t>
+      </w:r>
+      <w:r>
+        <w:rPr>
+          <w:rFonts w:eastAsiaTheme="minorEastAsia"/>
+        </w:rPr>
+        <w:t xml:space="preserve"> </w:t>
+      </w:r>
+      <w:r>
+        <w:rPr>
+          <w:rFonts w:eastAsiaTheme="minorEastAsia"/>
+        </w:rPr>
+        <w:t>previous</w:t>
+      </w:r>
+      <w:r>
+        <w:rPr>
+          <w:rFonts w:eastAsiaTheme="minorEastAsia"/>
+        </w:rPr>
+        <w:t xml:space="preserve"> </w:t>
+      </w:r>
+      <w:r>
+        <w:rPr>
+          <w:rFonts w:eastAsiaTheme="minorEastAsia"/>
+        </w:rPr>
+        <w:t>hammer price</w:t>
+      </w:r>
+      <w:r>
+        <w:rPr>
+          <w:rFonts w:eastAsiaTheme="minorEastAsia"/>
+        </w:rPr>
+        <w:t xml:space="preserve"> of a painting at time</w:t>
       </w:r>
       <m:oMath>
         <m:r>
@@ -1625,13 +1780,13 @@
         <w:rPr>
           <w:rFonts w:eastAsiaTheme="minorEastAsia"/>
         </w:rPr>
-        <w:t xml:space="preserve"> is the </w:t>
-      </w:r>
-      <w:r>
-        <w:rPr>
-          <w:rFonts w:eastAsiaTheme="minorEastAsia"/>
-        </w:rPr>
-        <w:t>second</w:t>
+        <w:t xml:space="preserve"> is the</w:t>
+      </w:r>
+      <w:r>
+        <w:rPr>
+          <w:rFonts w:eastAsiaTheme="minorEastAsia"/>
+        </w:rPr>
+        <w:t xml:space="preserve"> currents</w:t>
       </w:r>
       <w:r>
         <w:rPr>
@@ -1993,14 +2148,14 @@
         <w:rPr>
           <w:rFonts w:eastAsiaTheme="minorEastAsia"/>
         </w:rPr>
-        <w:t xml:space="preserve"> controls for unobservable non-hedonic effects on price. For example, if </w:t>
+        <w:t xml:space="preserve"> controls for unobservable non-hedonic effects on </w:t>
       </w:r>
       <w:r>
         <w:rPr>
           <w:rFonts w:eastAsiaTheme="minorEastAsia"/>
         </w:rPr>
         <w:lastRenderedPageBreak/>
-        <w:t xml:space="preserve">the past price was not only a function of the painting’s hedonic characteristics, but was also a function of bidding activity at the time, this will be </w:t>
+        <w:t xml:space="preserve">price. For example, if the past price was not only a function of the painting’s hedonic characteristics, but was also a function of bidding activity at the time, this will be </w:t>
       </w:r>
       <w:r>
         <w:rPr>
@@ -2615,7 +2770,7 @@
             <w:rFonts w:ascii="Cambria Math" w:eastAsiaTheme="minorEastAsia" w:hAnsi="Cambria Math"/>
             <w:i/>
           </w:rPr>
-          <w:footnoteReference w:id="3"/>
+          <w:footnoteReference w:id="5"/>
         </m:r>
       </m:oMath>
       <w:r>
@@ -2934,6 +3089,1286 @@
           <w:rFonts w:eastAsiaTheme="minorEastAsia"/>
         </w:rPr>
         <w:t xml:space="preserve"> </w:t>
+      </w:r>
+      <w:r>
+        <w:rPr>
+          <w:rFonts w:eastAsiaTheme="minorEastAsia"/>
+        </w:rPr>
+        <w:t xml:space="preserve">This allows for a much more </w:t>
+      </w:r>
+      <w:r>
+        <w:rPr>
+          <w:rFonts w:eastAsiaTheme="minorEastAsia"/>
+        </w:rPr>
+        <w:t xml:space="preserve">versatile </w:t>
+      </w:r>
+      <w:r>
+        <w:rPr>
+          <w:rFonts w:eastAsiaTheme="minorEastAsia"/>
+        </w:rPr>
+        <w:t>approach to identifying anchoring effects</w:t>
+      </w:r>
+      <w:r>
+        <w:rPr>
+          <w:rFonts w:eastAsiaTheme="minorEastAsia"/>
+        </w:rPr>
+        <w:t xml:space="preserve">, or if </w:t>
+      </w:r>
+      <w:r>
+        <w:rPr>
+          <w:rFonts w:eastAsiaTheme="minorEastAsia"/>
+        </w:rPr>
+        <w:t>between different goods, cross-effects</w:t>
+      </w:r>
+      <w:r>
+        <w:rPr>
+          <w:rFonts w:eastAsiaTheme="minorEastAsia"/>
+        </w:rPr>
+        <w:t xml:space="preserve"> – given that we control </w:t>
+      </w:r>
+      <w:r>
+        <w:rPr>
+          <w:rFonts w:eastAsiaTheme="minorEastAsia"/>
+        </w:rPr>
+        <w:t xml:space="preserve">adequately </w:t>
+      </w:r>
+      <w:r>
+        <w:rPr>
+          <w:rFonts w:eastAsiaTheme="minorEastAsia"/>
+        </w:rPr>
+        <w:t>for hedonic differences</w:t>
+      </w:r>
+      <w:r>
+        <w:rPr>
+          <w:rFonts w:eastAsiaTheme="minorEastAsia"/>
+        </w:rPr>
+        <w:t>.</w:t>
+      </w:r>
+      <w:r>
+        <w:rPr>
+          <w:rFonts w:eastAsiaTheme="minorEastAsia"/>
+        </w:rPr>
+        <w:t xml:space="preserve"> </w:t>
+      </w:r>
+      <w:r>
+        <w:rPr>
+          <w:rFonts w:eastAsiaTheme="minorEastAsia"/>
+        </w:rPr>
+        <w:t xml:space="preserve">Here, </w:t>
+      </w:r>
+      <w:r>
+        <w:rPr>
+          <w:rFonts w:eastAsiaTheme="minorEastAsia"/>
+        </w:rPr>
+        <w:t xml:space="preserve">we </w:t>
+      </w:r>
+      <w:r>
+        <w:rPr>
+          <w:rFonts w:eastAsiaTheme="minorEastAsia"/>
+        </w:rPr>
+        <w:t xml:space="preserve">build on the two-stage regression </w:t>
+      </w:r>
+      <w:r>
+        <w:rPr>
+          <w:rFonts w:eastAsiaTheme="minorEastAsia"/>
+        </w:rPr>
+        <w:t xml:space="preserve">model </w:t>
+      </w:r>
+      <w:r>
+        <w:rPr>
+          <w:rFonts w:eastAsiaTheme="minorEastAsia"/>
+        </w:rPr>
+        <w:t>presented earlier.</w:t>
+      </w:r>
+    </w:p>
+    <w:p>
+      <w:pPr>
+        <w:spacing w:before="240"/>
+        <w:ind w:firstLine="0"/>
+        <w:rPr>
+          <w:rFonts w:eastAsiaTheme="minorEastAsia"/>
+        </w:rPr>
+      </w:pPr>
+      <w:r>
+        <w:rPr>
+          <w:rFonts w:eastAsiaTheme="minorEastAsia"/>
+        </w:rPr>
+        <w:lastRenderedPageBreak/>
+        <w:tab/>
+      </w:r>
+      <w:r>
+        <w:rPr>
+          <w:rFonts w:eastAsiaTheme="minorEastAsia"/>
+        </w:rPr>
+        <w:t>Suppose</w:t>
+      </w:r>
+      <w:r>
+        <w:rPr>
+          <w:rFonts w:eastAsiaTheme="minorEastAsia"/>
+        </w:rPr>
+        <w:t>, as before</w:t>
+      </w:r>
+      <w:r>
+        <w:rPr>
+          <w:rFonts w:eastAsiaTheme="minorEastAsia"/>
+        </w:rPr>
+        <w:t>, we have</w:t>
+      </w:r>
+      <w:r>
+        <w:rPr>
+          <w:rFonts w:eastAsiaTheme="minorEastAsia"/>
+        </w:rPr>
+        <w:t xml:space="preserve"> our same </w:t>
+      </w:r>
+      <w:r>
+        <w:rPr>
+          <w:rFonts w:eastAsiaTheme="minorEastAsia"/>
+        </w:rPr>
+        <w:t>design matrix</w:t>
+      </w:r>
+      <m:oMath>
+        <m:r>
+          <m:rPr>
+            <m:sty m:val="bi"/>
+          </m:rPr>
+          <w:rPr>
+            <w:rFonts w:ascii="Cambria Math" w:eastAsiaTheme="minorEastAsia" w:hAnsi="Cambria Math"/>
+          </w:rPr>
+          <m:t xml:space="preserve"> X</m:t>
+        </m:r>
+        <m:r>
+          <w:rPr>
+            <w:rFonts w:ascii="Cambria Math" w:eastAsiaTheme="minorEastAsia" w:hAnsi="Cambria Math"/>
+          </w:rPr>
+          <m:t>∈</m:t>
+        </m:r>
+        <m:sSup>
+          <m:sSupPr>
+            <m:ctrlPr>
+              <w:rPr>
+                <w:rFonts w:ascii="Cambria Math" w:eastAsiaTheme="minorEastAsia" w:hAnsi="Cambria Math"/>
+                <w:i/>
+              </w:rPr>
+            </m:ctrlPr>
+          </m:sSupPr>
+          <m:e>
+            <m:r>
+              <w:rPr>
+                <w:rFonts w:ascii="Cambria Math" w:eastAsiaTheme="minorEastAsia" w:hAnsi="Cambria Math"/>
+              </w:rPr>
+              <m:t>R</m:t>
+            </m:r>
+          </m:e>
+          <m:sup>
+            <m:d>
+              <m:dPr>
+                <m:begChr m:val="["/>
+                <m:endChr m:val="]"/>
+                <m:ctrlPr>
+                  <w:rPr>
+                    <w:rFonts w:ascii="Cambria Math" w:eastAsiaTheme="minorEastAsia" w:hAnsi="Cambria Math"/>
+                    <w:i/>
+                  </w:rPr>
+                </m:ctrlPr>
+              </m:dPr>
+              <m:e>
+                <m:r>
+                  <w:rPr>
+                    <w:rFonts w:ascii="Cambria Math" w:eastAsiaTheme="minorEastAsia" w:hAnsi="Cambria Math"/>
+                  </w:rPr>
+                  <m:t>n,k+1</m:t>
+                </m:r>
+              </m:e>
+            </m:d>
+          </m:sup>
+        </m:sSup>
+      </m:oMath>
+      <w:r>
+        <w:rPr>
+          <w:rFonts w:eastAsiaTheme="minorEastAsia"/>
+        </w:rPr>
+        <w:t xml:space="preserve"> </w:t>
+      </w:r>
+      <w:r>
+        <w:rPr>
+          <w:rFonts w:eastAsiaTheme="minorEastAsia"/>
+        </w:rPr>
+        <w:t xml:space="preserve">and our </w:t>
+      </w:r>
+      <w:r>
+        <w:rPr>
+          <w:rFonts w:eastAsiaTheme="minorEastAsia"/>
+        </w:rPr>
+        <w:t>historical hammer prices</w:t>
+      </w:r>
+      <m:oMath>
+        <m:r>
+          <w:rPr>
+            <w:rFonts w:ascii="Cambria Math" w:eastAsiaTheme="minorEastAsia" w:hAnsi="Cambria Math"/>
+          </w:rPr>
+          <m:t xml:space="preserve"> </m:t>
+        </m:r>
+        <m:sSub>
+          <m:sSubPr>
+            <m:ctrlPr>
+              <w:rPr>
+                <w:rFonts w:ascii="Cambria Math" w:eastAsiaTheme="minorEastAsia" w:hAnsi="Cambria Math"/>
+                <w:i/>
+              </w:rPr>
+            </m:ctrlPr>
+          </m:sSubPr>
+          <m:e>
+            <m:r>
+              <w:rPr>
+                <w:rFonts w:ascii="Cambria Math" w:eastAsiaTheme="minorEastAsia" w:hAnsi="Cambria Math"/>
+              </w:rPr>
+              <m:t>P</m:t>
+            </m:r>
+          </m:e>
+          <m:sub>
+            <m:r>
+              <w:rPr>
+                <w:rFonts w:ascii="Cambria Math" w:eastAsiaTheme="minorEastAsia" w:hAnsi="Cambria Math"/>
+              </w:rPr>
+              <m:t>t</m:t>
+            </m:r>
+          </m:sub>
+        </m:sSub>
+        <m:r>
+          <w:rPr>
+            <w:rFonts w:ascii="Cambria Math" w:eastAsiaTheme="minorEastAsia" w:hAnsi="Cambria Math"/>
+          </w:rPr>
+          <m:t>∈</m:t>
+        </m:r>
+        <m:sSup>
+          <m:sSupPr>
+            <m:ctrlPr>
+              <w:rPr>
+                <w:rFonts w:ascii="Cambria Math" w:eastAsiaTheme="minorEastAsia" w:hAnsi="Cambria Math"/>
+                <w:i/>
+              </w:rPr>
+            </m:ctrlPr>
+          </m:sSupPr>
+          <m:e>
+            <m:r>
+              <w:rPr>
+                <w:rFonts w:ascii="Cambria Math" w:eastAsiaTheme="minorEastAsia" w:hAnsi="Cambria Math"/>
+              </w:rPr>
+              <m:t>R</m:t>
+            </m:r>
+          </m:e>
+          <m:sup>
+            <m:d>
+              <m:dPr>
+                <m:begChr m:val="["/>
+                <m:endChr m:val="]"/>
+                <m:ctrlPr>
+                  <w:rPr>
+                    <w:rFonts w:ascii="Cambria Math" w:eastAsiaTheme="minorEastAsia" w:hAnsi="Cambria Math"/>
+                    <w:i/>
+                  </w:rPr>
+                </m:ctrlPr>
+              </m:dPr>
+              <m:e>
+                <m:r>
+                  <w:rPr>
+                    <w:rFonts w:ascii="Cambria Math" w:eastAsiaTheme="minorEastAsia" w:hAnsi="Cambria Math"/>
+                  </w:rPr>
+                  <m:t>n,1</m:t>
+                </m:r>
+              </m:e>
+            </m:d>
+          </m:sup>
+        </m:sSup>
+      </m:oMath>
+      <w:r>
+        <w:rPr>
+          <w:rFonts w:eastAsiaTheme="minorEastAsia"/>
+        </w:rPr>
+        <w:t xml:space="preserve">. </w:t>
+      </w:r>
+      <w:r>
+        <w:rPr>
+          <w:rFonts w:eastAsiaTheme="minorEastAsia"/>
+        </w:rPr>
+        <w:t xml:space="preserve">We run the first </w:t>
+      </w:r>
+      <w:r>
+        <w:rPr>
+          <w:rFonts w:eastAsiaTheme="minorEastAsia"/>
+        </w:rPr>
+        <w:t>hedonic regression as before</w:t>
+      </w:r>
+      <w:r>
+        <w:rPr>
+          <w:rFonts w:eastAsiaTheme="minorEastAsia"/>
+        </w:rPr>
+        <w:t xml:space="preserve">, </w:t>
+      </w:r>
+      <w:r>
+        <w:rPr>
+          <w:rFonts w:eastAsiaTheme="minorEastAsia"/>
+        </w:rPr>
+        <w:t>except that we are not con</w:t>
+      </w:r>
+      <w:r>
+        <w:rPr>
+          <w:rFonts w:eastAsiaTheme="minorEastAsia"/>
+        </w:rPr>
+        <w:t>cerned specifically w</w:t>
+      </w:r>
+      <w:r>
+        <w:rPr>
+          <w:rFonts w:eastAsiaTheme="minorEastAsia"/>
+        </w:rPr>
+        <w:t xml:space="preserve">ith resale and simply treat </w:t>
+      </w:r>
+      <w:r>
+        <w:rPr>
+          <w:rFonts w:eastAsiaTheme="minorEastAsia"/>
+        </w:rPr>
+        <w:t xml:space="preserve">auction date </w:t>
+      </w:r>
+      <w:r>
+        <w:rPr>
+          <w:rFonts w:eastAsiaTheme="minorEastAsia"/>
+        </w:rPr>
+        <w:t xml:space="preserve">as </w:t>
+      </w:r>
+      <w:r>
+        <w:rPr>
+          <w:rFonts w:eastAsiaTheme="minorEastAsia"/>
+        </w:rPr>
+        <w:t xml:space="preserve">another </w:t>
+      </w:r>
+      <w:r>
+        <w:rPr>
+          <w:rFonts w:eastAsiaTheme="minorEastAsia"/>
+        </w:rPr>
+        <w:t>explanatory variable.</w:t>
+      </w:r>
+    </w:p>
+    <w:p>
+      <w:pPr>
+        <w:spacing w:before="240"/>
+        <w:ind w:firstLine="0"/>
+        <w:rPr>
+          <w:rFonts w:eastAsiaTheme="minorEastAsia"/>
+        </w:rPr>
+      </w:pPr>
+      <m:oMathPara>
+        <m:oMath>
+          <m:r>
+            <w:rPr>
+              <w:rFonts w:ascii="Cambria Math" w:eastAsiaTheme="minorEastAsia" w:hAnsi="Cambria Math"/>
+            </w:rPr>
+            <m:t>π=</m:t>
+          </m:r>
+          <m:r>
+            <m:rPr>
+              <m:sty m:val="bi"/>
+            </m:rPr>
+            <w:rPr>
+              <w:rFonts w:ascii="Cambria Math" w:eastAsiaTheme="minorEastAsia" w:hAnsi="Cambria Math"/>
+            </w:rPr>
+            <m:t>XB</m:t>
+          </m:r>
+          <m:r>
+            <w:rPr>
+              <w:rFonts w:ascii="Cambria Math" w:eastAsiaTheme="minorEastAsia" w:hAnsi="Cambria Math"/>
+            </w:rPr>
+            <m:t>+</m:t>
+          </m:r>
+          <m:sSub>
+            <m:sSubPr>
+              <m:ctrlPr>
+                <w:rPr>
+                  <w:rFonts w:ascii="Cambria Math" w:eastAsiaTheme="minorEastAsia" w:hAnsi="Cambria Math"/>
+                  <w:i/>
+                </w:rPr>
+              </m:ctrlPr>
+            </m:sSubPr>
+            <m:e>
+              <m:r>
+                <w:rPr>
+                  <w:rFonts w:ascii="Cambria Math" w:eastAsiaTheme="minorEastAsia" w:hAnsi="Cambria Math"/>
+                </w:rPr>
+                <m:t>δ</m:t>
+              </m:r>
+            </m:e>
+            <m:sub>
+              <m:r>
+                <w:rPr>
+                  <w:rFonts w:ascii="Cambria Math" w:eastAsiaTheme="minorEastAsia" w:hAnsi="Cambria Math"/>
+                </w:rPr>
+                <m:t>t</m:t>
+              </m:r>
+            </m:sub>
+          </m:sSub>
+        </m:oMath>
+      </m:oMathPara>
+    </w:p>
+    <w:p>
+      <w:pPr>
+        <w:spacing w:before="240"/>
+        <w:ind w:firstLine="0"/>
+        <w:rPr>
+          <w:rFonts w:eastAsiaTheme="minorEastAsia"/>
+        </w:rPr>
+      </w:pPr>
+      <w:r>
+        <w:rPr>
+          <w:rFonts w:eastAsiaTheme="minorEastAsia"/>
+        </w:rPr>
+        <w:t xml:space="preserve">We next </w:t>
+      </w:r>
+      <w:r>
+        <w:rPr>
+          <w:rFonts w:eastAsiaTheme="minorEastAsia"/>
+        </w:rPr>
+        <w:t>depart from the original model.</w:t>
+      </w:r>
+      <w:r>
+        <w:rPr>
+          <w:rFonts w:eastAsiaTheme="minorEastAsia"/>
+        </w:rPr>
+        <w:t xml:space="preserve"> </w:t>
+      </w:r>
+      <w:r>
+        <w:rPr>
+          <w:rFonts w:eastAsiaTheme="minorEastAsia"/>
+        </w:rPr>
+        <w:t>Denote our current good as</w:t>
+      </w:r>
+      <m:oMath>
+        <m:r>
+          <w:rPr>
+            <w:rFonts w:ascii="Cambria Math" w:eastAsiaTheme="minorEastAsia" w:hAnsi="Cambria Math"/>
+          </w:rPr>
+          <m:t xml:space="preserve"> </m:t>
+        </m:r>
+        <m:sSub>
+          <m:sSubPr>
+            <m:ctrlPr>
+              <w:rPr>
+                <w:rFonts w:ascii="Cambria Math" w:eastAsiaTheme="minorEastAsia" w:hAnsi="Cambria Math"/>
+                <w:i/>
+              </w:rPr>
+            </m:ctrlPr>
+          </m:sSubPr>
+          <m:e>
+            <m:r>
+              <w:rPr>
+                <w:rFonts w:ascii="Cambria Math" w:eastAsiaTheme="minorEastAsia" w:hAnsi="Cambria Math"/>
+              </w:rPr>
+              <m:t>x</m:t>
+            </m:r>
+          </m:e>
+          <m:sub>
+            <m:r>
+              <w:rPr>
+                <w:rFonts w:ascii="Cambria Math" w:eastAsiaTheme="minorEastAsia" w:hAnsi="Cambria Math"/>
+              </w:rPr>
+              <m:t>c</m:t>
+            </m:r>
+          </m:sub>
+        </m:sSub>
+      </m:oMath>
+      <w:r>
+        <w:rPr>
+          <w:rFonts w:eastAsiaTheme="minorEastAsia"/>
+        </w:rPr>
+        <w:t xml:space="preserve"> and our substitute as</w:t>
+      </w:r>
+      <m:oMath>
+        <m:r>
+          <w:rPr>
+            <w:rFonts w:ascii="Cambria Math" w:eastAsiaTheme="minorEastAsia" w:hAnsi="Cambria Math"/>
+          </w:rPr>
+          <m:t xml:space="preserve"> </m:t>
+        </m:r>
+        <m:sSub>
+          <m:sSubPr>
+            <m:ctrlPr>
+              <w:rPr>
+                <w:rFonts w:ascii="Cambria Math" w:eastAsiaTheme="minorEastAsia" w:hAnsi="Cambria Math"/>
+                <w:i/>
+              </w:rPr>
+            </m:ctrlPr>
+          </m:sSubPr>
+          <m:e>
+            <m:r>
+              <w:rPr>
+                <w:rFonts w:ascii="Cambria Math" w:eastAsiaTheme="minorEastAsia" w:hAnsi="Cambria Math"/>
+              </w:rPr>
+              <m:t>x</m:t>
+            </m:r>
+          </m:e>
+          <m:sub>
+            <m:r>
+              <w:rPr>
+                <w:rFonts w:ascii="Cambria Math" w:eastAsiaTheme="minorEastAsia" w:hAnsi="Cambria Math"/>
+              </w:rPr>
+              <m:t>s</m:t>
+            </m:r>
+          </m:sub>
+        </m:sSub>
+      </m:oMath>
+      <w:r>
+        <w:rPr>
+          <w:rFonts w:eastAsiaTheme="minorEastAsia"/>
+        </w:rPr>
+        <w:t xml:space="preserve">, </w:t>
+      </w:r>
+      <w:r>
+        <w:rPr>
+          <w:rFonts w:eastAsiaTheme="minorEastAsia"/>
+        </w:rPr>
+        <w:t>such that</w:t>
+      </w:r>
+      <w:r>
+        <w:rPr>
+          <w:rFonts w:eastAsiaTheme="minorEastAsia"/>
+        </w:rPr>
+        <w:t xml:space="preserve"> </w:t>
+      </w:r>
+      <w:r>
+        <w:rPr>
+          <w:rFonts w:eastAsiaTheme="minorEastAsia"/>
+        </w:rPr>
+        <w:t xml:space="preserve">the </w:t>
+      </w:r>
+      <w:r>
+        <w:rPr>
+          <w:rFonts w:eastAsiaTheme="minorEastAsia"/>
+        </w:rPr>
+        <w:t>hedonic predictions</w:t>
+      </w:r>
+      <w:r>
+        <w:rPr>
+          <w:rFonts w:eastAsiaTheme="minorEastAsia"/>
+        </w:rPr>
+        <w:t xml:space="preserve"> estimated above are</w:t>
+      </w:r>
+      <m:oMath>
+        <m:r>
+          <w:rPr>
+            <w:rFonts w:ascii="Cambria Math" w:eastAsiaTheme="minorEastAsia" w:hAnsi="Cambria Math"/>
+          </w:rPr>
+          <m:t xml:space="preserve"> </m:t>
+        </m:r>
+        <m:sSub>
+          <m:sSubPr>
+            <m:ctrlPr>
+              <w:rPr>
+                <w:rFonts w:ascii="Cambria Math" w:eastAsiaTheme="minorEastAsia" w:hAnsi="Cambria Math"/>
+                <w:i/>
+              </w:rPr>
+            </m:ctrlPr>
+          </m:sSubPr>
+          <m:e>
+            <m:r>
+              <w:rPr>
+                <w:rFonts w:ascii="Cambria Math" w:eastAsiaTheme="minorEastAsia" w:hAnsi="Cambria Math"/>
+              </w:rPr>
+              <m:t>π</m:t>
+            </m:r>
+          </m:e>
+          <m:sub>
+            <m:r>
+              <w:rPr>
+                <w:rFonts w:ascii="Cambria Math" w:eastAsiaTheme="minorEastAsia" w:hAnsi="Cambria Math"/>
+              </w:rPr>
+              <m:t>c</m:t>
+            </m:r>
+          </m:sub>
+        </m:sSub>
+        <m:r>
+          <w:rPr>
+            <w:rFonts w:ascii="Cambria Math" w:eastAsiaTheme="minorEastAsia" w:hAnsi="Cambria Math"/>
+          </w:rPr>
+          <m:t>,</m:t>
+        </m:r>
+        <m:sSub>
+          <m:sSubPr>
+            <m:ctrlPr>
+              <w:rPr>
+                <w:rFonts w:ascii="Cambria Math" w:eastAsiaTheme="minorEastAsia" w:hAnsi="Cambria Math"/>
+                <w:i/>
+              </w:rPr>
+            </m:ctrlPr>
+          </m:sSubPr>
+          <m:e>
+            <m:r>
+              <w:rPr>
+                <w:rFonts w:ascii="Cambria Math" w:eastAsiaTheme="minorEastAsia" w:hAnsi="Cambria Math"/>
+              </w:rPr>
+              <m:t>π</m:t>
+            </m:r>
+          </m:e>
+          <m:sub>
+            <m:r>
+              <w:rPr>
+                <w:rFonts w:ascii="Cambria Math" w:eastAsiaTheme="minorEastAsia" w:hAnsi="Cambria Math"/>
+              </w:rPr>
+              <m:t>s</m:t>
+            </m:r>
+          </m:sub>
+        </m:sSub>
+      </m:oMath>
+      <w:r>
+        <w:rPr>
+          <w:rFonts w:eastAsiaTheme="minorEastAsia"/>
+        </w:rPr>
+        <w:t>, and</w:t>
+      </w:r>
+      <m:oMath>
+        <m:r>
+          <w:rPr>
+            <w:rFonts w:ascii="Cambria Math" w:eastAsiaTheme="minorEastAsia" w:hAnsi="Cambria Math"/>
+          </w:rPr>
+          <m:t xml:space="preserve"> </m:t>
+        </m:r>
+        <m:sSub>
+          <m:sSubPr>
+            <m:ctrlPr>
+              <w:rPr>
+                <w:rFonts w:ascii="Cambria Math" w:eastAsiaTheme="minorEastAsia" w:hAnsi="Cambria Math"/>
+                <w:i/>
+              </w:rPr>
+            </m:ctrlPr>
+          </m:sSubPr>
+          <m:e>
+            <m:r>
+              <w:rPr>
+                <w:rFonts w:ascii="Cambria Math" w:eastAsiaTheme="minorEastAsia" w:hAnsi="Cambria Math"/>
+              </w:rPr>
+              <m:t>P</m:t>
+            </m:r>
+          </m:e>
+          <m:sub>
+            <m:r>
+              <w:rPr>
+                <w:rFonts w:ascii="Cambria Math" w:eastAsiaTheme="minorEastAsia" w:hAnsi="Cambria Math"/>
+              </w:rPr>
+              <m:t>c</m:t>
+            </m:r>
+          </m:sub>
+        </m:sSub>
+        <m:r>
+          <w:rPr>
+            <w:rFonts w:ascii="Cambria Math" w:eastAsiaTheme="minorEastAsia" w:hAnsi="Cambria Math"/>
+          </w:rPr>
+          <m:t>,</m:t>
+        </m:r>
+        <m:sSub>
+          <m:sSubPr>
+            <m:ctrlPr>
+              <w:rPr>
+                <w:rFonts w:ascii="Cambria Math" w:eastAsiaTheme="minorEastAsia" w:hAnsi="Cambria Math"/>
+                <w:i/>
+              </w:rPr>
+            </m:ctrlPr>
+          </m:sSubPr>
+          <m:e>
+            <m:r>
+              <w:rPr>
+                <w:rFonts w:ascii="Cambria Math" w:eastAsiaTheme="minorEastAsia" w:hAnsi="Cambria Math"/>
+              </w:rPr>
+              <m:t>P</m:t>
+            </m:r>
+          </m:e>
+          <m:sub>
+            <m:r>
+              <w:rPr>
+                <w:rFonts w:ascii="Cambria Math" w:eastAsiaTheme="minorEastAsia" w:hAnsi="Cambria Math"/>
+              </w:rPr>
+              <m:t>s</m:t>
+            </m:r>
+          </m:sub>
+        </m:sSub>
+      </m:oMath>
+      <w:r>
+        <w:rPr>
+          <w:rFonts w:eastAsiaTheme="minorEastAsia"/>
+        </w:rPr>
+        <w:t xml:space="preserve"> </w:t>
+      </w:r>
+      <w:r>
+        <w:rPr>
+          <w:rFonts w:eastAsiaTheme="minorEastAsia"/>
+        </w:rPr>
+        <w:t>are the</w:t>
+      </w:r>
+      <w:r>
+        <w:rPr>
+          <w:rFonts w:eastAsiaTheme="minorEastAsia"/>
+        </w:rPr>
+        <w:t xml:space="preserve"> </w:t>
+      </w:r>
+      <w:r>
+        <w:rPr>
+          <w:rFonts w:eastAsiaTheme="minorEastAsia"/>
+        </w:rPr>
+        <w:t>respective hammer prices</w:t>
+      </w:r>
+      <w:r>
+        <w:rPr>
+          <w:rStyle w:val="FootnoteReference"/>
+          <w:rFonts w:eastAsiaTheme="minorEastAsia"/>
+        </w:rPr>
+        <w:footnoteReference w:id="6"/>
+      </w:r>
+      <w:r>
+        <w:rPr>
+          <w:rFonts w:eastAsiaTheme="minorEastAsia"/>
+        </w:rPr>
+        <w:t>. Then our second regression is:</w:t>
+      </w:r>
+    </w:p>
+    <w:p>
+      <w:pPr>
+        <w:spacing w:before="240"/>
+        <w:rPr>
+          <w:rFonts w:eastAsiaTheme="minorEastAsia"/>
+        </w:rPr>
+      </w:pPr>
+      <m:oMathPara>
+        <m:oMath>
+          <m:sSub>
+            <m:sSubPr>
+              <m:ctrlPr>
+                <w:rPr>
+                  <w:rFonts w:ascii="Cambria Math" w:eastAsiaTheme="minorEastAsia" w:hAnsi="Cambria Math"/>
+                  <w:i/>
+                </w:rPr>
+              </m:ctrlPr>
+            </m:sSubPr>
+            <m:e>
+              <m:r>
+                <w:rPr>
+                  <w:rFonts w:ascii="Cambria Math" w:eastAsiaTheme="minorEastAsia" w:hAnsi="Cambria Math"/>
+                </w:rPr>
+                <m:t>ω</m:t>
+              </m:r>
+            </m:e>
+            <m:sub>
+              <m:r>
+                <w:rPr>
+                  <w:rFonts w:ascii="Cambria Math" w:eastAsiaTheme="minorEastAsia" w:hAnsi="Cambria Math"/>
+                </w:rPr>
+                <m:t>c</m:t>
+              </m:r>
+            </m:sub>
+          </m:sSub>
+          <m:r>
+            <w:rPr>
+              <w:rFonts w:ascii="Cambria Math" w:eastAsiaTheme="minorEastAsia" w:hAnsi="Cambria Math"/>
+            </w:rPr>
+            <m:t>=</m:t>
+          </m:r>
+          <m:sSub>
+            <m:sSubPr>
+              <m:ctrlPr>
+                <w:rPr>
+                  <w:rFonts w:ascii="Cambria Math" w:eastAsiaTheme="minorEastAsia" w:hAnsi="Cambria Math"/>
+                  <w:i/>
+                </w:rPr>
+              </m:ctrlPr>
+            </m:sSubPr>
+            <m:e>
+              <m:r>
+                <w:rPr>
+                  <w:rFonts w:ascii="Cambria Math" w:eastAsiaTheme="minorEastAsia" w:hAnsi="Cambria Math"/>
+                </w:rPr>
+                <m:t>b</m:t>
+              </m:r>
+            </m:e>
+            <m:sub>
+              <m:r>
+                <w:rPr>
+                  <w:rFonts w:ascii="Cambria Math" w:eastAsiaTheme="minorEastAsia" w:hAnsi="Cambria Math"/>
+                </w:rPr>
+                <m:t>1</m:t>
+              </m:r>
+            </m:sub>
+          </m:sSub>
+          <m:sSub>
+            <m:sSubPr>
+              <m:ctrlPr>
+                <w:rPr>
+                  <w:rFonts w:ascii="Cambria Math" w:eastAsiaTheme="minorEastAsia" w:hAnsi="Cambria Math"/>
+                  <w:i/>
+                </w:rPr>
+              </m:ctrlPr>
+            </m:sSubPr>
+            <m:e>
+              <m:r>
+                <w:rPr>
+                  <w:rFonts w:ascii="Cambria Math" w:eastAsiaTheme="minorEastAsia" w:hAnsi="Cambria Math"/>
+                </w:rPr>
+                <m:t>π</m:t>
+              </m:r>
+            </m:e>
+            <m:sub>
+              <m:r>
+                <w:rPr>
+                  <w:rFonts w:ascii="Cambria Math" w:eastAsiaTheme="minorEastAsia" w:hAnsi="Cambria Math"/>
+                </w:rPr>
+                <m:t>c</m:t>
+              </m:r>
+            </m:sub>
+          </m:sSub>
+          <m:r>
+            <w:rPr>
+              <w:rFonts w:ascii="Cambria Math" w:eastAsiaTheme="minorEastAsia" w:hAnsi="Cambria Math"/>
+            </w:rPr>
+            <m:t>+</m:t>
+          </m:r>
+          <m:sSub>
+            <m:sSubPr>
+              <m:ctrlPr>
+                <w:rPr>
+                  <w:rFonts w:ascii="Cambria Math" w:eastAsiaTheme="minorEastAsia" w:hAnsi="Cambria Math"/>
+                  <w:i/>
+                </w:rPr>
+              </m:ctrlPr>
+            </m:sSubPr>
+            <m:e>
+              <m:r>
+                <w:rPr>
+                  <w:rFonts w:ascii="Cambria Math" w:eastAsiaTheme="minorEastAsia" w:hAnsi="Cambria Math"/>
+                </w:rPr>
+                <m:t>b</m:t>
+              </m:r>
+            </m:e>
+            <m:sub>
+              <m:r>
+                <w:rPr>
+                  <w:rFonts w:ascii="Cambria Math" w:eastAsiaTheme="minorEastAsia" w:hAnsi="Cambria Math"/>
+                </w:rPr>
+                <m:t>2</m:t>
+              </m:r>
+            </m:sub>
+          </m:sSub>
+          <m:d>
+            <m:dPr>
+              <m:ctrlPr>
+                <w:rPr>
+                  <w:rFonts w:ascii="Cambria Math" w:eastAsiaTheme="minorEastAsia" w:hAnsi="Cambria Math"/>
+                  <w:i/>
+                </w:rPr>
+              </m:ctrlPr>
+            </m:dPr>
+            <m:e>
+              <m:sSub>
+                <m:sSubPr>
+                  <m:ctrlPr>
+                    <w:rPr>
+                      <w:rFonts w:ascii="Cambria Math" w:eastAsiaTheme="minorEastAsia" w:hAnsi="Cambria Math"/>
+                      <w:i/>
+                    </w:rPr>
+                  </m:ctrlPr>
+                </m:sSubPr>
+                <m:e>
+                  <m:r>
+                    <w:rPr>
+                      <w:rFonts w:ascii="Cambria Math" w:eastAsiaTheme="minorEastAsia" w:hAnsi="Cambria Math"/>
+                    </w:rPr>
+                    <m:t>P</m:t>
+                  </m:r>
+                </m:e>
+                <m:sub>
+                  <m:r>
+                    <w:rPr>
+                      <w:rFonts w:ascii="Cambria Math" w:eastAsiaTheme="minorEastAsia" w:hAnsi="Cambria Math"/>
+                    </w:rPr>
+                    <m:t>s</m:t>
+                  </m:r>
+                </m:sub>
+              </m:sSub>
+              <m:r>
+                <w:rPr>
+                  <w:rFonts w:ascii="Cambria Math" w:eastAsiaTheme="minorEastAsia" w:hAnsi="Cambria Math"/>
+                </w:rPr>
+                <m:t>-</m:t>
+              </m:r>
+              <m:sSub>
+                <m:sSubPr>
+                  <m:ctrlPr>
+                    <w:rPr>
+                      <w:rFonts w:ascii="Cambria Math" w:eastAsiaTheme="minorEastAsia" w:hAnsi="Cambria Math"/>
+                      <w:i/>
+                    </w:rPr>
+                  </m:ctrlPr>
+                </m:sSubPr>
+                <m:e>
+                  <m:r>
+                    <w:rPr>
+                      <w:rFonts w:ascii="Cambria Math" w:eastAsiaTheme="minorEastAsia" w:hAnsi="Cambria Math"/>
+                    </w:rPr>
+                    <m:t>π</m:t>
+                  </m:r>
+                </m:e>
+                <m:sub>
+                  <m:r>
+                    <w:rPr>
+                      <w:rFonts w:ascii="Cambria Math" w:eastAsiaTheme="minorEastAsia" w:hAnsi="Cambria Math"/>
+                    </w:rPr>
+                    <m:t>c</m:t>
+                  </m:r>
+                </m:sub>
+              </m:sSub>
+            </m:e>
+          </m:d>
+          <m:r>
+            <w:rPr>
+              <w:rFonts w:ascii="Cambria Math" w:eastAsiaTheme="minorEastAsia" w:hAnsi="Cambria Math"/>
+            </w:rPr>
+            <m:t>+</m:t>
+          </m:r>
+          <m:sSub>
+            <m:sSubPr>
+              <m:ctrlPr>
+                <w:rPr>
+                  <w:rFonts w:ascii="Cambria Math" w:eastAsiaTheme="minorEastAsia" w:hAnsi="Cambria Math"/>
+                  <w:i/>
+                </w:rPr>
+              </m:ctrlPr>
+            </m:sSubPr>
+            <m:e>
+              <m:r>
+                <w:rPr>
+                  <w:rFonts w:ascii="Cambria Math" w:eastAsiaTheme="minorEastAsia" w:hAnsi="Cambria Math"/>
+                </w:rPr>
+                <m:t>b</m:t>
+              </m:r>
+            </m:e>
+            <m:sub>
+              <m:r>
+                <w:rPr>
+                  <w:rFonts w:ascii="Cambria Math" w:eastAsiaTheme="minorEastAsia" w:hAnsi="Cambria Math"/>
+                </w:rPr>
+                <m:t>3</m:t>
+              </m:r>
+            </m:sub>
+          </m:sSub>
+          <m:d>
+            <m:dPr>
+              <m:ctrlPr>
+                <w:rPr>
+                  <w:rFonts w:ascii="Cambria Math" w:eastAsiaTheme="minorEastAsia" w:hAnsi="Cambria Math"/>
+                  <w:i/>
+                </w:rPr>
+              </m:ctrlPr>
+            </m:dPr>
+            <m:e>
+              <m:sSub>
+                <m:sSubPr>
+                  <m:ctrlPr>
+                    <w:rPr>
+                      <w:rFonts w:ascii="Cambria Math" w:eastAsiaTheme="minorEastAsia" w:hAnsi="Cambria Math"/>
+                      <w:i/>
+                    </w:rPr>
+                  </m:ctrlPr>
+                </m:sSubPr>
+                <m:e>
+                  <m:r>
+                    <w:rPr>
+                      <w:rFonts w:ascii="Cambria Math" w:eastAsiaTheme="minorEastAsia" w:hAnsi="Cambria Math"/>
+                    </w:rPr>
+                    <m:t>P</m:t>
+                  </m:r>
+                </m:e>
+                <m:sub>
+                  <m:r>
+                    <w:rPr>
+                      <w:rFonts w:ascii="Cambria Math" w:eastAsiaTheme="minorEastAsia" w:hAnsi="Cambria Math"/>
+                    </w:rPr>
+                    <m:t>s</m:t>
+                  </m:r>
+                </m:sub>
+              </m:sSub>
+              <m:r>
+                <w:rPr>
+                  <w:rFonts w:ascii="Cambria Math" w:eastAsiaTheme="minorEastAsia" w:hAnsi="Cambria Math"/>
+                </w:rPr>
+                <m:t>-</m:t>
+              </m:r>
+              <m:sSub>
+                <m:sSubPr>
+                  <m:ctrlPr>
+                    <w:rPr>
+                      <w:rFonts w:ascii="Cambria Math" w:eastAsiaTheme="minorEastAsia" w:hAnsi="Cambria Math"/>
+                      <w:i/>
+                    </w:rPr>
+                  </m:ctrlPr>
+                </m:sSubPr>
+                <m:e>
+                  <m:r>
+                    <w:rPr>
+                      <w:rFonts w:ascii="Cambria Math" w:eastAsiaTheme="minorEastAsia" w:hAnsi="Cambria Math"/>
+                    </w:rPr>
+                    <m:t>π</m:t>
+                  </m:r>
+                </m:e>
+                <m:sub>
+                  <m:r>
+                    <w:rPr>
+                      <w:rFonts w:ascii="Cambria Math" w:eastAsiaTheme="minorEastAsia" w:hAnsi="Cambria Math"/>
+                    </w:rPr>
+                    <m:t>s</m:t>
+                  </m:r>
+                </m:sub>
+              </m:sSub>
+            </m:e>
+          </m:d>
+          <m:r>
+            <w:rPr>
+              <w:rFonts w:ascii="Cambria Math" w:eastAsiaTheme="minorEastAsia" w:hAnsi="Cambria Math"/>
+            </w:rPr>
+            <m:t>+</m:t>
+          </m:r>
+          <m:sSub>
+            <m:sSubPr>
+              <m:ctrlPr>
+                <w:rPr>
+                  <w:rFonts w:ascii="Cambria Math" w:eastAsiaTheme="minorEastAsia" w:hAnsi="Cambria Math"/>
+                  <w:i/>
+                </w:rPr>
+              </m:ctrlPr>
+            </m:sSubPr>
+            <m:e>
+              <m:r>
+                <w:rPr>
+                  <w:rFonts w:ascii="Cambria Math" w:eastAsiaTheme="minorEastAsia" w:hAnsi="Cambria Math"/>
+                </w:rPr>
+                <m:t>b</m:t>
+              </m:r>
+            </m:e>
+            <m:sub>
+              <m:r>
+                <w:rPr>
+                  <w:rFonts w:ascii="Cambria Math" w:eastAsiaTheme="minorEastAsia" w:hAnsi="Cambria Math"/>
+                </w:rPr>
+                <m:t>4</m:t>
+              </m:r>
+            </m:sub>
+          </m:sSub>
+          <m:r>
+            <w:rPr>
+              <w:rFonts w:ascii="Cambria Math" w:eastAsiaTheme="minorEastAsia" w:hAnsi="Cambria Math"/>
+            </w:rPr>
+            <m:t>(</m:t>
+          </m:r>
+          <m:sSub>
+            <m:sSubPr>
+              <m:ctrlPr>
+                <w:rPr>
+                  <w:rFonts w:ascii="Cambria Math" w:eastAsiaTheme="minorEastAsia" w:hAnsi="Cambria Math"/>
+                  <w:i/>
+                </w:rPr>
+              </m:ctrlPr>
+            </m:sSubPr>
+            <m:e>
+              <m:r>
+                <w:rPr>
+                  <w:rFonts w:ascii="Cambria Math" w:eastAsiaTheme="minorEastAsia" w:hAnsi="Cambria Math"/>
+                </w:rPr>
+                <m:t>π</m:t>
+              </m:r>
+            </m:e>
+            <m:sub>
+              <m:r>
+                <w:rPr>
+                  <w:rFonts w:ascii="Cambria Math" w:eastAsiaTheme="minorEastAsia" w:hAnsi="Cambria Math"/>
+                </w:rPr>
+                <m:t>c</m:t>
+              </m:r>
+            </m:sub>
+          </m:sSub>
+          <m:r>
+            <w:rPr>
+              <w:rFonts w:ascii="Cambria Math" w:eastAsiaTheme="minorEastAsia" w:hAnsi="Cambria Math"/>
+            </w:rPr>
+            <m:t>-</m:t>
+          </m:r>
+          <m:sSub>
+            <m:sSubPr>
+              <m:ctrlPr>
+                <w:rPr>
+                  <w:rFonts w:ascii="Cambria Math" w:eastAsiaTheme="minorEastAsia" w:hAnsi="Cambria Math"/>
+                  <w:i/>
+                </w:rPr>
+              </m:ctrlPr>
+            </m:sSubPr>
+            <m:e>
+              <m:r>
+                <w:rPr>
+                  <w:rFonts w:ascii="Cambria Math" w:eastAsiaTheme="minorEastAsia" w:hAnsi="Cambria Math"/>
+                </w:rPr>
+                <m:t>π</m:t>
+              </m:r>
+            </m:e>
+            <m:sub>
+              <m:r>
+                <w:rPr>
+                  <w:rFonts w:ascii="Cambria Math" w:eastAsiaTheme="minorEastAsia" w:hAnsi="Cambria Math"/>
+                </w:rPr>
+                <m:t>s</m:t>
+              </m:r>
+            </m:sub>
+          </m:sSub>
+          <m:r>
+            <w:rPr>
+              <w:rFonts w:ascii="Cambria Math" w:eastAsiaTheme="minorEastAsia" w:hAnsi="Cambria Math"/>
+            </w:rPr>
+            <m:t>)</m:t>
+          </m:r>
+        </m:oMath>
+      </m:oMathPara>
+    </w:p>
+    <w:p>
+      <w:pPr>
+        <w:spacing w:before="240"/>
+        <w:ind w:firstLine="0"/>
+        <w:rPr>
+          <w:rFonts w:eastAsiaTheme="minorEastAsia"/>
+        </w:rPr>
+      </w:pPr>
+      <w:r>
+        <w:rPr>
+          <w:rFonts w:eastAsiaTheme="minorEastAsia"/>
+        </w:rPr>
+        <w:t>Here, the subscripts for the past and current sales</w:t>
+      </w:r>
+      <m:oMath>
+        <m:r>
+          <w:rPr>
+            <w:rFonts w:ascii="Cambria Math" w:eastAsiaTheme="minorEastAsia" w:hAnsi="Cambria Math"/>
+          </w:rPr>
+          <m:t xml:space="preserve"> t-1</m:t>
+        </m:r>
+      </m:oMath>
+      <w:r>
+        <w:rPr>
+          <w:rFonts w:eastAsiaTheme="minorEastAsia"/>
+        </w:rPr>
+        <w:t xml:space="preserve"> and</w:t>
+      </w:r>
+      <m:oMath>
+        <m:r>
+          <w:rPr>
+            <w:rFonts w:ascii="Cambria Math" w:eastAsiaTheme="minorEastAsia" w:hAnsi="Cambria Math"/>
+          </w:rPr>
+          <m:t xml:space="preserve"> t</m:t>
+        </m:r>
+      </m:oMath>
+      <w:r>
+        <w:rPr>
+          <w:rFonts w:eastAsiaTheme="minorEastAsia"/>
+        </w:rPr>
+        <w:t xml:space="preserve"> are replaced by subscripts for the substitute</w:t>
+      </w:r>
+      <m:oMath>
+        <m:r>
+          <w:rPr>
+            <w:rFonts w:ascii="Cambria Math" w:eastAsiaTheme="minorEastAsia" w:hAnsi="Cambria Math"/>
+          </w:rPr>
+          <m:t xml:space="preserve"> s</m:t>
+        </m:r>
+      </m:oMath>
+      <w:r>
+        <w:rPr>
+          <w:rFonts w:eastAsiaTheme="minorEastAsia"/>
+        </w:rPr>
+        <w:t xml:space="preserve"> and current good</w:t>
+      </w:r>
+      <m:oMath>
+        <m:r>
+          <w:rPr>
+            <w:rFonts w:ascii="Cambria Math" w:eastAsiaTheme="minorEastAsia" w:hAnsi="Cambria Math"/>
+          </w:rPr>
+          <m:t xml:space="preserve"> c</m:t>
+        </m:r>
+      </m:oMath>
+      <w:r>
+        <w:rPr>
+          <w:rFonts w:eastAsiaTheme="minorEastAsia"/>
+        </w:rPr>
+        <w:t>. The previous regression model assumed that there was no unobserved quality changes in the painting (e.g. was shown to be a fake) between its past and current sale, i.e.</w:t>
+      </w:r>
+      <m:oMath>
+        <m:r>
+          <w:rPr>
+            <w:rFonts w:ascii="Cambria Math" w:eastAsiaTheme="minorEastAsia" w:hAnsi="Cambria Math"/>
+          </w:rPr>
+          <m:t xml:space="preserve"> </m:t>
+        </m:r>
+        <m:sSub>
+          <m:sSubPr>
+            <m:ctrlPr>
+              <w:rPr>
+                <w:rFonts w:ascii="Cambria Math" w:eastAsiaTheme="minorEastAsia" w:hAnsi="Cambria Math"/>
+                <w:i/>
+              </w:rPr>
+            </m:ctrlPr>
+          </m:sSubPr>
+          <m:e>
+            <m:r>
+              <w:rPr>
+                <w:rFonts w:ascii="Cambria Math" w:eastAsiaTheme="minorEastAsia" w:hAnsi="Cambria Math"/>
+              </w:rPr>
+              <m:t>π</m:t>
+            </m:r>
+          </m:e>
+          <m:sub>
+            <m:r>
+              <w:rPr>
+                <w:rFonts w:ascii="Cambria Math" w:eastAsiaTheme="minorEastAsia" w:hAnsi="Cambria Math"/>
+              </w:rPr>
+              <m:t>t-1</m:t>
+            </m:r>
+          </m:sub>
+        </m:sSub>
+        <m:r>
+          <w:rPr>
+            <w:rFonts w:ascii="Cambria Math" w:eastAsiaTheme="minorEastAsia" w:hAnsi="Cambria Math"/>
+          </w:rPr>
+          <m:t>=</m:t>
+        </m:r>
+        <m:sSub>
+          <m:sSubPr>
+            <m:ctrlPr>
+              <w:rPr>
+                <w:rFonts w:ascii="Cambria Math" w:eastAsiaTheme="minorEastAsia" w:hAnsi="Cambria Math"/>
+                <w:i/>
+              </w:rPr>
+            </m:ctrlPr>
+          </m:sSubPr>
+          <m:e>
+            <m:r>
+              <w:rPr>
+                <w:rFonts w:ascii="Cambria Math" w:eastAsiaTheme="minorEastAsia" w:hAnsi="Cambria Math"/>
+              </w:rPr>
+              <m:t>π</m:t>
+            </m:r>
+          </m:e>
+          <m:sub>
+            <m:r>
+              <w:rPr>
+                <w:rFonts w:ascii="Cambria Math" w:eastAsiaTheme="minorEastAsia" w:hAnsi="Cambria Math"/>
+              </w:rPr>
+              <m:t>t</m:t>
+            </m:r>
+          </m:sub>
+        </m:sSub>
+      </m:oMath>
+      <w:r>
+        <w:rPr>
+          <w:rFonts w:eastAsiaTheme="minorEastAsia"/>
+        </w:rPr>
+        <w:t>. However, because we cannot assume our hedonic characteristics (length, width, signature, etc.) can capture all possible differences between two related goods, despite their similarity. Hence, the last term is intended to control for quality differences between the current good and its substitute.</w:t>
       </w:r>
       <w:bookmarkStart w:id="0" w:name="_GoBack"/>
       <w:bookmarkEnd w:id="0"/>
@@ -2950,57 +4385,6 @@
         <w:rPr>
           <w:rFonts w:eastAsiaTheme="minorEastAsia"/>
         </w:rPr>
-        <w:t xml:space="preserve">Here, </w:t>
-      </w:r>
-      <w:r>
-        <w:rPr>
-          <w:rFonts w:eastAsiaTheme="minorEastAsia"/>
-        </w:rPr>
-        <w:t xml:space="preserve">we </w:t>
-      </w:r>
-      <w:r>
-        <w:rPr>
-          <w:rFonts w:eastAsiaTheme="minorEastAsia"/>
-        </w:rPr>
-        <w:t xml:space="preserve">build on the two-stage regression </w:t>
-      </w:r>
-      <w:r>
-        <w:rPr>
-          <w:rFonts w:eastAsiaTheme="minorEastAsia"/>
-        </w:rPr>
-        <w:t xml:space="preserve">model </w:t>
-      </w:r>
-      <w:r>
-        <w:rPr>
-          <w:rFonts w:eastAsiaTheme="minorEastAsia"/>
-        </w:rPr>
-        <w:t xml:space="preserve">presented earlier to </w:t>
-      </w:r>
-      <w:r>
-        <w:rPr>
-          <w:rFonts w:eastAsiaTheme="minorEastAsia"/>
-        </w:rPr>
-        <w:t>allow</w:t>
-      </w:r>
-      <w:r>
-        <w:rPr>
-          <w:rFonts w:eastAsiaTheme="minorEastAsia"/>
-        </w:rPr>
-        <w:t xml:space="preserve"> for </w:t>
-      </w:r>
-    </w:p>
-    <w:p>
-      <w:pPr>
-        <w:spacing w:before="240"/>
-        <w:ind w:firstLine="0"/>
-        <w:rPr>
-          <w:rFonts w:eastAsiaTheme="minorEastAsia"/>
-        </w:rPr>
-      </w:pPr>
-      <w:r>
-        <w:rPr>
-          <w:rFonts w:eastAsiaTheme="minorEastAsia"/>
-        </w:rPr>
         <w:tab/>
       </w:r>
       <w:r>
@@ -3064,7 +4448,6 @@
         <w:rPr>
           <w:rFonts w:eastAsiaTheme="minorEastAsia"/>
         </w:rPr>
-        <w:lastRenderedPageBreak/>
         <w:t>S</w:t>
       </w:r>
       <w:r>
@@ -3319,6 +4702,52 @@
         </w:rPr>
         <w:t>.</w:t>
       </w:r>
+    </w:p>
+    <w:p>
+      <w:pPr>
+        <w:spacing w:before="240"/>
+        <w:ind w:firstLine="0"/>
+        <w:jc w:val="both"/>
+        <w:rPr>
+          <w:rFonts w:eastAsiaTheme="minorEastAsia"/>
+        </w:rPr>
+      </w:pPr>
+    </w:p>
+    <w:p>
+      <w:pPr>
+        <w:spacing w:before="240"/>
+        <w:ind w:firstLine="0"/>
+        <w:jc w:val="both"/>
+        <w:rPr>
+          <w:rFonts w:eastAsiaTheme="minorEastAsia"/>
+          <w:b/>
+        </w:rPr>
+      </w:pPr>
+      <w:r>
+        <w:rPr>
+          <w:rFonts w:eastAsiaTheme="minorEastAsia"/>
+          <w:b/>
+        </w:rPr>
+        <w:lastRenderedPageBreak/>
+        <w:t xml:space="preserve">MEASURING SUBSTITUTION ACROSS </w:t>
+      </w:r>
+      <w:r>
+        <w:rPr>
+          <w:rFonts w:eastAsiaTheme="minorEastAsia"/>
+          <w:b/>
+        </w:rPr>
+        <w:t>ART PIECES</w:t>
+      </w:r>
+    </w:p>
+    <w:p>
+      <w:pPr>
+        <w:spacing w:before="240"/>
+        <w:ind w:firstLine="0"/>
+        <w:jc w:val="both"/>
+        <w:rPr>
+          <w:rFonts w:eastAsiaTheme="minorEastAsia"/>
+        </w:rPr>
+      </w:pPr>
     </w:p>
     <w:p>
       <w:pPr>
@@ -3499,6 +4928,132 @@
     </w:p>
   </w:footnote>
   <w:footnote w:id="3">
+    <w:p>
+      <w:pPr>
+        <w:pStyle w:val="FootnoteText"/>
+        <w:ind w:firstLine="0"/>
+      </w:pPr>
+      <w:r>
+        <w:rPr>
+          <w:rStyle w:val="FootnoteReference"/>
+        </w:rPr>
+        <w:footnoteRef/>
+      </w:r>
+      <w:r>
+        <w:t xml:space="preserve"> </w:t>
+      </w:r>
+      <w:r>
+        <w:t xml:space="preserve">The data here consists of </w:t>
+      </w:r>
+      <w:r>
+        <w:t xml:space="preserve">all </w:t>
+      </w:r>
+      <w:r>
+        <w:t xml:space="preserve">sale observations that correspond to </w:t>
+      </w:r>
+      <w:r>
+        <w:t>the set of</w:t>
+      </w:r>
+      <w:r>
+        <w:t xml:space="preserve"> paintings that have</w:t>
+      </w:r>
+      <w:r>
+        <w:t xml:space="preserve"> </w:t>
+      </w:r>
+      <w:r>
+        <w:t>been resold multiple times</w:t>
+      </w:r>
+      <w:r>
+        <w:t>.</w:t>
+      </w:r>
+      <w:r>
+        <w:t xml:space="preserve"> Beggs &amp; Graddy</w:t>
+      </w:r>
+      <w:r>
+        <w:rPr>
+          <w:rFonts w:eastAsiaTheme="minorEastAsia"/>
+        </w:rPr>
+        <w:t xml:space="preserve"> </w:t>
+      </w:r>
+      <w:r>
+        <w:rPr>
+          <w:rFonts w:eastAsiaTheme="minorEastAsia"/>
+        </w:rPr>
+        <w:t>have</w:t>
+      </w:r>
+      <w:r>
+        <w:rPr>
+          <w:rFonts w:eastAsiaTheme="minorEastAsia"/>
+        </w:rPr>
+        <w:t xml:space="preserve"> painstakingly verified</w:t>
+      </w:r>
+      <w:r>
+        <w:rPr>
+          <w:rFonts w:eastAsiaTheme="minorEastAsia"/>
+        </w:rPr>
+        <w:t xml:space="preserve"> each</w:t>
+      </w:r>
+      <w:r>
+        <w:rPr>
+          <w:rFonts w:eastAsiaTheme="minorEastAsia"/>
+        </w:rPr>
+        <w:t xml:space="preserve"> observation</w:t>
+      </w:r>
+      <w:r>
+        <w:rPr>
+          <w:rFonts w:eastAsiaTheme="minorEastAsia"/>
+        </w:rPr>
+        <w:t xml:space="preserve"> against presale catalogs. Because those are not available, in my replication analysis I make the assumption that duplicate observations in their Impressionist and Contemporary data refer to multiple sales of the same item.</w:t>
+      </w:r>
+    </w:p>
+  </w:footnote>
+  <w:footnote w:id="4">
+    <w:p>
+      <w:pPr>
+        <w:pStyle w:val="FootnoteText"/>
+        <w:ind w:firstLine="0"/>
+      </w:pPr>
+      <w:r>
+        <w:rPr>
+          <w:rStyle w:val="FootnoteReference"/>
+        </w:rPr>
+        <w:footnoteRef/>
+      </w:r>
+      <w:r>
+        <w:t xml:space="preserve"> </w:t>
+      </w:r>
+      <w:r>
+        <w:t xml:space="preserve">Each </w:t>
+      </w:r>
+      <w:r>
+        <w:t xml:space="preserve">sale </w:t>
+      </w:r>
+      <w:r>
+        <w:t xml:space="preserve">observation </w:t>
+      </w:r>
+      <w:r>
+        <w:t>includes the auction date</w:t>
+      </w:r>
+      <w:r>
+        <w:t>, hence the</w:t>
+      </w:r>
+      <m:oMath>
+        <m:r>
+          <w:rPr>
+            <w:rFonts w:ascii="Cambria Math" w:hAnsi="Cambria Math"/>
+          </w:rPr>
+          <m:t xml:space="preserve"> k+1</m:t>
+        </m:r>
+      </m:oMath>
+      <w:r>
+        <w:rPr>
+          <w:rFonts w:eastAsiaTheme="minorEastAsia"/>
+        </w:rPr>
+        <w:t xml:space="preserve"> dimensions in the data.</w:t>
+      </w:r>
+    </w:p>
+  </w:footnote>
+  <w:footnote w:id="5">
     <w:p>
       <w:pPr>
         <w:pStyle w:val="FootnoteText"/>
@@ -3919,6 +5474,41 @@
           <w:rFonts w:eastAsiaTheme="minorEastAsia"/>
         </w:rPr>
         <w:t>explicitly.</w:t>
+      </w:r>
+    </w:p>
+  </w:footnote>
+  <w:footnote w:id="6">
+    <w:p>
+      <w:pPr>
+        <w:pStyle w:val="FootnoteText"/>
+        <w:ind w:firstLine="0"/>
+      </w:pPr>
+      <w:r>
+        <w:rPr>
+          <w:rStyle w:val="FootnoteReference"/>
+        </w:rPr>
+        <w:footnoteRef/>
+      </w:r>
+      <w:r>
+        <w:t xml:space="preserve"> As with resale, we add the </w:t>
+      </w:r>
+      <w:r>
+        <w:t xml:space="preserve">temporal </w:t>
+      </w:r>
+      <w:r>
+        <w:t>constraint that the sale of a substitute must occur befo</w:t>
+      </w:r>
+      <w:r>
+        <w:t xml:space="preserve">re the sale of the current good – </w:t>
+      </w:r>
+      <w:r>
+        <w:t xml:space="preserve">in this context, </w:t>
+      </w:r>
+      <w:r>
+        <w:t>one can only anchor on the past.</w:t>
+      </w:r>
+      <w:r>
+        <w:t xml:space="preserve"> </w:t>
       </w:r>
     </w:p>
   </w:footnote>
@@ -4670,7 +6260,7 @@
 </file>
 
 <file path=customXml/itemProps1.xml><?xml version="1.0" encoding="utf-8"?>
-<ds:datastoreItem xmlns:ds="http://schemas.openxmlformats.org/officeDocument/2006/customXml" ds:itemID="{0FE9A152-C8EE-4504-B9EB-FE7B04494C8A}">
+<ds:datastoreItem xmlns:ds="http://schemas.openxmlformats.org/officeDocument/2006/customXml" ds:itemID="{482576EE-68FE-4745-9BB6-B42C502307D2}">
   <ds:schemaRefs>
     <ds:schemaRef ds:uri="http://schemas.openxmlformats.org/officeDocument/2006/bibliography"/>
   </ds:schemaRefs>

</xml_diff>

<commit_message>
added equation for similarity measure 2
</commit_message>
<xml_diff>
--- a/METHODOLOGY.docx
+++ b/METHODOLOGY.docx
@@ -573,16 +573,7 @@
           <w:rPr>
             <w:rFonts w:ascii="Cambria Math" w:eastAsiaTheme="minorEastAsia" w:hAnsi="Cambria Math"/>
           </w:rPr>
-          <m:t>X</m:t>
-        </m:r>
-        <m:r>
-          <m:rPr>
-            <m:sty m:val="bi"/>
-          </m:rPr>
-          <w:rPr>
-            <w:rFonts w:ascii="Cambria Math" w:eastAsiaTheme="minorEastAsia" w:hAnsi="Cambria Math"/>
-          </w:rPr>
-          <m:t>∈</m:t>
+          <m:t>X∈</m:t>
         </m:r>
         <m:sSup>
           <m:sSupPr>
@@ -2857,13 +2848,7 @@
               <w:rPr>
                 <w:rFonts w:ascii="Cambria Math" w:eastAsiaTheme="minorEastAsia" w:hAnsi="Cambria Math"/>
               </w:rPr>
-              <m:t>t</m:t>
-            </m:r>
-            <m:r>
-              <w:rPr>
-                <w:rFonts w:ascii="Cambria Math" w:eastAsiaTheme="minorEastAsia" w:hAnsi="Cambria Math"/>
-              </w:rPr>
-              <m:t>-1</m:t>
+              <m:t>t-1</m:t>
             </m:r>
           </m:sub>
         </m:sSub>
@@ -3703,13 +3688,7 @@
         <w:rPr>
           <w:rFonts w:eastAsiaTheme="minorEastAsia"/>
         </w:rPr>
-        <w:t xml:space="preserve"> </w:t>
-      </w:r>
-      <w:r>
-        <w:rPr>
-          <w:rFonts w:eastAsiaTheme="minorEastAsia"/>
-        </w:rPr>
-        <w:t>Denote our current good as</w:t>
+        <w:t xml:space="preserve"> Denote our current good as</w:t>
       </w:r>
       <m:oMath>
         <m:r>
@@ -7368,8 +7347,6 @@
         </w:rPr>
         <w:t>ones.</w:t>
       </w:r>
-      <w:bookmarkStart w:id="0" w:name="_GoBack"/>
-      <w:bookmarkEnd w:id="0"/>
     </w:p>
     <w:p>
       <w:pPr>
@@ -7404,6 +7381,665 @@
         </w:rPr>
         <w:t xml:space="preserve">. </w:t>
       </w:r>
+      <w:r>
+        <w:rPr>
+          <w:rFonts w:eastAsiaTheme="minorEastAsia"/>
+        </w:rPr>
+        <w:t xml:space="preserve">We </w:t>
+      </w:r>
+      <w:r>
+        <w:rPr>
+          <w:rFonts w:eastAsiaTheme="minorEastAsia"/>
+        </w:rPr>
+        <w:t>found some of the</w:t>
+      </w:r>
+      <w:r>
+        <w:rPr>
+          <w:rFonts w:eastAsiaTheme="minorEastAsia"/>
+        </w:rPr>
+        <w:t xml:space="preserve"> most</w:t>
+      </w:r>
+      <w:r>
+        <w:rPr>
+          <w:rFonts w:eastAsiaTheme="minorEastAsia"/>
+        </w:rPr>
+        <w:t xml:space="preserve"> </w:t>
+      </w:r>
+      <w:r>
+        <w:rPr>
+          <w:rFonts w:eastAsiaTheme="minorEastAsia"/>
+        </w:rPr>
+        <w:t xml:space="preserve">commonly mentioned and </w:t>
+      </w:r>
+      <w:r>
+        <w:rPr>
+          <w:rFonts w:eastAsiaTheme="minorEastAsia"/>
+        </w:rPr>
+        <w:t>important determinants of artwork si</w:t>
+      </w:r>
+      <w:r>
+        <w:rPr>
+          <w:rFonts w:eastAsiaTheme="minorEastAsia"/>
+        </w:rPr>
+        <w:t>milarity</w:t>
+      </w:r>
+      <w:r>
+        <w:rPr>
+          <w:rFonts w:eastAsiaTheme="minorEastAsia"/>
+        </w:rPr>
+        <w:t xml:space="preserve"> </w:t>
+      </w:r>
+      <w:r>
+        <w:rPr>
+          <w:rFonts w:eastAsiaTheme="minorEastAsia"/>
+        </w:rPr>
+        <w:t xml:space="preserve">(substitutability) </w:t>
+      </w:r>
+      <w:r>
+        <w:rPr>
+          <w:rFonts w:eastAsiaTheme="minorEastAsia"/>
+        </w:rPr>
+        <w:t xml:space="preserve">are </w:t>
+      </w:r>
+      <w:r>
+        <w:rPr>
+          <w:rFonts w:eastAsiaTheme="minorEastAsia"/>
+        </w:rPr>
+        <w:t xml:space="preserve">artist, medium, </w:t>
+      </w:r>
+      <w:r>
+        <w:rPr>
+          <w:rFonts w:eastAsiaTheme="minorEastAsia"/>
+        </w:rPr>
+        <w:t xml:space="preserve">size of the artwork, </w:t>
+      </w:r>
+      <w:r>
+        <w:rPr>
+          <w:rFonts w:eastAsiaTheme="minorEastAsia"/>
+        </w:rPr>
+        <w:t xml:space="preserve">and </w:t>
+      </w:r>
+      <w:r>
+        <w:rPr>
+          <w:rFonts w:eastAsiaTheme="minorEastAsia"/>
+        </w:rPr>
+        <w:t xml:space="preserve">how recently the </w:t>
+      </w:r>
+      <w:r>
+        <w:rPr>
+          <w:rFonts w:eastAsiaTheme="minorEastAsia"/>
+        </w:rPr>
+        <w:t>artwork was auctioned</w:t>
+      </w:r>
+      <w:r>
+        <w:rPr>
+          <w:rFonts w:eastAsiaTheme="minorEastAsia"/>
+        </w:rPr>
+        <w:t>.</w:t>
+      </w:r>
+      <w:r>
+        <w:rPr>
+          <w:rFonts w:eastAsiaTheme="minorEastAsia"/>
+        </w:rPr>
+        <w:t xml:space="preserve"> </w:t>
+      </w:r>
+      <w:r>
+        <w:rPr>
+          <w:rFonts w:eastAsiaTheme="minorEastAsia"/>
+        </w:rPr>
+        <w:t xml:space="preserve">The </w:t>
+      </w:r>
+      <w:r>
+        <w:rPr>
+          <w:rFonts w:eastAsiaTheme="minorEastAsia"/>
+        </w:rPr>
+        <w:t xml:space="preserve">opinions </w:t>
+      </w:r>
+      <w:r>
+        <w:rPr>
+          <w:rFonts w:eastAsiaTheme="minorEastAsia"/>
+        </w:rPr>
+        <w:t xml:space="preserve">of our interviewees </w:t>
+      </w:r>
+      <w:r>
+        <w:rPr>
+          <w:rFonts w:eastAsiaTheme="minorEastAsia"/>
+        </w:rPr>
+        <w:t xml:space="preserve">on </w:t>
+      </w:r>
+      <w:r>
+        <w:rPr>
+          <w:rFonts w:eastAsiaTheme="minorEastAsia"/>
+        </w:rPr>
+        <w:t xml:space="preserve">more subtle </w:t>
+      </w:r>
+      <w:r>
+        <w:rPr>
+          <w:rFonts w:eastAsiaTheme="minorEastAsia"/>
+        </w:rPr>
+        <w:t>complex</w:t>
+      </w:r>
+      <w:r>
+        <w:rPr>
+          <w:rFonts w:eastAsiaTheme="minorEastAsia"/>
+        </w:rPr>
+        <w:t xml:space="preserve"> factors such subject matter and artistic style were mixed</w:t>
+      </w:r>
+      <w:r>
+        <w:rPr>
+          <w:rFonts w:eastAsiaTheme="minorEastAsia"/>
+        </w:rPr>
+        <w:t xml:space="preserve">: </w:t>
+      </w:r>
+      <w:r>
+        <w:rPr>
+          <w:rFonts w:eastAsiaTheme="minorEastAsia"/>
+        </w:rPr>
+        <w:t xml:space="preserve">some </w:t>
+      </w:r>
+      <w:r>
+        <w:rPr>
+          <w:rFonts w:eastAsiaTheme="minorEastAsia"/>
+        </w:rPr>
+        <w:t>said</w:t>
+      </w:r>
+      <w:r>
+        <w:rPr>
+          <w:rFonts w:eastAsiaTheme="minorEastAsia"/>
+        </w:rPr>
+        <w:t xml:space="preserve"> these were key to measuring similarity between pieces, while</w:t>
+      </w:r>
+      <w:r>
+        <w:rPr>
+          <w:rFonts w:eastAsiaTheme="minorEastAsia"/>
+        </w:rPr>
+        <w:t xml:space="preserve"> others looked more to the</w:t>
+      </w:r>
+      <w:r>
+        <w:rPr>
+          <w:rFonts w:eastAsiaTheme="minorEastAsia"/>
+        </w:rPr>
+        <w:t xml:space="preserve"> factors above</w:t>
+      </w:r>
+      <w:r>
+        <w:rPr>
+          <w:rFonts w:eastAsiaTheme="minorEastAsia"/>
+        </w:rPr>
+        <w:t>.</w:t>
+      </w:r>
+      <w:r>
+        <w:rPr>
+          <w:rFonts w:eastAsiaTheme="minorEastAsia"/>
+        </w:rPr>
+        <w:t xml:space="preserve"> </w:t>
+      </w:r>
+      <w:r>
+        <w:rPr>
+          <w:rFonts w:eastAsiaTheme="minorEastAsia"/>
+        </w:rPr>
+        <w:t xml:space="preserve">One </w:t>
+      </w:r>
+      <w:r>
+        <w:rPr>
+          <w:rFonts w:eastAsiaTheme="minorEastAsia"/>
+        </w:rPr>
+        <w:t xml:space="preserve">thing we were surprised to learn about size </w:t>
+      </w:r>
+      <w:r>
+        <w:rPr>
+          <w:rFonts w:eastAsiaTheme="minorEastAsia"/>
+        </w:rPr>
+        <w:t xml:space="preserve">in particular </w:t>
+      </w:r>
+      <w:r>
+        <w:rPr>
+          <w:rFonts w:eastAsiaTheme="minorEastAsia"/>
+        </w:rPr>
+        <w:t>was</w:t>
+      </w:r>
+      <w:r>
+        <w:rPr>
+          <w:rFonts w:eastAsiaTheme="minorEastAsia"/>
+        </w:rPr>
+        <w:t xml:space="preserve"> that </w:t>
+      </w:r>
+      <w:r>
+        <w:rPr>
+          <w:rFonts w:eastAsiaTheme="minorEastAsia"/>
+        </w:rPr>
+        <w:t xml:space="preserve">its </w:t>
+      </w:r>
+      <w:r>
+        <w:rPr>
+          <w:rFonts w:eastAsiaTheme="minorEastAsia"/>
+        </w:rPr>
+        <w:t xml:space="preserve">importance in </w:t>
+      </w:r>
+      <w:r>
+        <w:rPr>
+          <w:rFonts w:eastAsiaTheme="minorEastAsia"/>
+        </w:rPr>
+        <w:t xml:space="preserve">determining similarity </w:t>
+      </w:r>
+      <w:r>
+        <w:rPr>
+          <w:rFonts w:eastAsiaTheme="minorEastAsia"/>
+        </w:rPr>
+        <w:t xml:space="preserve">varies at different price points. </w:t>
+      </w:r>
+      <w:r>
+        <w:rPr>
+          <w:rFonts w:eastAsiaTheme="minorEastAsia"/>
+        </w:rPr>
+        <w:t>For the lower and middle price ranges,</w:t>
+      </w:r>
+      <w:r>
+        <w:rPr>
+          <w:rFonts w:eastAsiaTheme="minorEastAsia"/>
+        </w:rPr>
+        <w:t xml:space="preserve"> </w:t>
+      </w:r>
+      <w:r>
+        <w:rPr>
+          <w:rFonts w:eastAsiaTheme="minorEastAsia"/>
+        </w:rPr>
+        <w:t xml:space="preserve">people usually purchase art as a decoration, and </w:t>
+      </w:r>
+      <w:r>
+        <w:rPr>
+          <w:rFonts w:eastAsiaTheme="minorEastAsia"/>
+        </w:rPr>
+        <w:t xml:space="preserve">tend to purchase </w:t>
+      </w:r>
+      <w:r>
+        <w:rPr>
+          <w:rFonts w:eastAsiaTheme="minorEastAsia"/>
+        </w:rPr>
+        <w:t xml:space="preserve">pieces of similar sizes </w:t>
+      </w:r>
+      <w:r>
+        <w:rPr>
+          <w:rFonts w:eastAsiaTheme="minorEastAsia"/>
+        </w:rPr>
+        <w:t>to display</w:t>
+      </w:r>
+      <w:r>
+        <w:rPr>
+          <w:rFonts w:eastAsiaTheme="minorEastAsia"/>
+        </w:rPr>
+        <w:t xml:space="preserve"> next to each other</w:t>
+      </w:r>
+      <w:r>
+        <w:rPr>
+          <w:rFonts w:eastAsiaTheme="minorEastAsia"/>
+        </w:rPr>
+        <w:t>.</w:t>
+      </w:r>
+      <w:r>
+        <w:rPr>
+          <w:rFonts w:eastAsiaTheme="minorEastAsia"/>
+        </w:rPr>
+        <w:t xml:space="preserve"> As price increases, people tend to value artwork more as an investment, and so the importance of size in determining similarity decreases.</w:t>
+      </w:r>
+    </w:p>
+    <w:p>
+      <w:pPr>
+        <w:spacing w:before="240"/>
+        <w:rPr>
+          <w:rFonts w:eastAsiaTheme="minorEastAsia"/>
+        </w:rPr>
+      </w:pPr>
+      <w:r>
+        <w:rPr>
+          <w:rFonts w:eastAsiaTheme="minorEastAsia"/>
+        </w:rPr>
+        <w:t xml:space="preserve">To capture some of these anecdotal </w:t>
+      </w:r>
+      <w:r>
+        <w:rPr>
+          <w:rFonts w:eastAsiaTheme="minorEastAsia"/>
+        </w:rPr>
+        <w:t xml:space="preserve">observations about art similarity, </w:t>
+      </w:r>
+      <w:r>
+        <w:rPr>
+          <w:rFonts w:eastAsiaTheme="minorEastAsia"/>
+        </w:rPr>
+        <w:t xml:space="preserve">we </w:t>
+      </w:r>
+      <w:r>
+        <w:rPr>
+          <w:rFonts w:eastAsiaTheme="minorEastAsia"/>
+        </w:rPr>
+        <w:t>present</w:t>
+      </w:r>
+      <w:r>
+        <w:rPr>
+          <w:rFonts w:eastAsiaTheme="minorEastAsia"/>
+        </w:rPr>
+        <w:t xml:space="preserve"> a second</w:t>
+      </w:r>
+      <w:r>
+        <w:rPr>
+          <w:rFonts w:eastAsiaTheme="minorEastAsia"/>
+        </w:rPr>
+        <w:t xml:space="preserve"> measure</w:t>
+      </w:r>
+      <w:r>
+        <w:rPr>
+          <w:rFonts w:eastAsiaTheme="minorEastAsia"/>
+        </w:rPr>
+        <w:t xml:space="preserve"> of substitution between</w:t>
+      </w:r>
+      <w:r>
+        <w:rPr>
+          <w:rFonts w:eastAsiaTheme="minorEastAsia"/>
+        </w:rPr>
+        <w:t xml:space="preserve"> a </w:t>
+      </w:r>
+      <w:r>
+        <w:rPr>
+          <w:rFonts w:eastAsiaTheme="minorEastAsia"/>
+        </w:rPr>
+        <w:t>current</w:t>
+      </w:r>
+      <w:r>
+        <w:rPr>
+          <w:rFonts w:eastAsiaTheme="minorEastAsia"/>
+        </w:rPr>
+        <w:t xml:space="preserve"> art piece</w:t>
+      </w:r>
+      <m:oMath>
+        <m:r>
+          <w:rPr>
+            <w:rFonts w:ascii="Cambria Math" w:eastAsiaTheme="minorEastAsia" w:hAnsi="Cambria Math"/>
+          </w:rPr>
+          <m:t xml:space="preserve"> </m:t>
+        </m:r>
+        <m:sSub>
+          <m:sSubPr>
+            <m:ctrlPr>
+              <w:rPr>
+                <w:rFonts w:ascii="Cambria Math" w:eastAsiaTheme="minorEastAsia" w:hAnsi="Cambria Math"/>
+                <w:i/>
+              </w:rPr>
+            </m:ctrlPr>
+          </m:sSubPr>
+          <m:e>
+            <m:r>
+              <w:rPr>
+                <w:rFonts w:ascii="Cambria Math" w:eastAsiaTheme="minorEastAsia" w:hAnsi="Cambria Math"/>
+              </w:rPr>
+              <m:t>x</m:t>
+            </m:r>
+          </m:e>
+          <m:sub>
+            <m:r>
+              <w:rPr>
+                <w:rFonts w:ascii="Cambria Math" w:eastAsiaTheme="minorEastAsia" w:hAnsi="Cambria Math"/>
+              </w:rPr>
+              <m:t>c</m:t>
+            </m:r>
+          </m:sub>
+        </m:sSub>
+      </m:oMath>
+      <w:r>
+        <w:rPr>
+          <w:rFonts w:eastAsiaTheme="minorEastAsia"/>
+        </w:rPr>
+        <w:t xml:space="preserve"> and a </w:t>
+      </w:r>
+      <w:r>
+        <w:rPr>
+          <w:rFonts w:eastAsiaTheme="minorEastAsia"/>
+        </w:rPr>
+        <w:t>substitute piece</w:t>
+      </w:r>
+      <m:oMath>
+        <m:r>
+          <w:rPr>
+            <w:rFonts w:ascii="Cambria Math" w:eastAsiaTheme="minorEastAsia" w:hAnsi="Cambria Math"/>
+          </w:rPr>
+          <m:t xml:space="preserve"> </m:t>
+        </m:r>
+        <m:sSub>
+          <m:sSubPr>
+            <m:ctrlPr>
+              <w:rPr>
+                <w:rFonts w:ascii="Cambria Math" w:eastAsiaTheme="minorEastAsia" w:hAnsi="Cambria Math"/>
+                <w:i/>
+              </w:rPr>
+            </m:ctrlPr>
+          </m:sSubPr>
+          <m:e>
+            <m:r>
+              <w:rPr>
+                <w:rFonts w:ascii="Cambria Math" w:eastAsiaTheme="minorEastAsia" w:hAnsi="Cambria Math"/>
+              </w:rPr>
+              <m:t>x</m:t>
+            </m:r>
+          </m:e>
+          <m:sub>
+            <m:r>
+              <w:rPr>
+                <w:rFonts w:ascii="Cambria Math" w:eastAsiaTheme="minorEastAsia" w:hAnsi="Cambria Math"/>
+              </w:rPr>
+              <m:t>s</m:t>
+            </m:r>
+          </m:sub>
+        </m:sSub>
+      </m:oMath>
+      <w:r>
+        <w:rPr>
+          <w:rFonts w:eastAsiaTheme="minorEastAsia"/>
+        </w:rPr>
+        <w:t xml:space="preserve">. This </w:t>
+      </w:r>
+      <w:r>
+        <w:rPr>
+          <w:rFonts w:eastAsiaTheme="minorEastAsia"/>
+        </w:rPr>
+        <w:t xml:space="preserve">measure </w:t>
+      </w:r>
+      <w:r>
+        <w:rPr>
+          <w:rFonts w:eastAsiaTheme="minorEastAsia"/>
+        </w:rPr>
+        <w:t>depends on size</w:t>
+      </w:r>
+      <m:oMath>
+        <m:r>
+          <w:rPr>
+            <w:rFonts w:ascii="Cambria Math" w:eastAsiaTheme="minorEastAsia" w:hAnsi="Cambria Math"/>
+          </w:rPr>
+          <m:t xml:space="preserve"> </m:t>
+        </m:r>
+        <m:sSub>
+          <m:sSubPr>
+            <m:ctrlPr>
+              <w:rPr>
+                <w:rFonts w:ascii="Cambria Math" w:eastAsiaTheme="minorEastAsia" w:hAnsi="Cambria Math"/>
+                <w:i/>
+              </w:rPr>
+            </m:ctrlPr>
+          </m:sSubPr>
+          <m:e>
+            <m:r>
+              <w:rPr>
+                <w:rFonts w:ascii="Cambria Math" w:eastAsiaTheme="minorEastAsia" w:hAnsi="Cambria Math"/>
+              </w:rPr>
+              <m:t>S</m:t>
+            </m:r>
+          </m:e>
+          <m:sub>
+            <m:r>
+              <w:rPr>
+                <w:rFonts w:ascii="Cambria Math" w:eastAsiaTheme="minorEastAsia" w:hAnsi="Cambria Math"/>
+              </w:rPr>
+              <m:t>i</m:t>
+            </m:r>
+          </m:sub>
+        </m:sSub>
+      </m:oMath>
+      <w:r>
+        <w:rPr>
+          <w:rFonts w:eastAsiaTheme="minorEastAsia"/>
+        </w:rPr>
+        <w:t xml:space="preserve">, </w:t>
+      </w:r>
+      <w:r>
+        <w:rPr>
+          <w:rFonts w:eastAsiaTheme="minorEastAsia"/>
+        </w:rPr>
+        <w:t xml:space="preserve">hedonic </w:t>
+      </w:r>
+      <w:r>
+        <w:rPr>
+          <w:rFonts w:eastAsiaTheme="minorEastAsia"/>
+        </w:rPr>
+        <w:t>price</w:t>
+      </w:r>
+      <m:oMath>
+        <m:r>
+          <w:rPr>
+            <w:rFonts w:ascii="Cambria Math" w:eastAsiaTheme="minorEastAsia" w:hAnsi="Cambria Math"/>
+          </w:rPr>
+          <m:t xml:space="preserve"> </m:t>
+        </m:r>
+        <m:sSub>
+          <m:sSubPr>
+            <m:ctrlPr>
+              <w:rPr>
+                <w:rFonts w:ascii="Cambria Math" w:eastAsiaTheme="minorEastAsia" w:hAnsi="Cambria Math"/>
+                <w:i/>
+              </w:rPr>
+            </m:ctrlPr>
+          </m:sSubPr>
+          <m:e>
+            <m:r>
+              <w:rPr>
+                <w:rFonts w:ascii="Cambria Math" w:eastAsiaTheme="minorEastAsia" w:hAnsi="Cambria Math"/>
+              </w:rPr>
+              <m:t>π</m:t>
+            </m:r>
+          </m:e>
+          <m:sub>
+            <m:r>
+              <w:rPr>
+                <w:rFonts w:ascii="Cambria Math" w:eastAsiaTheme="minorEastAsia" w:hAnsi="Cambria Math"/>
+              </w:rPr>
+              <m:t>i</m:t>
+            </m:r>
+          </m:sub>
+        </m:sSub>
+      </m:oMath>
+      <w:r>
+        <w:rPr>
+          <w:rFonts w:eastAsiaTheme="minorEastAsia"/>
+        </w:rPr>
+        <w:t>,</w:t>
+      </w:r>
+      <w:r>
+        <w:rPr>
+          <w:rFonts w:eastAsiaTheme="minorEastAsia"/>
+        </w:rPr>
+        <w:t xml:space="preserve"> and </w:t>
+      </w:r>
+      <w:r>
+        <w:rPr>
+          <w:rFonts w:eastAsiaTheme="minorEastAsia"/>
+        </w:rPr>
+        <w:t>auction date</w:t>
+      </w:r>
+      <m:oMath>
+        <m:r>
+          <w:rPr>
+            <w:rFonts w:ascii="Cambria Math" w:eastAsiaTheme="minorEastAsia" w:hAnsi="Cambria Math"/>
+          </w:rPr>
+          <m:t xml:space="preserve"> </m:t>
+        </m:r>
+        <m:sSub>
+          <m:sSubPr>
+            <m:ctrlPr>
+              <w:rPr>
+                <w:rFonts w:ascii="Cambria Math" w:eastAsiaTheme="minorEastAsia" w:hAnsi="Cambria Math"/>
+                <w:i/>
+              </w:rPr>
+            </m:ctrlPr>
+          </m:sSubPr>
+          <m:e>
+            <m:r>
+              <w:rPr>
+                <w:rFonts w:ascii="Cambria Math" w:eastAsiaTheme="minorEastAsia" w:hAnsi="Cambria Math"/>
+              </w:rPr>
+              <m:t>t</m:t>
+            </m:r>
+          </m:e>
+          <m:sub>
+            <m:r>
+              <w:rPr>
+                <w:rFonts w:ascii="Cambria Math" w:eastAsiaTheme="minorEastAsia" w:hAnsi="Cambria Math"/>
+              </w:rPr>
+              <m:t>i</m:t>
+            </m:r>
+          </m:sub>
+        </m:sSub>
+      </m:oMath>
+      <w:r>
+        <w:rPr>
+          <w:rFonts w:eastAsiaTheme="minorEastAsia"/>
+        </w:rPr>
+        <w:t>.</w:t>
+      </w:r>
+      <w:r>
+        <w:rPr>
+          <w:rFonts w:eastAsiaTheme="minorEastAsia"/>
+        </w:rPr>
+        <w:t xml:space="preserve"> Artist </w:t>
+      </w:r>
+      <w:r>
+        <w:rPr>
+          <w:rFonts w:eastAsiaTheme="minorEastAsia"/>
+        </w:rPr>
+        <w:lastRenderedPageBreak/>
+        <w:t xml:space="preserve">and medium are </w:t>
+      </w:r>
+      <w:r>
+        <w:rPr>
+          <w:rFonts w:eastAsiaTheme="minorEastAsia"/>
+        </w:rPr>
+        <w:t xml:space="preserve">categorical variables and </w:t>
+      </w:r>
+      <w:r>
+        <w:rPr>
+          <w:rFonts w:eastAsiaTheme="minorEastAsia"/>
+        </w:rPr>
+        <w:t xml:space="preserve">thus </w:t>
+      </w:r>
+      <w:r>
+        <w:rPr>
+          <w:rFonts w:eastAsiaTheme="minorEastAsia"/>
+        </w:rPr>
+        <w:t>used primarily to</w:t>
+      </w:r>
+      <w:r>
+        <w:rPr>
+          <w:rFonts w:eastAsiaTheme="minorEastAsia"/>
+        </w:rPr>
+        <w:t xml:space="preserve"> filter for</w:t>
+      </w:r>
+      <w:r>
+        <w:rPr>
+          <w:rFonts w:eastAsiaTheme="minorEastAsia"/>
+        </w:rPr>
+        <w:t xml:space="preserve"> substitutes,</w:t>
+      </w:r>
+      <w:r>
+        <w:rPr>
+          <w:rFonts w:eastAsiaTheme="minorEastAsia"/>
+        </w:rPr>
+        <w:t xml:space="preserve"> as we describe later.</w:t>
+      </w:r>
     </w:p>
     <w:p>
       <w:pPr>
@@ -7413,6 +8049,752 @@
           <w:rFonts w:eastAsiaTheme="minorEastAsia"/>
         </w:rPr>
       </w:pPr>
+      <m:oMathPara>
+        <m:oMath>
+          <m:sSub>
+            <m:sSubPr>
+              <m:ctrlPr>
+                <w:rPr>
+                  <w:rFonts w:ascii="Cambria Math" w:eastAsiaTheme="minorEastAsia" w:hAnsi="Cambria Math"/>
+                  <w:i/>
+                </w:rPr>
+              </m:ctrlPr>
+            </m:sSubPr>
+            <m:e>
+              <m:r>
+                <w:rPr>
+                  <w:rFonts w:ascii="Cambria Math" w:eastAsiaTheme="minorEastAsia" w:hAnsi="Cambria Math"/>
+                </w:rPr>
+                <m:t>Q</m:t>
+              </m:r>
+            </m:e>
+            <m:sub>
+              <m:r>
+                <w:rPr>
+                  <w:rFonts w:ascii="Cambria Math" w:eastAsiaTheme="minorEastAsia" w:hAnsi="Cambria Math"/>
+                </w:rPr>
+                <m:t>2</m:t>
+              </m:r>
+            </m:sub>
+          </m:sSub>
+          <m:r>
+            <w:rPr>
+              <w:rFonts w:ascii="Cambria Math" w:eastAsiaTheme="minorEastAsia" w:hAnsi="Cambria Math"/>
+            </w:rPr>
+            <m:t>=</m:t>
+          </m:r>
+          <m:r>
+            <w:rPr>
+              <w:rFonts w:ascii="Cambria Math" w:eastAsiaTheme="minorEastAsia" w:hAnsi="Cambria Math"/>
+            </w:rPr>
+            <m:t>-</m:t>
+          </m:r>
+          <m:func>
+            <m:funcPr>
+              <m:ctrlPr>
+                <w:rPr>
+                  <w:rFonts w:ascii="Cambria Math" w:eastAsiaTheme="minorEastAsia" w:hAnsi="Cambria Math"/>
+                  <w:i/>
+                </w:rPr>
+              </m:ctrlPr>
+            </m:funcPr>
+            <m:fName>
+              <m:r>
+                <m:rPr>
+                  <m:sty m:val="p"/>
+                </m:rPr>
+                <w:rPr>
+                  <w:rFonts w:ascii="Cambria Math" w:eastAsiaTheme="minorEastAsia" w:hAnsi="Cambria Math"/>
+                </w:rPr>
+                <m:t>log</m:t>
+              </m:r>
+            </m:fName>
+            <m:e>
+              <m:f>
+                <m:fPr>
+                  <m:ctrlPr>
+                    <w:rPr>
+                      <w:rFonts w:ascii="Cambria Math" w:eastAsiaTheme="minorEastAsia" w:hAnsi="Cambria Math"/>
+                      <w:i/>
+                    </w:rPr>
+                  </m:ctrlPr>
+                </m:fPr>
+                <m:num>
+                  <m:r>
+                    <w:rPr>
+                      <w:rFonts w:ascii="Cambria Math" w:eastAsiaTheme="minorEastAsia" w:hAnsi="Cambria Math"/>
+                    </w:rPr>
+                    <m:t>1</m:t>
+                  </m:r>
+                </m:num>
+                <m:den>
+                  <m:r>
+                    <w:rPr>
+                      <w:rFonts w:ascii="Cambria Math" w:eastAsiaTheme="minorEastAsia" w:hAnsi="Cambria Math"/>
+                    </w:rPr>
+                    <m:t>n</m:t>
+                  </m:r>
+                </m:den>
+              </m:f>
+              <m:nary>
+                <m:naryPr>
+                  <m:chr m:val="∑"/>
+                  <m:ctrlPr>
+                    <w:rPr>
+                      <w:rFonts w:ascii="Cambria Math" w:eastAsiaTheme="minorEastAsia" w:hAnsi="Cambria Math"/>
+                      <w:i/>
+                    </w:rPr>
+                  </m:ctrlPr>
+                </m:naryPr>
+                <m:sub>
+                  <m:r>
+                    <w:rPr>
+                      <w:rFonts w:ascii="Cambria Math" w:eastAsiaTheme="minorEastAsia" w:hAnsi="Cambria Math"/>
+                    </w:rPr>
+                    <m:t>i=1</m:t>
+                  </m:r>
+                </m:sub>
+                <m:sup>
+                  <m:r>
+                    <w:rPr>
+                      <w:rFonts w:ascii="Cambria Math" w:eastAsiaTheme="minorEastAsia" w:hAnsi="Cambria Math"/>
+                    </w:rPr>
+                    <m:t>n</m:t>
+                  </m:r>
+                </m:sup>
+                <m:e>
+                  <m:d>
+                    <m:dPr>
+                      <m:begChr m:val="["/>
+                      <m:endChr m:val="]"/>
+                      <m:ctrlPr>
+                        <w:rPr>
+                          <w:rFonts w:ascii="Cambria Math" w:eastAsiaTheme="minorEastAsia" w:hAnsi="Cambria Math"/>
+                          <w:i/>
+                        </w:rPr>
+                      </m:ctrlPr>
+                    </m:dPr>
+                    <m:e>
+                      <m:f>
+                        <m:fPr>
+                          <m:ctrlPr>
+                            <w:rPr>
+                              <w:rFonts w:ascii="Cambria Math" w:eastAsiaTheme="minorEastAsia" w:hAnsi="Cambria Math"/>
+                              <w:i/>
+                            </w:rPr>
+                          </m:ctrlPr>
+                        </m:fPr>
+                        <m:num>
+                          <m:sSup>
+                            <m:sSupPr>
+                              <m:ctrlPr>
+                                <w:rPr>
+                                  <w:rFonts w:ascii="Cambria Math" w:eastAsiaTheme="minorEastAsia" w:hAnsi="Cambria Math"/>
+                                  <w:i/>
+                                </w:rPr>
+                              </m:ctrlPr>
+                            </m:sSupPr>
+                            <m:e>
+                              <m:d>
+                                <m:dPr>
+                                  <m:ctrlPr>
+                                    <w:rPr>
+                                      <w:rFonts w:ascii="Cambria Math" w:eastAsiaTheme="minorEastAsia" w:hAnsi="Cambria Math"/>
+                                      <w:i/>
+                                    </w:rPr>
+                                  </m:ctrlPr>
+                                </m:dPr>
+                                <m:e>
+                                  <m:sSub>
+                                    <m:sSubPr>
+                                      <m:ctrlPr>
+                                        <w:rPr>
+                                          <w:rFonts w:ascii="Cambria Math" w:eastAsiaTheme="minorEastAsia" w:hAnsi="Cambria Math"/>
+                                          <w:i/>
+                                        </w:rPr>
+                                      </m:ctrlPr>
+                                    </m:sSubPr>
+                                    <m:e>
+                                      <m:r>
+                                        <w:rPr>
+                                          <w:rFonts w:ascii="Cambria Math" w:eastAsiaTheme="minorEastAsia" w:hAnsi="Cambria Math"/>
+                                        </w:rPr>
+                                        <m:t>S</m:t>
+                                      </m:r>
+                                    </m:e>
+                                    <m:sub>
+                                      <m:r>
+                                        <w:rPr>
+                                          <w:rFonts w:ascii="Cambria Math" w:eastAsiaTheme="minorEastAsia" w:hAnsi="Cambria Math"/>
+                                        </w:rPr>
+                                        <m:t>c</m:t>
+                                      </m:r>
+                                    </m:sub>
+                                  </m:sSub>
+                                  <m:r>
+                                    <w:rPr>
+                                      <w:rFonts w:ascii="Cambria Math" w:eastAsiaTheme="minorEastAsia" w:hAnsi="Cambria Math"/>
+                                    </w:rPr>
+                                    <m:t>-</m:t>
+                                  </m:r>
+                                  <m:sSub>
+                                    <m:sSubPr>
+                                      <m:ctrlPr>
+                                        <w:rPr>
+                                          <w:rFonts w:ascii="Cambria Math" w:eastAsiaTheme="minorEastAsia" w:hAnsi="Cambria Math"/>
+                                          <w:i/>
+                                        </w:rPr>
+                                      </m:ctrlPr>
+                                    </m:sSubPr>
+                                    <m:e>
+                                      <m:r>
+                                        <w:rPr>
+                                          <w:rFonts w:ascii="Cambria Math" w:eastAsiaTheme="minorEastAsia" w:hAnsi="Cambria Math"/>
+                                        </w:rPr>
+                                        <m:t>S</m:t>
+                                      </m:r>
+                                    </m:e>
+                                    <m:sub>
+                                      <m:r>
+                                        <w:rPr>
+                                          <w:rFonts w:ascii="Cambria Math" w:eastAsiaTheme="minorEastAsia" w:hAnsi="Cambria Math"/>
+                                        </w:rPr>
+                                        <m:t>s</m:t>
+                                      </m:r>
+                                    </m:sub>
+                                  </m:sSub>
+                                </m:e>
+                              </m:d>
+                            </m:e>
+                            <m:sup>
+                              <m:r>
+                                <w:rPr>
+                                  <w:rFonts w:ascii="Cambria Math" w:eastAsiaTheme="minorEastAsia" w:hAnsi="Cambria Math"/>
+                                </w:rPr>
+                                <m:t>2</m:t>
+                              </m:r>
+                            </m:sup>
+                          </m:sSup>
+                        </m:num>
+                        <m:den>
+                          <m:r>
+                            <w:rPr>
+                              <w:rFonts w:ascii="Cambria Math" w:eastAsiaTheme="minorEastAsia" w:hAnsi="Cambria Math"/>
+                            </w:rPr>
+                            <m:t>1+</m:t>
+                          </m:r>
+                          <m:d>
+                            <m:dPr>
+                              <m:ctrlPr>
+                                <w:rPr>
+                                  <w:rFonts w:ascii="Cambria Math" w:eastAsiaTheme="minorEastAsia" w:hAnsi="Cambria Math"/>
+                                  <w:i/>
+                                </w:rPr>
+                              </m:ctrlPr>
+                            </m:dPr>
+                            <m:e>
+                              <m:sSub>
+                                <m:sSubPr>
+                                  <m:ctrlPr>
+                                    <w:rPr>
+                                      <w:rFonts w:ascii="Cambria Math" w:eastAsiaTheme="minorEastAsia" w:hAnsi="Cambria Math"/>
+                                      <w:i/>
+                                    </w:rPr>
+                                  </m:ctrlPr>
+                                </m:sSubPr>
+                                <m:e>
+                                  <m:r>
+                                    <w:rPr>
+                                      <w:rFonts w:ascii="Cambria Math" w:eastAsiaTheme="minorEastAsia" w:hAnsi="Cambria Math"/>
+                                    </w:rPr>
+                                    <m:t>π</m:t>
+                                  </m:r>
+                                </m:e>
+                                <m:sub>
+                                  <m:r>
+                                    <w:rPr>
+                                      <w:rFonts w:ascii="Cambria Math" w:eastAsiaTheme="minorEastAsia" w:hAnsi="Cambria Math"/>
+                                    </w:rPr>
+                                    <m:t>c</m:t>
+                                  </m:r>
+                                </m:sub>
+                              </m:sSub>
+                              <m:r>
+                                <w:rPr>
+                                  <w:rFonts w:ascii="Cambria Math" w:eastAsiaTheme="minorEastAsia" w:hAnsi="Cambria Math"/>
+                                </w:rPr>
+                                <m:t>+</m:t>
+                              </m:r>
+                              <m:sSub>
+                                <m:sSubPr>
+                                  <m:ctrlPr>
+                                    <w:rPr>
+                                      <w:rFonts w:ascii="Cambria Math" w:eastAsiaTheme="minorEastAsia" w:hAnsi="Cambria Math"/>
+                                      <w:i/>
+                                    </w:rPr>
+                                  </m:ctrlPr>
+                                </m:sSubPr>
+                                <m:e>
+                                  <m:r>
+                                    <w:rPr>
+                                      <w:rFonts w:ascii="Cambria Math" w:eastAsiaTheme="minorEastAsia" w:hAnsi="Cambria Math"/>
+                                    </w:rPr>
+                                    <m:t>π</m:t>
+                                  </m:r>
+                                </m:e>
+                                <m:sub>
+                                  <m:r>
+                                    <w:rPr>
+                                      <w:rFonts w:ascii="Cambria Math" w:eastAsiaTheme="minorEastAsia" w:hAnsi="Cambria Math"/>
+                                    </w:rPr>
+                                    <m:t>s</m:t>
+                                  </m:r>
+                                </m:sub>
+                              </m:sSub>
+                            </m:e>
+                          </m:d>
+                        </m:den>
+                      </m:f>
+                      <m:r>
+                        <w:rPr>
+                          <w:rFonts w:ascii="Cambria Math" w:eastAsiaTheme="minorEastAsia" w:hAnsi="Cambria Math"/>
+                        </w:rPr>
+                        <m:t>+</m:t>
+                      </m:r>
+                      <m:r>
+                        <m:rPr>
+                          <m:sty m:val="p"/>
+                        </m:rPr>
+                        <w:rPr>
+                          <w:rFonts w:ascii="Cambria Math" w:eastAsiaTheme="minorEastAsia" w:hAnsi="Cambria Math"/>
+                        </w:rPr>
+                        <m:t>Δ</m:t>
+                      </m:r>
+                      <m:r>
+                        <w:rPr>
+                          <w:rFonts w:ascii="Cambria Math" w:eastAsiaTheme="minorEastAsia" w:hAnsi="Cambria Math"/>
+                        </w:rPr>
+                        <m:t>days</m:t>
+                      </m:r>
+                      <m:d>
+                        <m:dPr>
+                          <m:ctrlPr>
+                            <w:rPr>
+                              <w:rFonts w:ascii="Cambria Math" w:eastAsiaTheme="minorEastAsia" w:hAnsi="Cambria Math"/>
+                              <w:i/>
+                            </w:rPr>
+                          </m:ctrlPr>
+                        </m:dPr>
+                        <m:e>
+                          <m:sSub>
+                            <m:sSubPr>
+                              <m:ctrlPr>
+                                <w:rPr>
+                                  <w:rFonts w:ascii="Cambria Math" w:eastAsiaTheme="minorEastAsia" w:hAnsi="Cambria Math"/>
+                                  <w:i/>
+                                </w:rPr>
+                              </m:ctrlPr>
+                            </m:sSubPr>
+                            <m:e>
+                              <m:r>
+                                <w:rPr>
+                                  <w:rFonts w:ascii="Cambria Math" w:eastAsiaTheme="minorEastAsia" w:hAnsi="Cambria Math"/>
+                                </w:rPr>
+                                <m:t>t</m:t>
+                              </m:r>
+                            </m:e>
+                            <m:sub>
+                              <m:r>
+                                <w:rPr>
+                                  <w:rFonts w:ascii="Cambria Math" w:eastAsiaTheme="minorEastAsia" w:hAnsi="Cambria Math"/>
+                                </w:rPr>
+                                <m:t>c</m:t>
+                              </m:r>
+                            </m:sub>
+                          </m:sSub>
+                          <m:r>
+                            <w:rPr>
+                              <w:rFonts w:ascii="Cambria Math" w:eastAsiaTheme="minorEastAsia" w:hAnsi="Cambria Math"/>
+                            </w:rPr>
+                            <m:t>,</m:t>
+                          </m:r>
+                          <m:sSub>
+                            <m:sSubPr>
+                              <m:ctrlPr>
+                                <w:rPr>
+                                  <w:rFonts w:ascii="Cambria Math" w:eastAsiaTheme="minorEastAsia" w:hAnsi="Cambria Math"/>
+                                  <w:i/>
+                                </w:rPr>
+                              </m:ctrlPr>
+                            </m:sSubPr>
+                            <m:e>
+                              <m:r>
+                                <w:rPr>
+                                  <w:rFonts w:ascii="Cambria Math" w:eastAsiaTheme="minorEastAsia" w:hAnsi="Cambria Math"/>
+                                </w:rPr>
+                                <m:t>t</m:t>
+                              </m:r>
+                            </m:e>
+                            <m:sub>
+                              <m:r>
+                                <w:rPr>
+                                  <w:rFonts w:ascii="Cambria Math" w:eastAsiaTheme="minorEastAsia" w:hAnsi="Cambria Math"/>
+                                </w:rPr>
+                                <m:t>s</m:t>
+                              </m:r>
+                            </m:sub>
+                          </m:sSub>
+                        </m:e>
+                      </m:d>
+                    </m:e>
+                  </m:d>
+                </m:e>
+              </m:nary>
+            </m:e>
+          </m:func>
+        </m:oMath>
+      </m:oMathPara>
+    </w:p>
+    <w:p>
+      <w:pPr>
+        <w:spacing w:before="240"/>
+        <w:ind w:firstLine="0"/>
+        <w:rPr>
+          <w:rFonts w:eastAsiaTheme="minorEastAsia"/>
+        </w:rPr>
+      </w:pPr>
+      <w:r>
+        <w:rPr>
+          <w:rFonts w:eastAsiaTheme="minorEastAsia"/>
+        </w:rPr>
+        <w:t>Greater d</w:t>
+      </w:r>
+      <w:r>
+        <w:rPr>
+          <w:rFonts w:eastAsiaTheme="minorEastAsia"/>
+        </w:rPr>
+        <w:t>ifferences in size</w:t>
+      </w:r>
+      <w:r>
+        <w:rPr>
+          <w:rFonts w:eastAsiaTheme="minorEastAsia"/>
+        </w:rPr>
+        <w:t xml:space="preserve"> between the two goods correspond</w:t>
+      </w:r>
+      <w:r>
+        <w:rPr>
+          <w:rFonts w:eastAsiaTheme="minorEastAsia"/>
+        </w:rPr>
+        <w:t xml:space="preserve"> to </w:t>
+      </w:r>
+      <w:r>
+        <w:rPr>
+          <w:rFonts w:eastAsiaTheme="minorEastAsia"/>
+        </w:rPr>
+        <w:t>decreased</w:t>
+      </w:r>
+      <w:r>
+        <w:rPr>
+          <w:rFonts w:eastAsiaTheme="minorEastAsia"/>
+        </w:rPr>
+        <w:t xml:space="preserve"> similarity and thus substitutability</w:t>
+      </w:r>
+      <w:r>
+        <w:rPr>
+          <w:rFonts w:eastAsiaTheme="minorEastAsia"/>
+        </w:rPr>
+        <w:t xml:space="preserve">. However, this effect decreases </w:t>
+      </w:r>
+      <w:r>
+        <w:rPr>
+          <w:rFonts w:eastAsiaTheme="minorEastAsia"/>
+        </w:rPr>
+        <w:t xml:space="preserve">as </w:t>
+      </w:r>
+      <w:r>
+        <w:rPr>
+          <w:rFonts w:eastAsiaTheme="minorEastAsia"/>
+        </w:rPr>
+        <w:t xml:space="preserve">the </w:t>
+      </w:r>
+      <w:r>
+        <w:rPr>
+          <w:rFonts w:eastAsiaTheme="minorEastAsia"/>
+        </w:rPr>
+        <w:t xml:space="preserve">hedonic </w:t>
+      </w:r>
+      <w:r>
+        <w:rPr>
+          <w:rFonts w:eastAsiaTheme="minorEastAsia"/>
+        </w:rPr>
+        <w:t>value</w:t>
+      </w:r>
+      <w:r>
+        <w:rPr>
+          <w:rFonts w:eastAsiaTheme="minorEastAsia"/>
+        </w:rPr>
+        <w:t>s</w:t>
+      </w:r>
+      <w:r>
+        <w:rPr>
+          <w:rFonts w:eastAsiaTheme="minorEastAsia"/>
+        </w:rPr>
+        <w:t xml:space="preserve"> of the pieces </w:t>
+      </w:r>
+      <w:r>
+        <w:rPr>
+          <w:rFonts w:eastAsiaTheme="minorEastAsia"/>
+        </w:rPr>
+        <w:t>ris</w:t>
+      </w:r>
+      <w:r>
+        <w:rPr>
+          <w:rFonts w:eastAsiaTheme="minorEastAsia"/>
+        </w:rPr>
+        <w:t>e</w:t>
+      </w:r>
+      <w:r>
+        <w:rPr>
+          <w:rFonts w:eastAsiaTheme="minorEastAsia"/>
+        </w:rPr>
+        <w:t>.</w:t>
+      </w:r>
+      <w:r>
+        <w:rPr>
+          <w:rFonts w:eastAsiaTheme="minorEastAsia"/>
+        </w:rPr>
+        <w:t xml:space="preserve"> Consistent with the anchoring literature</w:t>
+      </w:r>
+      <w:r>
+        <w:rPr>
+          <w:rFonts w:eastAsiaTheme="minorEastAsia"/>
+        </w:rPr>
+        <w:t xml:space="preserve"> discussed earlier, the</w:t>
+      </w:r>
+      <w:r>
+        <w:rPr>
+          <w:rFonts w:eastAsiaTheme="minorEastAsia"/>
+        </w:rPr>
+        <w:t xml:space="preserve"> farther the anchor (the substitute</w:t>
+      </w:r>
+      <w:r>
+        <w:rPr>
+          <w:rFonts w:eastAsiaTheme="minorEastAsia"/>
+        </w:rPr>
+        <w:t xml:space="preserve"> here)</w:t>
+      </w:r>
+      <w:r>
+        <w:rPr>
+          <w:rFonts w:eastAsiaTheme="minorEastAsia"/>
+        </w:rPr>
+        <w:t xml:space="preserve"> is in the past, </w:t>
+      </w:r>
+      <w:r>
+        <w:rPr>
+          <w:rFonts w:eastAsiaTheme="minorEastAsia"/>
+        </w:rPr>
+        <w:t>the weaker the</w:t>
+      </w:r>
+      <w:r>
+        <w:rPr>
+          <w:rFonts w:eastAsiaTheme="minorEastAsia"/>
+        </w:rPr>
+        <w:t xml:space="preserve"> </w:t>
+      </w:r>
+      <w:r>
+        <w:rPr>
+          <w:rFonts w:eastAsiaTheme="minorEastAsia"/>
+        </w:rPr>
+        <w:t>anchoring effect is.</w:t>
+      </w:r>
+      <w:r>
+        <w:rPr>
+          <w:rFonts w:eastAsiaTheme="minorEastAsia"/>
+        </w:rPr>
+        <w:t xml:space="preserve"> </w:t>
+      </w:r>
+      <w:r>
+        <w:rPr>
+          <w:rFonts w:eastAsiaTheme="minorEastAsia"/>
+        </w:rPr>
+        <w:t xml:space="preserve">Note that we use hedonic prices to </w:t>
+      </w:r>
+      <w:r>
+        <w:rPr>
+          <w:rFonts w:eastAsiaTheme="minorEastAsia"/>
+        </w:rPr>
+        <w:t>indicate increasing value. This is because</w:t>
+      </w:r>
+      <m:oMath>
+        <m:r>
+          <w:rPr>
+            <w:rFonts w:ascii="Cambria Math" w:eastAsiaTheme="minorEastAsia" w:hAnsi="Cambria Math"/>
+          </w:rPr>
+          <m:t xml:space="preserve"> </m:t>
+        </m:r>
+        <m:sSub>
+          <m:sSubPr>
+            <m:ctrlPr>
+              <w:rPr>
+                <w:rFonts w:ascii="Cambria Math" w:eastAsiaTheme="minorEastAsia" w:hAnsi="Cambria Math"/>
+                <w:i/>
+              </w:rPr>
+            </m:ctrlPr>
+          </m:sSubPr>
+          <m:e>
+            <m:r>
+              <w:rPr>
+                <w:rFonts w:ascii="Cambria Math" w:eastAsiaTheme="minorEastAsia" w:hAnsi="Cambria Math"/>
+              </w:rPr>
+              <m:t>P</m:t>
+            </m:r>
+          </m:e>
+          <m:sub>
+            <m:r>
+              <w:rPr>
+                <w:rFonts w:ascii="Cambria Math" w:eastAsiaTheme="minorEastAsia" w:hAnsi="Cambria Math"/>
+              </w:rPr>
+              <m:t>s</m:t>
+            </m:r>
+          </m:sub>
+        </m:sSub>
+      </m:oMath>
+      <w:r>
+        <w:rPr>
+          <w:rFonts w:eastAsiaTheme="minorEastAsia"/>
+        </w:rPr>
+        <w:t xml:space="preserve"> </w:t>
+      </w:r>
+      <w:r>
+        <w:rPr>
+          <w:rFonts w:eastAsiaTheme="minorEastAsia"/>
+        </w:rPr>
+        <w:t>can reflect</w:t>
+      </w:r>
+      <w:r>
+        <w:rPr>
+          <w:rFonts w:eastAsiaTheme="minorEastAsia"/>
+        </w:rPr>
+        <w:t xml:space="preserve"> not only</w:t>
+      </w:r>
+      <m:oMath>
+        <m:r>
+          <w:rPr>
+            <w:rFonts w:ascii="Cambria Math" w:eastAsiaTheme="minorEastAsia" w:hAnsi="Cambria Math"/>
+          </w:rPr>
+          <m:t xml:space="preserve"> </m:t>
+        </m:r>
+        <m:sSub>
+          <m:sSubPr>
+            <m:ctrlPr>
+              <w:rPr>
+                <w:rFonts w:ascii="Cambria Math" w:eastAsiaTheme="minorEastAsia" w:hAnsi="Cambria Math"/>
+                <w:i/>
+              </w:rPr>
+            </m:ctrlPr>
+          </m:sSubPr>
+          <m:e>
+            <m:r>
+              <w:rPr>
+                <w:rFonts w:ascii="Cambria Math" w:eastAsiaTheme="minorEastAsia" w:hAnsi="Cambria Math"/>
+              </w:rPr>
+              <m:t>π</m:t>
+            </m:r>
+          </m:e>
+          <m:sub>
+            <m:r>
+              <w:rPr>
+                <w:rFonts w:ascii="Cambria Math" w:eastAsiaTheme="minorEastAsia" w:hAnsi="Cambria Math"/>
+              </w:rPr>
+              <m:t>s</m:t>
+            </m:r>
+          </m:sub>
+        </m:sSub>
+      </m:oMath>
+      <w:r>
+        <w:rPr>
+          <w:rFonts w:eastAsiaTheme="minorEastAsia"/>
+        </w:rPr>
+        <w:t xml:space="preserve"> but also</w:t>
+      </w:r>
+      <w:r>
+        <w:rPr>
+          <w:rFonts w:eastAsiaTheme="minorEastAsia"/>
+        </w:rPr>
+        <w:t xml:space="preserve"> non-hedonic determinants of </w:t>
+      </w:r>
+      <w:r>
+        <w:rPr>
+          <w:rFonts w:eastAsiaTheme="minorEastAsia"/>
+        </w:rPr>
+        <w:t xml:space="preserve">price, </w:t>
+      </w:r>
+      <w:r>
+        <w:rPr>
+          <w:rFonts w:eastAsiaTheme="minorEastAsia"/>
+        </w:rPr>
+        <w:t>and</w:t>
+      </w:r>
+      <m:oMath>
+        <m:r>
+          <w:rPr>
+            <w:rFonts w:ascii="Cambria Math" w:eastAsiaTheme="minorEastAsia" w:hAnsi="Cambria Math"/>
+          </w:rPr>
+          <m:t xml:space="preserve"> </m:t>
+        </m:r>
+        <m:sSub>
+          <m:sSubPr>
+            <m:ctrlPr>
+              <w:rPr>
+                <w:rFonts w:ascii="Cambria Math" w:eastAsiaTheme="minorEastAsia" w:hAnsi="Cambria Math"/>
+                <w:i/>
+              </w:rPr>
+            </m:ctrlPr>
+          </m:sSubPr>
+          <m:e>
+            <m:r>
+              <w:rPr>
+                <w:rFonts w:ascii="Cambria Math" w:eastAsiaTheme="minorEastAsia" w:hAnsi="Cambria Math"/>
+              </w:rPr>
+              <m:t>P</m:t>
+            </m:r>
+          </m:e>
+          <m:sub>
+            <m:r>
+              <w:rPr>
+                <w:rFonts w:ascii="Cambria Math" w:eastAsiaTheme="minorEastAsia" w:hAnsi="Cambria Math"/>
+              </w:rPr>
+              <m:t>c</m:t>
+            </m:r>
+          </m:sub>
+        </m:sSub>
+      </m:oMath>
+      <w:r>
+        <w:rPr>
+          <w:rFonts w:eastAsiaTheme="minorEastAsia"/>
+        </w:rPr>
+        <w:t xml:space="preserve"> is the dependent variable </w:t>
+      </w:r>
+      <w:r>
+        <w:rPr>
+          <w:rFonts w:eastAsiaTheme="minorEastAsia"/>
+        </w:rPr>
+        <w:t>to be determined in our</w:t>
+      </w:r>
+      <w:r>
+        <w:rPr>
+          <w:rFonts w:eastAsiaTheme="minorEastAsia"/>
+        </w:rPr>
+        <w:t xml:space="preserve"> main</w:t>
+      </w:r>
+      <w:r>
+        <w:rPr>
+          <w:rFonts w:eastAsiaTheme="minorEastAsia"/>
+        </w:rPr>
+        <w:t xml:space="preserve"> anchoring regression.</w:t>
+      </w:r>
+      <w:bookmarkStart w:id="0" w:name="_GoBack"/>
+      <w:bookmarkEnd w:id="0"/>
       <w:r>
         <w:rPr>
           <w:rFonts w:eastAsiaTheme="minorEastAsia"/>
@@ -7495,21 +8877,7 @@
         <w:rPr>
           <w:rFonts w:eastAsiaTheme="minorEastAsia"/>
         </w:rPr>
-        <w:t>(</w:t>
-      </w:r>
-      <w:proofErr w:type="gramStart"/>
-      <w:r>
-        <w:rPr>
-          <w:rFonts w:eastAsiaTheme="minorEastAsia"/>
-        </w:rPr>
-        <w:t>at</w:t>
-      </w:r>
-      <w:proofErr w:type="gramEnd"/>
-      <w:r>
-        <w:rPr>
-          <w:rFonts w:eastAsiaTheme="minorEastAsia"/>
-        </w:rPr>
-        <w:t xml:space="preserve"> end: </w:t>
+        <w:t xml:space="preserve">(at end: </w:t>
       </w:r>
       <w:r>
         <w:rPr>
@@ -8002,13 +9370,7 @@
                       <w:rPr>
                         <w:rFonts w:ascii="Cambria Math" w:hAnsi="Cambria Math"/>
                       </w:rPr>
-                      <m:t>X=</m:t>
-                    </m:r>
-                    <m:r>
-                      <w:rPr>
-                        <w:rFonts w:ascii="Cambria Math" w:hAnsi="Cambria Math"/>
-                      </w:rPr>
-                      <m:t>|</m:t>
+                      <m:t>X=|</m:t>
                     </m:r>
                     <m:sSub>
                       <m:sSubPr>
@@ -8268,19 +9630,7 @@
           <w:rPr>
             <w:rFonts w:ascii="Cambria Math" w:eastAsiaTheme="minorEastAsia" w:hAnsi="Cambria Math"/>
           </w:rPr>
-          <m:t xml:space="preserve"> </m:t>
-        </m:r>
-        <m:r>
-          <w:rPr>
-            <w:rFonts w:ascii="Cambria Math" w:eastAsiaTheme="minorEastAsia" w:hAnsi="Cambria Math"/>
-          </w:rPr>
-          <m:t>X=</m:t>
-        </m:r>
-        <m:r>
-          <w:rPr>
-            <w:rFonts w:ascii="Cambria Math" w:eastAsiaTheme="minorEastAsia" w:hAnsi="Cambria Math"/>
-          </w:rPr>
-          <m:t>|</m:t>
+          <m:t xml:space="preserve"> X=|</m:t>
         </m:r>
         <m:sSub>
           <m:sSubPr>
@@ -8768,6 +10118,7 @@
   <w:style w:type="character" w:default="1" w:styleId="DefaultParagraphFont">
     <w:name w:val="Default Paragraph Font"/>
     <w:uiPriority w:val="1"/>
+    <w:semiHidden/>
     <w:unhideWhenUsed/>
   </w:style>
   <w:style w:type="table" w:default="1" w:styleId="TableNormal">
@@ -9158,7 +10509,7 @@
 </file>
 
 <file path=customXml/itemProps1.xml><?xml version="1.0" encoding="utf-8"?>
-<ds:datastoreItem xmlns:ds="http://schemas.openxmlformats.org/officeDocument/2006/customXml" ds:itemID="{1BC546CC-995A-4273-9A82-79B948F3588C}">
+<ds:datastoreItem xmlns:ds="http://schemas.openxmlformats.org/officeDocument/2006/customXml" ds:itemID="{AE39B65F-31AA-4E87-AF6A-A01BE3288E2F}">
   <ds:schemaRefs>
     <ds:schemaRef ds:uri="http://schemas.openxmlformats.org/officeDocument/2006/bibliography"/>
   </ds:schemaRefs>

</xml_diff>

<commit_message>
added a tiny section in case want to evaluate measures of substitution
</commit_message>
<xml_diff>
--- a/METHODOLOGY.docx
+++ b/METHODOLOGY.docx
@@ -46,7 +46,31 @@
         <w:t>is</w:t>
       </w:r>
       <w:r>
-        <w:t xml:space="preserve"> specified in Beggs &amp; Graddy (2009) who themselves cite Genesove &amp; Mayer (2001). </w:t>
+        <w:t xml:space="preserve"> specified in </w:t>
+      </w:r>
+      <w:proofErr w:type="spellStart"/>
+      <w:r>
+        <w:t>Beggs</w:t>
+      </w:r>
+      <w:proofErr w:type="spellEnd"/>
+      <w:r>
+        <w:t xml:space="preserve"> &amp; </w:t>
+      </w:r>
+      <w:proofErr w:type="spellStart"/>
+      <w:r>
+        <w:t>Graddy</w:t>
+      </w:r>
+      <w:proofErr w:type="spellEnd"/>
+      <w:r>
+        <w:t xml:space="preserve"> (2009) who themselves cite </w:t>
+      </w:r>
+      <w:proofErr w:type="spellStart"/>
+      <w:r>
+        <w:t>Genesove</w:t>
+      </w:r>
+      <w:proofErr w:type="spellEnd"/>
+      <w:r>
+        <w:t xml:space="preserve"> &amp; Mayer (2001). </w:t>
       </w:r>
       <w:r>
         <w:t>The same model is used to detect anchoring e</w:t>
@@ -345,10 +369,26 @@
         <w:t xml:space="preserve"> model</w:t>
       </w:r>
       <w:r>
-        <w:t>, Be</w:t>
-      </w:r>
-      <w:r>
-        <w:t>ggs &amp; Graddy (</w:t>
+        <w:t xml:space="preserve">, </w:t>
+      </w:r>
+      <w:proofErr w:type="spellStart"/>
+      <w:r>
+        <w:t>Be</w:t>
+      </w:r>
+      <w:r>
+        <w:t>ggs</w:t>
+      </w:r>
+      <w:proofErr w:type="spellEnd"/>
+      <w:r>
+        <w:t xml:space="preserve"> &amp; </w:t>
+      </w:r>
+      <w:proofErr w:type="spellStart"/>
+      <w:r>
+        <w:t>Graddy</w:t>
+      </w:r>
+      <w:proofErr w:type="spellEnd"/>
+      <w:r>
+        <w:t xml:space="preserve"> (</w:t>
       </w:r>
       <w:r>
         <w:t>2009)</w:t>
@@ -840,7 +880,23 @@
         <w:t>that</w:t>
       </w:r>
       <w:r>
-        <w:t xml:space="preserve"> Beggs &amp; Graddy </w:t>
+        <w:t xml:space="preserve"> </w:t>
+      </w:r>
+      <w:proofErr w:type="spellStart"/>
+      <w:r>
+        <w:t>Beggs</w:t>
+      </w:r>
+      <w:proofErr w:type="spellEnd"/>
+      <w:r>
+        <w:t xml:space="preserve"> &amp; </w:t>
+      </w:r>
+      <w:proofErr w:type="spellStart"/>
+      <w:r>
+        <w:t>Graddy</w:t>
+      </w:r>
+      <w:proofErr w:type="spellEnd"/>
+      <w:r>
+        <w:t xml:space="preserve"> </w:t>
       </w:r>
       <w:r>
         <w:t xml:space="preserve">use </w:t>
@@ -968,7 +1024,23 @@
         </w:rPr>
       </w:pPr>
       <w:r>
-        <w:t xml:space="preserve">In the same vein as Beggs &amp; Graddy, I </w:t>
+        <w:t xml:space="preserve">In the same vein as </w:t>
+      </w:r>
+      <w:proofErr w:type="spellStart"/>
+      <w:r>
+        <w:t>Beggs</w:t>
+      </w:r>
+      <w:proofErr w:type="spellEnd"/>
+      <w:r>
+        <w:t xml:space="preserve"> &amp; </w:t>
+      </w:r>
+      <w:proofErr w:type="spellStart"/>
+      <w:r>
+        <w:t>Graddy</w:t>
+      </w:r>
+      <w:proofErr w:type="spellEnd"/>
+      <w:r>
+        <w:t xml:space="preserve">, I </w:t>
       </w:r>
       <w:r>
         <w:t>use</w:t>
@@ -1299,11 +1371,33 @@
         </w:rPr>
         <w:t xml:space="preserve">, </w:t>
       </w:r>
-      <w:r>
-        <w:rPr>
-          <w:rFonts w:eastAsiaTheme="minorEastAsia"/>
-        </w:rPr>
-        <w:t>Beggs &amp; Graddy specify the following</w:t>
+      <w:proofErr w:type="spellStart"/>
+      <w:r>
+        <w:rPr>
+          <w:rFonts w:eastAsiaTheme="minorEastAsia"/>
+        </w:rPr>
+        <w:t>Beggs</w:t>
+      </w:r>
+      <w:proofErr w:type="spellEnd"/>
+      <w:r>
+        <w:rPr>
+          <w:rFonts w:eastAsiaTheme="minorEastAsia"/>
+        </w:rPr>
+        <w:t xml:space="preserve"> &amp; </w:t>
+      </w:r>
+      <w:proofErr w:type="spellStart"/>
+      <w:r>
+        <w:rPr>
+          <w:rFonts w:eastAsiaTheme="minorEastAsia"/>
+        </w:rPr>
+        <w:t>Graddy</w:t>
+      </w:r>
+      <w:proofErr w:type="spellEnd"/>
+      <w:r>
+        <w:rPr>
+          <w:rFonts w:eastAsiaTheme="minorEastAsia"/>
+        </w:rPr>
+        <w:t xml:space="preserve"> specify the following</w:t>
       </w:r>
       <w:r>
         <w:rPr>
@@ -1840,7 +1934,21 @@
         <w:rPr>
           <w:rFonts w:eastAsiaTheme="minorEastAsia"/>
         </w:rPr>
-        <w:t>involves a probit transformation)</w:t>
+        <w:t xml:space="preserve">involves a </w:t>
+      </w:r>
+      <w:proofErr w:type="spellStart"/>
+      <w:r>
+        <w:rPr>
+          <w:rFonts w:eastAsiaTheme="minorEastAsia"/>
+        </w:rPr>
+        <w:t>probit</w:t>
+      </w:r>
+      <w:proofErr w:type="spellEnd"/>
+      <w:r>
+        <w:rPr>
+          <w:rFonts w:eastAsiaTheme="minorEastAsia"/>
+        </w:rPr>
+        <w:t xml:space="preserve"> transformation)</w:t>
       </w:r>
       <w:r>
         <w:rPr>
@@ -2040,8 +2148,16 @@
         <w:rPr>
           <w:rFonts w:eastAsiaTheme="minorEastAsia"/>
         </w:rPr>
-        <w:t xml:space="preserve"> and thus the dependent variable</w:t>
-      </w:r>
+        <w:t xml:space="preserve"> and thus the dependent </w:t>
+      </w:r>
+      <w:proofErr w:type="gramStart"/>
+      <w:r>
+        <w:rPr>
+          <w:rFonts w:eastAsiaTheme="minorEastAsia"/>
+        </w:rPr>
+        <w:t>variable</w:t>
+      </w:r>
+      <w:proofErr w:type="gramEnd"/>
       <m:oMath>
         <m:r>
           <w:rPr>
@@ -2819,7 +2935,35 @@
         <w:rPr>
           <w:rFonts w:eastAsiaTheme="minorEastAsia"/>
         </w:rPr>
-        <w:t>and as Beggs &amp; Graddy (2009)</w:t>
+        <w:t xml:space="preserve">and as </w:t>
+      </w:r>
+      <w:proofErr w:type="spellStart"/>
+      <w:r>
+        <w:rPr>
+          <w:rFonts w:eastAsiaTheme="minorEastAsia"/>
+        </w:rPr>
+        <w:t>Beggs</w:t>
+      </w:r>
+      <w:proofErr w:type="spellEnd"/>
+      <w:r>
+        <w:rPr>
+          <w:rFonts w:eastAsiaTheme="minorEastAsia"/>
+        </w:rPr>
+        <w:t xml:space="preserve"> &amp; </w:t>
+      </w:r>
+      <w:proofErr w:type="spellStart"/>
+      <w:r>
+        <w:rPr>
+          <w:rFonts w:eastAsiaTheme="minorEastAsia"/>
+        </w:rPr>
+        <w:t>Graddy</w:t>
+      </w:r>
+      <w:proofErr w:type="spellEnd"/>
+      <w:r>
+        <w:rPr>
+          <w:rFonts w:eastAsiaTheme="minorEastAsia"/>
+        </w:rPr>
+        <w:t xml:space="preserve"> (2009)</w:t>
       </w:r>
       <w:r>
         <w:rPr>
@@ -3524,7 +3668,31 @@
         <w:rPr>
           <w:rFonts w:eastAsiaTheme="minorEastAsia"/>
         </w:rPr>
-        <w:t xml:space="preserve"> Denote our current good as</w:t>
+        <w:t xml:space="preserve"> Denote</w:t>
+      </w:r>
+      <w:r>
+        <w:rPr>
+          <w:rFonts w:eastAsiaTheme="minorEastAsia"/>
+        </w:rPr>
+        <w:t xml:space="preserve"> the </w:t>
+      </w:r>
+      <w:r>
+        <w:rPr>
+          <w:rFonts w:eastAsiaTheme="minorEastAsia"/>
+        </w:rPr>
+        <w:t xml:space="preserve">sale observation </w:t>
+      </w:r>
+      <w:r>
+        <w:rPr>
+          <w:rFonts w:eastAsiaTheme="minorEastAsia"/>
+        </w:rPr>
+        <w:t>of our</w:t>
+      </w:r>
+      <w:r>
+        <w:rPr>
+          <w:rFonts w:eastAsiaTheme="minorEastAsia"/>
+        </w:rPr>
+        <w:t xml:space="preserve"> current good as</w:t>
       </w:r>
       <m:oMath>
         <m:r>
@@ -3570,7 +3738,13 @@
         <w:rPr>
           <w:rFonts w:eastAsiaTheme="minorEastAsia"/>
         </w:rPr>
-        <w:t>a single</w:t>
+        <w:t xml:space="preserve">the observation of a </w:t>
+      </w:r>
+      <w:r>
+        <w:rPr>
+          <w:rFonts w:eastAsiaTheme="minorEastAsia"/>
+        </w:rPr>
+        <w:t>single</w:t>
       </w:r>
       <w:r>
         <w:rPr>
@@ -5847,7 +6021,19 @@
         <w:rPr>
           <w:rFonts w:eastAsiaTheme="minorEastAsia"/>
         </w:rPr>
-        <w:t xml:space="preserve"> for the current good</w:t>
+        <w:t xml:space="preserve"> for the </w:t>
+      </w:r>
+      <w:r>
+        <w:rPr>
+          <w:rFonts w:eastAsiaTheme="minorEastAsia"/>
+        </w:rPr>
+        <w:t xml:space="preserve">sale of the </w:t>
+      </w:r>
+      <w:r>
+        <w:rPr>
+          <w:rFonts w:eastAsiaTheme="minorEastAsia"/>
+        </w:rPr>
+        <w:t>current good</w:t>
       </w:r>
       <w:r>
         <w:rPr>
@@ -5983,8 +6169,6 @@
         </w:rPr>
         <w:t xml:space="preserve">(SIMILARITY) </w:t>
       </w:r>
-      <w:bookmarkStart w:id="0" w:name="_GoBack"/>
-      <w:bookmarkEnd w:id="0"/>
       <w:r>
         <w:rPr>
           <w:rFonts w:eastAsiaTheme="minorEastAsia"/>
@@ -6017,7 +6201,19 @@
         <w:rPr>
           <w:rFonts w:eastAsiaTheme="minorEastAsia"/>
         </w:rPr>
-        <w:t xml:space="preserve">ees told us that </w:t>
+        <w:t xml:space="preserve">ees </w:t>
+      </w:r>
+      <w:r>
+        <w:rPr>
+          <w:rFonts w:eastAsiaTheme="minorEastAsia"/>
+        </w:rPr>
+        <w:t>stated that</w:t>
+      </w:r>
+      <w:r>
+        <w:rPr>
+          <w:rFonts w:eastAsiaTheme="minorEastAsia"/>
+        </w:rPr>
+        <w:t xml:space="preserve"> </w:t>
       </w:r>
       <w:r>
         <w:rPr>
@@ -6305,7 +6501,7 @@
         <w:rPr>
           <w:rFonts w:eastAsiaTheme="minorEastAsia"/>
         </w:rPr>
-        <w:t xml:space="preserve"> measuring art piece similarity.</w:t>
+        <w:t xml:space="preserve"> measuring art similarity.</w:t>
       </w:r>
     </w:p>
     <w:p>
@@ -6326,7 +6522,19 @@
         <w:rPr>
           <w:rFonts w:eastAsiaTheme="minorEastAsia"/>
         </w:rPr>
-        <w:t>For a current</w:t>
+        <w:t xml:space="preserve">For </w:t>
+      </w:r>
+      <w:r>
+        <w:rPr>
+          <w:rFonts w:eastAsiaTheme="minorEastAsia"/>
+        </w:rPr>
+        <w:t xml:space="preserve">a </w:t>
+      </w:r>
+      <w:r>
+        <w:rPr>
+          <w:rFonts w:eastAsiaTheme="minorEastAsia"/>
+        </w:rPr>
+        <w:t>current</w:t>
       </w:r>
       <w:r>
         <w:rPr>
@@ -6372,7 +6580,13 @@
         <w:rPr>
           <w:rFonts w:eastAsiaTheme="minorEastAsia"/>
         </w:rPr>
-        <w:t xml:space="preserve"> and other art </w:t>
+        <w:t xml:space="preserve"> and other </w:t>
+      </w:r>
+      <w:r>
+        <w:rPr>
+          <w:rFonts w:eastAsiaTheme="minorEastAsia"/>
+        </w:rPr>
+        <w:t xml:space="preserve">art </w:t>
       </w:r>
       <w:r>
         <w:rPr>
@@ -7193,7 +7407,19 @@
         <w:rPr>
           <w:rFonts w:eastAsiaTheme="minorEastAsia"/>
         </w:rPr>
-        <w:t>a diverse mix of good a</w:t>
+        <w:t>a</w:t>
+      </w:r>
+      <w:r>
+        <w:rPr>
+          <w:rFonts w:eastAsiaTheme="minorEastAsia"/>
+        </w:rPr>
+        <w:t xml:space="preserve"> motley</w:t>
+      </w:r>
+      <w:r>
+        <w:rPr>
+          <w:rFonts w:eastAsiaTheme="minorEastAsia"/>
+        </w:rPr>
+        <w:t xml:space="preserve"> mix of good a</w:t>
       </w:r>
       <w:r>
         <w:rPr>
@@ -7477,6 +7703,13 @@
       </w:r>
       <w:r>
         <w:rPr>
+          <w:rStyle w:val="FootnoteReference"/>
+          <w:rFonts w:ascii="Georgia" w:eastAsiaTheme="minorEastAsia" w:hAnsi="Georgia"/>
+        </w:rPr>
+        <w:footnoteReference w:id="7"/>
+      </w:r>
+      <w:r>
+        <w:rPr>
           <w:rFonts w:eastAsiaTheme="minorEastAsia"/>
         </w:rPr>
         <w:t>.</w:t>
@@ -7607,7 +7840,8 @@
         <w:rPr>
           <w:rFonts w:eastAsiaTheme="minorEastAsia"/>
         </w:rPr>
-        <w:t xml:space="preserve">To capture some of these anecdotal </w:t>
+        <w:lastRenderedPageBreak/>
+        <w:t xml:space="preserve">To capture these anecdotal </w:t>
       </w:r>
       <w:r>
         <w:rPr>
@@ -7649,19 +7883,59 @@
         <w:rPr>
           <w:rFonts w:eastAsiaTheme="minorEastAsia"/>
         </w:rPr>
-        <w:t xml:space="preserve"> a </w:t>
-      </w:r>
-      <w:r>
-        <w:rPr>
-          <w:rFonts w:eastAsiaTheme="minorEastAsia"/>
-        </w:rPr>
-        <w:t>current</w:t>
-      </w:r>
-      <w:r>
-        <w:rPr>
-          <w:rFonts w:eastAsiaTheme="minorEastAsia"/>
-        </w:rPr>
-        <w:t xml:space="preserve"> art piece</w:t>
+        <w:t xml:space="preserve"> a current </w:t>
+      </w:r>
+      <w:r>
+        <w:rPr>
+          <w:rFonts w:eastAsiaTheme="minorEastAsia"/>
+        </w:rPr>
+        <w:t>piece</w:t>
+      </w:r>
+      <w:r>
+        <w:rPr>
+          <w:rFonts w:eastAsiaTheme="minorEastAsia"/>
+        </w:rPr>
+        <w:t xml:space="preserve"> </w:t>
+      </w:r>
+      <m:oMath>
+        <m:sSub>
+          <m:sSubPr>
+            <m:ctrlPr>
+              <w:rPr>
+                <w:rFonts w:ascii="Cambria Math" w:eastAsiaTheme="minorEastAsia" w:hAnsi="Cambria Math"/>
+                <w:i/>
+              </w:rPr>
+            </m:ctrlPr>
+          </m:sSubPr>
+          <m:e>
+            <m:r>
+              <w:rPr>
+                <w:rFonts w:ascii="Cambria Math" w:eastAsiaTheme="minorEastAsia" w:hAnsi="Cambria Math"/>
+              </w:rPr>
+              <m:t>x</m:t>
+            </m:r>
+          </m:e>
+          <m:sub>
+            <m:r>
+              <w:rPr>
+                <w:rFonts w:ascii="Cambria Math" w:eastAsiaTheme="minorEastAsia" w:hAnsi="Cambria Math"/>
+              </w:rPr>
+              <m:t>c</m:t>
+            </m:r>
+          </m:sub>
+        </m:sSub>
+      </m:oMath>
+      <w:r>
+        <w:rPr>
+          <w:rFonts w:eastAsiaTheme="minorEastAsia"/>
+        </w:rPr>
+        <w:t xml:space="preserve"> and a </w:t>
+      </w:r>
+      <w:r>
+        <w:rPr>
+          <w:rFonts w:eastAsiaTheme="minorEastAsia"/>
+        </w:rPr>
+        <w:t>substitute piece</w:t>
       </w:r>
       <m:oMath>
         <m:r>
@@ -7692,7 +7966,7 @@
               <w:rPr>
                 <w:rFonts w:ascii="Cambria Math" w:eastAsiaTheme="minorEastAsia" w:hAnsi="Cambria Math"/>
               </w:rPr>
-              <m:t>c</m:t>
+              <m:t>s</m:t>
             </m:r>
           </m:sub>
         </m:sSub>
@@ -7701,13 +7975,55 @@
         <w:rPr>
           <w:rFonts w:eastAsiaTheme="minorEastAsia"/>
         </w:rPr>
-        <w:t xml:space="preserve"> and a </w:t>
-      </w:r>
-      <w:r>
-        <w:rPr>
-          <w:rFonts w:eastAsiaTheme="minorEastAsia"/>
-        </w:rPr>
-        <w:t>substitute piece</w:t>
+        <w:t xml:space="preserve">, </w:t>
+      </w:r>
+      <w:r>
+        <w:rPr>
+          <w:rFonts w:eastAsiaTheme="minorEastAsia"/>
+        </w:rPr>
+        <w:t>here</w:t>
+      </w:r>
+      <w:r>
+        <w:rPr>
+          <w:rFonts w:eastAsiaTheme="minorEastAsia"/>
+        </w:rPr>
+        <w:t xml:space="preserve"> formulate</w:t>
+      </w:r>
+      <w:r>
+        <w:rPr>
+          <w:rFonts w:eastAsiaTheme="minorEastAsia"/>
+        </w:rPr>
+        <w:t>d</w:t>
+      </w:r>
+      <w:r>
+        <w:rPr>
+          <w:rFonts w:eastAsiaTheme="minorEastAsia"/>
+        </w:rPr>
+        <w:t xml:space="preserve"> as two sale observations at different points in time</w:t>
+      </w:r>
+      <w:r>
+        <w:rPr>
+          <w:rFonts w:eastAsiaTheme="minorEastAsia"/>
+        </w:rPr>
+        <w:t xml:space="preserve">. This </w:t>
+      </w:r>
+      <w:r>
+        <w:rPr>
+          <w:rFonts w:eastAsiaTheme="minorEastAsia"/>
+        </w:rPr>
+        <w:t xml:space="preserve">measure </w:t>
+      </w:r>
+      <w:r>
+        <w:rPr>
+          <w:rFonts w:eastAsiaTheme="minorEastAsia"/>
+        </w:rPr>
+        <w:t xml:space="preserve">of substitution </w:t>
+      </w:r>
+      <w:r>
+        <w:rPr>
+          <w:rFonts w:eastAsiaTheme="minorEastAsia"/>
+        </w:rPr>
+        <w:t>depends on size</w:t>
       </w:r>
       <m:oMath>
         <m:r>
@@ -7730,7 +8046,7 @@
               <w:rPr>
                 <w:rFonts w:ascii="Cambria Math" w:eastAsiaTheme="minorEastAsia" w:hAnsi="Cambria Math"/>
               </w:rPr>
-              <m:t>x</m:t>
+              <m:t>S</m:t>
             </m:r>
           </m:e>
           <m:sub>
@@ -7738,7 +8054,7 @@
               <w:rPr>
                 <w:rFonts w:ascii="Cambria Math" w:eastAsiaTheme="minorEastAsia" w:hAnsi="Cambria Math"/>
               </w:rPr>
-              <m:t>s</m:t>
+              <m:t>i</m:t>
             </m:r>
           </m:sub>
         </m:sSub>
@@ -7747,19 +8063,19 @@
         <w:rPr>
           <w:rFonts w:eastAsiaTheme="minorEastAsia"/>
         </w:rPr>
-        <w:t xml:space="preserve">. This </w:t>
-      </w:r>
-      <w:r>
-        <w:rPr>
-          <w:rFonts w:eastAsiaTheme="minorEastAsia"/>
-        </w:rPr>
-        <w:t xml:space="preserve">measure </w:t>
-      </w:r>
-      <w:r>
-        <w:rPr>
-          <w:rFonts w:eastAsiaTheme="minorEastAsia"/>
-        </w:rPr>
-        <w:t>depends on size</w:t>
+        <w:t xml:space="preserve">, </w:t>
+      </w:r>
+      <w:r>
+        <w:rPr>
+          <w:rFonts w:eastAsiaTheme="minorEastAsia"/>
+        </w:rPr>
+        <w:t xml:space="preserve">hedonic </w:t>
+      </w:r>
+      <w:r>
+        <w:rPr>
+          <w:rFonts w:eastAsiaTheme="minorEastAsia"/>
+        </w:rPr>
+        <w:t>price</w:t>
       </w:r>
       <m:oMath>
         <m:r>
@@ -7782,7 +8098,7 @@
               <w:rPr>
                 <w:rFonts w:ascii="Cambria Math" w:eastAsiaTheme="minorEastAsia" w:hAnsi="Cambria Math"/>
               </w:rPr>
-              <m:t>S</m:t>
+              <m:t>π</m:t>
             </m:r>
           </m:e>
           <m:sub>
@@ -7799,19 +8115,19 @@
         <w:rPr>
           <w:rFonts w:eastAsiaTheme="minorEastAsia"/>
         </w:rPr>
-        <w:t xml:space="preserve">, </w:t>
-      </w:r>
-      <w:r>
-        <w:rPr>
-          <w:rFonts w:eastAsiaTheme="minorEastAsia"/>
-        </w:rPr>
-        <w:t xml:space="preserve">hedonic </w:t>
-      </w:r>
-      <w:r>
-        <w:rPr>
-          <w:rFonts w:eastAsiaTheme="minorEastAsia"/>
-        </w:rPr>
-        <w:t>price</w:t>
+        <w:t>,</w:t>
+      </w:r>
+      <w:r>
+        <w:rPr>
+          <w:rFonts w:eastAsiaTheme="minorEastAsia"/>
+        </w:rPr>
+        <w:t xml:space="preserve"> and </w:t>
+      </w:r>
+      <w:r>
+        <w:rPr>
+          <w:rFonts w:eastAsiaTheme="minorEastAsia"/>
+        </w:rPr>
+        <w:t>auction date</w:t>
       </w:r>
       <m:oMath>
         <m:r>
@@ -7834,7 +8150,7 @@
               <w:rPr>
                 <w:rFonts w:ascii="Cambria Math" w:eastAsiaTheme="minorEastAsia" w:hAnsi="Cambria Math"/>
               </w:rPr>
-              <m:t>π</m:t>
+              <m:t>t</m:t>
             </m:r>
           </m:e>
           <m:sub>
@@ -7851,72 +8167,13 @@
         <w:rPr>
           <w:rFonts w:eastAsiaTheme="minorEastAsia"/>
         </w:rPr>
-        <w:t>,</w:t>
-      </w:r>
-      <w:r>
-        <w:rPr>
-          <w:rFonts w:eastAsiaTheme="minorEastAsia"/>
-        </w:rPr>
-        <w:t xml:space="preserve"> and </w:t>
-      </w:r>
-      <w:r>
-        <w:rPr>
-          <w:rFonts w:eastAsiaTheme="minorEastAsia"/>
-        </w:rPr>
-        <w:t>auction date</w:t>
-      </w:r>
-      <m:oMath>
-        <m:r>
-          <w:rPr>
-            <w:rFonts w:ascii="Cambria Math" w:eastAsiaTheme="minorEastAsia" w:hAnsi="Cambria Math"/>
-          </w:rPr>
-          <m:t xml:space="preserve"> </m:t>
-        </m:r>
-        <m:sSub>
-          <m:sSubPr>
-            <m:ctrlPr>
-              <w:rPr>
-                <w:rFonts w:ascii="Cambria Math" w:eastAsiaTheme="minorEastAsia" w:hAnsi="Cambria Math"/>
-                <w:i/>
-              </w:rPr>
-            </m:ctrlPr>
-          </m:sSubPr>
-          <m:e>
-            <m:r>
-              <w:rPr>
-                <w:rFonts w:ascii="Cambria Math" w:eastAsiaTheme="minorEastAsia" w:hAnsi="Cambria Math"/>
-              </w:rPr>
-              <m:t>t</m:t>
-            </m:r>
-          </m:e>
-          <m:sub>
-            <m:r>
-              <w:rPr>
-                <w:rFonts w:ascii="Cambria Math" w:eastAsiaTheme="minorEastAsia" w:hAnsi="Cambria Math"/>
-              </w:rPr>
-              <m:t>i</m:t>
-            </m:r>
-          </m:sub>
-        </m:sSub>
-      </m:oMath>
-      <w:r>
-        <w:rPr>
-          <w:rFonts w:eastAsiaTheme="minorEastAsia"/>
-        </w:rPr>
         <w:t>.</w:t>
       </w:r>
       <w:r>
         <w:rPr>
           <w:rFonts w:eastAsiaTheme="minorEastAsia"/>
         </w:rPr>
-        <w:t xml:space="preserve"> Artist, </w:t>
-      </w:r>
-      <w:r>
-        <w:rPr>
-          <w:rFonts w:eastAsiaTheme="minorEastAsia"/>
-        </w:rPr>
-        <w:lastRenderedPageBreak/>
-        <w:t>authenticity,</w:t>
+        <w:t xml:space="preserve"> Artist, authenticity,</w:t>
       </w:r>
       <w:r>
         <w:rPr>
@@ -8001,13 +8258,7 @@
             <w:rPr>
               <w:rFonts w:ascii="Cambria Math" w:eastAsiaTheme="minorEastAsia" w:hAnsi="Cambria Math"/>
             </w:rPr>
-            <m:t>=</m:t>
-          </m:r>
-          <m:r>
-            <w:rPr>
-              <w:rFonts w:ascii="Cambria Math" w:eastAsiaTheme="minorEastAsia" w:hAnsi="Cambria Math"/>
-            </w:rPr>
-            <m:t>-</m:t>
+            <m:t>=-</m:t>
           </m:r>
           <m:func>
             <m:funcPr>
@@ -8424,7 +8675,7 @@
           <w:rStyle w:val="FootnoteReference"/>
           <w:rFonts w:eastAsiaTheme="minorEastAsia"/>
         </w:rPr>
-        <w:footnoteReference w:id="7"/>
+        <w:footnoteReference w:id="8"/>
       </w:r>
       <w:r>
         <w:rPr>
@@ -8866,9 +9117,197 @@
       <w:r>
         <w:rPr>
           <w:rFonts w:eastAsiaTheme="minorEastAsia"/>
-        </w:rPr>
-        <w:tab/>
-      </w:r>
+          <w:b/>
+        </w:rPr>
+        <w:t>HOW TO EVALUATE</w:t>
+      </w:r>
+      <w:r>
+        <w:rPr>
+          <w:rFonts w:eastAsiaTheme="minorEastAsia"/>
+          <w:b/>
+        </w:rPr>
+        <w:t xml:space="preserve"> </w:t>
+      </w:r>
+      <w:r>
+        <w:rPr>
+          <w:rFonts w:eastAsiaTheme="minorEastAsia"/>
+          <w:b/>
+        </w:rPr>
+        <w:t>MEASURES OF SUBSTITUTION</w:t>
+      </w:r>
+    </w:p>
+    <w:p>
+      <w:pPr>
+        <w:spacing w:before="240"/>
+        <w:ind w:firstLine="0"/>
+        <w:rPr>
+          <w:rFonts w:eastAsiaTheme="minorEastAsia"/>
+        </w:rPr>
+      </w:pPr>
+      <w:r>
+        <w:rPr>
+          <w:rFonts w:eastAsiaTheme="minorEastAsia"/>
+        </w:rPr>
+        <w:t xml:space="preserve">We are </w:t>
+      </w:r>
+      <w:r>
+        <w:rPr>
+          <w:rFonts w:eastAsiaTheme="minorEastAsia"/>
+        </w:rPr>
+        <w:t xml:space="preserve">also </w:t>
+      </w:r>
+      <w:r>
+        <w:rPr>
+          <w:rFonts w:eastAsiaTheme="minorEastAsia"/>
+        </w:rPr>
+        <w:t xml:space="preserve">interested in how </w:t>
+      </w:r>
+      <w:r>
+        <w:rPr>
+          <w:rFonts w:eastAsiaTheme="minorEastAsia"/>
+        </w:rPr>
+        <w:t>accurate these measures of substitution</w:t>
+      </w:r>
+      <m:oMath>
+        <m:r>
+          <w:rPr>
+            <w:rFonts w:ascii="Cambria Math" w:eastAsiaTheme="minorEastAsia" w:hAnsi="Cambria Math"/>
+          </w:rPr>
+          <m:t xml:space="preserve"> </m:t>
+        </m:r>
+        <m:sSub>
+          <m:sSubPr>
+            <m:ctrlPr>
+              <w:rPr>
+                <w:rFonts w:ascii="Cambria Math" w:eastAsiaTheme="minorEastAsia" w:hAnsi="Cambria Math"/>
+                <w:i/>
+              </w:rPr>
+            </m:ctrlPr>
+          </m:sSubPr>
+          <m:e>
+            <m:r>
+              <w:rPr>
+                <w:rFonts w:ascii="Cambria Math" w:eastAsiaTheme="minorEastAsia" w:hAnsi="Cambria Math"/>
+              </w:rPr>
+              <m:t>Q</m:t>
+            </m:r>
+          </m:e>
+          <m:sub>
+            <m:r>
+              <w:rPr>
+                <w:rFonts w:ascii="Cambria Math" w:eastAsiaTheme="minorEastAsia" w:hAnsi="Cambria Math"/>
+              </w:rPr>
+              <m:t>1</m:t>
+            </m:r>
+          </m:sub>
+        </m:sSub>
+        <m:r>
+          <w:rPr>
+            <w:rFonts w:ascii="Cambria Math" w:eastAsiaTheme="minorEastAsia" w:hAnsi="Cambria Math"/>
+          </w:rPr>
+          <m:t>,</m:t>
+        </m:r>
+        <m:sSub>
+          <m:sSubPr>
+            <m:ctrlPr>
+              <w:rPr>
+                <w:rFonts w:ascii="Cambria Math" w:eastAsiaTheme="minorEastAsia" w:hAnsi="Cambria Math"/>
+                <w:i/>
+              </w:rPr>
+            </m:ctrlPr>
+          </m:sSubPr>
+          <m:e>
+            <m:r>
+              <w:rPr>
+                <w:rFonts w:ascii="Cambria Math" w:eastAsiaTheme="minorEastAsia" w:hAnsi="Cambria Math"/>
+              </w:rPr>
+              <m:t>Q</m:t>
+            </m:r>
+          </m:e>
+          <m:sub>
+            <m:r>
+              <w:rPr>
+                <w:rFonts w:ascii="Cambria Math" w:eastAsiaTheme="minorEastAsia" w:hAnsi="Cambria Math"/>
+              </w:rPr>
+              <m:t>2</m:t>
+            </m:r>
+          </m:sub>
+        </m:sSub>
+      </m:oMath>
+      <w:r>
+        <w:rPr>
+          <w:rFonts w:eastAsiaTheme="minorEastAsia"/>
+        </w:rPr>
+        <w:t xml:space="preserve"> are, independently of </w:t>
+      </w:r>
+      <w:r>
+        <w:rPr>
+          <w:rFonts w:eastAsiaTheme="minorEastAsia"/>
+        </w:rPr>
+        <w:t>our anchoring regressions.</w:t>
+      </w:r>
+      <w:r>
+        <w:rPr>
+          <w:rFonts w:eastAsiaTheme="minorEastAsia"/>
+        </w:rPr>
+        <w:t xml:space="preserve"> </w:t>
+      </w:r>
+      <w:r>
+        <w:rPr>
+          <w:rFonts w:eastAsiaTheme="minorEastAsia"/>
+        </w:rPr>
+        <w:t xml:space="preserve">&lt; </w:t>
+      </w:r>
+      <w:proofErr w:type="gramStart"/>
+      <w:r>
+        <w:rPr>
+          <w:rFonts w:eastAsiaTheme="minorEastAsia"/>
+        </w:rPr>
+        <w:t>do</w:t>
+      </w:r>
+      <w:proofErr w:type="gramEnd"/>
+      <w:r>
+        <w:rPr>
+          <w:rFonts w:eastAsiaTheme="minorEastAsia"/>
+        </w:rPr>
+        <w:t xml:space="preserve"> all this stuff later if time &gt;</w:t>
+      </w:r>
+    </w:p>
+    <w:p>
+      <w:pPr>
+        <w:spacing w:before="240"/>
+        <w:ind w:firstLine="0"/>
+        <w:rPr>
+          <w:rFonts w:eastAsiaTheme="minorEastAsia"/>
+        </w:rPr>
+      </w:pPr>
+    </w:p>
+    <w:p>
+      <w:pPr>
+        <w:spacing w:before="240"/>
+        <w:ind w:firstLine="0"/>
+        <w:rPr>
+          <w:rFonts w:eastAsiaTheme="minorEastAsia"/>
+          <w:b/>
+        </w:rPr>
+      </w:pPr>
+      <w:r>
+        <w:rPr>
+          <w:rFonts w:eastAsiaTheme="minorEastAsia"/>
+          <w:b/>
+        </w:rPr>
+        <w:lastRenderedPageBreak/>
+        <w:t>OTHER PRACTICAL CONSIDERATIONS</w:t>
+      </w:r>
+    </w:p>
+    <w:p>
+      <w:pPr>
+        <w:spacing w:before="240"/>
+        <w:ind w:firstLine="0"/>
+        <w:rPr>
+          <w:rFonts w:eastAsiaTheme="minorEastAsia"/>
+        </w:rPr>
+      </w:pPr>
       <w:r>
         <w:rPr>
           <w:rFonts w:eastAsiaTheme="minorEastAsia"/>
@@ -8963,7 +9402,7 @@
         <w:rPr>
           <w:rFonts w:eastAsiaTheme="minorEastAsia"/>
         </w:rPr>
-        <w:t xml:space="preserve">for a </w:t>
+        <w:t xml:space="preserve">for the sale of a </w:t>
       </w:r>
       <w:r>
         <w:rPr>
@@ -8999,7 +9438,19 @@
         <w:rPr>
           <w:rFonts w:eastAsiaTheme="minorEastAsia"/>
         </w:rPr>
-        <w:t xml:space="preserve"> for other pieces </w:t>
+        <w:t xml:space="preserve"> for </w:t>
+      </w:r>
+      <w:r>
+        <w:rPr>
+          <w:rFonts w:eastAsiaTheme="minorEastAsia"/>
+        </w:rPr>
+        <w:t xml:space="preserve">past sales of </w:t>
+      </w:r>
+      <w:r>
+        <w:rPr>
+          <w:rFonts w:eastAsiaTheme="minorEastAsia"/>
+        </w:rPr>
+        <w:t xml:space="preserve">other pieces </w:t>
       </w:r>
       <w:r>
         <w:rPr>
@@ -9023,13 +9474,61 @@
         <w:rPr>
           <w:rFonts w:eastAsiaTheme="minorEastAsia"/>
         </w:rPr>
-        <w:t xml:space="preserve">This allows us to </w:t>
-      </w:r>
-      <w:r>
-        <w:rPr>
-          <w:rFonts w:eastAsiaTheme="minorEastAsia"/>
-        </w:rPr>
-        <w:t xml:space="preserve">run our anchoring regressions with the </w:t>
+        <w:t xml:space="preserve">I </w:t>
+      </w:r>
+      <w:r>
+        <w:rPr>
+          <w:rFonts w:eastAsiaTheme="minorEastAsia"/>
+        </w:rPr>
+        <w:t xml:space="preserve">also </w:t>
+      </w:r>
+      <w:r>
+        <w:rPr>
+          <w:rFonts w:eastAsiaTheme="minorEastAsia"/>
+        </w:rPr>
+        <w:t>omit observations where no substitutes were found.</w:t>
+      </w:r>
+      <w:r>
+        <w:rPr>
+          <w:rFonts w:eastAsiaTheme="minorEastAsia"/>
+        </w:rPr>
+        <w:t xml:space="preserve"> This</w:t>
+      </w:r>
+      <w:r>
+        <w:rPr>
+          <w:rFonts w:eastAsiaTheme="minorEastAsia"/>
+        </w:rPr>
+        <w:t xml:space="preserve"> allows us to </w:t>
+      </w:r>
+      <w:r>
+        <w:rPr>
+          <w:rFonts w:eastAsiaTheme="minorEastAsia"/>
+        </w:rPr>
+        <w:t>run our</w:t>
+      </w:r>
+      <w:r>
+        <w:rPr>
+          <w:rFonts w:eastAsiaTheme="minorEastAsia"/>
+        </w:rPr>
+        <w:t xml:space="preserve"> </w:t>
+      </w:r>
+      <w:r>
+        <w:rPr>
+          <w:rFonts w:eastAsiaTheme="minorEastAsia"/>
+        </w:rPr>
+        <w:t xml:space="preserve">regressions </w:t>
+      </w:r>
+      <w:r>
+        <w:rPr>
+          <w:rFonts w:eastAsiaTheme="minorEastAsia"/>
+        </w:rPr>
+        <w:t xml:space="preserve">for anchoring cross-effects </w:t>
+      </w:r>
+      <w:r>
+        <w:rPr>
+          <w:rFonts w:eastAsiaTheme="minorEastAsia"/>
+        </w:rPr>
+        <w:t xml:space="preserve">with the </w:t>
       </w:r>
       <w:r>
         <w:rPr>
@@ -9061,29 +9560,55 @@
         </w:rPr>
         <w:t>.</w:t>
       </w:r>
-      <w:r>
-        <w:rPr>
-          <w:rFonts w:eastAsiaTheme="minorEastAsia"/>
-        </w:rPr>
-        <w:t xml:space="preserve"> As </w:t>
-      </w:r>
-      <w:r>
-        <w:rPr>
-          <w:rFonts w:eastAsiaTheme="minorEastAsia"/>
-        </w:rPr>
-        <w:t xml:space="preserve">shown later, we find significant </w:t>
-      </w:r>
-      <w:r>
-        <w:rPr>
-          <w:rFonts w:eastAsiaTheme="minorEastAsia"/>
-        </w:rPr>
-        <w:t xml:space="preserve">evidence of </w:t>
-      </w:r>
-      <w:r>
-        <w:rPr>
-          <w:rFonts w:eastAsiaTheme="minorEastAsia"/>
-        </w:rPr>
-        <w:t>anchoring cross-effects.</w:t>
+    </w:p>
+    <w:p>
+      <w:pPr>
+        <w:spacing w:before="240"/>
+        <w:rPr>
+          <w:rFonts w:eastAsiaTheme="minorEastAsia"/>
+        </w:rPr>
+      </w:pPr>
+      <w:r>
+        <w:rPr>
+          <w:rFonts w:eastAsiaTheme="minorEastAsia"/>
+        </w:rPr>
+        <w:t xml:space="preserve">I begin by replicating </w:t>
+      </w:r>
+      <w:proofErr w:type="spellStart"/>
+      <w:r>
+        <w:rPr>
+          <w:rFonts w:eastAsiaTheme="minorEastAsia"/>
+        </w:rPr>
+        <w:t>Beggs</w:t>
+      </w:r>
+      <w:proofErr w:type="spellEnd"/>
+      <w:r>
+        <w:rPr>
+          <w:rFonts w:eastAsiaTheme="minorEastAsia"/>
+        </w:rPr>
+        <w:t xml:space="preserve"> &amp; </w:t>
+      </w:r>
+      <w:proofErr w:type="spellStart"/>
+      <w:r>
+        <w:rPr>
+          <w:rFonts w:eastAsiaTheme="minorEastAsia"/>
+        </w:rPr>
+        <w:t>Graddy’s</w:t>
+      </w:r>
+      <w:proofErr w:type="spellEnd"/>
+      <w:r>
+        <w:rPr>
+          <w:rFonts w:eastAsiaTheme="minorEastAsia"/>
+        </w:rPr>
+        <w:t xml:space="preserve"> original anchoring regression for their two Impressionist and Contemporary datasets, then apply it to my new dataset of assorted art sales. Then, I run my </w:t>
+      </w:r>
+      <w:bookmarkStart w:id="0" w:name="_GoBack"/>
+      <w:bookmarkEnd w:id="0"/>
+      <w:r>
+        <w:rPr>
+          <w:rFonts w:eastAsiaTheme="minorEastAsia"/>
+        </w:rPr>
+        <w:t>anchoring cross-effects regression on all three datasets. I find significant evidence of anchoring effects and cross-effects.</w:t>
       </w:r>
     </w:p>
     <w:p>
@@ -9227,13 +9752,59 @@
       <w:r>
         <w:t xml:space="preserve"> </w:t>
       </w:r>
+      <w:proofErr w:type="spellStart"/>
       <w:r>
         <w:rPr>
           <w:rFonts w:ascii="Arial" w:hAnsi="Arial" w:cs="Arial"/>
           <w:color w:val="222222"/>
           <w:shd w:val="clear" w:color="auto" w:fill="FFFFFF"/>
         </w:rPr>
-        <w:t>Costanigro, Marco, Jill J. McCluskey, and Ron C. Mittelhammer. "Segmenting the wine market based on price: hedonic regression when different prices mean different products."</w:t>
+        <w:t>Costanigro</w:t>
+      </w:r>
+      <w:proofErr w:type="spellEnd"/>
+      <w:r>
+        <w:rPr>
+          <w:rFonts w:ascii="Arial" w:hAnsi="Arial" w:cs="Arial"/>
+          <w:color w:val="222222"/>
+          <w:shd w:val="clear" w:color="auto" w:fill="FFFFFF"/>
+        </w:rPr>
+        <w:t xml:space="preserve">, Marco, Jill J. </w:t>
+      </w:r>
+      <w:proofErr w:type="spellStart"/>
+      <w:r>
+        <w:rPr>
+          <w:rFonts w:ascii="Arial" w:hAnsi="Arial" w:cs="Arial"/>
+          <w:color w:val="222222"/>
+          <w:shd w:val="clear" w:color="auto" w:fill="FFFFFF"/>
+        </w:rPr>
+        <w:t>McCluskey</w:t>
+      </w:r>
+      <w:proofErr w:type="spellEnd"/>
+      <w:r>
+        <w:rPr>
+          <w:rFonts w:ascii="Arial" w:hAnsi="Arial" w:cs="Arial"/>
+          <w:color w:val="222222"/>
+          <w:shd w:val="clear" w:color="auto" w:fill="FFFFFF"/>
+        </w:rPr>
+        <w:t xml:space="preserve">, and Ron C. </w:t>
+      </w:r>
+      <w:proofErr w:type="spellStart"/>
+      <w:r>
+        <w:rPr>
+          <w:rFonts w:ascii="Arial" w:hAnsi="Arial" w:cs="Arial"/>
+          <w:color w:val="222222"/>
+          <w:shd w:val="clear" w:color="auto" w:fill="FFFFFF"/>
+        </w:rPr>
+        <w:t>Mittelhammer</w:t>
+      </w:r>
+      <w:proofErr w:type="spellEnd"/>
+      <w:r>
+        <w:rPr>
+          <w:rFonts w:ascii="Arial" w:hAnsi="Arial" w:cs="Arial"/>
+          <w:color w:val="222222"/>
+          <w:shd w:val="clear" w:color="auto" w:fill="FFFFFF"/>
+        </w:rPr>
+        <w:t>. "Segmenting the wine market based on price: hedonic regression when different prices mean different products."</w:t>
       </w:r>
       <w:r>
         <w:rPr>
@@ -9304,8 +9875,21 @@
         <w:t>.</w:t>
       </w:r>
       <w:r>
-        <w:t xml:space="preserve"> Beggs &amp; Graddy</w:t>
-      </w:r>
+        <w:t xml:space="preserve"> </w:t>
+      </w:r>
+      <w:proofErr w:type="spellStart"/>
+      <w:r>
+        <w:t>Beggs</w:t>
+      </w:r>
+      <w:proofErr w:type="spellEnd"/>
+      <w:r>
+        <w:t xml:space="preserve"> &amp; </w:t>
+      </w:r>
+      <w:proofErr w:type="spellStart"/>
+      <w:r>
+        <w:t>Graddy</w:t>
+      </w:r>
+      <w:proofErr w:type="spellEnd"/>
       <w:r>
         <w:rPr>
           <w:rFonts w:eastAsiaTheme="minorEastAsia"/>
@@ -9843,6 +10427,28 @@
     </w:p>
   </w:footnote>
   <w:footnote w:id="7">
+    <w:p>
+      <w:pPr>
+        <w:pStyle w:val="FootnoteText"/>
+      </w:pPr>
+      <w:r>
+        <w:rPr>
+          <w:rStyle w:val="FootnoteReference"/>
+        </w:rPr>
+        <w:footnoteRef/>
+      </w:r>
+      <w:r>
+        <w:t xml:space="preserve"> </w:t>
+      </w:r>
+      <w:r>
+        <w:t xml:space="preserve">For further discussion: </w:t>
+      </w:r>
+      <w:r>
+        <w:t>http://www.jstor.org/stable/pdf/20715780.pdf?acceptTC=true</w:t>
+      </w:r>
+    </w:p>
+  </w:footnote>
+  <w:footnote w:id="8">
     <w:p>
       <w:pPr>
         <w:pStyle w:val="FootnoteText"/>
@@ -10672,7 +11278,7 @@
 </file>
 
 <file path=customXml/itemProps1.xml><?xml version="1.0" encoding="utf-8"?>
-<ds:datastoreItem xmlns:ds="http://schemas.openxmlformats.org/officeDocument/2006/customXml" ds:itemID="{EAB0CD43-E13B-4F07-8895-B7181D05EDB2}">
+<ds:datastoreItem xmlns:ds="http://schemas.openxmlformats.org/officeDocument/2006/customXml" ds:itemID="{093BC26B-B1F2-4618-8249-9DF42277DDD9}">
   <ds:schemaRefs>
     <ds:schemaRef ds:uri="http://schemas.openxmlformats.org/officeDocument/2006/bibliography"/>
   </ds:schemaRefs>

</xml_diff>

<commit_message>
added note about general trying to find anchoring in newdata, but without controlling for substitution
</commit_message>
<xml_diff>
--- a/METHODOLOGY.docx
+++ b/METHODOLOGY.docx
@@ -47,7 +47,31 @@
         <w:t>is</w:t>
       </w:r>
       <w:r>
-        <w:t xml:space="preserve"> specified in Beggs &amp; Graddy (2009) who themselves cite Genesove &amp; Mayer (2001). </w:t>
+        <w:t xml:space="preserve"> specified in </w:t>
+      </w:r>
+      <w:proofErr w:type="spellStart"/>
+      <w:r>
+        <w:t>Beggs</w:t>
+      </w:r>
+      <w:proofErr w:type="spellEnd"/>
+      <w:r>
+        <w:t xml:space="preserve"> &amp; </w:t>
+      </w:r>
+      <w:proofErr w:type="spellStart"/>
+      <w:r>
+        <w:t>Graddy</w:t>
+      </w:r>
+      <w:proofErr w:type="spellEnd"/>
+      <w:r>
+        <w:t xml:space="preserve"> (2009) who themselves cite </w:t>
+      </w:r>
+      <w:proofErr w:type="spellStart"/>
+      <w:r>
+        <w:t>Genesove</w:t>
+      </w:r>
+      <w:proofErr w:type="spellEnd"/>
+      <w:r>
+        <w:t xml:space="preserve"> &amp; Mayer (2001). </w:t>
       </w:r>
       <w:r>
         <w:t>The same model is used to detect anchoring e</w:t>
@@ -346,10 +370,26 @@
         <w:t xml:space="preserve"> model</w:t>
       </w:r>
       <w:r>
-        <w:t>, Be</w:t>
-      </w:r>
-      <w:r>
-        <w:t>ggs &amp; Graddy (</w:t>
+        <w:t xml:space="preserve">, </w:t>
+      </w:r>
+      <w:proofErr w:type="spellStart"/>
+      <w:r>
+        <w:t>Be</w:t>
+      </w:r>
+      <w:r>
+        <w:t>ggs</w:t>
+      </w:r>
+      <w:proofErr w:type="spellEnd"/>
+      <w:r>
+        <w:t xml:space="preserve"> &amp; </w:t>
+      </w:r>
+      <w:proofErr w:type="spellStart"/>
+      <w:r>
+        <w:t>Graddy</w:t>
+      </w:r>
+      <w:proofErr w:type="spellEnd"/>
+      <w:r>
+        <w:t xml:space="preserve"> (</w:t>
       </w:r>
       <w:r>
         <w:t>2009)</w:t>
@@ -837,7 +877,23 @@
         <w:t>that</w:t>
       </w:r>
       <w:r>
-        <w:t xml:space="preserve"> Beggs &amp; Graddy </w:t>
+        <w:t xml:space="preserve"> </w:t>
+      </w:r>
+      <w:proofErr w:type="spellStart"/>
+      <w:r>
+        <w:t>Beggs</w:t>
+      </w:r>
+      <w:proofErr w:type="spellEnd"/>
+      <w:r>
+        <w:t xml:space="preserve"> &amp; </w:t>
+      </w:r>
+      <w:proofErr w:type="spellStart"/>
+      <w:r>
+        <w:t>Graddy</w:t>
+      </w:r>
+      <w:proofErr w:type="spellEnd"/>
+      <w:r>
+        <w:t xml:space="preserve"> </w:t>
       </w:r>
       <w:r>
         <w:t xml:space="preserve">use </w:t>
@@ -967,7 +1023,23 @@
         </w:rPr>
       </w:pPr>
       <w:r>
-        <w:t xml:space="preserve">In the same vein as Beggs &amp; Graddy, I </w:t>
+        <w:t xml:space="preserve">In the same vein as </w:t>
+      </w:r>
+      <w:proofErr w:type="spellStart"/>
+      <w:r>
+        <w:t>Beggs</w:t>
+      </w:r>
+      <w:proofErr w:type="spellEnd"/>
+      <w:r>
+        <w:t xml:space="preserve"> &amp; </w:t>
+      </w:r>
+      <w:proofErr w:type="spellStart"/>
+      <w:r>
+        <w:t>Graddy</w:t>
+      </w:r>
+      <w:proofErr w:type="spellEnd"/>
+      <w:r>
+        <w:t xml:space="preserve">, I </w:t>
       </w:r>
       <w:r>
         <w:t>use</w:t>
@@ -996,8 +1068,6 @@
       <w:r>
         <w:t xml:space="preserve">80% of the low estimate as they do. </w:t>
       </w:r>
-      <w:bookmarkStart w:id="0" w:name="_GoBack"/>
-      <w:bookmarkEnd w:id="0"/>
       <w:r>
         <w:rPr>
           <w:rFonts w:eastAsiaTheme="minorEastAsia"/>
@@ -1313,11 +1383,33 @@
         </w:rPr>
         <w:t xml:space="preserve">, </w:t>
       </w:r>
-      <w:r>
-        <w:rPr>
-          <w:rFonts w:eastAsiaTheme="minorEastAsia"/>
-        </w:rPr>
-        <w:t>Beggs &amp; Graddy specify the following</w:t>
+      <w:proofErr w:type="spellStart"/>
+      <w:r>
+        <w:rPr>
+          <w:rFonts w:eastAsiaTheme="minorEastAsia"/>
+        </w:rPr>
+        <w:t>Beggs</w:t>
+      </w:r>
+      <w:proofErr w:type="spellEnd"/>
+      <w:r>
+        <w:rPr>
+          <w:rFonts w:eastAsiaTheme="minorEastAsia"/>
+        </w:rPr>
+        <w:t xml:space="preserve"> &amp; </w:t>
+      </w:r>
+      <w:proofErr w:type="spellStart"/>
+      <w:r>
+        <w:rPr>
+          <w:rFonts w:eastAsiaTheme="minorEastAsia"/>
+        </w:rPr>
+        <w:t>Graddy</w:t>
+      </w:r>
+      <w:proofErr w:type="spellEnd"/>
+      <w:r>
+        <w:rPr>
+          <w:rFonts w:eastAsiaTheme="minorEastAsia"/>
+        </w:rPr>
+        <w:t xml:space="preserve"> specify the following</w:t>
       </w:r>
       <w:r>
         <w:rPr>
@@ -1854,7 +1946,21 @@
         <w:rPr>
           <w:rFonts w:eastAsiaTheme="minorEastAsia"/>
         </w:rPr>
-        <w:t>involves a probit transformation)</w:t>
+        <w:t xml:space="preserve">involves a </w:t>
+      </w:r>
+      <w:proofErr w:type="spellStart"/>
+      <w:r>
+        <w:rPr>
+          <w:rFonts w:eastAsiaTheme="minorEastAsia"/>
+        </w:rPr>
+        <w:t>probit</w:t>
+      </w:r>
+      <w:proofErr w:type="spellEnd"/>
+      <w:r>
+        <w:rPr>
+          <w:rFonts w:eastAsiaTheme="minorEastAsia"/>
+        </w:rPr>
+        <w:t xml:space="preserve"> transformation)</w:t>
       </w:r>
       <w:r>
         <w:rPr>
@@ -2308,7 +2414,14 @@
         <w:rPr>
           <w:rFonts w:eastAsiaTheme="minorEastAsia"/>
         </w:rPr>
-        <w:t xml:space="preserve"> not only reflect</w:t>
+        <w:t xml:space="preserve"> not only re</w:t>
+      </w:r>
+      <w:proofErr w:type="spellStart"/>
+      <w:r>
+        <w:rPr>
+          <w:rFonts w:eastAsiaTheme="minorEastAsia"/>
+        </w:rPr>
+        <w:t>flect</w:t>
       </w:r>
       <w:r>
         <w:rPr>
@@ -2316,6 +2429,7 @@
         </w:rPr>
         <w:t>s</w:t>
       </w:r>
+      <w:proofErr w:type="spellEnd"/>
       <w:r>
         <w:rPr>
           <w:rFonts w:eastAsiaTheme="minorEastAsia"/>
@@ -2769,6 +2883,8 @@
         </w:rPr>
         <w:t>.</w:t>
       </w:r>
+      <w:bookmarkStart w:id="0" w:name="_GoBack"/>
+      <w:bookmarkEnd w:id="0"/>
       <w:r>
         <w:rPr>
           <w:rFonts w:eastAsiaTheme="minorEastAsia"/>
@@ -2833,7 +2949,35 @@
         <w:rPr>
           <w:rFonts w:eastAsiaTheme="minorEastAsia"/>
         </w:rPr>
-        <w:t>and as Beggs &amp; Graddy (2009)</w:t>
+        <w:t xml:space="preserve">and as </w:t>
+      </w:r>
+      <w:proofErr w:type="spellStart"/>
+      <w:r>
+        <w:rPr>
+          <w:rFonts w:eastAsiaTheme="minorEastAsia"/>
+        </w:rPr>
+        <w:t>Beggs</w:t>
+      </w:r>
+      <w:proofErr w:type="spellEnd"/>
+      <w:r>
+        <w:rPr>
+          <w:rFonts w:eastAsiaTheme="minorEastAsia"/>
+        </w:rPr>
+        <w:t xml:space="preserve"> &amp; </w:t>
+      </w:r>
+      <w:proofErr w:type="spellStart"/>
+      <w:r>
+        <w:rPr>
+          <w:rFonts w:eastAsiaTheme="minorEastAsia"/>
+        </w:rPr>
+        <w:t>Graddy</w:t>
+      </w:r>
+      <w:proofErr w:type="spellEnd"/>
+      <w:r>
+        <w:rPr>
+          <w:rFonts w:eastAsiaTheme="minorEastAsia"/>
+        </w:rPr>
+        <w:t xml:space="preserve"> (2009)</w:t>
       </w:r>
       <w:r>
         <w:rPr>
@@ -9140,7 +9284,21 @@
         <w:rPr>
           <w:rFonts w:eastAsiaTheme="minorEastAsia"/>
         </w:rPr>
-        <w:t>&lt; do all this stuff later if time &gt;</w:t>
+        <w:t xml:space="preserve">&lt; </w:t>
+      </w:r>
+      <w:proofErr w:type="gramStart"/>
+      <w:r>
+        <w:rPr>
+          <w:rFonts w:eastAsiaTheme="minorEastAsia"/>
+        </w:rPr>
+        <w:t>do</w:t>
+      </w:r>
+      <w:proofErr w:type="gramEnd"/>
+      <w:r>
+        <w:rPr>
+          <w:rFonts w:eastAsiaTheme="minorEastAsia"/>
+        </w:rPr>
+        <w:t xml:space="preserve"> all this stuff later if time &gt;</w:t>
       </w:r>
     </w:p>
     <w:p>
@@ -9441,7 +9599,35 @@
         <w:rPr>
           <w:rFonts w:eastAsiaTheme="minorEastAsia"/>
         </w:rPr>
-        <w:t>I begin by replicating Beggs &amp; Graddy’s original anchoring regression for their two Impressionist and Contemporary datasets, then apply it to my new dataset of assorted art sales. Then, I run my anchoring cross-effects regression on all three datasets. I find significant evidence of anchoring effects and cross-effects.</w:t>
+        <w:t xml:space="preserve">I begin by replicating </w:t>
+      </w:r>
+      <w:proofErr w:type="spellStart"/>
+      <w:r>
+        <w:rPr>
+          <w:rFonts w:eastAsiaTheme="minorEastAsia"/>
+        </w:rPr>
+        <w:t>Beggs</w:t>
+      </w:r>
+      <w:proofErr w:type="spellEnd"/>
+      <w:r>
+        <w:rPr>
+          <w:rFonts w:eastAsiaTheme="minorEastAsia"/>
+        </w:rPr>
+        <w:t xml:space="preserve"> &amp; </w:t>
+      </w:r>
+      <w:proofErr w:type="spellStart"/>
+      <w:r>
+        <w:rPr>
+          <w:rFonts w:eastAsiaTheme="minorEastAsia"/>
+        </w:rPr>
+        <w:t>Graddy’s</w:t>
+      </w:r>
+      <w:proofErr w:type="spellEnd"/>
+      <w:r>
+        <w:rPr>
+          <w:rFonts w:eastAsiaTheme="minorEastAsia"/>
+        </w:rPr>
+        <w:t xml:space="preserve"> original anchoring regression for their two Impressionist and Contemporary datasets, then apply it to my new dataset of assorted art sales. Then, I run my anchoring cross-effects regression on all three datasets. I find significant evidence of anchoring effects and cross-effects.</w:t>
       </w:r>
     </w:p>
     <w:p>
@@ -9586,13 +9772,59 @@
       <w:r>
         <w:t xml:space="preserve"> </w:t>
       </w:r>
+      <w:proofErr w:type="spellStart"/>
       <w:r>
         <w:rPr>
           <w:rFonts w:ascii="Arial" w:hAnsi="Arial" w:cs="Arial"/>
           <w:color w:val="222222"/>
           <w:shd w:val="clear" w:color="auto" w:fill="FFFFFF"/>
         </w:rPr>
-        <w:t>Costanigro, Marco, Jill J. McCluskey, and Ron C. Mittelhammer. "Segmenting the wine market based on price: hedonic regression when different prices mean different products."</w:t>
+        <w:t>Costanigro</w:t>
+      </w:r>
+      <w:proofErr w:type="spellEnd"/>
+      <w:r>
+        <w:rPr>
+          <w:rFonts w:ascii="Arial" w:hAnsi="Arial" w:cs="Arial"/>
+          <w:color w:val="222222"/>
+          <w:shd w:val="clear" w:color="auto" w:fill="FFFFFF"/>
+        </w:rPr>
+        <w:t xml:space="preserve">, Marco, Jill J. </w:t>
+      </w:r>
+      <w:proofErr w:type="spellStart"/>
+      <w:r>
+        <w:rPr>
+          <w:rFonts w:ascii="Arial" w:hAnsi="Arial" w:cs="Arial"/>
+          <w:color w:val="222222"/>
+          <w:shd w:val="clear" w:color="auto" w:fill="FFFFFF"/>
+        </w:rPr>
+        <w:t>McCluskey</w:t>
+      </w:r>
+      <w:proofErr w:type="spellEnd"/>
+      <w:r>
+        <w:rPr>
+          <w:rFonts w:ascii="Arial" w:hAnsi="Arial" w:cs="Arial"/>
+          <w:color w:val="222222"/>
+          <w:shd w:val="clear" w:color="auto" w:fill="FFFFFF"/>
+        </w:rPr>
+        <w:t xml:space="preserve">, and Ron C. </w:t>
+      </w:r>
+      <w:proofErr w:type="spellStart"/>
+      <w:r>
+        <w:rPr>
+          <w:rFonts w:ascii="Arial" w:hAnsi="Arial" w:cs="Arial"/>
+          <w:color w:val="222222"/>
+          <w:shd w:val="clear" w:color="auto" w:fill="FFFFFF"/>
+        </w:rPr>
+        <w:t>Mittelhammer</w:t>
+      </w:r>
+      <w:proofErr w:type="spellEnd"/>
+      <w:r>
+        <w:rPr>
+          <w:rFonts w:ascii="Arial" w:hAnsi="Arial" w:cs="Arial"/>
+          <w:color w:val="222222"/>
+          <w:shd w:val="clear" w:color="auto" w:fill="FFFFFF"/>
+        </w:rPr>
+        <w:t>. "Segmenting the wine market based on price: hedonic regression when different prices mean different products."</w:t>
       </w:r>
       <w:r>
         <w:rPr>
@@ -9663,8 +9895,21 @@
         <w:t>.</w:t>
       </w:r>
       <w:r>
-        <w:t xml:space="preserve"> Beggs &amp; Graddy</w:t>
-      </w:r>
+        <w:t xml:space="preserve"> </w:t>
+      </w:r>
+      <w:proofErr w:type="spellStart"/>
+      <w:r>
+        <w:t>Beggs</w:t>
+      </w:r>
+      <w:proofErr w:type="spellEnd"/>
+      <w:r>
+        <w:t xml:space="preserve"> &amp; </w:t>
+      </w:r>
+      <w:proofErr w:type="spellStart"/>
+      <w:r>
+        <w:t>Graddy</w:t>
+      </w:r>
+      <w:proofErr w:type="spellEnd"/>
       <w:r>
         <w:rPr>
           <w:rFonts w:eastAsiaTheme="minorEastAsia"/>
@@ -10662,6 +10907,7 @@
   <w:style w:type="character" w:default="1" w:styleId="DefaultParagraphFont">
     <w:name w:val="Default Paragraph Font"/>
     <w:uiPriority w:val="1"/>
+    <w:semiHidden/>
     <w:unhideWhenUsed/>
   </w:style>
   <w:style w:type="table" w:default="1" w:styleId="TableNormal">
@@ -11052,7 +11298,7 @@
 </file>
 
 <file path=customXml/itemProps1.xml><?xml version="1.0" encoding="utf-8"?>
-<ds:datastoreItem xmlns:ds="http://schemas.openxmlformats.org/officeDocument/2006/customXml" ds:itemID="{2E0378CA-178F-4128-8F5D-941DB182D862}">
+<ds:datastoreItem xmlns:ds="http://schemas.openxmlformats.org/officeDocument/2006/customXml" ds:itemID="{CC500B9F-5791-4026-B6F0-68AEED0838A4}">
   <ds:schemaRefs>
     <ds:schemaRef ds:uri="http://schemas.openxmlformats.org/officeDocument/2006/bibliography"/>
   </ds:schemaRefs>

</xml_diff>

<commit_message>
working on results from q1
</commit_message>
<xml_diff>
--- a/METHODOLOGY.docx
+++ b/METHODOLOGY.docx
@@ -47,31 +47,7 @@
         <w:t>is</w:t>
       </w:r>
       <w:r>
-        <w:t xml:space="preserve"> specified in </w:t>
-      </w:r>
-      <w:proofErr w:type="spellStart"/>
-      <w:r>
-        <w:t>Beggs</w:t>
-      </w:r>
-      <w:proofErr w:type="spellEnd"/>
-      <w:r>
-        <w:t xml:space="preserve"> &amp; </w:t>
-      </w:r>
-      <w:proofErr w:type="spellStart"/>
-      <w:r>
-        <w:t>Graddy</w:t>
-      </w:r>
-      <w:proofErr w:type="spellEnd"/>
-      <w:r>
-        <w:t xml:space="preserve"> (2009) who themselves cite </w:t>
-      </w:r>
-      <w:proofErr w:type="spellStart"/>
-      <w:r>
-        <w:t>Genesove</w:t>
-      </w:r>
-      <w:proofErr w:type="spellEnd"/>
-      <w:r>
-        <w:t xml:space="preserve"> &amp; Mayer (2001). </w:t>
+        <w:t xml:space="preserve"> specified in Beggs &amp; Graddy (2009) who themselves cite Genesove &amp; Mayer (2001). </w:t>
       </w:r>
       <w:r>
         <w:t>The same model is used to detect anchoring e</w:t>
@@ -370,26 +346,10 @@
         <w:t xml:space="preserve"> model</w:t>
       </w:r>
       <w:r>
-        <w:t xml:space="preserve">, </w:t>
-      </w:r>
-      <w:proofErr w:type="spellStart"/>
-      <w:r>
-        <w:t>Be</w:t>
-      </w:r>
-      <w:r>
-        <w:t>ggs</w:t>
-      </w:r>
-      <w:proofErr w:type="spellEnd"/>
-      <w:r>
-        <w:t xml:space="preserve"> &amp; </w:t>
-      </w:r>
-      <w:proofErr w:type="spellStart"/>
-      <w:r>
-        <w:t>Graddy</w:t>
-      </w:r>
-      <w:proofErr w:type="spellEnd"/>
-      <w:r>
-        <w:t xml:space="preserve"> (</w:t>
+        <w:t>, Be</w:t>
+      </w:r>
+      <w:r>
+        <w:t>ggs &amp; Graddy (</w:t>
       </w:r>
       <w:r>
         <w:t>2009)</w:t>
@@ -877,23 +837,7 @@
         <w:t>that</w:t>
       </w:r>
       <w:r>
-        <w:t xml:space="preserve"> </w:t>
-      </w:r>
-      <w:proofErr w:type="spellStart"/>
-      <w:r>
-        <w:t>Beggs</w:t>
-      </w:r>
-      <w:proofErr w:type="spellEnd"/>
-      <w:r>
-        <w:t xml:space="preserve"> &amp; </w:t>
-      </w:r>
-      <w:proofErr w:type="spellStart"/>
-      <w:r>
-        <w:t>Graddy</w:t>
-      </w:r>
-      <w:proofErr w:type="spellEnd"/>
-      <w:r>
-        <w:t xml:space="preserve"> </w:t>
+        <w:t xml:space="preserve"> Beggs &amp; Graddy </w:t>
       </w:r>
       <w:r>
         <w:t xml:space="preserve">use </w:t>
@@ -1023,23 +967,7 @@
         </w:rPr>
       </w:pPr>
       <w:r>
-        <w:t xml:space="preserve">In the same vein as </w:t>
-      </w:r>
-      <w:proofErr w:type="spellStart"/>
-      <w:r>
-        <w:t>Beggs</w:t>
-      </w:r>
-      <w:proofErr w:type="spellEnd"/>
-      <w:r>
-        <w:t xml:space="preserve"> &amp; </w:t>
-      </w:r>
-      <w:proofErr w:type="spellStart"/>
-      <w:r>
-        <w:t>Graddy</w:t>
-      </w:r>
-      <w:proofErr w:type="spellEnd"/>
-      <w:r>
-        <w:t xml:space="preserve">, I </w:t>
+        <w:t xml:space="preserve">In the same vein as Beggs &amp; Graddy, I </w:t>
       </w:r>
       <w:r>
         <w:t>use</w:t>
@@ -1383,33 +1311,11 @@
         </w:rPr>
         <w:t xml:space="preserve">, </w:t>
       </w:r>
-      <w:proofErr w:type="spellStart"/>
-      <w:r>
-        <w:rPr>
-          <w:rFonts w:eastAsiaTheme="minorEastAsia"/>
-        </w:rPr>
-        <w:t>Beggs</w:t>
-      </w:r>
-      <w:proofErr w:type="spellEnd"/>
-      <w:r>
-        <w:rPr>
-          <w:rFonts w:eastAsiaTheme="minorEastAsia"/>
-        </w:rPr>
-        <w:t xml:space="preserve"> &amp; </w:t>
-      </w:r>
-      <w:proofErr w:type="spellStart"/>
-      <w:r>
-        <w:rPr>
-          <w:rFonts w:eastAsiaTheme="minorEastAsia"/>
-        </w:rPr>
-        <w:t>Graddy</w:t>
-      </w:r>
-      <w:proofErr w:type="spellEnd"/>
-      <w:r>
-        <w:rPr>
-          <w:rFonts w:eastAsiaTheme="minorEastAsia"/>
-        </w:rPr>
-        <w:t xml:space="preserve"> specify the following</w:t>
+      <w:r>
+        <w:rPr>
+          <w:rFonts w:eastAsiaTheme="minorEastAsia"/>
+        </w:rPr>
+        <w:t>Beggs &amp; Graddy specify the following</w:t>
       </w:r>
       <w:r>
         <w:rPr>
@@ -1946,21 +1852,7 @@
         <w:rPr>
           <w:rFonts w:eastAsiaTheme="minorEastAsia"/>
         </w:rPr>
-        <w:t xml:space="preserve">involves a </w:t>
-      </w:r>
-      <w:proofErr w:type="spellStart"/>
-      <w:r>
-        <w:rPr>
-          <w:rFonts w:eastAsiaTheme="minorEastAsia"/>
-        </w:rPr>
-        <w:t>probit</w:t>
-      </w:r>
-      <w:proofErr w:type="spellEnd"/>
-      <w:r>
-        <w:rPr>
-          <w:rFonts w:eastAsiaTheme="minorEastAsia"/>
-        </w:rPr>
-        <w:t xml:space="preserve"> transformation)</w:t>
+        <w:t>involves a probit transformation)</w:t>
       </w:r>
       <w:r>
         <w:rPr>
@@ -2414,14 +2306,7 @@
         <w:rPr>
           <w:rFonts w:eastAsiaTheme="minorEastAsia"/>
         </w:rPr>
-        <w:t xml:space="preserve"> not only re</w:t>
-      </w:r>
-      <w:proofErr w:type="spellStart"/>
-      <w:r>
-        <w:rPr>
-          <w:rFonts w:eastAsiaTheme="minorEastAsia"/>
-        </w:rPr>
-        <w:t>flect</w:t>
+        <w:t xml:space="preserve"> not only reflect</w:t>
       </w:r>
       <w:r>
         <w:rPr>
@@ -2429,7 +2314,6 @@
         </w:rPr>
         <w:t>s</w:t>
       </w:r>
-      <w:proofErr w:type="spellEnd"/>
       <w:r>
         <w:rPr>
           <w:rFonts w:eastAsiaTheme="minorEastAsia"/>
@@ -2883,8 +2767,6 @@
         </w:rPr>
         <w:t>.</w:t>
       </w:r>
-      <w:bookmarkStart w:id="0" w:name="_GoBack"/>
-      <w:bookmarkEnd w:id="0"/>
       <w:r>
         <w:rPr>
           <w:rFonts w:eastAsiaTheme="minorEastAsia"/>
@@ -2949,35 +2831,7 @@
         <w:rPr>
           <w:rFonts w:eastAsiaTheme="minorEastAsia"/>
         </w:rPr>
-        <w:t xml:space="preserve">and as </w:t>
-      </w:r>
-      <w:proofErr w:type="spellStart"/>
-      <w:r>
-        <w:rPr>
-          <w:rFonts w:eastAsiaTheme="minorEastAsia"/>
-        </w:rPr>
-        <w:t>Beggs</w:t>
-      </w:r>
-      <w:proofErr w:type="spellEnd"/>
-      <w:r>
-        <w:rPr>
-          <w:rFonts w:eastAsiaTheme="minorEastAsia"/>
-        </w:rPr>
-        <w:t xml:space="preserve"> &amp; </w:t>
-      </w:r>
-      <w:proofErr w:type="spellStart"/>
-      <w:r>
-        <w:rPr>
-          <w:rFonts w:eastAsiaTheme="minorEastAsia"/>
-        </w:rPr>
-        <w:t>Graddy</w:t>
-      </w:r>
-      <w:proofErr w:type="spellEnd"/>
-      <w:r>
-        <w:rPr>
-          <w:rFonts w:eastAsiaTheme="minorEastAsia"/>
-        </w:rPr>
-        <w:t xml:space="preserve"> (2009)</w:t>
+        <w:t>and as Beggs &amp; Graddy (2009)</w:t>
       </w:r>
       <w:r>
         <w:rPr>
@@ -6531,14 +6385,32 @@
         <w:ind w:firstLine="0"/>
         <w:rPr>
           <w:rFonts w:eastAsiaTheme="minorEastAsia"/>
+          <w:b/>
         </w:rPr>
       </w:pPr>
       <w:r>
         <w:rPr>
           <w:rFonts w:eastAsiaTheme="minorEastAsia"/>
-        </w:rPr>
-        <w:tab/>
-      </w:r>
+          <w:b/>
+        </w:rPr>
+        <w:t xml:space="preserve">MEASURE #1: </w:t>
+      </w:r>
+      <w:r>
+        <w:rPr>
+          <w:rFonts w:eastAsiaTheme="minorEastAsia"/>
+          <w:b/>
+        </w:rPr>
+        <w:t>SECOND MOMENT OF HEDONIC PRICE DIFFERENCES</w:t>
+      </w:r>
+    </w:p>
+    <w:p>
+      <w:pPr>
+        <w:spacing w:before="240" w:line="480" w:lineRule="auto"/>
+        <w:ind w:firstLine="0"/>
+        <w:rPr>
+          <w:rFonts w:eastAsiaTheme="minorEastAsia"/>
+        </w:rPr>
+      </w:pPr>
       <w:r>
         <w:rPr>
           <w:rFonts w:eastAsiaTheme="minorEastAsia"/>
@@ -7350,7 +7222,14 @@
         <w:rPr>
           <w:rFonts w:eastAsiaTheme="minorEastAsia"/>
         </w:rPr>
-        <w:t xml:space="preserve"> our average substitute is</w:t>
+        <w:t xml:space="preserve"> our average </w:t>
+      </w:r>
+      <w:r>
+        <w:rPr>
+          <w:rFonts w:eastAsiaTheme="minorEastAsia"/>
+        </w:rPr>
+        <w:lastRenderedPageBreak/>
+        <w:t>substitute is</w:t>
       </w:r>
       <w:r>
         <w:rPr>
@@ -7398,7 +7277,6 @@
         <w:rPr>
           <w:rFonts w:eastAsiaTheme="minorEastAsia"/>
         </w:rPr>
-        <w:lastRenderedPageBreak/>
         <w:t xml:space="preserve">substitutability, </w:t>
       </w:r>
       <w:r>
@@ -7468,392 +7346,37 @@
         <w:ind w:firstLine="0"/>
         <w:rPr>
           <w:rFonts w:eastAsiaTheme="minorEastAsia"/>
+          <w:b/>
         </w:rPr>
       </w:pPr>
       <w:r>
         <w:rPr>
           <w:rFonts w:eastAsiaTheme="minorEastAsia"/>
-        </w:rPr>
-        <w:tab/>
-        <w:t xml:space="preserve">For our second measure of substitution, </w:t>
-      </w:r>
-      <w:r>
-        <w:rPr>
-          <w:rFonts w:eastAsiaTheme="minorEastAsia"/>
-        </w:rPr>
-        <w:t xml:space="preserve">we </w:t>
-      </w:r>
-      <w:r>
-        <w:rPr>
-          <w:rFonts w:eastAsiaTheme="minorEastAsia"/>
-        </w:rPr>
-        <w:t>draw upon domain knowledge from our expert interviews</w:t>
-      </w:r>
-      <w:r>
-        <w:rPr>
-          <w:rFonts w:eastAsiaTheme="minorEastAsia"/>
-        </w:rPr>
-        <w:t xml:space="preserve">. </w:t>
-      </w:r>
-      <w:r>
-        <w:rPr>
-          <w:rFonts w:eastAsiaTheme="minorEastAsia"/>
-        </w:rPr>
-        <w:t xml:space="preserve">We </w:t>
-      </w:r>
-      <w:r>
-        <w:rPr>
-          <w:rFonts w:eastAsiaTheme="minorEastAsia"/>
-        </w:rPr>
-        <w:t>found some of the</w:t>
-      </w:r>
-      <w:r>
-        <w:rPr>
-          <w:rFonts w:eastAsiaTheme="minorEastAsia"/>
-        </w:rPr>
-        <w:t xml:space="preserve"> most</w:t>
-      </w:r>
-      <w:r>
-        <w:rPr>
-          <w:rFonts w:eastAsiaTheme="minorEastAsia"/>
+          <w:b/>
+        </w:rPr>
+        <w:t>MEASURE #2:</w:t>
+      </w:r>
+      <w:r>
+        <w:rPr>
+          <w:rFonts w:eastAsiaTheme="minorEastAsia"/>
+          <w:b/>
         </w:rPr>
         <w:t xml:space="preserve"> </w:t>
       </w:r>
       <w:r>
         <w:rPr>
           <w:rFonts w:eastAsiaTheme="minorEastAsia"/>
-        </w:rPr>
-        <w:t xml:space="preserve">commonly mentioned and </w:t>
-      </w:r>
-      <w:r>
-        <w:rPr>
-          <w:rFonts w:eastAsiaTheme="minorEastAsia"/>
-        </w:rPr>
-        <w:t>important determinants of artwork si</w:t>
-      </w:r>
-      <w:r>
-        <w:rPr>
-          <w:rFonts w:eastAsiaTheme="minorEastAsia"/>
-        </w:rPr>
-        <w:t>milarity</w:t>
-      </w:r>
-      <w:r>
-        <w:rPr>
-          <w:rFonts w:eastAsiaTheme="minorEastAsia"/>
-        </w:rPr>
-        <w:t xml:space="preserve"> </w:t>
-      </w:r>
-      <w:r>
-        <w:rPr>
-          <w:rFonts w:eastAsiaTheme="minorEastAsia"/>
-        </w:rPr>
-        <w:t xml:space="preserve">(substitutability) </w:t>
-      </w:r>
-      <w:r>
-        <w:rPr>
-          <w:rFonts w:eastAsiaTheme="minorEastAsia"/>
-        </w:rPr>
-        <w:t xml:space="preserve">are </w:t>
-      </w:r>
-      <w:r>
-        <w:rPr>
-          <w:rFonts w:eastAsiaTheme="minorEastAsia"/>
-        </w:rPr>
-        <w:t xml:space="preserve">artist, medium, </w:t>
-      </w:r>
-      <w:r>
-        <w:rPr>
-          <w:rFonts w:eastAsiaTheme="minorEastAsia"/>
-        </w:rPr>
-        <w:t xml:space="preserve">signs of authenticity, </w:t>
-      </w:r>
-      <w:r>
-        <w:rPr>
-          <w:rFonts w:eastAsiaTheme="minorEastAsia"/>
-        </w:rPr>
-        <w:t xml:space="preserve">size of the artwork, </w:t>
-      </w:r>
-      <w:r>
-        <w:rPr>
-          <w:rFonts w:eastAsiaTheme="minorEastAsia"/>
-        </w:rPr>
-        <w:t xml:space="preserve">and </w:t>
-      </w:r>
-      <w:r>
-        <w:rPr>
-          <w:rFonts w:eastAsiaTheme="minorEastAsia"/>
-        </w:rPr>
-        <w:t xml:space="preserve">how recently the </w:t>
-      </w:r>
-      <w:r>
-        <w:rPr>
-          <w:rFonts w:eastAsiaTheme="minorEastAsia"/>
-        </w:rPr>
-        <w:t>artwork was auctioned</w:t>
-      </w:r>
-      <w:r>
-        <w:rPr>
-          <w:rFonts w:eastAsiaTheme="minorEastAsia"/>
-        </w:rPr>
-        <w:t>.</w:t>
-      </w:r>
-      <w:r>
-        <w:rPr>
-          <w:rFonts w:eastAsiaTheme="minorEastAsia"/>
-        </w:rPr>
-        <w:t xml:space="preserve"> </w:t>
-      </w:r>
-      <w:r>
-        <w:rPr>
-          <w:rFonts w:eastAsiaTheme="minorEastAsia"/>
-        </w:rPr>
-        <w:t xml:space="preserve">The </w:t>
-      </w:r>
-      <w:r>
-        <w:rPr>
-          <w:rFonts w:eastAsiaTheme="minorEastAsia"/>
-        </w:rPr>
-        <w:t xml:space="preserve">opinions </w:t>
-      </w:r>
-      <w:r>
-        <w:rPr>
-          <w:rFonts w:eastAsiaTheme="minorEastAsia"/>
-        </w:rPr>
-        <w:t xml:space="preserve">of our interviewees </w:t>
-      </w:r>
-      <w:r>
-        <w:rPr>
-          <w:rFonts w:eastAsiaTheme="minorEastAsia"/>
-        </w:rPr>
-        <w:t xml:space="preserve">on </w:t>
-      </w:r>
-      <w:r>
-        <w:rPr>
-          <w:rFonts w:eastAsiaTheme="minorEastAsia"/>
-        </w:rPr>
-        <w:t xml:space="preserve">more </w:t>
-      </w:r>
-      <w:r>
-        <w:rPr>
-          <w:rFonts w:eastAsiaTheme="minorEastAsia"/>
-        </w:rPr>
-        <w:t>complex</w:t>
-      </w:r>
-      <w:r>
-        <w:rPr>
-          <w:rFonts w:eastAsiaTheme="minorEastAsia"/>
-        </w:rPr>
-        <w:t xml:space="preserve"> factors</w:t>
-      </w:r>
-      <w:r>
-        <w:rPr>
-          <w:rFonts w:eastAsiaTheme="minorEastAsia"/>
-        </w:rPr>
-        <w:t>,</w:t>
-      </w:r>
-      <w:r>
-        <w:rPr>
-          <w:rFonts w:eastAsiaTheme="minorEastAsia"/>
-        </w:rPr>
-        <w:t xml:space="preserve"> such subject matter and artistic style</w:t>
-      </w:r>
-      <w:r>
-        <w:rPr>
-          <w:rFonts w:eastAsiaTheme="minorEastAsia"/>
-        </w:rPr>
-        <w:t>,</w:t>
-      </w:r>
-      <w:r>
-        <w:rPr>
-          <w:rFonts w:eastAsiaTheme="minorEastAsia"/>
-        </w:rPr>
-        <w:t xml:space="preserve"> </w:t>
-      </w:r>
-      <w:r>
-        <w:rPr>
-          <w:rFonts w:eastAsiaTheme="minorEastAsia"/>
-        </w:rPr>
-        <w:t xml:space="preserve">seemed to </w:t>
-      </w:r>
-      <w:r>
-        <w:rPr>
-          <w:rFonts w:eastAsiaTheme="minorEastAsia"/>
-        </w:rPr>
-        <w:t>be</w:t>
-      </w:r>
-      <w:r>
-        <w:rPr>
-          <w:rFonts w:eastAsiaTheme="minorEastAsia"/>
-        </w:rPr>
-        <w:t xml:space="preserve"> mixed</w:t>
-      </w:r>
-      <w:r>
-        <w:rPr>
-          <w:rFonts w:eastAsiaTheme="minorEastAsia"/>
-        </w:rPr>
-        <w:t xml:space="preserve">: </w:t>
-      </w:r>
-      <w:r>
-        <w:rPr>
-          <w:rFonts w:eastAsiaTheme="minorEastAsia"/>
-        </w:rPr>
-        <w:t xml:space="preserve">some </w:t>
-      </w:r>
-      <w:r>
-        <w:rPr>
-          <w:rFonts w:eastAsiaTheme="minorEastAsia"/>
-        </w:rPr>
-        <w:t>said</w:t>
-      </w:r>
-      <w:r>
-        <w:rPr>
-          <w:rFonts w:eastAsiaTheme="minorEastAsia"/>
-        </w:rPr>
-        <w:t xml:space="preserve"> these were key to measuring similarity between pieces, while</w:t>
-      </w:r>
-      <w:r>
-        <w:rPr>
-          <w:rFonts w:eastAsiaTheme="minorEastAsia"/>
-        </w:rPr>
-        <w:t xml:space="preserve"> others looked more to the</w:t>
-      </w:r>
-      <w:r>
-        <w:rPr>
-          <w:rFonts w:eastAsiaTheme="minorEastAsia"/>
-        </w:rPr>
-        <w:t xml:space="preserve"> factors above</w:t>
-      </w:r>
-      <w:r>
-        <w:rPr>
-          <w:rStyle w:val="FootnoteReference"/>
-          <w:rFonts w:ascii="Georgia" w:eastAsiaTheme="minorEastAsia" w:hAnsi="Georgia"/>
-        </w:rPr>
-        <w:footnoteReference w:id="7"/>
-      </w:r>
-      <w:r>
-        <w:rPr>
-          <w:rFonts w:eastAsiaTheme="minorEastAsia"/>
-        </w:rPr>
-        <w:t>.</w:t>
-      </w:r>
-      <w:r>
-        <w:rPr>
-          <w:rFonts w:eastAsiaTheme="minorEastAsia"/>
-        </w:rPr>
-        <w:t xml:space="preserve"> </w:t>
-      </w:r>
-      <w:r>
-        <w:rPr>
-          <w:rFonts w:eastAsiaTheme="minorEastAsia"/>
-        </w:rPr>
-        <w:t xml:space="preserve">One </w:t>
-      </w:r>
-      <w:r>
-        <w:rPr>
-          <w:rFonts w:eastAsiaTheme="minorEastAsia"/>
-        </w:rPr>
-        <w:t xml:space="preserve">thing we were surprised to learn about size </w:t>
-      </w:r>
-      <w:r>
-        <w:rPr>
-          <w:rFonts w:eastAsiaTheme="minorEastAsia"/>
-        </w:rPr>
-        <w:t xml:space="preserve">in particular </w:t>
-      </w:r>
-      <w:r>
-        <w:rPr>
-          <w:rFonts w:eastAsiaTheme="minorEastAsia"/>
-        </w:rPr>
-        <w:t>was</w:t>
-      </w:r>
-      <w:r>
-        <w:rPr>
-          <w:rFonts w:eastAsiaTheme="minorEastAsia"/>
-        </w:rPr>
-        <w:t xml:space="preserve"> that </w:t>
-      </w:r>
-      <w:r>
-        <w:rPr>
-          <w:rFonts w:eastAsiaTheme="minorEastAsia"/>
-        </w:rPr>
-        <w:t xml:space="preserve">its </w:t>
-      </w:r>
-      <w:r>
-        <w:rPr>
-          <w:rFonts w:eastAsiaTheme="minorEastAsia"/>
-        </w:rPr>
-        <w:t xml:space="preserve">importance in </w:t>
-      </w:r>
-      <w:r>
-        <w:rPr>
-          <w:rFonts w:eastAsiaTheme="minorEastAsia"/>
-        </w:rPr>
-        <w:t xml:space="preserve">determining similarity </w:t>
-      </w:r>
-      <w:r>
-        <w:rPr>
-          <w:rFonts w:eastAsiaTheme="minorEastAsia"/>
-        </w:rPr>
-        <w:t xml:space="preserve">varies at different price points. </w:t>
-      </w:r>
-      <w:r>
-        <w:rPr>
-          <w:rFonts w:eastAsiaTheme="minorEastAsia"/>
-        </w:rPr>
-        <w:t>For the lower and middle price ranges,</w:t>
-      </w:r>
-      <w:r>
-        <w:rPr>
-          <w:rFonts w:eastAsiaTheme="minorEastAsia"/>
-        </w:rPr>
-        <w:t xml:space="preserve"> </w:t>
-      </w:r>
-      <w:r>
-        <w:rPr>
-          <w:rFonts w:eastAsiaTheme="minorEastAsia"/>
-        </w:rPr>
-        <w:t xml:space="preserve">people usually purchase art as a decoration, and </w:t>
-      </w:r>
-      <w:r>
-        <w:rPr>
-          <w:rFonts w:eastAsiaTheme="minorEastAsia"/>
-        </w:rPr>
-        <w:t xml:space="preserve">tend to purchase </w:t>
-      </w:r>
-      <w:r>
-        <w:rPr>
-          <w:rFonts w:eastAsiaTheme="minorEastAsia"/>
-        </w:rPr>
-        <w:t xml:space="preserve">pieces of similar sizes </w:t>
-      </w:r>
-      <w:r>
-        <w:rPr>
-          <w:rFonts w:eastAsiaTheme="minorEastAsia"/>
-        </w:rPr>
-        <w:t>to display</w:t>
-      </w:r>
-      <w:r>
-        <w:rPr>
-          <w:rFonts w:eastAsiaTheme="minorEastAsia"/>
-        </w:rPr>
-        <w:t xml:space="preserve"> next to each other</w:t>
-      </w:r>
-      <w:r>
-        <w:rPr>
-          <w:rFonts w:eastAsiaTheme="minorEastAsia"/>
-        </w:rPr>
-        <w:t>.</w:t>
-      </w:r>
-      <w:r>
-        <w:rPr>
-          <w:rFonts w:eastAsiaTheme="minorEastAsia"/>
-        </w:rPr>
-        <w:t xml:space="preserve"> As price increases, people tend to value artwork more as an investment, and so the importance of size in determining similarity decreases.</w:t>
-      </w:r>
+          <w:b/>
+        </w:rPr>
+        <w:t>DOMAIN KNOWLEDGE</w:t>
+      </w:r>
+      <w:bookmarkStart w:id="0" w:name="_GoBack"/>
+      <w:bookmarkEnd w:id="0"/>
     </w:p>
     <w:p>
       <w:pPr>
         <w:spacing w:before="240" w:line="480" w:lineRule="auto"/>
+        <w:ind w:firstLine="0"/>
         <w:rPr>
           <w:rFonts w:eastAsiaTheme="minorEastAsia"/>
         </w:rPr>
@@ -7862,6 +7385,394 @@
         <w:rPr>
           <w:rFonts w:eastAsiaTheme="minorEastAsia"/>
         </w:rPr>
+        <w:t xml:space="preserve">For our second measure of substitution, </w:t>
+      </w:r>
+      <w:r>
+        <w:rPr>
+          <w:rFonts w:eastAsiaTheme="minorEastAsia"/>
+        </w:rPr>
+        <w:t xml:space="preserve">we </w:t>
+      </w:r>
+      <w:r>
+        <w:rPr>
+          <w:rFonts w:eastAsiaTheme="minorEastAsia"/>
+        </w:rPr>
+        <w:t>draw upon domain knowledge from our expert interviews</w:t>
+      </w:r>
+      <w:r>
+        <w:rPr>
+          <w:rFonts w:eastAsiaTheme="minorEastAsia"/>
+        </w:rPr>
+        <w:t xml:space="preserve">. </w:t>
+      </w:r>
+      <w:r>
+        <w:rPr>
+          <w:rFonts w:eastAsiaTheme="minorEastAsia"/>
+        </w:rPr>
+        <w:t xml:space="preserve">We </w:t>
+      </w:r>
+      <w:r>
+        <w:rPr>
+          <w:rFonts w:eastAsiaTheme="minorEastAsia"/>
+        </w:rPr>
+        <w:t>found some of the</w:t>
+      </w:r>
+      <w:r>
+        <w:rPr>
+          <w:rFonts w:eastAsiaTheme="minorEastAsia"/>
+        </w:rPr>
+        <w:t xml:space="preserve"> most</w:t>
+      </w:r>
+      <w:r>
+        <w:rPr>
+          <w:rFonts w:eastAsiaTheme="minorEastAsia"/>
+        </w:rPr>
+        <w:t xml:space="preserve"> </w:t>
+      </w:r>
+      <w:r>
+        <w:rPr>
+          <w:rFonts w:eastAsiaTheme="minorEastAsia"/>
+        </w:rPr>
+        <w:t xml:space="preserve">commonly mentioned and </w:t>
+      </w:r>
+      <w:r>
+        <w:rPr>
+          <w:rFonts w:eastAsiaTheme="minorEastAsia"/>
+        </w:rPr>
+        <w:t>important determinants of artwork si</w:t>
+      </w:r>
+      <w:r>
+        <w:rPr>
+          <w:rFonts w:eastAsiaTheme="minorEastAsia"/>
+        </w:rPr>
+        <w:t>milarity</w:t>
+      </w:r>
+      <w:r>
+        <w:rPr>
+          <w:rFonts w:eastAsiaTheme="minorEastAsia"/>
+        </w:rPr>
+        <w:t xml:space="preserve"> </w:t>
+      </w:r>
+      <w:r>
+        <w:rPr>
+          <w:rFonts w:eastAsiaTheme="minorEastAsia"/>
+        </w:rPr>
+        <w:t xml:space="preserve">(substitutability) </w:t>
+      </w:r>
+      <w:r>
+        <w:rPr>
+          <w:rFonts w:eastAsiaTheme="minorEastAsia"/>
+        </w:rPr>
+        <w:t xml:space="preserve">are </w:t>
+      </w:r>
+      <w:r>
+        <w:rPr>
+          <w:rFonts w:eastAsiaTheme="minorEastAsia"/>
+        </w:rPr>
+        <w:t xml:space="preserve">artist, medium, </w:t>
+      </w:r>
+      <w:r>
+        <w:rPr>
+          <w:rFonts w:eastAsiaTheme="minorEastAsia"/>
+        </w:rPr>
+        <w:t xml:space="preserve">signs of authenticity, </w:t>
+      </w:r>
+      <w:r>
+        <w:rPr>
+          <w:rFonts w:eastAsiaTheme="minorEastAsia"/>
+        </w:rPr>
+        <w:t xml:space="preserve">size of the artwork, </w:t>
+      </w:r>
+      <w:r>
+        <w:rPr>
+          <w:rFonts w:eastAsiaTheme="minorEastAsia"/>
+        </w:rPr>
+        <w:t xml:space="preserve">and </w:t>
+      </w:r>
+      <w:r>
+        <w:rPr>
+          <w:rFonts w:eastAsiaTheme="minorEastAsia"/>
+        </w:rPr>
+        <w:t xml:space="preserve">how recently the </w:t>
+      </w:r>
+      <w:r>
+        <w:rPr>
+          <w:rFonts w:eastAsiaTheme="minorEastAsia"/>
+        </w:rPr>
+        <w:t>artwork was auctioned</w:t>
+      </w:r>
+      <w:r>
+        <w:rPr>
+          <w:rFonts w:eastAsiaTheme="minorEastAsia"/>
+        </w:rPr>
+        <w:t>.</w:t>
+      </w:r>
+      <w:r>
+        <w:rPr>
+          <w:rFonts w:eastAsiaTheme="minorEastAsia"/>
+        </w:rPr>
+        <w:t xml:space="preserve"> </w:t>
+      </w:r>
+      <w:r>
+        <w:rPr>
+          <w:rFonts w:eastAsiaTheme="minorEastAsia"/>
+        </w:rPr>
+        <w:t xml:space="preserve">The </w:t>
+      </w:r>
+      <w:r>
+        <w:rPr>
+          <w:rFonts w:eastAsiaTheme="minorEastAsia"/>
+        </w:rPr>
+        <w:t xml:space="preserve">opinions </w:t>
+      </w:r>
+      <w:r>
+        <w:rPr>
+          <w:rFonts w:eastAsiaTheme="minorEastAsia"/>
+        </w:rPr>
+        <w:t xml:space="preserve">of our interviewees </w:t>
+      </w:r>
+      <w:r>
+        <w:rPr>
+          <w:rFonts w:eastAsiaTheme="minorEastAsia"/>
+        </w:rPr>
+        <w:t xml:space="preserve">on </w:t>
+      </w:r>
+      <w:r>
+        <w:rPr>
+          <w:rFonts w:eastAsiaTheme="minorEastAsia"/>
+        </w:rPr>
+        <w:t xml:space="preserve">more </w:t>
+      </w:r>
+      <w:r>
+        <w:rPr>
+          <w:rFonts w:eastAsiaTheme="minorEastAsia"/>
+        </w:rPr>
+        <w:t>complex</w:t>
+      </w:r>
+      <w:r>
+        <w:rPr>
+          <w:rFonts w:eastAsiaTheme="minorEastAsia"/>
+        </w:rPr>
+        <w:t xml:space="preserve"> factors</w:t>
+      </w:r>
+      <w:r>
+        <w:rPr>
+          <w:rFonts w:eastAsiaTheme="minorEastAsia"/>
+        </w:rPr>
+        <w:t>,</w:t>
+      </w:r>
+      <w:r>
+        <w:rPr>
+          <w:rFonts w:eastAsiaTheme="minorEastAsia"/>
+        </w:rPr>
+        <w:t xml:space="preserve"> such subject matter and artistic style</w:t>
+      </w:r>
+      <w:r>
+        <w:rPr>
+          <w:rFonts w:eastAsiaTheme="minorEastAsia"/>
+        </w:rPr>
+        <w:t>,</w:t>
+      </w:r>
+      <w:r>
+        <w:rPr>
+          <w:rFonts w:eastAsiaTheme="minorEastAsia"/>
+        </w:rPr>
+        <w:t xml:space="preserve"> </w:t>
+      </w:r>
+      <w:r>
+        <w:rPr>
+          <w:rFonts w:eastAsiaTheme="minorEastAsia"/>
+        </w:rPr>
+        <w:t xml:space="preserve">seemed to </w:t>
+      </w:r>
+      <w:r>
+        <w:rPr>
+          <w:rFonts w:eastAsiaTheme="minorEastAsia"/>
+        </w:rPr>
+        <w:t>be</w:t>
+      </w:r>
+      <w:r>
+        <w:rPr>
+          <w:rFonts w:eastAsiaTheme="minorEastAsia"/>
+        </w:rPr>
+        <w:t xml:space="preserve"> mixed</w:t>
+      </w:r>
+      <w:r>
+        <w:rPr>
+          <w:rFonts w:eastAsiaTheme="minorEastAsia"/>
+        </w:rPr>
+        <w:t xml:space="preserve">: </w:t>
+      </w:r>
+      <w:r>
+        <w:rPr>
+          <w:rFonts w:eastAsiaTheme="minorEastAsia"/>
+        </w:rPr>
+        <w:t xml:space="preserve">some </w:t>
+      </w:r>
+      <w:r>
+        <w:rPr>
+          <w:rFonts w:eastAsiaTheme="minorEastAsia"/>
+        </w:rPr>
+        <w:t>said</w:t>
+      </w:r>
+      <w:r>
+        <w:rPr>
+          <w:rFonts w:eastAsiaTheme="minorEastAsia"/>
+        </w:rPr>
+        <w:t xml:space="preserve"> these were key to measuring similarity between pieces, while</w:t>
+      </w:r>
+      <w:r>
+        <w:rPr>
+          <w:rFonts w:eastAsiaTheme="minorEastAsia"/>
+        </w:rPr>
+        <w:t xml:space="preserve"> others looked more to the</w:t>
+      </w:r>
+      <w:r>
+        <w:rPr>
+          <w:rFonts w:eastAsiaTheme="minorEastAsia"/>
+        </w:rPr>
+        <w:t xml:space="preserve"> factors above</w:t>
+      </w:r>
+      <w:r>
+        <w:rPr>
+          <w:rStyle w:val="FootnoteReference"/>
+          <w:rFonts w:ascii="Georgia" w:eastAsiaTheme="minorEastAsia" w:hAnsi="Georgia"/>
+        </w:rPr>
+        <w:footnoteReference w:id="7"/>
+      </w:r>
+      <w:r>
+        <w:rPr>
+          <w:rFonts w:eastAsiaTheme="minorEastAsia"/>
+        </w:rPr>
+        <w:t>.</w:t>
+      </w:r>
+      <w:r>
+        <w:rPr>
+          <w:rFonts w:eastAsiaTheme="minorEastAsia"/>
+        </w:rPr>
+        <w:t xml:space="preserve"> </w:t>
+      </w:r>
+      <w:r>
+        <w:rPr>
+          <w:rFonts w:eastAsiaTheme="minorEastAsia"/>
+        </w:rPr>
+        <w:t xml:space="preserve">One </w:t>
+      </w:r>
+      <w:r>
+        <w:rPr>
+          <w:rFonts w:eastAsiaTheme="minorEastAsia"/>
+        </w:rPr>
+        <w:t xml:space="preserve">thing we were surprised to learn about size </w:t>
+      </w:r>
+      <w:r>
+        <w:rPr>
+          <w:rFonts w:eastAsiaTheme="minorEastAsia"/>
+        </w:rPr>
+        <w:t xml:space="preserve">in particular </w:t>
+      </w:r>
+      <w:r>
+        <w:rPr>
+          <w:rFonts w:eastAsiaTheme="minorEastAsia"/>
+        </w:rPr>
+        <w:t>was</w:t>
+      </w:r>
+      <w:r>
+        <w:rPr>
+          <w:rFonts w:eastAsiaTheme="minorEastAsia"/>
+        </w:rPr>
+        <w:t xml:space="preserve"> that </w:t>
+      </w:r>
+      <w:r>
+        <w:rPr>
+          <w:rFonts w:eastAsiaTheme="minorEastAsia"/>
+        </w:rPr>
+        <w:t xml:space="preserve">its </w:t>
+      </w:r>
+      <w:r>
+        <w:rPr>
+          <w:rFonts w:eastAsiaTheme="minorEastAsia"/>
+        </w:rPr>
+        <w:t xml:space="preserve">importance in </w:t>
+      </w:r>
+      <w:r>
+        <w:rPr>
+          <w:rFonts w:eastAsiaTheme="minorEastAsia"/>
+        </w:rPr>
+        <w:t xml:space="preserve">determining similarity </w:t>
+      </w:r>
+      <w:r>
+        <w:rPr>
+          <w:rFonts w:eastAsiaTheme="minorEastAsia"/>
+        </w:rPr>
+        <w:t xml:space="preserve">varies at different price points. </w:t>
+      </w:r>
+      <w:r>
+        <w:rPr>
+          <w:rFonts w:eastAsiaTheme="minorEastAsia"/>
+        </w:rPr>
+        <w:t>For the lower and middle price ranges,</w:t>
+      </w:r>
+      <w:r>
+        <w:rPr>
+          <w:rFonts w:eastAsiaTheme="minorEastAsia"/>
+        </w:rPr>
+        <w:t xml:space="preserve"> </w:t>
+      </w:r>
+      <w:r>
+        <w:rPr>
+          <w:rFonts w:eastAsiaTheme="minorEastAsia"/>
+        </w:rPr>
+        <w:t xml:space="preserve">people usually purchase art as a decoration, and </w:t>
+      </w:r>
+      <w:r>
+        <w:rPr>
+          <w:rFonts w:eastAsiaTheme="minorEastAsia"/>
+        </w:rPr>
+        <w:t xml:space="preserve">tend to purchase </w:t>
+      </w:r>
+      <w:r>
+        <w:rPr>
+          <w:rFonts w:eastAsiaTheme="minorEastAsia"/>
+        </w:rPr>
+        <w:t xml:space="preserve">pieces of similar sizes </w:t>
+      </w:r>
+      <w:r>
+        <w:rPr>
+          <w:rFonts w:eastAsiaTheme="minorEastAsia"/>
+        </w:rPr>
+        <w:t>to display</w:t>
+      </w:r>
+      <w:r>
+        <w:rPr>
+          <w:rFonts w:eastAsiaTheme="minorEastAsia"/>
+        </w:rPr>
+        <w:t xml:space="preserve"> next to each other</w:t>
+      </w:r>
+      <w:r>
+        <w:rPr>
+          <w:rFonts w:eastAsiaTheme="minorEastAsia"/>
+        </w:rPr>
+        <w:t>.</w:t>
+      </w:r>
+      <w:r>
+        <w:rPr>
+          <w:rFonts w:eastAsiaTheme="minorEastAsia"/>
+        </w:rPr>
+        <w:t xml:space="preserve"> As price increases, people tend to value artwork more as an investment, and so the importance of size in determining similarity decreases.</w:t>
+      </w:r>
+    </w:p>
+    <w:p>
+      <w:pPr>
+        <w:spacing w:before="240" w:line="480" w:lineRule="auto"/>
+        <w:rPr>
+          <w:rFonts w:eastAsiaTheme="minorEastAsia"/>
+        </w:rPr>
+      </w:pPr>
+      <w:r>
+        <w:rPr>
+          <w:rFonts w:eastAsiaTheme="minorEastAsia"/>
+        </w:rPr>
+        <w:lastRenderedPageBreak/>
         <w:t xml:space="preserve">To capture these anecdotal </w:t>
       </w:r>
       <w:r>
@@ -8194,14 +8105,7 @@
         <w:rPr>
           <w:rFonts w:eastAsiaTheme="minorEastAsia"/>
         </w:rPr>
-        <w:t xml:space="preserve"> Artist, </w:t>
-      </w:r>
-      <w:r>
-        <w:rPr>
-          <w:rFonts w:eastAsiaTheme="minorEastAsia"/>
-        </w:rPr>
-        <w:lastRenderedPageBreak/>
-        <w:t>authenticity,</w:t>
+        <w:t xml:space="preserve"> Artist, authenticity,</w:t>
       </w:r>
       <w:r>
         <w:rPr>
@@ -9147,6 +9051,7 @@
           <w:rFonts w:eastAsiaTheme="minorEastAsia"/>
           <w:b/>
         </w:rPr>
+        <w:lastRenderedPageBreak/>
         <w:t>HOW TO EVALUATE</w:t>
       </w:r>
       <w:r>
@@ -9284,21 +9189,7 @@
         <w:rPr>
           <w:rFonts w:eastAsiaTheme="minorEastAsia"/>
         </w:rPr>
-        <w:t xml:space="preserve">&lt; </w:t>
-      </w:r>
-      <w:proofErr w:type="gramStart"/>
-      <w:r>
-        <w:rPr>
-          <w:rFonts w:eastAsiaTheme="minorEastAsia"/>
-        </w:rPr>
-        <w:t>do</w:t>
-      </w:r>
-      <w:proofErr w:type="gramEnd"/>
-      <w:r>
-        <w:rPr>
-          <w:rFonts w:eastAsiaTheme="minorEastAsia"/>
-        </w:rPr>
-        <w:t xml:space="preserve"> all this stuff later if time &gt;</w:t>
+        <w:t>&lt; do all this stuff later if time &gt;</w:t>
       </w:r>
     </w:p>
     <w:p>
@@ -9599,35 +9490,7 @@
         <w:rPr>
           <w:rFonts w:eastAsiaTheme="minorEastAsia"/>
         </w:rPr>
-        <w:t xml:space="preserve">I begin by replicating </w:t>
-      </w:r>
-      <w:proofErr w:type="spellStart"/>
-      <w:r>
-        <w:rPr>
-          <w:rFonts w:eastAsiaTheme="minorEastAsia"/>
-        </w:rPr>
-        <w:t>Beggs</w:t>
-      </w:r>
-      <w:proofErr w:type="spellEnd"/>
-      <w:r>
-        <w:rPr>
-          <w:rFonts w:eastAsiaTheme="minorEastAsia"/>
-        </w:rPr>
-        <w:t xml:space="preserve"> &amp; </w:t>
-      </w:r>
-      <w:proofErr w:type="spellStart"/>
-      <w:r>
-        <w:rPr>
-          <w:rFonts w:eastAsiaTheme="minorEastAsia"/>
-        </w:rPr>
-        <w:t>Graddy’s</w:t>
-      </w:r>
-      <w:proofErr w:type="spellEnd"/>
-      <w:r>
-        <w:rPr>
-          <w:rFonts w:eastAsiaTheme="minorEastAsia"/>
-        </w:rPr>
-        <w:t xml:space="preserve"> original anchoring regression for their two Impressionist and Contemporary datasets, then apply it to my new dataset of assorted art sales. Then, I run my anchoring cross-effects regression on all three datasets. I find significant evidence of anchoring effects and cross-effects.</w:t>
+        <w:t>I begin by replicating Beggs &amp; Graddy’s original anchoring regression for their two Impressionist and Contemporary datasets, then apply it to my new dataset of assorted art sales. Then, I run my anchoring cross-effects regression on all three datasets. I find significant evidence of anchoring effects and cross-effects.</w:t>
       </w:r>
     </w:p>
     <w:p>
@@ -9772,59 +9635,13 @@
       <w:r>
         <w:t xml:space="preserve"> </w:t>
       </w:r>
-      <w:proofErr w:type="spellStart"/>
       <w:r>
         <w:rPr>
           <w:rFonts w:ascii="Arial" w:hAnsi="Arial" w:cs="Arial"/>
           <w:color w:val="222222"/>
           <w:shd w:val="clear" w:color="auto" w:fill="FFFFFF"/>
         </w:rPr>
-        <w:t>Costanigro</w:t>
-      </w:r>
-      <w:proofErr w:type="spellEnd"/>
-      <w:r>
-        <w:rPr>
-          <w:rFonts w:ascii="Arial" w:hAnsi="Arial" w:cs="Arial"/>
-          <w:color w:val="222222"/>
-          <w:shd w:val="clear" w:color="auto" w:fill="FFFFFF"/>
-        </w:rPr>
-        <w:t xml:space="preserve">, Marco, Jill J. </w:t>
-      </w:r>
-      <w:proofErr w:type="spellStart"/>
-      <w:r>
-        <w:rPr>
-          <w:rFonts w:ascii="Arial" w:hAnsi="Arial" w:cs="Arial"/>
-          <w:color w:val="222222"/>
-          <w:shd w:val="clear" w:color="auto" w:fill="FFFFFF"/>
-        </w:rPr>
-        <w:t>McCluskey</w:t>
-      </w:r>
-      <w:proofErr w:type="spellEnd"/>
-      <w:r>
-        <w:rPr>
-          <w:rFonts w:ascii="Arial" w:hAnsi="Arial" w:cs="Arial"/>
-          <w:color w:val="222222"/>
-          <w:shd w:val="clear" w:color="auto" w:fill="FFFFFF"/>
-        </w:rPr>
-        <w:t xml:space="preserve">, and Ron C. </w:t>
-      </w:r>
-      <w:proofErr w:type="spellStart"/>
-      <w:r>
-        <w:rPr>
-          <w:rFonts w:ascii="Arial" w:hAnsi="Arial" w:cs="Arial"/>
-          <w:color w:val="222222"/>
-          <w:shd w:val="clear" w:color="auto" w:fill="FFFFFF"/>
-        </w:rPr>
-        <w:t>Mittelhammer</w:t>
-      </w:r>
-      <w:proofErr w:type="spellEnd"/>
-      <w:r>
-        <w:rPr>
-          <w:rFonts w:ascii="Arial" w:hAnsi="Arial" w:cs="Arial"/>
-          <w:color w:val="222222"/>
-          <w:shd w:val="clear" w:color="auto" w:fill="FFFFFF"/>
-        </w:rPr>
-        <w:t>. "Segmenting the wine market based on price: hedonic regression when different prices mean different products."</w:t>
+        <w:t>Costanigro, Marco, Jill J. McCluskey, and Ron C. Mittelhammer. "Segmenting the wine market based on price: hedonic regression when different prices mean different products."</w:t>
       </w:r>
       <w:r>
         <w:rPr>
@@ -9895,21 +9712,8 @@
         <w:t>.</w:t>
       </w:r>
       <w:r>
-        <w:t xml:space="preserve"> </w:t>
-      </w:r>
-      <w:proofErr w:type="spellStart"/>
-      <w:r>
-        <w:t>Beggs</w:t>
-      </w:r>
-      <w:proofErr w:type="spellEnd"/>
-      <w:r>
-        <w:t xml:space="preserve"> &amp; </w:t>
-      </w:r>
-      <w:proofErr w:type="spellStart"/>
-      <w:r>
-        <w:t>Graddy</w:t>
-      </w:r>
-      <w:proofErr w:type="spellEnd"/>
+        <w:t xml:space="preserve"> Beggs &amp; Graddy</w:t>
+      </w:r>
       <w:r>
         <w:rPr>
           <w:rFonts w:eastAsiaTheme="minorEastAsia"/>
@@ -10436,6 +10240,12 @@
         <w:rPr>
           <w:rFonts w:eastAsiaTheme="minorEastAsia"/>
         </w:rPr>
+        <w:t xml:space="preserve">between pieces </w:t>
+      </w:r>
+      <w:r>
+        <w:rPr>
+          <w:rFonts w:eastAsiaTheme="minorEastAsia"/>
+        </w:rPr>
         <w:t xml:space="preserve">which we still wish to </w:t>
       </w:r>
       <w:r>
@@ -10443,6 +10253,36 @@
           <w:rFonts w:eastAsiaTheme="minorEastAsia"/>
         </w:rPr>
         <w:t>account for.</w:t>
+      </w:r>
+      <w:r>
+        <w:rPr>
+          <w:rFonts w:eastAsiaTheme="minorEastAsia"/>
+        </w:rPr>
+        <w:t xml:space="preserve"> Hence, </w:t>
+      </w:r>
+      <w:r>
+        <w:rPr>
+          <w:rFonts w:eastAsiaTheme="minorEastAsia"/>
+        </w:rPr>
+        <w:t xml:space="preserve">our measure captures both </w:t>
+      </w:r>
+      <w:r>
+        <w:rPr>
+          <w:rFonts w:eastAsiaTheme="minorEastAsia"/>
+        </w:rPr>
+        <w:t>variance</w:t>
+      </w:r>
+      <w:r>
+        <w:rPr>
+          <w:rFonts w:eastAsiaTheme="minorEastAsia"/>
+        </w:rPr>
+        <w:t xml:space="preserve"> and </w:t>
+      </w:r>
+      <w:r>
+        <w:rPr>
+          <w:rFonts w:eastAsiaTheme="minorEastAsia"/>
+        </w:rPr>
+        <w:t>mean.</w:t>
       </w:r>
     </w:p>
   </w:footnote>
@@ -11298,7 +11138,7 @@
 </file>
 
 <file path=customXml/itemProps1.xml><?xml version="1.0" encoding="utf-8"?>
-<ds:datastoreItem xmlns:ds="http://schemas.openxmlformats.org/officeDocument/2006/customXml" ds:itemID="{CC500B9F-5791-4026-B6F0-68AEED0838A4}">
+<ds:datastoreItem xmlns:ds="http://schemas.openxmlformats.org/officeDocument/2006/customXml" ds:itemID="{1F32957E-426C-4918-9CCD-1B91DD788CF3}">
   <ds:schemaRefs>
     <ds:schemaRef ds:uri="http://schemas.openxmlformats.org/officeDocument/2006/bibliography"/>
   </ds:schemaRefs>

</xml_diff>

<commit_message>
finished first draft of q1
</commit_message>
<xml_diff>
--- a/METHODOLOGY.docx
+++ b/METHODOLOGY.docx
@@ -47,7 +47,31 @@
         <w:t>is</w:t>
       </w:r>
       <w:r>
-        <w:t xml:space="preserve"> specified in Beggs &amp; Graddy (2009) who themselves cite Genesove &amp; Mayer (2001). </w:t>
+        <w:t xml:space="preserve"> specified in </w:t>
+      </w:r>
+      <w:proofErr w:type="spellStart"/>
+      <w:r>
+        <w:t>Beggs</w:t>
+      </w:r>
+      <w:proofErr w:type="spellEnd"/>
+      <w:r>
+        <w:t xml:space="preserve"> &amp; </w:t>
+      </w:r>
+      <w:proofErr w:type="spellStart"/>
+      <w:r>
+        <w:t>Graddy</w:t>
+      </w:r>
+      <w:proofErr w:type="spellEnd"/>
+      <w:r>
+        <w:t xml:space="preserve"> (2009) who themselves cite </w:t>
+      </w:r>
+      <w:proofErr w:type="spellStart"/>
+      <w:r>
+        <w:t>Genesove</w:t>
+      </w:r>
+      <w:proofErr w:type="spellEnd"/>
+      <w:r>
+        <w:t xml:space="preserve"> &amp; Mayer (2001). </w:t>
       </w:r>
       <w:r>
         <w:t>The same model is used to detect anchoring e</w:t>
@@ -346,10 +370,26 @@
         <w:t xml:space="preserve"> model</w:t>
       </w:r>
       <w:r>
-        <w:t>, Be</w:t>
-      </w:r>
-      <w:r>
-        <w:t>ggs &amp; Graddy (</w:t>
+        <w:t xml:space="preserve">, </w:t>
+      </w:r>
+      <w:proofErr w:type="spellStart"/>
+      <w:r>
+        <w:t>Be</w:t>
+      </w:r>
+      <w:r>
+        <w:t>ggs</w:t>
+      </w:r>
+      <w:proofErr w:type="spellEnd"/>
+      <w:r>
+        <w:t xml:space="preserve"> &amp; </w:t>
+      </w:r>
+      <w:proofErr w:type="spellStart"/>
+      <w:r>
+        <w:t>Graddy</w:t>
+      </w:r>
+      <w:proofErr w:type="spellEnd"/>
+      <w:r>
+        <w:t xml:space="preserve"> (</w:t>
       </w:r>
       <w:r>
         <w:t>2009)</w:t>
@@ -837,7 +877,23 @@
         <w:t>that</w:t>
       </w:r>
       <w:r>
-        <w:t xml:space="preserve"> Beggs &amp; Graddy </w:t>
+        <w:t xml:space="preserve"> </w:t>
+      </w:r>
+      <w:proofErr w:type="spellStart"/>
+      <w:r>
+        <w:t>Beggs</w:t>
+      </w:r>
+      <w:proofErr w:type="spellEnd"/>
+      <w:r>
+        <w:t xml:space="preserve"> &amp; </w:t>
+      </w:r>
+      <w:proofErr w:type="spellStart"/>
+      <w:r>
+        <w:t>Graddy</w:t>
+      </w:r>
+      <w:proofErr w:type="spellEnd"/>
+      <w:r>
+        <w:t xml:space="preserve"> </w:t>
       </w:r>
       <w:r>
         <w:t xml:space="preserve">use </w:t>
@@ -967,7 +1023,23 @@
         </w:rPr>
       </w:pPr>
       <w:r>
-        <w:t xml:space="preserve">In the same vein as Beggs &amp; Graddy, I </w:t>
+        <w:t xml:space="preserve">In the same vein as </w:t>
+      </w:r>
+      <w:proofErr w:type="spellStart"/>
+      <w:r>
+        <w:t>Beggs</w:t>
+      </w:r>
+      <w:proofErr w:type="spellEnd"/>
+      <w:r>
+        <w:t xml:space="preserve"> &amp; </w:t>
+      </w:r>
+      <w:proofErr w:type="spellStart"/>
+      <w:r>
+        <w:t>Graddy</w:t>
+      </w:r>
+      <w:proofErr w:type="spellEnd"/>
+      <w:r>
+        <w:t xml:space="preserve">, I </w:t>
       </w:r>
       <w:r>
         <w:t>use</w:t>
@@ -1311,11 +1383,33 @@
         </w:rPr>
         <w:t xml:space="preserve">, </w:t>
       </w:r>
-      <w:r>
-        <w:rPr>
-          <w:rFonts w:eastAsiaTheme="minorEastAsia"/>
-        </w:rPr>
-        <w:t>Beggs &amp; Graddy specify the following</w:t>
+      <w:proofErr w:type="spellStart"/>
+      <w:r>
+        <w:rPr>
+          <w:rFonts w:eastAsiaTheme="minorEastAsia"/>
+        </w:rPr>
+        <w:t>Beggs</w:t>
+      </w:r>
+      <w:proofErr w:type="spellEnd"/>
+      <w:r>
+        <w:rPr>
+          <w:rFonts w:eastAsiaTheme="minorEastAsia"/>
+        </w:rPr>
+        <w:t xml:space="preserve"> &amp; </w:t>
+      </w:r>
+      <w:proofErr w:type="spellStart"/>
+      <w:r>
+        <w:rPr>
+          <w:rFonts w:eastAsiaTheme="minorEastAsia"/>
+        </w:rPr>
+        <w:t>Graddy</w:t>
+      </w:r>
+      <w:proofErr w:type="spellEnd"/>
+      <w:r>
+        <w:rPr>
+          <w:rFonts w:eastAsiaTheme="minorEastAsia"/>
+        </w:rPr>
+        <w:t xml:space="preserve"> specify the following</w:t>
       </w:r>
       <w:r>
         <w:rPr>
@@ -1852,7 +1946,21 @@
         <w:rPr>
           <w:rFonts w:eastAsiaTheme="minorEastAsia"/>
         </w:rPr>
-        <w:t>involves a probit transformation)</w:t>
+        <w:t xml:space="preserve">involves a </w:t>
+      </w:r>
+      <w:proofErr w:type="spellStart"/>
+      <w:r>
+        <w:rPr>
+          <w:rFonts w:eastAsiaTheme="minorEastAsia"/>
+        </w:rPr>
+        <w:t>probit</w:t>
+      </w:r>
+      <w:proofErr w:type="spellEnd"/>
+      <w:r>
+        <w:rPr>
+          <w:rFonts w:eastAsiaTheme="minorEastAsia"/>
+        </w:rPr>
+        <w:t xml:space="preserve"> transformation)</w:t>
       </w:r>
       <w:r>
         <w:rPr>
@@ -2306,7 +2414,14 @@
         <w:rPr>
           <w:rFonts w:eastAsiaTheme="minorEastAsia"/>
         </w:rPr>
-        <w:t xml:space="preserve"> not only reflect</w:t>
+        <w:t xml:space="preserve"> not only re</w:t>
+      </w:r>
+      <w:proofErr w:type="spellStart"/>
+      <w:r>
+        <w:rPr>
+          <w:rFonts w:eastAsiaTheme="minorEastAsia"/>
+        </w:rPr>
+        <w:t>flect</w:t>
       </w:r>
       <w:r>
         <w:rPr>
@@ -2314,6 +2429,7 @@
         </w:rPr>
         <w:t>s</w:t>
       </w:r>
+      <w:proofErr w:type="spellEnd"/>
       <w:r>
         <w:rPr>
           <w:rFonts w:eastAsiaTheme="minorEastAsia"/>
@@ -2831,7 +2947,35 @@
         <w:rPr>
           <w:rFonts w:eastAsiaTheme="minorEastAsia"/>
         </w:rPr>
-        <w:t>and as Beggs &amp; Graddy (2009)</w:t>
+        <w:t xml:space="preserve">and as </w:t>
+      </w:r>
+      <w:proofErr w:type="spellStart"/>
+      <w:r>
+        <w:rPr>
+          <w:rFonts w:eastAsiaTheme="minorEastAsia"/>
+        </w:rPr>
+        <w:t>Beggs</w:t>
+      </w:r>
+      <w:proofErr w:type="spellEnd"/>
+      <w:r>
+        <w:rPr>
+          <w:rFonts w:eastAsiaTheme="minorEastAsia"/>
+        </w:rPr>
+        <w:t xml:space="preserve"> &amp; </w:t>
+      </w:r>
+      <w:proofErr w:type="spellStart"/>
+      <w:r>
+        <w:rPr>
+          <w:rFonts w:eastAsiaTheme="minorEastAsia"/>
+        </w:rPr>
+        <w:t>Graddy</w:t>
+      </w:r>
+      <w:proofErr w:type="spellEnd"/>
+      <w:r>
+        <w:rPr>
+          <w:rFonts w:eastAsiaTheme="minorEastAsia"/>
+        </w:rPr>
+        <w:t xml:space="preserve"> (2009)</w:t>
       </w:r>
       <w:r>
         <w:rPr>
@@ -5925,19 +6069,19 @@
         <w:rPr>
           <w:rFonts w:eastAsiaTheme="minorEastAsia"/>
         </w:rPr>
-        <w:t xml:space="preserve"> As</w:t>
-      </w:r>
-      <w:r>
-        <w:rPr>
-          <w:rFonts w:eastAsiaTheme="minorEastAsia"/>
-        </w:rPr>
-        <w:t xml:space="preserve"> before, t</w:t>
-      </w:r>
-      <w:r>
-        <w:rPr>
-          <w:rFonts w:eastAsiaTheme="minorEastAsia"/>
-        </w:rPr>
-        <w:t>he measure of substitution</w:t>
+        <w:t xml:space="preserve"> </w:t>
+      </w:r>
+      <w:r>
+        <w:rPr>
+          <w:rFonts w:eastAsiaTheme="minorEastAsia"/>
+        </w:rPr>
+        <w:t xml:space="preserve">The marginal </w:t>
+      </w:r>
+      <w:r>
+        <w:rPr>
+          <w:rFonts w:eastAsiaTheme="minorEastAsia"/>
+        </w:rPr>
+        <w:t>effect of</w:t>
       </w:r>
       <m:oMath>
         <m:r>
@@ -5951,13 +6095,153 @@
         <w:rPr>
           <w:rFonts w:eastAsiaTheme="minorEastAsia"/>
         </w:rPr>
+        <w:t xml:space="preserve"> on</w:t>
+      </w:r>
+      <m:oMath>
+        <m:r>
+          <w:rPr>
+            <w:rFonts w:ascii="Cambria Math" w:eastAsiaTheme="minorEastAsia" w:hAnsi="Cambria Math"/>
+          </w:rPr>
+          <m:t xml:space="preserve"> </m:t>
+        </m:r>
+        <m:sSub>
+          <m:sSubPr>
+            <m:ctrlPr>
+              <w:rPr>
+                <w:rFonts w:ascii="Cambria Math" w:eastAsiaTheme="minorEastAsia" w:hAnsi="Cambria Math"/>
+                <w:i/>
+              </w:rPr>
+            </m:ctrlPr>
+          </m:sSubPr>
+          <m:e>
+            <m:r>
+              <w:rPr>
+                <w:rFonts w:ascii="Cambria Math" w:eastAsiaTheme="minorEastAsia" w:hAnsi="Cambria Math"/>
+              </w:rPr>
+              <m:t>w</m:t>
+            </m:r>
+          </m:e>
+          <m:sub>
+            <m:r>
+              <w:rPr>
+                <w:rFonts w:ascii="Cambria Math" w:eastAsiaTheme="minorEastAsia" w:hAnsi="Cambria Math"/>
+              </w:rPr>
+              <m:t>c</m:t>
+            </m:r>
+          </m:sub>
+        </m:sSub>
+      </m:oMath>
+      <w:r>
+        <w:rPr>
+          <w:rFonts w:eastAsiaTheme="minorEastAsia"/>
+        </w:rPr>
+        <w:t xml:space="preserve">, then, </w:t>
+      </w:r>
+      <w:r>
+        <w:rPr>
+          <w:rFonts w:eastAsiaTheme="minorEastAsia"/>
+        </w:rPr>
+        <w:t xml:space="preserve">represents </w:t>
+      </w:r>
+      <w:r>
+        <w:rPr>
+          <w:rFonts w:eastAsiaTheme="minorEastAsia"/>
+        </w:rPr>
+        <w:t xml:space="preserve">how </w:t>
+      </w:r>
+      <w:r>
+        <w:rPr>
+          <w:rFonts w:eastAsiaTheme="minorEastAsia"/>
+        </w:rPr>
+        <w:t>strongly</w:t>
+      </w:r>
+      <w:r>
+        <w:rPr>
+          <w:rFonts w:eastAsiaTheme="minorEastAsia"/>
+        </w:rPr>
+        <w:t xml:space="preserve"> the </w:t>
+      </w:r>
+      <w:r>
+        <w:rPr>
+          <w:rFonts w:eastAsiaTheme="minorEastAsia"/>
+        </w:rPr>
+        <w:t>dependent</w:t>
+      </w:r>
+      <w:r>
+        <w:rPr>
+          <w:rFonts w:eastAsiaTheme="minorEastAsia"/>
+        </w:rPr>
+        <w:t xml:space="preserve"> variable</w:t>
+      </w:r>
+      <w:r>
+        <w:rPr>
+          <w:rFonts w:eastAsiaTheme="minorEastAsia"/>
+        </w:rPr>
         <w:t xml:space="preserve"> </w:t>
       </w:r>
       <w:r>
         <w:rPr>
           <w:rFonts w:eastAsiaTheme="minorEastAsia"/>
         </w:rPr>
-        <w:t>may be calculated from the multivariate</w:t>
+        <w:t xml:space="preserve">(such as price) </w:t>
+      </w:r>
+      <w:r>
+        <w:rPr>
+          <w:rFonts w:eastAsiaTheme="minorEastAsia"/>
+        </w:rPr>
+        <w:t xml:space="preserve">is affected by </w:t>
+      </w:r>
+      <w:r>
+        <w:rPr>
+          <w:rFonts w:eastAsiaTheme="minorEastAsia"/>
+        </w:rPr>
+        <w:t xml:space="preserve">our quality of substitution. </w:t>
+      </w:r>
+      <w:r>
+        <w:rPr>
+          <w:rFonts w:eastAsiaTheme="minorEastAsia"/>
+        </w:rPr>
+        <w:t>As</w:t>
+      </w:r>
+      <w:r>
+        <w:rPr>
+          <w:rFonts w:eastAsiaTheme="minorEastAsia"/>
+        </w:rPr>
+        <w:t xml:space="preserve"> before, t</w:t>
+      </w:r>
+      <w:r>
+        <w:rPr>
+          <w:rFonts w:eastAsiaTheme="minorEastAsia"/>
+        </w:rPr>
+        <w:t>he measure of substitution</w:t>
+      </w:r>
+      <m:oMath>
+        <m:r>
+          <w:rPr>
+            <w:rFonts w:ascii="Cambria Math" w:eastAsiaTheme="minorEastAsia" w:hAnsi="Cambria Math"/>
+          </w:rPr>
+          <m:t xml:space="preserve"> Q</m:t>
+        </m:r>
+      </m:oMath>
+      <w:r>
+        <w:rPr>
+          <w:rFonts w:eastAsiaTheme="minorEastAsia"/>
+        </w:rPr>
+        <w:t xml:space="preserve"> </w:t>
+      </w:r>
+      <w:r>
+        <w:rPr>
+          <w:rFonts w:eastAsiaTheme="minorEastAsia"/>
+        </w:rPr>
+        <w:t xml:space="preserve">may </w:t>
+      </w:r>
+      <w:bookmarkStart w:id="0" w:name="_GoBack"/>
+      <w:bookmarkEnd w:id="0"/>
+      <w:r>
+        <w:rPr>
+          <w:rFonts w:eastAsiaTheme="minorEastAsia"/>
+        </w:rPr>
+        <w:t>be calculated from the multivariate</w:t>
       </w:r>
       <m:oMath>
         <m:r>
@@ -5990,6 +6274,12 @@
         </w:rPr>
         <w:t>.</w:t>
       </w:r>
+      <w:r>
+        <w:rPr>
+          <w:rFonts w:eastAsiaTheme="minorEastAsia"/>
+        </w:rPr>
+        <w:t xml:space="preserve"> </w:t>
+      </w:r>
     </w:p>
     <w:p>
       <w:pPr>
@@ -6171,7 +6461,14 @@
         <w:rPr>
           <w:rFonts w:eastAsiaTheme="minorEastAsia"/>
         </w:rPr>
-        <w:t>are produced</w:t>
+        <w:t xml:space="preserve">are </w:t>
+      </w:r>
+      <w:r>
+        <w:rPr>
+          <w:rFonts w:eastAsiaTheme="minorEastAsia"/>
+        </w:rPr>
+        <w:lastRenderedPageBreak/>
+        <w:t>produced</w:t>
       </w:r>
       <w:r>
         <w:rPr>
@@ -6279,14 +6576,7 @@
         <w:rPr>
           <w:rFonts w:eastAsiaTheme="minorEastAsia"/>
         </w:rPr>
-        <w:t xml:space="preserve">. The first is derived </w:t>
-      </w:r>
-      <w:r>
-        <w:rPr>
-          <w:rFonts w:eastAsiaTheme="minorEastAsia"/>
-        </w:rPr>
-        <w:lastRenderedPageBreak/>
-        <w:t>from the</w:t>
+        <w:t>. The first is derived from the</w:t>
       </w:r>
       <w:r>
         <w:rPr>
@@ -7144,6 +7434,7 @@
         <w:rPr>
           <w:rFonts w:eastAsiaTheme="minorEastAsia"/>
         </w:rPr>
+        <w:lastRenderedPageBreak/>
         <w:t xml:space="preserve">variability of </w:t>
       </w:r>
       <w:r>
@@ -7222,14 +7513,7 @@
         <w:rPr>
           <w:rFonts w:eastAsiaTheme="minorEastAsia"/>
         </w:rPr>
-        <w:t xml:space="preserve"> our average </w:t>
-      </w:r>
-      <w:r>
-        <w:rPr>
-          <w:rFonts w:eastAsiaTheme="minorEastAsia"/>
-        </w:rPr>
-        <w:lastRenderedPageBreak/>
-        <w:t>substitute is</w:t>
+        <w:t xml:space="preserve"> our average substitute is</w:t>
       </w:r>
       <w:r>
         <w:rPr>
@@ -7370,8 +7654,6 @@
         </w:rPr>
         <w:t>DOMAIN KNOWLEDGE</w:t>
       </w:r>
-      <w:bookmarkStart w:id="0" w:name="_GoBack"/>
-      <w:bookmarkEnd w:id="0"/>
     </w:p>
     <w:p>
       <w:pPr>
@@ -9189,7 +9471,21 @@
         <w:rPr>
           <w:rFonts w:eastAsiaTheme="minorEastAsia"/>
         </w:rPr>
-        <w:t>&lt; do all this stuff later if time &gt;</w:t>
+        <w:t xml:space="preserve">&lt; </w:t>
+      </w:r>
+      <w:proofErr w:type="gramStart"/>
+      <w:r>
+        <w:rPr>
+          <w:rFonts w:eastAsiaTheme="minorEastAsia"/>
+        </w:rPr>
+        <w:t>do</w:t>
+      </w:r>
+      <w:proofErr w:type="gramEnd"/>
+      <w:r>
+        <w:rPr>
+          <w:rFonts w:eastAsiaTheme="minorEastAsia"/>
+        </w:rPr>
+        <w:t xml:space="preserve"> all this stuff later if time &gt;</w:t>
       </w:r>
     </w:p>
     <w:p>
@@ -9490,7 +9786,35 @@
         <w:rPr>
           <w:rFonts w:eastAsiaTheme="minorEastAsia"/>
         </w:rPr>
-        <w:t>I begin by replicating Beggs &amp; Graddy’s original anchoring regression for their two Impressionist and Contemporary datasets, then apply it to my new dataset of assorted art sales. Then, I run my anchoring cross-effects regression on all three datasets. I find significant evidence of anchoring effects and cross-effects.</w:t>
+        <w:t xml:space="preserve">I begin by replicating </w:t>
+      </w:r>
+      <w:proofErr w:type="spellStart"/>
+      <w:r>
+        <w:rPr>
+          <w:rFonts w:eastAsiaTheme="minorEastAsia"/>
+        </w:rPr>
+        <w:t>Beggs</w:t>
+      </w:r>
+      <w:proofErr w:type="spellEnd"/>
+      <w:r>
+        <w:rPr>
+          <w:rFonts w:eastAsiaTheme="minorEastAsia"/>
+        </w:rPr>
+        <w:t xml:space="preserve"> &amp; </w:t>
+      </w:r>
+      <w:proofErr w:type="spellStart"/>
+      <w:r>
+        <w:rPr>
+          <w:rFonts w:eastAsiaTheme="minorEastAsia"/>
+        </w:rPr>
+        <w:t>Graddy’s</w:t>
+      </w:r>
+      <w:proofErr w:type="spellEnd"/>
+      <w:r>
+        <w:rPr>
+          <w:rFonts w:eastAsiaTheme="minorEastAsia"/>
+        </w:rPr>
+        <w:t xml:space="preserve"> original anchoring regression for their two Impressionist and Contemporary datasets, then apply it to my new dataset of assorted art sales. Then, I run my anchoring cross-effects regression on all three datasets. I find significant evidence of anchoring effects and cross-effects.</w:t>
       </w:r>
     </w:p>
     <w:p>
@@ -9635,13 +9959,59 @@
       <w:r>
         <w:t xml:space="preserve"> </w:t>
       </w:r>
+      <w:proofErr w:type="spellStart"/>
       <w:r>
         <w:rPr>
           <w:rFonts w:ascii="Arial" w:hAnsi="Arial" w:cs="Arial"/>
           <w:color w:val="222222"/>
           <w:shd w:val="clear" w:color="auto" w:fill="FFFFFF"/>
         </w:rPr>
-        <w:t>Costanigro, Marco, Jill J. McCluskey, and Ron C. Mittelhammer. "Segmenting the wine market based on price: hedonic regression when different prices mean different products."</w:t>
+        <w:t>Costanigro</w:t>
+      </w:r>
+      <w:proofErr w:type="spellEnd"/>
+      <w:r>
+        <w:rPr>
+          <w:rFonts w:ascii="Arial" w:hAnsi="Arial" w:cs="Arial"/>
+          <w:color w:val="222222"/>
+          <w:shd w:val="clear" w:color="auto" w:fill="FFFFFF"/>
+        </w:rPr>
+        <w:t xml:space="preserve">, Marco, Jill J. </w:t>
+      </w:r>
+      <w:proofErr w:type="spellStart"/>
+      <w:r>
+        <w:rPr>
+          <w:rFonts w:ascii="Arial" w:hAnsi="Arial" w:cs="Arial"/>
+          <w:color w:val="222222"/>
+          <w:shd w:val="clear" w:color="auto" w:fill="FFFFFF"/>
+        </w:rPr>
+        <w:t>McCluskey</w:t>
+      </w:r>
+      <w:proofErr w:type="spellEnd"/>
+      <w:r>
+        <w:rPr>
+          <w:rFonts w:ascii="Arial" w:hAnsi="Arial" w:cs="Arial"/>
+          <w:color w:val="222222"/>
+          <w:shd w:val="clear" w:color="auto" w:fill="FFFFFF"/>
+        </w:rPr>
+        <w:t xml:space="preserve">, and Ron C. </w:t>
+      </w:r>
+      <w:proofErr w:type="spellStart"/>
+      <w:r>
+        <w:rPr>
+          <w:rFonts w:ascii="Arial" w:hAnsi="Arial" w:cs="Arial"/>
+          <w:color w:val="222222"/>
+          <w:shd w:val="clear" w:color="auto" w:fill="FFFFFF"/>
+        </w:rPr>
+        <w:t>Mittelhammer</w:t>
+      </w:r>
+      <w:proofErr w:type="spellEnd"/>
+      <w:r>
+        <w:rPr>
+          <w:rFonts w:ascii="Arial" w:hAnsi="Arial" w:cs="Arial"/>
+          <w:color w:val="222222"/>
+          <w:shd w:val="clear" w:color="auto" w:fill="FFFFFF"/>
+        </w:rPr>
+        <w:t>. "Segmenting the wine market based on price: hedonic regression when different prices mean different products."</w:t>
       </w:r>
       <w:r>
         <w:rPr>
@@ -9712,8 +10082,21 @@
         <w:t>.</w:t>
       </w:r>
       <w:r>
-        <w:t xml:space="preserve"> Beggs &amp; Graddy</w:t>
-      </w:r>
+        <w:t xml:space="preserve"> </w:t>
+      </w:r>
+      <w:proofErr w:type="spellStart"/>
+      <w:r>
+        <w:t>Beggs</w:t>
+      </w:r>
+      <w:proofErr w:type="spellEnd"/>
+      <w:r>
+        <w:t xml:space="preserve"> &amp; </w:t>
+      </w:r>
+      <w:proofErr w:type="spellStart"/>
+      <w:r>
+        <w:t>Graddy</w:t>
+      </w:r>
+      <w:proofErr w:type="spellEnd"/>
       <w:r>
         <w:rPr>
           <w:rFonts w:eastAsiaTheme="minorEastAsia"/>
@@ -11138,7 +11521,7 @@
 </file>
 
 <file path=customXml/itemProps1.xml><?xml version="1.0" encoding="utf-8"?>
-<ds:datastoreItem xmlns:ds="http://schemas.openxmlformats.org/officeDocument/2006/customXml" ds:itemID="{1F32957E-426C-4918-9CCD-1B91DD788CF3}">
+<ds:datastoreItem xmlns:ds="http://schemas.openxmlformats.org/officeDocument/2006/customXml" ds:itemID="{D7CC6100-DD57-466B-BC34-FE2FDAB5ACB9}">
   <ds:schemaRefs>
     <ds:schemaRef ds:uri="http://schemas.openxmlformats.org/officeDocument/2006/bibliography"/>
   </ds:schemaRefs>

</xml_diff>

<commit_message>
added distinct note about q1, q2 in methodology
</commit_message>
<xml_diff>
--- a/METHODOLOGY.docx
+++ b/METHODOLOGY.docx
@@ -9181,22 +9181,9 @@
           <w:rFonts w:eastAsiaTheme="minorEastAsia"/>
         </w:rPr>
         <w:lastRenderedPageBreak/>
-        <w:t xml:space="preserve">&lt; quick note: </w:t>
-      </w:r>
-      <w:r>
-        <w:rPr>
-          <w:rFonts w:eastAsiaTheme="minorEastAsia"/>
-        </w:rPr>
-        <w:t xml:space="preserve">to say </w:t>
-      </w:r>
-      <w:r>
-        <w:rPr>
-          <w:rFonts w:eastAsiaTheme="minorEastAsia"/>
-        </w:rPr>
-        <w:t>how</w:t>
-      </w:r>
-      <w:bookmarkStart w:id="0" w:name="_GoBack"/>
-      <w:bookmarkEnd w:id="0"/>
+        <w:tab/>
+        <w:t>The measures</w:t>
+      </w:r>
       <m:oMath>
         <m:r>
           <w:rPr>
@@ -9275,8 +9262,217 @@
         <w:rPr>
           <w:rFonts w:eastAsiaTheme="minorEastAsia"/>
         </w:rPr>
-        <w:t xml:space="preserve"> are similar but are indeed distinct. &gt;</w:t>
-      </w:r>
+        <w:t xml:space="preserve"> </w:t>
+      </w:r>
+      <w:r>
+        <w:rPr>
+          <w:rFonts w:eastAsiaTheme="minorEastAsia"/>
+        </w:rPr>
+        <w:t xml:space="preserve">are similar, </w:t>
+      </w:r>
+      <w:r>
+        <w:rPr>
+          <w:rFonts w:eastAsiaTheme="minorEastAsia"/>
+        </w:rPr>
+        <w:t xml:space="preserve">given that both draw </w:t>
+      </w:r>
+      <w:r>
+        <w:rPr>
+          <w:rFonts w:eastAsiaTheme="minorEastAsia"/>
+        </w:rPr>
+        <w:t>upon hedonic features, and oft</w:t>
+      </w:r>
+      <w:r>
+        <w:rPr>
+          <w:rFonts w:eastAsiaTheme="minorEastAsia"/>
+        </w:rPr>
+        <w:t xml:space="preserve">en yield similar results (as we find later). </w:t>
+      </w:r>
+      <w:r>
+        <w:rPr>
+          <w:rFonts w:eastAsiaTheme="minorEastAsia"/>
+        </w:rPr>
+        <w:t>However,</w:t>
+      </w:r>
+      <w:r>
+        <w:rPr>
+          <w:rFonts w:eastAsiaTheme="minorEastAsia"/>
+        </w:rPr>
+        <w:t xml:space="preserve"> they are distinct because</w:t>
+      </w:r>
+      <m:oMath>
+        <m:r>
+          <w:rPr>
+            <w:rFonts w:ascii="Cambria Math" w:eastAsiaTheme="minorEastAsia" w:hAnsi="Cambria Math"/>
+          </w:rPr>
+          <m:t xml:space="preserve"> </m:t>
+        </m:r>
+        <m:sSub>
+          <m:sSubPr>
+            <m:ctrlPr>
+              <w:rPr>
+                <w:rFonts w:ascii="Cambria Math" w:eastAsiaTheme="minorEastAsia" w:hAnsi="Cambria Math"/>
+                <w:i/>
+              </w:rPr>
+            </m:ctrlPr>
+          </m:sSubPr>
+          <m:e>
+            <m:r>
+              <w:rPr>
+                <w:rFonts w:ascii="Cambria Math" w:eastAsiaTheme="minorEastAsia" w:hAnsi="Cambria Math"/>
+              </w:rPr>
+              <m:t>Q</m:t>
+            </m:r>
+          </m:e>
+          <m:sub>
+            <m:r>
+              <w:rPr>
+                <w:rFonts w:ascii="Cambria Math" w:eastAsiaTheme="minorEastAsia" w:hAnsi="Cambria Math"/>
+              </w:rPr>
+              <m:t>2</m:t>
+            </m:r>
+          </m:sub>
+        </m:sSub>
+      </m:oMath>
+      <w:r>
+        <w:rPr>
+          <w:rFonts w:eastAsiaTheme="minorEastAsia"/>
+        </w:rPr>
+        <w:t xml:space="preserve"> includes temporal effects (which do not enter </w:t>
+      </w:r>
+      <w:r>
+        <w:rPr>
+          <w:rFonts w:eastAsiaTheme="minorEastAsia"/>
+        </w:rPr>
+        <w:t xml:space="preserve">into </w:t>
+      </w:r>
+      <w:r>
+        <w:rPr>
+          <w:rFonts w:eastAsiaTheme="minorEastAsia"/>
+        </w:rPr>
+        <w:t xml:space="preserve">the hedonic regressions), </w:t>
+      </w:r>
+      <w:r>
+        <w:rPr>
+          <w:rFonts w:eastAsiaTheme="minorEastAsia"/>
+        </w:rPr>
+        <w:t>an</w:t>
+      </w:r>
+      <w:r>
+        <w:rPr>
+          <w:rFonts w:eastAsiaTheme="minorEastAsia"/>
+        </w:rPr>
+        <w:t>d</w:t>
+      </w:r>
+      <w:r>
+        <w:rPr>
+          <w:rFonts w:eastAsiaTheme="minorEastAsia"/>
+        </w:rPr>
+        <w:t xml:space="preserve"> </w:t>
+      </w:r>
+      <w:r>
+        <w:rPr>
+          <w:rFonts w:eastAsiaTheme="minorEastAsia"/>
+        </w:rPr>
+        <w:t xml:space="preserve">accounts for </w:t>
+      </w:r>
+      <w:r>
+        <w:rPr>
+          <w:rFonts w:eastAsiaTheme="minorEastAsia"/>
+        </w:rPr>
+        <w:t xml:space="preserve">the </w:t>
+      </w:r>
+      <w:r>
+        <w:rPr>
+          <w:rFonts w:eastAsiaTheme="minorEastAsia"/>
+        </w:rPr>
+        <w:t xml:space="preserve">relative </w:t>
+      </w:r>
+      <w:r>
+        <w:rPr>
+          <w:rFonts w:eastAsiaTheme="minorEastAsia"/>
+        </w:rPr>
+        <w:t xml:space="preserve">differences </w:t>
+      </w:r>
+      <w:r>
+        <w:rPr>
+          <w:rFonts w:eastAsiaTheme="minorEastAsia"/>
+        </w:rPr>
+        <w:t xml:space="preserve">in size </w:t>
+      </w:r>
+      <w:r>
+        <w:rPr>
+          <w:rFonts w:eastAsiaTheme="minorEastAsia"/>
+        </w:rPr>
+        <w:t xml:space="preserve">between </w:t>
+      </w:r>
+      <w:r>
+        <w:rPr>
+          <w:rFonts w:eastAsiaTheme="minorEastAsia"/>
+        </w:rPr>
+        <w:t>works, which are</w:t>
+      </w:r>
+      <w:r>
+        <w:rPr>
+          <w:rFonts w:eastAsiaTheme="minorEastAsia"/>
+        </w:rPr>
+        <w:t xml:space="preserve"> not</w:t>
+      </w:r>
+      <w:r>
+        <w:rPr>
+          <w:rFonts w:eastAsiaTheme="minorEastAsia"/>
+        </w:rPr>
+        <w:t xml:space="preserve"> </w:t>
+      </w:r>
+      <w:r>
+        <w:rPr>
+          <w:rFonts w:eastAsiaTheme="minorEastAsia"/>
+        </w:rPr>
+        <w:t>explicitly</w:t>
+      </w:r>
+      <w:bookmarkStart w:id="0" w:name="_GoBack"/>
+      <w:bookmarkEnd w:id="0"/>
+      <w:r>
+        <w:rPr>
+          <w:rFonts w:eastAsiaTheme="minorEastAsia"/>
+        </w:rPr>
+        <w:t xml:space="preserve"> captured in the</w:t>
+      </w:r>
+      <w:r>
+        <w:rPr>
+          <w:rFonts w:eastAsiaTheme="minorEastAsia"/>
+        </w:rPr>
+        <w:t xml:space="preserve"> individual</w:t>
+      </w:r>
+      <m:oMath>
+        <m:r>
+          <w:rPr>
+            <w:rFonts w:ascii="Cambria Math" w:eastAsiaTheme="minorEastAsia" w:hAnsi="Cambria Math"/>
+          </w:rPr>
+          <m:t xml:space="preserve"> π</m:t>
+        </m:r>
+      </m:oMath>
+      <w:r>
+        <w:rPr>
+          <w:rFonts w:eastAsiaTheme="minorEastAsia"/>
+        </w:rPr>
+        <w:t xml:space="preserve"> terms.</w:t>
+      </w:r>
+      <w:r>
+        <w:rPr>
+          <w:rFonts w:eastAsiaTheme="minorEastAsia"/>
+        </w:rPr>
+        <w:t xml:space="preserve"> </w:t>
+      </w:r>
+    </w:p>
+    <w:p>
+      <w:pPr>
+        <w:spacing w:before="240" w:line="480" w:lineRule="auto"/>
+        <w:ind w:firstLine="0"/>
+        <w:rPr>
+          <w:rFonts w:eastAsiaTheme="minorEastAsia"/>
+        </w:rPr>
+      </w:pPr>
     </w:p>
     <w:p>
       <w:pPr>
@@ -9729,6 +9925,7 @@
         <w:rPr>
           <w:rFonts w:eastAsiaTheme="minorEastAsia"/>
         </w:rPr>
+        <w:lastRenderedPageBreak/>
         <w:t>I begin by replicating Beggs &amp; Graddy’s original anchoring regression for their two Impressionist and Contemporary datasets, then apply it to my new dataset of assorted art sales. Then, I run my anchoring cross-effects regression on all three datasets. I find significant evidence of anchoring effects and cross-effects.</w:t>
       </w:r>
     </w:p>
@@ -11377,7 +11574,7 @@
 </file>
 
 <file path=customXml/itemProps1.xml><?xml version="1.0" encoding="utf-8"?>
-<ds:datastoreItem xmlns:ds="http://schemas.openxmlformats.org/officeDocument/2006/customXml" ds:itemID="{F3983574-4687-49A3-8533-30D86D214823}">
+<ds:datastoreItem xmlns:ds="http://schemas.openxmlformats.org/officeDocument/2006/customXml" ds:itemID="{8837883C-8036-4CEE-996F-B540DF8DD03A}">
   <ds:schemaRefs>
     <ds:schemaRef ds:uri="http://schemas.openxmlformats.org/officeDocument/2006/bibliography"/>
   </ds:schemaRefs>

</xml_diff>